<commit_message>
falta atualizar diagrama uml com constraints e deixar o relatorio a 100% e inserir os testes
</commit_message>
<xml_diff>
--- a/Relatorio BD.docx
+++ b/Relatorio BD.docx
@@ -2658,10 +2658,7 @@
         <w:t xml:space="preserve"> Sim, uma vez que </w:t>
       </w:r>
       <w:r>
-        <w:t>existe uma super key X tal que X -&gt; Y</w:t>
-      </w:r>
-      <w:r>
-        <w:t xml:space="preserve"> o</w:t>
+        <w:t>existe uma super key X tal que X -&gt; Y o</w:t>
       </w:r>
       <w:r>
         <w:t>u</w:t>
@@ -3037,10 +3034,7 @@
         <w:t>FDs: idJogo -&gt;</w:t>
       </w:r>
       <w:r>
-        <w:t xml:space="preserve"> </w:t>
-      </w:r>
-      <w:r>
-        <w:t>eliminatoria, nGolosVisitada, nGolosVisitante, dataJogo</w:t>
+        <w:t xml:space="preserve"> eliminatoria, nGolosVisitada, nGolosVisitante, dataJogo</w:t>
       </w:r>
     </w:p>
     <w:p>
@@ -3078,8 +3072,6 @@
       </w:pPr>
       <w:r>
         <w:tab/>
-      </w:r>
-      <w:r>
         <w:t>BCNF: Sim, uma vez que existe uma super key X tal que X -&gt; Y</w:t>
       </w:r>
     </w:p>
@@ -3319,7 +3311,10 @@
         </w:numPr>
       </w:pPr>
       <w:r>
-        <w:t>nacionalidade:  restrição Not Null, porque não podem existir jogadores sem nacionalidade.</w:t>
+        <w:t>nacionalidade:  restrição Not Null, porque não podem existir jogadores sem nacionalidade</w:t>
+      </w:r>
+      <w:r>
+        <w:t>.</w:t>
       </w:r>
     </w:p>
     <w:p>
@@ -3333,6 +3328,9 @@
       <w:r>
         <w:t>jogosJogados:</w:t>
       </w:r>
+      <w:r>
+        <w:t xml:space="preserve"> restrição Not Null, uma vez que tem que tem de ser um número &gt;= 0 e null não é equivalente a 0.</w:t>
+      </w:r>
     </w:p>
     <w:p>
       <w:pPr>
@@ -3345,6 +3343,9 @@
       <w:r>
         <w:t>tempoJogado:</w:t>
       </w:r>
+      <w:r>
+        <w:t xml:space="preserve"> restrição Not Null, uma vez que tem que tem de ser um número &gt;= 0 e null não é equivalente a 0.</w:t>
+      </w:r>
     </w:p>
     <w:p>
       <w:pPr>
@@ -3357,6 +3358,9 @@
       <w:r>
         <w:t>posicao:</w:t>
       </w:r>
+      <w:r>
+        <w:t xml:space="preserve"> restrição Not Null, dado que um jogador tem sempre uma posição associada.</w:t>
+      </w:r>
     </w:p>
     <w:p>
       <w:pPr>
@@ -3369,6 +3373,9 @@
       <w:r>
         <w:t>idade:</w:t>
       </w:r>
+      <w:r>
+        <w:t xml:space="preserve"> restrição Not Null, uma vez que tem que tem de ser um número natural e null não corresponde a tal.</w:t>
+      </w:r>
     </w:p>
     <w:p>
       <w:pPr>
@@ -3407,6 +3414,9 @@
       <w:r>
         <w:t>nomeEquipa:</w:t>
       </w:r>
+      <w:r>
+        <w:t xml:space="preserve"> restrições not null e de chave (Primary Key), pois todas as equipas têm um nome diferente e este não pode ser null.</w:t>
+      </w:r>
     </w:p>
     <w:p>
       <w:pPr>
@@ -3423,6 +3433,9 @@
       <w:r>
         <w:t>jogosJogados:</w:t>
       </w:r>
+      <w:r>
+        <w:t xml:space="preserve"> restrição not null, uma vez que tem de ser um número &gt;= 0 e null não corresponde a tal.</w:t>
+      </w:r>
     </w:p>
     <w:p>
       <w:pPr>
@@ -3439,6 +3452,9 @@
       <w:r>
         <w:t>golosTotais:</w:t>
       </w:r>
+      <w:r>
+        <w:t xml:space="preserve"> restrição not null, uma vez que tem de ser um número &gt;= 0 e null não corresponde a tal.</w:t>
+      </w:r>
     </w:p>
     <w:p>
       <w:pPr>
@@ -3474,7 +3490,808 @@
         </w:numPr>
       </w:pPr>
       <w:r>
+        <w:rPr>
+          <w:lang w:val="en-GB"/>
+        </w:rPr>
         <w:t>idGrupo:</w:t>
+      </w:r>
+      <w:r>
+        <w:rPr>
+          <w:lang w:val="en-GB"/>
+        </w:rPr>
+        <w:t xml:space="preserve"> restrições not null, key</w:t>
+      </w:r>
+      <w:r>
+        <w:rPr>
+          <w:lang w:val="en-GB"/>
+        </w:rPr>
+        <w:t xml:space="preserve"> (Primary Key) e check. </w:t>
+      </w:r>
+      <w:r>
+        <w:t>Not null, pois todos o</w:t>
+      </w:r>
+      <w:r>
+        <w:t>s grupos têm de ter um nome e primary key, pois cada grupo é único e o seu id é a sua identificação. Check vai limitar os ids, limitando assim aos grupos de A até H.</w:t>
+      </w:r>
+    </w:p>
+    <w:p>
+      <w:pPr>
+        <w:ind w:left="360" w:firstLine="360"/>
+        <w:rPr>
+          <w:b/>
+          <w:bCs/>
+        </w:rPr>
+      </w:pPr>
+    </w:p>
+    <w:p>
+      <w:pPr>
+        <w:ind w:left="360" w:firstLine="360"/>
+        <w:rPr>
+          <w:b/>
+          <w:bCs/>
+        </w:rPr>
+      </w:pPr>
+    </w:p>
+    <w:p>
+      <w:pPr>
+        <w:ind w:left="360" w:firstLine="360"/>
+        <w:rPr>
+          <w:b/>
+          <w:bCs/>
+        </w:rPr>
+      </w:pPr>
+      <w:r>
+        <w:rPr>
+          <w:b/>
+          <w:bCs/>
+        </w:rPr>
+        <w:lastRenderedPageBreak/>
+        <w:t>Estado</w:t>
+      </w:r>
+    </w:p>
+    <w:p>
+      <w:pPr>
+        <w:pStyle w:val="ListParagraph"/>
+        <w:numPr>
+          <w:ilvl w:val="0"/>
+          <w:numId w:val="11"/>
+        </w:numPr>
+        <w:rPr>
+          <w:b/>
+          <w:bCs/>
+        </w:rPr>
+      </w:pPr>
+      <w:r>
+        <w:rPr>
+          <w:lang w:val="en-GB"/>
+        </w:rPr>
+        <w:t>tipoEstado: restrições not null, key</w:t>
+      </w:r>
+      <w:r>
+        <w:rPr>
+          <w:lang w:val="en-GB"/>
+        </w:rPr>
+        <w:t xml:space="preserve"> (Primary Key) e check. </w:t>
+      </w:r>
+      <w:r>
+        <w:t xml:space="preserve">Not null, pois </w:t>
+      </w:r>
+      <w:r>
+        <w:t>não existe estado null. Primary key pois não existem dois estados iguais</w:t>
+      </w:r>
+      <w:r>
+        <w:t>. O Check irá limitar os tipos de estado aos existentes na copa.</w:t>
+      </w:r>
+    </w:p>
+    <w:p>
+      <w:pPr>
+        <w:ind w:left="0" w:firstLine="360"/>
+        <w:rPr>
+          <w:b/>
+          <w:bCs/>
+        </w:rPr>
+      </w:pPr>
+    </w:p>
+    <w:p>
+      <w:pPr>
+        <w:ind w:left="360" w:firstLine="360"/>
+        <w:rPr>
+          <w:b/>
+          <w:bCs/>
+        </w:rPr>
+      </w:pPr>
+      <w:r>
+        <w:rPr>
+          <w:b/>
+          <w:bCs/>
+        </w:rPr>
+        <w:t>EstatisticasDeJogo</w:t>
+      </w:r>
+    </w:p>
+    <w:p>
+      <w:pPr>
+        <w:pStyle w:val="ListParagraph"/>
+        <w:numPr>
+          <w:ilvl w:val="0"/>
+          <w:numId w:val="11"/>
+        </w:numPr>
+        <w:rPr>
+          <w:b/>
+          <w:bCs/>
+        </w:rPr>
+      </w:pPr>
+      <w:r>
+        <w:t>tipoJogo:</w:t>
+      </w:r>
+      <w:r>
+        <w:t xml:space="preserve"> restrição not null, uma vez que tem de ter um valor.</w:t>
+      </w:r>
+    </w:p>
+    <w:p>
+      <w:pPr>
+        <w:pStyle w:val="ListParagraph"/>
+        <w:numPr>
+          <w:ilvl w:val="0"/>
+          <w:numId w:val="11"/>
+        </w:numPr>
+        <w:rPr>
+          <w:b/>
+          <w:bCs/>
+        </w:rPr>
+      </w:pPr>
+      <w:r>
+        <w:t>resultado:</w:t>
+      </w:r>
+      <w:r>
+        <w:t xml:space="preserve"> restrição not null, uma vez que tem de ter um valor.</w:t>
+      </w:r>
+    </w:p>
+    <w:p>
+      <w:pPr>
+        <w:pStyle w:val="ListParagraph"/>
+        <w:numPr>
+          <w:ilvl w:val="0"/>
+          <w:numId w:val="11"/>
+        </w:numPr>
+        <w:rPr>
+          <w:b/>
+          <w:bCs/>
+        </w:rPr>
+      </w:pPr>
+      <w:r>
+        <w:t>nFaltas:</w:t>
+      </w:r>
+      <w:r>
+        <w:t xml:space="preserve"> restrição not null, uma vez que tem de ter um valor.</w:t>
+      </w:r>
+    </w:p>
+    <w:p>
+      <w:pPr>
+        <w:pStyle w:val="ListParagraph"/>
+        <w:numPr>
+          <w:ilvl w:val="0"/>
+          <w:numId w:val="11"/>
+        </w:numPr>
+        <w:rPr>
+          <w:b/>
+          <w:bCs/>
+        </w:rPr>
+      </w:pPr>
+      <w:r>
+        <w:t>posseDeBola:</w:t>
+      </w:r>
+      <w:r>
+        <w:t xml:space="preserve"> restrição not null, uma vez que tem de ter um valor.</w:t>
+      </w:r>
+    </w:p>
+    <w:p>
+      <w:pPr>
+        <w:pStyle w:val="ListParagraph"/>
+        <w:numPr>
+          <w:ilvl w:val="0"/>
+          <w:numId w:val="11"/>
+        </w:numPr>
+        <w:rPr>
+          <w:b/>
+          <w:bCs/>
+        </w:rPr>
+      </w:pPr>
+      <w:r>
+        <w:t>cantos:</w:t>
+      </w:r>
+      <w:r>
+        <w:t xml:space="preserve"> restrição not null, uma vez que tem de ter um valor.</w:t>
+      </w:r>
+    </w:p>
+    <w:p>
+      <w:pPr>
+        <w:pStyle w:val="ListParagraph"/>
+        <w:numPr>
+          <w:ilvl w:val="0"/>
+          <w:numId w:val="11"/>
+        </w:numPr>
+        <w:rPr>
+          <w:b/>
+          <w:bCs/>
+        </w:rPr>
+      </w:pPr>
+      <w:r>
+        <w:t>remates:</w:t>
+      </w:r>
+      <w:r>
+        <w:t xml:space="preserve"> </w:t>
+      </w:r>
+      <w:r>
+        <w:t>restrição not null, uma vez que tem de ter um valor.</w:t>
+      </w:r>
+    </w:p>
+    <w:p>
+      <w:pPr>
+        <w:pStyle w:val="ListParagraph"/>
+        <w:numPr>
+          <w:ilvl w:val="0"/>
+          <w:numId w:val="11"/>
+        </w:numPr>
+        <w:rPr>
+          <w:b/>
+          <w:bCs/>
+        </w:rPr>
+      </w:pPr>
+      <w:r>
+        <w:t>passesCompletos:</w:t>
+      </w:r>
+      <w:r>
+        <w:t xml:space="preserve"> </w:t>
+      </w:r>
+      <w:r>
+        <w:t>restrição not null, uma vez que tem de ter um valor.</w:t>
+      </w:r>
+    </w:p>
+    <w:p>
+      <w:pPr>
+        <w:pStyle w:val="ListParagraph"/>
+        <w:numPr>
+          <w:ilvl w:val="0"/>
+          <w:numId w:val="11"/>
+        </w:numPr>
+        <w:rPr>
+          <w:b/>
+          <w:bCs/>
+        </w:rPr>
+      </w:pPr>
+      <w:r>
+        <w:t>rematesABaliza:</w:t>
+      </w:r>
+      <w:r>
+        <w:t xml:space="preserve"> restrição not null, uma vez que tem de ter um valor.</w:t>
+      </w:r>
+    </w:p>
+    <w:p>
+      <w:pPr>
+        <w:ind w:left="360" w:firstLine="360"/>
+        <w:rPr>
+          <w:b/>
+          <w:bCs/>
+        </w:rPr>
+      </w:pPr>
+    </w:p>
+    <w:p>
+      <w:pPr>
+        <w:ind w:left="360" w:firstLine="360"/>
+        <w:rPr>
+          <w:b/>
+          <w:bCs/>
+        </w:rPr>
+      </w:pPr>
+      <w:r>
+        <w:rPr>
+          <w:b/>
+          <w:bCs/>
+        </w:rPr>
+        <w:t>EstatisticasEquipa</w:t>
+      </w:r>
+    </w:p>
+    <w:p>
+      <w:pPr>
+        <w:pStyle w:val="ListParagraph"/>
+        <w:numPr>
+          <w:ilvl w:val="0"/>
+          <w:numId w:val="12"/>
+        </w:numPr>
+      </w:pPr>
+      <w:r>
+        <w:t>nPontos:</w:t>
+      </w:r>
+      <w:r>
+        <w:t xml:space="preserve"> restrição not null dado que tem de ser inserido um numero &gt;= 0.</w:t>
+      </w:r>
+    </w:p>
+    <w:p>
+      <w:pPr>
+        <w:pStyle w:val="ListParagraph"/>
+        <w:numPr>
+          <w:ilvl w:val="0"/>
+          <w:numId w:val="12"/>
+        </w:numPr>
+      </w:pPr>
+      <w:r>
+        <w:t xml:space="preserve">classificacao: </w:t>
+      </w:r>
+      <w:r>
+        <w:t xml:space="preserve"> restrição not null dado que tem de ser inserido um numero &gt;= 0.</w:t>
+      </w:r>
+    </w:p>
+    <w:p>
+      <w:pPr>
+        <w:pStyle w:val="ListParagraph"/>
+        <w:numPr>
+          <w:ilvl w:val="0"/>
+          <w:numId w:val="12"/>
+        </w:numPr>
+      </w:pPr>
+      <w:r>
+        <w:t>golosMarcados:</w:t>
+      </w:r>
+      <w:r>
+        <w:t xml:space="preserve"> restrição not null dado que tem de ser inserido um numero &gt;= 0.</w:t>
+      </w:r>
+    </w:p>
+    <w:p>
+      <w:pPr>
+        <w:pStyle w:val="ListParagraph"/>
+        <w:numPr>
+          <w:ilvl w:val="0"/>
+          <w:numId w:val="12"/>
+        </w:numPr>
+      </w:pPr>
+      <w:r>
+        <w:t>golosSofridos:</w:t>
+      </w:r>
+      <w:r>
+        <w:t xml:space="preserve"> </w:t>
+      </w:r>
+      <w:r>
+        <w:t>restrição not null dado que tem de ser inserido um numero &gt;= 0.</w:t>
+      </w:r>
+    </w:p>
+    <w:p>
+      <w:pPr>
+        <w:pStyle w:val="ListParagraph"/>
+        <w:numPr>
+          <w:ilvl w:val="0"/>
+          <w:numId w:val="12"/>
+        </w:numPr>
+      </w:pPr>
+      <w:r>
+        <w:t>vitorias:</w:t>
+      </w:r>
+      <w:r>
+        <w:t xml:space="preserve"> restrição not null dado que tem de ser inserido um numero &gt;= 0.</w:t>
+      </w:r>
+    </w:p>
+    <w:p>
+      <w:pPr>
+        <w:pStyle w:val="ListParagraph"/>
+        <w:numPr>
+          <w:ilvl w:val="0"/>
+          <w:numId w:val="12"/>
+        </w:numPr>
+      </w:pPr>
+      <w:r>
+        <w:t>derrotas:</w:t>
+      </w:r>
+      <w:r>
+        <w:t xml:space="preserve"> restrição not null dado que tem de ser inserido um numero &gt;= 0.</w:t>
+      </w:r>
+    </w:p>
+    <w:p>
+      <w:pPr>
+        <w:pStyle w:val="ListParagraph"/>
+        <w:numPr>
+          <w:ilvl w:val="0"/>
+          <w:numId w:val="12"/>
+        </w:numPr>
+      </w:pPr>
+      <w:r>
+        <w:t>empates:</w:t>
+      </w:r>
+      <w:r>
+        <w:t xml:space="preserve"> restrição not null dado que tem de ser inserido um numero &gt;= 0.</w:t>
+      </w:r>
+    </w:p>
+    <w:p>
+      <w:pPr>
+        <w:ind w:left="360" w:firstLine="360"/>
+        <w:rPr>
+          <w:b/>
+          <w:bCs/>
+        </w:rPr>
+      </w:pPr>
+    </w:p>
+    <w:p>
+      <w:pPr>
+        <w:ind w:left="360" w:firstLine="360"/>
+        <w:rPr>
+          <w:b/>
+          <w:bCs/>
+        </w:rPr>
+      </w:pPr>
+      <w:r>
+        <w:rPr>
+          <w:b/>
+          <w:bCs/>
+        </w:rPr>
+        <w:t>EstadoVisita</w:t>
+      </w:r>
+    </w:p>
+    <w:p>
+      <w:pPr>
+        <w:pStyle w:val="ListParagraph"/>
+        <w:numPr>
+          <w:ilvl w:val="0"/>
+          <w:numId w:val="13"/>
+        </w:numPr>
+      </w:pPr>
+      <w:r>
+        <w:t>tipoEstadoVisita:</w:t>
+      </w:r>
+      <w:r>
+        <w:t xml:space="preserve"> restrição not null e check, pois vai ser limitado a ‘visitada’ e ‘visitante’.</w:t>
+      </w:r>
+    </w:p>
+    <w:p>
+      <w:pPr>
+        <w:ind w:left="0" w:firstLine="360"/>
+      </w:pPr>
+    </w:p>
+    <w:p>
+      <w:pPr>
+        <w:ind w:left="360" w:firstLine="360"/>
+        <w:rPr>
+          <w:b/>
+          <w:bCs/>
+        </w:rPr>
+      </w:pPr>
+      <w:r>
+        <w:rPr>
+          <w:b/>
+          <w:bCs/>
+        </w:rPr>
+        <w:t>EstatisticasJogador</w:t>
+      </w:r>
+    </w:p>
+    <w:p>
+      <w:pPr>
+        <w:pStyle w:val="ListParagraph"/>
+        <w:numPr>
+          <w:ilvl w:val="0"/>
+          <w:numId w:val="13"/>
+        </w:numPr>
+        <w:rPr>
+          <w:b/>
+          <w:bCs/>
+        </w:rPr>
+      </w:pPr>
+      <w:r>
+        <w:t>golosMarcados:</w:t>
+      </w:r>
+      <w:r>
+        <w:t xml:space="preserve"> restrição not null dado que tem de ser inserido um numero &gt;= 0.</w:t>
+      </w:r>
+    </w:p>
+    <w:p>
+      <w:pPr>
+        <w:pStyle w:val="ListParagraph"/>
+        <w:numPr>
+          <w:ilvl w:val="0"/>
+          <w:numId w:val="13"/>
+        </w:numPr>
+        <w:rPr>
+          <w:b/>
+          <w:bCs/>
+        </w:rPr>
+      </w:pPr>
+      <w:r>
+        <w:t>assistências:</w:t>
+      </w:r>
+      <w:r>
+        <w:t xml:space="preserve"> restrição not null dado que tem de ser inserido um numero &gt;= 0.</w:t>
+      </w:r>
+    </w:p>
+    <w:p>
+      <w:pPr>
+        <w:pStyle w:val="ListParagraph"/>
+        <w:numPr>
+          <w:ilvl w:val="0"/>
+          <w:numId w:val="13"/>
+        </w:numPr>
+        <w:rPr>
+          <w:b/>
+          <w:bCs/>
+        </w:rPr>
+      </w:pPr>
+      <w:r>
+        <w:lastRenderedPageBreak/>
+        <w:t>passesRealizados:</w:t>
+      </w:r>
+      <w:r>
+        <w:t xml:space="preserve"> restrição not null dado que tem de ser inserido um numero &gt;= 0.</w:t>
+      </w:r>
+    </w:p>
+    <w:p>
+      <w:pPr>
+        <w:pStyle w:val="ListParagraph"/>
+        <w:numPr>
+          <w:ilvl w:val="0"/>
+          <w:numId w:val="13"/>
+        </w:numPr>
+        <w:rPr>
+          <w:b/>
+          <w:bCs/>
+        </w:rPr>
+      </w:pPr>
+      <w:r>
+        <w:t>cortesRealizados:</w:t>
+      </w:r>
+      <w:r>
+        <w:t xml:space="preserve"> restrição not null dado que tem de ser inserido um numero &gt;= 0.</w:t>
+      </w:r>
+    </w:p>
+    <w:p>
+      <w:pPr>
+        <w:pStyle w:val="ListParagraph"/>
+        <w:numPr>
+          <w:ilvl w:val="0"/>
+          <w:numId w:val="13"/>
+        </w:numPr>
+        <w:rPr>
+          <w:b/>
+          <w:bCs/>
+        </w:rPr>
+      </w:pPr>
+      <w:r>
+        <w:t>cartoesAmarelos:</w:t>
+      </w:r>
+      <w:r>
+        <w:t xml:space="preserve"> restrição not null dado que tem de ser inserido um numero &gt;= 0.</w:t>
+      </w:r>
+    </w:p>
+    <w:p>
+      <w:pPr>
+        <w:pStyle w:val="ListParagraph"/>
+        <w:numPr>
+          <w:ilvl w:val="0"/>
+          <w:numId w:val="13"/>
+        </w:numPr>
+        <w:rPr>
+          <w:b/>
+          <w:bCs/>
+        </w:rPr>
+      </w:pPr>
+      <w:r>
+        <w:t>cartoesVermelhos:</w:t>
+      </w:r>
+      <w:r>
+        <w:t xml:space="preserve"> restrição not null dado que tem de ser inserido um numero &gt;= 0.</w:t>
+      </w:r>
+    </w:p>
+    <w:p>
+      <w:pPr>
+        <w:pStyle w:val="ListParagraph"/>
+        <w:numPr>
+          <w:ilvl w:val="0"/>
+          <w:numId w:val="13"/>
+        </w:numPr>
+        <w:rPr>
+          <w:b/>
+          <w:bCs/>
+        </w:rPr>
+      </w:pPr>
+      <w:r>
+        <w:t>faltasCometidas:</w:t>
+      </w:r>
+      <w:r>
+        <w:t xml:space="preserve"> restrição not null dado que tem de ser inserido um numero &gt;= 0.</w:t>
+      </w:r>
+    </w:p>
+    <w:p>
+      <w:pPr>
+        <w:pStyle w:val="ListParagraph"/>
+        <w:numPr>
+          <w:ilvl w:val="0"/>
+          <w:numId w:val="13"/>
+        </w:numPr>
+        <w:rPr>
+          <w:b/>
+          <w:bCs/>
+        </w:rPr>
+      </w:pPr>
+      <w:r>
+        <w:t>golosDefendidos:</w:t>
+      </w:r>
+      <w:r>
+        <w:t xml:space="preserve"> restrição not null dado que tem de ser inserido um numero &gt;= 0.</w:t>
+      </w:r>
+    </w:p>
+    <w:p>
+      <w:pPr>
+        <w:ind w:left="360" w:firstLine="360"/>
+        <w:rPr>
+          <w:b/>
+          <w:bCs/>
+        </w:rPr>
+      </w:pPr>
+      <w:r>
+        <w:rPr>
+          <w:b/>
+          <w:bCs/>
+        </w:rPr>
+        <w:t>Arbitro</w:t>
+      </w:r>
+    </w:p>
+    <w:p>
+      <w:pPr>
+        <w:pStyle w:val="ListParagraph"/>
+        <w:numPr>
+          <w:ilvl w:val="1"/>
+          <w:numId w:val="9"/>
+        </w:numPr>
+      </w:pPr>
+      <w:r>
+        <w:t>idArbitro:</w:t>
+      </w:r>
+      <w:r>
+        <w:t xml:space="preserve"> restrição chave (Primary Key) e Not Null, uma vez que não pode haver 2 arbitros com o mesmo id nem sem id.</w:t>
+      </w:r>
+    </w:p>
+    <w:p>
+      <w:pPr>
+        <w:pStyle w:val="ListParagraph"/>
+        <w:numPr>
+          <w:ilvl w:val="0"/>
+          <w:numId w:val="14"/>
+        </w:numPr>
+      </w:pPr>
+      <w:r>
+        <w:t>nomeArbitro:</w:t>
+      </w:r>
+      <w:r>
+        <w:t xml:space="preserve"> restrição not null uma vez que todos os árbitros têm de ter um nome.</w:t>
+      </w:r>
+    </w:p>
+    <w:p>
+      <w:pPr>
+        <w:pStyle w:val="ListParagraph"/>
+        <w:numPr>
+          <w:ilvl w:val="0"/>
+          <w:numId w:val="14"/>
+        </w:numPr>
+      </w:pPr>
+      <w:r>
+        <w:t>idade:</w:t>
+      </w:r>
+      <w:r>
+        <w:t xml:space="preserve"> restrição not null dado que tem de ser inserido um numero &gt;= 0.</w:t>
+      </w:r>
+    </w:p>
+    <w:p>
+      <w:pPr>
+        <w:pStyle w:val="ListParagraph"/>
+        <w:numPr>
+          <w:ilvl w:val="0"/>
+          <w:numId w:val="14"/>
+        </w:numPr>
+      </w:pPr>
+      <w:r>
+        <w:t>nivel:</w:t>
+      </w:r>
+      <w:r>
+        <w:t xml:space="preserve"> restrição not null e check dado que tem de ser inserido um numero &gt;= 1 e &lt;= 9.</w:t>
+      </w:r>
+    </w:p>
+    <w:p>
+      <w:pPr>
+        <w:ind w:left="0" w:firstLine="360"/>
+      </w:pPr>
+    </w:p>
+    <w:p>
+      <w:pPr>
+        <w:ind w:left="360" w:firstLine="360"/>
+        <w:rPr>
+          <w:b/>
+          <w:bCs/>
+        </w:rPr>
+      </w:pPr>
+      <w:r>
+        <w:rPr>
+          <w:b/>
+          <w:bCs/>
+        </w:rPr>
+        <w:t>Jogo</w:t>
+      </w:r>
+    </w:p>
+    <w:p>
+      <w:pPr>
+        <w:pStyle w:val="ListParagraph"/>
+        <w:numPr>
+          <w:ilvl w:val="0"/>
+          <w:numId w:val="15"/>
+        </w:numPr>
+      </w:pPr>
+      <w:r>
+        <w:t>idJogo:</w:t>
+      </w:r>
+      <w:r>
+        <w:t xml:space="preserve"> </w:t>
+      </w:r>
+      <w:r>
+        <w:t>restrição chave (Primary Key) e Not Null, uma vez que não pode haver 2 jogos com o mesmo id nem sem id.</w:t>
+      </w:r>
+    </w:p>
+    <w:p>
+      <w:pPr>
+        <w:pStyle w:val="ListParagraph"/>
+        <w:numPr>
+          <w:ilvl w:val="0"/>
+          <w:numId w:val="15"/>
+        </w:numPr>
+      </w:pPr>
+      <w:r>
+        <w:t>eliminatoria:</w:t>
+      </w:r>
+      <w:r>
+        <w:t xml:space="preserve"> restrição not null, pois tem de ser inserida a eliminatória atual.</w:t>
+      </w:r>
+    </w:p>
+    <w:p>
+      <w:pPr>
+        <w:pStyle w:val="ListParagraph"/>
+        <w:numPr>
+          <w:ilvl w:val="0"/>
+          <w:numId w:val="15"/>
+        </w:numPr>
+      </w:pPr>
+      <w:r>
+        <w:t>nGolosVisitada:</w:t>
+      </w:r>
+      <w:r>
+        <w:t xml:space="preserve"> </w:t>
+      </w:r>
+      <w:r>
+        <w:t>restrição not null dado que tem de ser inserido um numero &gt;= 0.</w:t>
+      </w:r>
+    </w:p>
+    <w:p>
+      <w:pPr>
+        <w:pStyle w:val="ListParagraph"/>
+        <w:numPr>
+          <w:ilvl w:val="0"/>
+          <w:numId w:val="15"/>
+        </w:numPr>
+      </w:pPr>
+      <w:r>
+        <w:t>nGolosVisitante:</w:t>
+      </w:r>
+      <w:r>
+        <w:t xml:space="preserve"> </w:t>
+      </w:r>
+      <w:r>
+        <w:t>restrição not null dado que tem de ser inserido um numero &gt;= 0.</w:t>
+      </w:r>
+    </w:p>
+    <w:p>
+      <w:pPr>
+        <w:pStyle w:val="ListParagraph"/>
+        <w:numPr>
+          <w:ilvl w:val="0"/>
+          <w:numId w:val="15"/>
+        </w:numPr>
+      </w:pPr>
+      <w:r>
+        <w:t>dataJogo:</w:t>
+      </w:r>
+      <w:r>
+        <w:t xml:space="preserve"> restrição not null, pois o jogo tem de ter uma data.</w:t>
       </w:r>
     </w:p>
     <w:p>
@@ -3543,6 +4360,7 @@
       <w:r>
         <w:rPr>
           <w:color w:val="000000"/>
+          <w:lang w:val="en-GB"/>
         </w:rPr>
         <w:t xml:space="preserve">Academy, K. Aritmética Modular. </w:t>
       </w:r>
@@ -5796,6 +6614,119 @@
 <file path=word/numbering.xml><?xml version="1.0" encoding="utf-8"?>
 <w:numbering xmlns:wpc="http://schemas.microsoft.com/office/word/2010/wordprocessingCanvas" xmlns:cx="http://schemas.microsoft.com/office/drawing/2014/chartex" xmlns:cx1="http://schemas.microsoft.com/office/drawing/2015/9/8/chartex" xmlns:cx2="http://schemas.microsoft.com/office/drawing/2015/10/21/chartex" xmlns:cx3="http://schemas.microsoft.com/office/drawing/2016/5/9/chartex" xmlns:cx4="http://schemas.microsoft.com/office/drawing/2016/5/10/chartex" xmlns:cx5="http://schemas.microsoft.com/office/drawing/2016/5/11/chartex" xmlns:cx6="http://schemas.microsoft.com/office/drawing/2016/5/12/chartex" xmlns:cx7="http://schemas.microsoft.com/office/drawing/2016/5/13/chartex" xmlns:cx8="http://schemas.microsoft.com/office/drawing/2016/5/14/chartex" xmlns:mc="http://schemas.openxmlformats.org/markup-compatibility/2006" xmlns:aink="http://schemas.microsoft.com/office/drawing/2016/ink" xmlns:am3d="http://schemas.microsoft.com/office/drawing/2017/model3d" xmlns:o="urn:schemas-microsoft-com:office:office" xmlns:oel="http://schemas.microsoft.com/office/2019/extlst" xmlns:r="http://schemas.openxmlformats.org/officeDocument/2006/relationships" xmlns:m="http://schemas.openxmlformats.org/officeDocument/2006/math" xmlns:v="urn:schemas-microsoft-com:vml" xmlns:wp14="http://schemas.microsoft.com/office/word/2010/wordprocessingDrawing" xmlns:wp="http://schemas.openxmlformats.org/drawingml/2006/wordprocessingDrawing" xmlns:w10="urn:schemas-microsoft-com:office:word" xmlns:w="http://schemas.openxmlformats.org/wordprocessingml/2006/main" xmlns:w14="http://schemas.microsoft.com/office/word/2010/wordml" xmlns:w15="http://schemas.microsoft.com/office/word/2012/wordml" xmlns:w16cex="http://schemas.microsoft.com/office/word/2018/wordml/cex" xmlns:w16cid="http://schemas.microsoft.com/office/word/2016/wordml/cid" xmlns:w16="http://schemas.microsoft.com/office/word/2018/wordml" xmlns:w16sdtdh="http://schemas.microsoft.com/office/word/2020/wordml/sdtdatahash" xmlns:w16se="http://schemas.microsoft.com/office/word/2015/wordml/symex" xmlns:wpg="http://schemas.microsoft.com/office/word/2010/wordprocessingGroup" xmlns:wpi="http://schemas.microsoft.com/office/word/2010/wordprocessingInk" xmlns:wne="http://schemas.microsoft.com/office/word/2006/wordml" xmlns:wps="http://schemas.microsoft.com/office/word/2010/wordprocessingShape" mc:Ignorable="w14 w15 w16se w16cid w16 w16cex w16sdtdh wp14">
   <w:abstractNum w:abstractNumId="0" w15:restartNumberingAfterBreak="0">
+    <w:nsid w:val="02CB5D7B"/>
+    <w:multiLevelType w:val="hybridMultilevel"/>
+    <w:tmpl w:val="095C7504"/>
+    <w:lvl w:ilvl="0" w:tplc="08160003">
+      <w:start w:val="1"/>
+      <w:numFmt w:val="bullet"/>
+      <w:lvlText w:val="o"/>
+      <w:lvlJc w:val="left"/>
+      <w:pPr>
+        <w:ind w:left="1440" w:hanging="360"/>
+      </w:pPr>
+      <w:rPr>
+        <w:rFonts w:ascii="Courier New" w:hAnsi="Courier New" w:cs="Courier New" w:hint="default"/>
+      </w:rPr>
+    </w:lvl>
+    <w:lvl w:ilvl="1" w:tplc="08160003" w:tentative="1">
+      <w:start w:val="1"/>
+      <w:numFmt w:val="bullet"/>
+      <w:lvlText w:val="o"/>
+      <w:lvlJc w:val="left"/>
+      <w:pPr>
+        <w:ind w:left="2160" w:hanging="360"/>
+      </w:pPr>
+      <w:rPr>
+        <w:rFonts w:ascii="Courier New" w:hAnsi="Courier New" w:cs="Courier New" w:hint="default"/>
+      </w:rPr>
+    </w:lvl>
+    <w:lvl w:ilvl="2" w:tplc="08160005" w:tentative="1">
+      <w:start w:val="1"/>
+      <w:numFmt w:val="bullet"/>
+      <w:lvlText w:val=""/>
+      <w:lvlJc w:val="left"/>
+      <w:pPr>
+        <w:ind w:left="2880" w:hanging="360"/>
+      </w:pPr>
+      <w:rPr>
+        <w:rFonts w:ascii="Wingdings" w:hAnsi="Wingdings" w:hint="default"/>
+      </w:rPr>
+    </w:lvl>
+    <w:lvl w:ilvl="3" w:tplc="08160001" w:tentative="1">
+      <w:start w:val="1"/>
+      <w:numFmt w:val="bullet"/>
+      <w:lvlText w:val=""/>
+      <w:lvlJc w:val="left"/>
+      <w:pPr>
+        <w:ind w:left="3600" w:hanging="360"/>
+      </w:pPr>
+      <w:rPr>
+        <w:rFonts w:ascii="Symbol" w:hAnsi="Symbol" w:hint="default"/>
+      </w:rPr>
+    </w:lvl>
+    <w:lvl w:ilvl="4" w:tplc="08160003" w:tentative="1">
+      <w:start w:val="1"/>
+      <w:numFmt w:val="bullet"/>
+      <w:lvlText w:val="o"/>
+      <w:lvlJc w:val="left"/>
+      <w:pPr>
+        <w:ind w:left="4320" w:hanging="360"/>
+      </w:pPr>
+      <w:rPr>
+        <w:rFonts w:ascii="Courier New" w:hAnsi="Courier New" w:cs="Courier New" w:hint="default"/>
+      </w:rPr>
+    </w:lvl>
+    <w:lvl w:ilvl="5" w:tplc="08160005" w:tentative="1">
+      <w:start w:val="1"/>
+      <w:numFmt w:val="bullet"/>
+      <w:lvlText w:val=""/>
+      <w:lvlJc w:val="left"/>
+      <w:pPr>
+        <w:ind w:left="5040" w:hanging="360"/>
+      </w:pPr>
+      <w:rPr>
+        <w:rFonts w:ascii="Wingdings" w:hAnsi="Wingdings" w:hint="default"/>
+      </w:rPr>
+    </w:lvl>
+    <w:lvl w:ilvl="6" w:tplc="08160001" w:tentative="1">
+      <w:start w:val="1"/>
+      <w:numFmt w:val="bullet"/>
+      <w:lvlText w:val=""/>
+      <w:lvlJc w:val="left"/>
+      <w:pPr>
+        <w:ind w:left="5760" w:hanging="360"/>
+      </w:pPr>
+      <w:rPr>
+        <w:rFonts w:ascii="Symbol" w:hAnsi="Symbol" w:hint="default"/>
+      </w:rPr>
+    </w:lvl>
+    <w:lvl w:ilvl="7" w:tplc="08160003" w:tentative="1">
+      <w:start w:val="1"/>
+      <w:numFmt w:val="bullet"/>
+      <w:lvlText w:val="o"/>
+      <w:lvlJc w:val="left"/>
+      <w:pPr>
+        <w:ind w:left="6480" w:hanging="360"/>
+      </w:pPr>
+      <w:rPr>
+        <w:rFonts w:ascii="Courier New" w:hAnsi="Courier New" w:cs="Courier New" w:hint="default"/>
+      </w:rPr>
+    </w:lvl>
+    <w:lvl w:ilvl="8" w:tplc="08160005" w:tentative="1">
+      <w:start w:val="1"/>
+      <w:numFmt w:val="bullet"/>
+      <w:lvlText w:val=""/>
+      <w:lvlJc w:val="left"/>
+      <w:pPr>
+        <w:ind w:left="7200" w:hanging="360"/>
+      </w:pPr>
+      <w:rPr>
+        <w:rFonts w:ascii="Wingdings" w:hAnsi="Wingdings" w:hint="default"/>
+      </w:rPr>
+    </w:lvl>
+  </w:abstractNum>
+  <w:abstractNum w:abstractNumId="1" w15:restartNumberingAfterBreak="0">
     <w:nsid w:val="03F739E4"/>
     <w:multiLevelType w:val="hybridMultilevel"/>
     <w:tmpl w:val="267024AE"/>
@@ -5908,10 +6839,10 @@
       </w:rPr>
     </w:lvl>
   </w:abstractNum>
-  <w:abstractNum w:abstractNumId="1" w15:restartNumberingAfterBreak="0">
+  <w:abstractNum w:abstractNumId="2" w15:restartNumberingAfterBreak="0">
     <w:nsid w:val="0AAA57B4"/>
     <w:multiLevelType w:val="hybridMultilevel"/>
-    <w:tmpl w:val="F8EADF4C"/>
+    <w:tmpl w:val="F6140C06"/>
     <w:lvl w:ilvl="0" w:tplc="08160001">
       <w:start w:val="1"/>
       <w:numFmt w:val="bullet"/>
@@ -6021,7 +6952,7 @@
       </w:rPr>
     </w:lvl>
   </w:abstractNum>
-  <w:abstractNum w:abstractNumId="2" w15:restartNumberingAfterBreak="0">
+  <w:abstractNum w:abstractNumId="3" w15:restartNumberingAfterBreak="0">
     <w:nsid w:val="270063AF"/>
     <w:multiLevelType w:val="hybridMultilevel"/>
     <w:tmpl w:val="ECD449D0"/>
@@ -6134,7 +7065,120 @@
       </w:rPr>
     </w:lvl>
   </w:abstractNum>
-  <w:abstractNum w:abstractNumId="3" w15:restartNumberingAfterBreak="0">
+  <w:abstractNum w:abstractNumId="4" w15:restartNumberingAfterBreak="0">
+    <w:nsid w:val="31136F7D"/>
+    <w:multiLevelType w:val="hybridMultilevel"/>
+    <w:tmpl w:val="D106724C"/>
+    <w:lvl w:ilvl="0" w:tplc="08160003">
+      <w:start w:val="1"/>
+      <w:numFmt w:val="bullet"/>
+      <w:lvlText w:val="o"/>
+      <w:lvlJc w:val="left"/>
+      <w:pPr>
+        <w:ind w:left="1440" w:hanging="360"/>
+      </w:pPr>
+      <w:rPr>
+        <w:rFonts w:ascii="Courier New" w:hAnsi="Courier New" w:cs="Courier New" w:hint="default"/>
+      </w:rPr>
+    </w:lvl>
+    <w:lvl w:ilvl="1" w:tplc="08160003" w:tentative="1">
+      <w:start w:val="1"/>
+      <w:numFmt w:val="bullet"/>
+      <w:lvlText w:val="o"/>
+      <w:lvlJc w:val="left"/>
+      <w:pPr>
+        <w:ind w:left="2160" w:hanging="360"/>
+      </w:pPr>
+      <w:rPr>
+        <w:rFonts w:ascii="Courier New" w:hAnsi="Courier New" w:cs="Courier New" w:hint="default"/>
+      </w:rPr>
+    </w:lvl>
+    <w:lvl w:ilvl="2" w:tplc="08160005" w:tentative="1">
+      <w:start w:val="1"/>
+      <w:numFmt w:val="bullet"/>
+      <w:lvlText w:val=""/>
+      <w:lvlJc w:val="left"/>
+      <w:pPr>
+        <w:ind w:left="2880" w:hanging="360"/>
+      </w:pPr>
+      <w:rPr>
+        <w:rFonts w:ascii="Wingdings" w:hAnsi="Wingdings" w:hint="default"/>
+      </w:rPr>
+    </w:lvl>
+    <w:lvl w:ilvl="3" w:tplc="08160001" w:tentative="1">
+      <w:start w:val="1"/>
+      <w:numFmt w:val="bullet"/>
+      <w:lvlText w:val=""/>
+      <w:lvlJc w:val="left"/>
+      <w:pPr>
+        <w:ind w:left="3600" w:hanging="360"/>
+      </w:pPr>
+      <w:rPr>
+        <w:rFonts w:ascii="Symbol" w:hAnsi="Symbol" w:hint="default"/>
+      </w:rPr>
+    </w:lvl>
+    <w:lvl w:ilvl="4" w:tplc="08160003" w:tentative="1">
+      <w:start w:val="1"/>
+      <w:numFmt w:val="bullet"/>
+      <w:lvlText w:val="o"/>
+      <w:lvlJc w:val="left"/>
+      <w:pPr>
+        <w:ind w:left="4320" w:hanging="360"/>
+      </w:pPr>
+      <w:rPr>
+        <w:rFonts w:ascii="Courier New" w:hAnsi="Courier New" w:cs="Courier New" w:hint="default"/>
+      </w:rPr>
+    </w:lvl>
+    <w:lvl w:ilvl="5" w:tplc="08160005" w:tentative="1">
+      <w:start w:val="1"/>
+      <w:numFmt w:val="bullet"/>
+      <w:lvlText w:val=""/>
+      <w:lvlJc w:val="left"/>
+      <w:pPr>
+        <w:ind w:left="5040" w:hanging="360"/>
+      </w:pPr>
+      <w:rPr>
+        <w:rFonts w:ascii="Wingdings" w:hAnsi="Wingdings" w:hint="default"/>
+      </w:rPr>
+    </w:lvl>
+    <w:lvl w:ilvl="6" w:tplc="08160001" w:tentative="1">
+      <w:start w:val="1"/>
+      <w:numFmt w:val="bullet"/>
+      <w:lvlText w:val=""/>
+      <w:lvlJc w:val="left"/>
+      <w:pPr>
+        <w:ind w:left="5760" w:hanging="360"/>
+      </w:pPr>
+      <w:rPr>
+        <w:rFonts w:ascii="Symbol" w:hAnsi="Symbol" w:hint="default"/>
+      </w:rPr>
+    </w:lvl>
+    <w:lvl w:ilvl="7" w:tplc="08160003" w:tentative="1">
+      <w:start w:val="1"/>
+      <w:numFmt w:val="bullet"/>
+      <w:lvlText w:val="o"/>
+      <w:lvlJc w:val="left"/>
+      <w:pPr>
+        <w:ind w:left="6480" w:hanging="360"/>
+      </w:pPr>
+      <w:rPr>
+        <w:rFonts w:ascii="Courier New" w:hAnsi="Courier New" w:cs="Courier New" w:hint="default"/>
+      </w:rPr>
+    </w:lvl>
+    <w:lvl w:ilvl="8" w:tplc="08160005" w:tentative="1">
+      <w:start w:val="1"/>
+      <w:numFmt w:val="bullet"/>
+      <w:lvlText w:val=""/>
+      <w:lvlJc w:val="left"/>
+      <w:pPr>
+        <w:ind w:left="7200" w:hanging="360"/>
+      </w:pPr>
+      <w:rPr>
+        <w:rFonts w:ascii="Wingdings" w:hAnsi="Wingdings" w:hint="default"/>
+      </w:rPr>
+    </w:lvl>
+  </w:abstractNum>
+  <w:abstractNum w:abstractNumId="5" w15:restartNumberingAfterBreak="0">
     <w:nsid w:val="31D31690"/>
     <w:multiLevelType w:val="multilevel"/>
     <w:tmpl w:val="90B03B08"/>
@@ -6247,7 +7291,7 @@
       </w:rPr>
     </w:lvl>
   </w:abstractNum>
-  <w:abstractNum w:abstractNumId="4" w15:restartNumberingAfterBreak="0">
+  <w:abstractNum w:abstractNumId="6" w15:restartNumberingAfterBreak="0">
     <w:nsid w:val="346F323B"/>
     <w:multiLevelType w:val="multilevel"/>
     <w:tmpl w:val="6346F694"/>
@@ -6360,7 +7404,7 @@
       </w:rPr>
     </w:lvl>
   </w:abstractNum>
-  <w:abstractNum w:abstractNumId="5" w15:restartNumberingAfterBreak="0">
+  <w:abstractNum w:abstractNumId="7" w15:restartNumberingAfterBreak="0">
     <w:nsid w:val="3ECC59A3"/>
     <w:multiLevelType w:val="multilevel"/>
     <w:tmpl w:val="2FF6467C"/>
@@ -6446,7 +7490,7 @@
       </w:pPr>
     </w:lvl>
   </w:abstractNum>
-  <w:abstractNum w:abstractNumId="6" w15:restartNumberingAfterBreak="0">
+  <w:abstractNum w:abstractNumId="8" w15:restartNumberingAfterBreak="0">
     <w:nsid w:val="3EDF2E0E"/>
     <w:multiLevelType w:val="hybridMultilevel"/>
     <w:tmpl w:val="3C6AFA62"/>
@@ -6559,7 +7603,120 @@
       </w:rPr>
     </w:lvl>
   </w:abstractNum>
-  <w:abstractNum w:abstractNumId="7" w15:restartNumberingAfterBreak="0">
+  <w:abstractNum w:abstractNumId="9" w15:restartNumberingAfterBreak="0">
+    <w:nsid w:val="4A9F021E"/>
+    <w:multiLevelType w:val="hybridMultilevel"/>
+    <w:tmpl w:val="E8466710"/>
+    <w:lvl w:ilvl="0" w:tplc="08160003">
+      <w:start w:val="1"/>
+      <w:numFmt w:val="bullet"/>
+      <w:lvlText w:val="o"/>
+      <w:lvlJc w:val="left"/>
+      <w:pPr>
+        <w:ind w:left="1440" w:hanging="360"/>
+      </w:pPr>
+      <w:rPr>
+        <w:rFonts w:ascii="Courier New" w:hAnsi="Courier New" w:cs="Courier New" w:hint="default"/>
+      </w:rPr>
+    </w:lvl>
+    <w:lvl w:ilvl="1" w:tplc="08160003" w:tentative="1">
+      <w:start w:val="1"/>
+      <w:numFmt w:val="bullet"/>
+      <w:lvlText w:val="o"/>
+      <w:lvlJc w:val="left"/>
+      <w:pPr>
+        <w:ind w:left="2160" w:hanging="360"/>
+      </w:pPr>
+      <w:rPr>
+        <w:rFonts w:ascii="Courier New" w:hAnsi="Courier New" w:cs="Courier New" w:hint="default"/>
+      </w:rPr>
+    </w:lvl>
+    <w:lvl w:ilvl="2" w:tplc="08160005" w:tentative="1">
+      <w:start w:val="1"/>
+      <w:numFmt w:val="bullet"/>
+      <w:lvlText w:val=""/>
+      <w:lvlJc w:val="left"/>
+      <w:pPr>
+        <w:ind w:left="2880" w:hanging="360"/>
+      </w:pPr>
+      <w:rPr>
+        <w:rFonts w:ascii="Wingdings" w:hAnsi="Wingdings" w:hint="default"/>
+      </w:rPr>
+    </w:lvl>
+    <w:lvl w:ilvl="3" w:tplc="08160001" w:tentative="1">
+      <w:start w:val="1"/>
+      <w:numFmt w:val="bullet"/>
+      <w:lvlText w:val=""/>
+      <w:lvlJc w:val="left"/>
+      <w:pPr>
+        <w:ind w:left="3600" w:hanging="360"/>
+      </w:pPr>
+      <w:rPr>
+        <w:rFonts w:ascii="Symbol" w:hAnsi="Symbol" w:hint="default"/>
+      </w:rPr>
+    </w:lvl>
+    <w:lvl w:ilvl="4" w:tplc="08160003" w:tentative="1">
+      <w:start w:val="1"/>
+      <w:numFmt w:val="bullet"/>
+      <w:lvlText w:val="o"/>
+      <w:lvlJc w:val="left"/>
+      <w:pPr>
+        <w:ind w:left="4320" w:hanging="360"/>
+      </w:pPr>
+      <w:rPr>
+        <w:rFonts w:ascii="Courier New" w:hAnsi="Courier New" w:cs="Courier New" w:hint="default"/>
+      </w:rPr>
+    </w:lvl>
+    <w:lvl w:ilvl="5" w:tplc="08160005" w:tentative="1">
+      <w:start w:val="1"/>
+      <w:numFmt w:val="bullet"/>
+      <w:lvlText w:val=""/>
+      <w:lvlJc w:val="left"/>
+      <w:pPr>
+        <w:ind w:left="5040" w:hanging="360"/>
+      </w:pPr>
+      <w:rPr>
+        <w:rFonts w:ascii="Wingdings" w:hAnsi="Wingdings" w:hint="default"/>
+      </w:rPr>
+    </w:lvl>
+    <w:lvl w:ilvl="6" w:tplc="08160001" w:tentative="1">
+      <w:start w:val="1"/>
+      <w:numFmt w:val="bullet"/>
+      <w:lvlText w:val=""/>
+      <w:lvlJc w:val="left"/>
+      <w:pPr>
+        <w:ind w:left="5760" w:hanging="360"/>
+      </w:pPr>
+      <w:rPr>
+        <w:rFonts w:ascii="Symbol" w:hAnsi="Symbol" w:hint="default"/>
+      </w:rPr>
+    </w:lvl>
+    <w:lvl w:ilvl="7" w:tplc="08160003" w:tentative="1">
+      <w:start w:val="1"/>
+      <w:numFmt w:val="bullet"/>
+      <w:lvlText w:val="o"/>
+      <w:lvlJc w:val="left"/>
+      <w:pPr>
+        <w:ind w:left="6480" w:hanging="360"/>
+      </w:pPr>
+      <w:rPr>
+        <w:rFonts w:ascii="Courier New" w:hAnsi="Courier New" w:cs="Courier New" w:hint="default"/>
+      </w:rPr>
+    </w:lvl>
+    <w:lvl w:ilvl="8" w:tplc="08160005" w:tentative="1">
+      <w:start w:val="1"/>
+      <w:numFmt w:val="bullet"/>
+      <w:lvlText w:val=""/>
+      <w:lvlJc w:val="left"/>
+      <w:pPr>
+        <w:ind w:left="7200" w:hanging="360"/>
+      </w:pPr>
+      <w:rPr>
+        <w:rFonts w:ascii="Wingdings" w:hAnsi="Wingdings" w:hint="default"/>
+      </w:rPr>
+    </w:lvl>
+  </w:abstractNum>
+  <w:abstractNum w:abstractNumId="10" w15:restartNumberingAfterBreak="0">
     <w:nsid w:val="54EC28A2"/>
     <w:multiLevelType w:val="multilevel"/>
     <w:tmpl w:val="1974F9D8"/>
@@ -6672,7 +7829,7 @@
       </w:rPr>
     </w:lvl>
   </w:abstractNum>
-  <w:abstractNum w:abstractNumId="8" w15:restartNumberingAfterBreak="0">
+  <w:abstractNum w:abstractNumId="11" w15:restartNumberingAfterBreak="0">
     <w:nsid w:val="56AF412B"/>
     <w:multiLevelType w:val="multilevel"/>
     <w:tmpl w:val="9F305E20"/>
@@ -6785,7 +7942,7 @@
       </w:rPr>
     </w:lvl>
   </w:abstractNum>
-  <w:abstractNum w:abstractNumId="9" w15:restartNumberingAfterBreak="0">
+  <w:abstractNum w:abstractNumId="12" w15:restartNumberingAfterBreak="0">
     <w:nsid w:val="609C17FD"/>
     <w:multiLevelType w:val="multilevel"/>
     <w:tmpl w:val="D206C9FE"/>
@@ -6898,10 +8055,123 @@
       </w:rPr>
     </w:lvl>
   </w:abstractNum>
-  <w:abstractNum w:abstractNumId="10" w15:restartNumberingAfterBreak="0">
+  <w:abstractNum w:abstractNumId="13" w15:restartNumberingAfterBreak="0">
     <w:nsid w:val="66EB01DC"/>
     <w:multiLevelType w:val="hybridMultilevel"/>
-    <w:tmpl w:val="E420524C"/>
+    <w:tmpl w:val="45C05268"/>
+    <w:lvl w:ilvl="0" w:tplc="08160003">
+      <w:start w:val="1"/>
+      <w:numFmt w:val="bullet"/>
+      <w:lvlText w:val="o"/>
+      <w:lvlJc w:val="left"/>
+      <w:pPr>
+        <w:ind w:left="1440" w:hanging="360"/>
+      </w:pPr>
+      <w:rPr>
+        <w:rFonts w:ascii="Courier New" w:hAnsi="Courier New" w:cs="Courier New" w:hint="default"/>
+      </w:rPr>
+    </w:lvl>
+    <w:lvl w:ilvl="1" w:tplc="08160003" w:tentative="1">
+      <w:start w:val="1"/>
+      <w:numFmt w:val="bullet"/>
+      <w:lvlText w:val="o"/>
+      <w:lvlJc w:val="left"/>
+      <w:pPr>
+        <w:ind w:left="2160" w:hanging="360"/>
+      </w:pPr>
+      <w:rPr>
+        <w:rFonts w:ascii="Courier New" w:hAnsi="Courier New" w:cs="Courier New" w:hint="default"/>
+      </w:rPr>
+    </w:lvl>
+    <w:lvl w:ilvl="2" w:tplc="08160005" w:tentative="1">
+      <w:start w:val="1"/>
+      <w:numFmt w:val="bullet"/>
+      <w:lvlText w:val=""/>
+      <w:lvlJc w:val="left"/>
+      <w:pPr>
+        <w:ind w:left="2880" w:hanging="360"/>
+      </w:pPr>
+      <w:rPr>
+        <w:rFonts w:ascii="Wingdings" w:hAnsi="Wingdings" w:hint="default"/>
+      </w:rPr>
+    </w:lvl>
+    <w:lvl w:ilvl="3" w:tplc="08160001" w:tentative="1">
+      <w:start w:val="1"/>
+      <w:numFmt w:val="bullet"/>
+      <w:lvlText w:val=""/>
+      <w:lvlJc w:val="left"/>
+      <w:pPr>
+        <w:ind w:left="3600" w:hanging="360"/>
+      </w:pPr>
+      <w:rPr>
+        <w:rFonts w:ascii="Symbol" w:hAnsi="Symbol" w:hint="default"/>
+      </w:rPr>
+    </w:lvl>
+    <w:lvl w:ilvl="4" w:tplc="08160003" w:tentative="1">
+      <w:start w:val="1"/>
+      <w:numFmt w:val="bullet"/>
+      <w:lvlText w:val="o"/>
+      <w:lvlJc w:val="left"/>
+      <w:pPr>
+        <w:ind w:left="4320" w:hanging="360"/>
+      </w:pPr>
+      <w:rPr>
+        <w:rFonts w:ascii="Courier New" w:hAnsi="Courier New" w:cs="Courier New" w:hint="default"/>
+      </w:rPr>
+    </w:lvl>
+    <w:lvl w:ilvl="5" w:tplc="08160005" w:tentative="1">
+      <w:start w:val="1"/>
+      <w:numFmt w:val="bullet"/>
+      <w:lvlText w:val=""/>
+      <w:lvlJc w:val="left"/>
+      <w:pPr>
+        <w:ind w:left="5040" w:hanging="360"/>
+      </w:pPr>
+      <w:rPr>
+        <w:rFonts w:ascii="Wingdings" w:hAnsi="Wingdings" w:hint="default"/>
+      </w:rPr>
+    </w:lvl>
+    <w:lvl w:ilvl="6" w:tplc="08160001" w:tentative="1">
+      <w:start w:val="1"/>
+      <w:numFmt w:val="bullet"/>
+      <w:lvlText w:val=""/>
+      <w:lvlJc w:val="left"/>
+      <w:pPr>
+        <w:ind w:left="5760" w:hanging="360"/>
+      </w:pPr>
+      <w:rPr>
+        <w:rFonts w:ascii="Symbol" w:hAnsi="Symbol" w:hint="default"/>
+      </w:rPr>
+    </w:lvl>
+    <w:lvl w:ilvl="7" w:tplc="08160003" w:tentative="1">
+      <w:start w:val="1"/>
+      <w:numFmt w:val="bullet"/>
+      <w:lvlText w:val="o"/>
+      <w:lvlJc w:val="left"/>
+      <w:pPr>
+        <w:ind w:left="6480" w:hanging="360"/>
+      </w:pPr>
+      <w:rPr>
+        <w:rFonts w:ascii="Courier New" w:hAnsi="Courier New" w:cs="Courier New" w:hint="default"/>
+      </w:rPr>
+    </w:lvl>
+    <w:lvl w:ilvl="8" w:tplc="08160005" w:tentative="1">
+      <w:start w:val="1"/>
+      <w:numFmt w:val="bullet"/>
+      <w:lvlText w:val=""/>
+      <w:lvlJc w:val="left"/>
+      <w:pPr>
+        <w:ind w:left="7200" w:hanging="360"/>
+      </w:pPr>
+      <w:rPr>
+        <w:rFonts w:ascii="Wingdings" w:hAnsi="Wingdings" w:hint="default"/>
+      </w:rPr>
+    </w:lvl>
+  </w:abstractNum>
+  <w:abstractNum w:abstractNumId="14" w15:restartNumberingAfterBreak="0">
+    <w:nsid w:val="72917E70"/>
+    <w:multiLevelType w:val="hybridMultilevel"/>
+    <w:tmpl w:val="AD3A21F4"/>
     <w:lvl w:ilvl="0" w:tplc="08160003">
       <w:start w:val="1"/>
       <w:numFmt w:val="bullet"/>
@@ -7012,37 +8282,49 @@
     </w:lvl>
   </w:abstractNum>
   <w:num w:numId="1" w16cid:durableId="907035632">
+    <w:abstractNumId w:val="11"/>
+  </w:num>
+  <w:num w:numId="2" w16cid:durableId="137041980">
+    <w:abstractNumId w:val="10"/>
+  </w:num>
+  <w:num w:numId="3" w16cid:durableId="384763794">
+    <w:abstractNumId w:val="5"/>
+  </w:num>
+  <w:num w:numId="4" w16cid:durableId="398139410">
+    <w:abstractNumId w:val="7"/>
+  </w:num>
+  <w:num w:numId="5" w16cid:durableId="576480762">
+    <w:abstractNumId w:val="12"/>
+  </w:num>
+  <w:num w:numId="6" w16cid:durableId="224920079">
+    <w:abstractNumId w:val="6"/>
+  </w:num>
+  <w:num w:numId="7" w16cid:durableId="244846625">
+    <w:abstractNumId w:val="1"/>
+  </w:num>
+  <w:num w:numId="8" w16cid:durableId="156191303">
     <w:abstractNumId w:val="8"/>
   </w:num>
-  <w:num w:numId="2" w16cid:durableId="137041980">
-    <w:abstractNumId w:val="7"/>
+  <w:num w:numId="9" w16cid:durableId="1141848494">
+    <w:abstractNumId w:val="2"/>
   </w:num>
-  <w:num w:numId="3" w16cid:durableId="384763794">
+  <w:num w:numId="10" w16cid:durableId="593516016">
     <w:abstractNumId w:val="3"/>
   </w:num>
-  <w:num w:numId="4" w16cid:durableId="398139410">
-    <w:abstractNumId w:val="5"/>
+  <w:num w:numId="11" w16cid:durableId="160238594">
+    <w:abstractNumId w:val="13"/>
   </w:num>
-  <w:num w:numId="5" w16cid:durableId="576480762">
-    <w:abstractNumId w:val="9"/>
-  </w:num>
-  <w:num w:numId="6" w16cid:durableId="224920079">
+  <w:num w:numId="12" w16cid:durableId="835727173">
     <w:abstractNumId w:val="4"/>
   </w:num>
-  <w:num w:numId="7" w16cid:durableId="244846625">
+  <w:num w:numId="13" w16cid:durableId="1830362786">
+    <w:abstractNumId w:val="14"/>
+  </w:num>
+  <w:num w:numId="14" w16cid:durableId="1055198254">
     <w:abstractNumId w:val="0"/>
   </w:num>
-  <w:num w:numId="8" w16cid:durableId="156191303">
-    <w:abstractNumId w:val="6"/>
-  </w:num>
-  <w:num w:numId="9" w16cid:durableId="1141848494">
-    <w:abstractNumId w:val="1"/>
-  </w:num>
-  <w:num w:numId="10" w16cid:durableId="593516016">
-    <w:abstractNumId w:val="2"/>
-  </w:num>
-  <w:num w:numId="11" w16cid:durableId="160238594">
-    <w:abstractNumId w:val="10"/>
+  <w:num w:numId="15" w16cid:durableId="1419905552">
+    <w:abstractNumId w:val="9"/>
   </w:num>
 </w:numbering>
 </file>

</xml_diff>

<commit_message>
fiz algumas das cenas q o stor disse nos comentarios e adicionei o ficheiro comentarios professor q tem la tudo oq falta fazer
</commit_message>
<xml_diff>
--- a/Relatorio BD.docx
+++ b/Relatorio BD.docx
@@ -1020,29 +1020,8 @@
     <w:p/>
     <w:p>
       <w:r>
-        <w:t xml:space="preserve">UML – </w:t>
-      </w:r>
-      <w:proofErr w:type="spellStart"/>
-      <w:r>
-        <w:t>Unified</w:t>
-      </w:r>
-      <w:proofErr w:type="spellEnd"/>
-      <w:r>
-        <w:t xml:space="preserve"> </w:t>
-      </w:r>
-      <w:proofErr w:type="spellStart"/>
-      <w:r>
-        <w:t>Modeling</w:t>
-      </w:r>
-      <w:proofErr w:type="spellEnd"/>
-      <w:r>
-        <w:t xml:space="preserve"> </w:t>
-      </w:r>
-      <w:proofErr w:type="spellStart"/>
-      <w:r>
-        <w:t>Language</w:t>
-      </w:r>
-      <w:proofErr w:type="spellEnd"/>
+        <w:t>UML – Unified Modeling Language</w:t>
+      </w:r>
     </w:p>
     <w:p/>
     <w:p/>
@@ -1345,271 +1324,170 @@
       <w:r>
         <w:t>(</w:t>
       </w:r>
-      <w:proofErr w:type="spellStart"/>
       <w:r>
         <w:rPr>
           <w:u w:val="single"/>
         </w:rPr>
         <w:t>idJogador</w:t>
       </w:r>
-      <w:proofErr w:type="spellEnd"/>
       <w:r>
         <w:t xml:space="preserve">, </w:t>
       </w:r>
-      <w:proofErr w:type="spellStart"/>
       <w:r>
         <w:t>nomeJogador</w:t>
       </w:r>
-      <w:proofErr w:type="spellEnd"/>
+      <w:r>
+        <w:t>, nGolos, nacionalidade, numero, jogosJogados,</w:t>
+      </w:r>
+      <w:r>
+        <w:t xml:space="preserve"> </w:t>
+      </w:r>
+      <w:r>
+        <w:t>tempoJogo,</w:t>
+      </w:r>
+      <w:r>
+        <w:t xml:space="preserve"> posicao, idade,</w:t>
+      </w:r>
+      <w:r>
+        <w:t xml:space="preserve"> </w:t>
+      </w:r>
+      <w:r>
+        <w:t>id</w:t>
+      </w:r>
+      <w:r>
+        <w:t>Equipa</w:t>
+      </w:r>
+      <w:r>
+        <w:t xml:space="preserve"> -&gt; Equipa)</w:t>
+      </w:r>
+    </w:p>
+    <w:p>
+      <w:r>
+        <w:rPr>
+          <w:b/>
+          <w:bCs/>
+        </w:rPr>
+        <w:t>Equipa</w:t>
+      </w:r>
+      <w:r>
+        <w:t>(</w:t>
+      </w:r>
+      <w:r>
+        <w:rPr>
+          <w:u w:val="single"/>
+        </w:rPr>
+        <w:t>idEquipa</w:t>
+      </w:r>
       <w:r>
         <w:t xml:space="preserve">, </w:t>
       </w:r>
-      <w:proofErr w:type="spellStart"/>
-      <w:r>
-        <w:t>nGolos</w:t>
-      </w:r>
-      <w:proofErr w:type="spellEnd"/>
-      <w:r>
-        <w:t xml:space="preserve">, nacionalidade, </w:t>
-      </w:r>
-      <w:proofErr w:type="gramStart"/>
-      <w:r>
-        <w:t>numero</w:t>
-      </w:r>
-      <w:proofErr w:type="gramEnd"/>
-      <w:r>
-        <w:t xml:space="preserve">, </w:t>
-      </w:r>
-      <w:proofErr w:type="spellStart"/>
-      <w:r>
-        <w:t>jogosJogados</w:t>
-      </w:r>
-      <w:proofErr w:type="spellEnd"/>
+      <w:r>
+        <w:t>nomeEquipa</w:t>
+      </w:r>
+      <w:r>
+        <w:t xml:space="preserve">, jogosJogados, golosTotais, </w:t>
+      </w:r>
+      <w:r>
+        <w:t>tipoEstado</w:t>
+      </w:r>
+      <w:r>
+        <w:t xml:space="preserve"> -&gt; Estado</w:t>
+      </w:r>
+      <w:r>
+        <w:t>, idGrupo -&gt; Grupo</w:t>
+      </w:r>
+      <w:r>
+        <w:t>)</w:t>
+      </w:r>
+    </w:p>
+    <w:p>
+      <w:r>
+        <w:rPr>
+          <w:b/>
+          <w:bCs/>
+        </w:rPr>
+        <w:t>Grupo</w:t>
+      </w:r>
+      <w:r>
+        <w:t>(</w:t>
+      </w:r>
+      <w:r>
+        <w:rPr>
+          <w:u w:val="single"/>
+        </w:rPr>
+        <w:t>idGrupo</w:t>
+      </w:r>
+      <w:r>
+        <w:t>)</w:t>
+      </w:r>
+    </w:p>
+    <w:p>
+      <w:r>
+        <w:rPr>
+          <w:b/>
+          <w:bCs/>
+        </w:rPr>
+        <w:t>Estado</w:t>
+      </w:r>
+      <w:r>
+        <w:t>(</w:t>
+      </w:r>
+      <w:r>
+        <w:rPr>
+          <w:u w:val="single"/>
+        </w:rPr>
+        <w:t>tipoEstado</w:t>
+      </w:r>
+      <w:r>
+        <w:t>)</w:t>
+      </w:r>
+    </w:p>
+    <w:p>
+      <w:r>
+        <w:rPr>
+          <w:b/>
+          <w:bCs/>
+        </w:rPr>
+        <w:t>Jogo</w:t>
+      </w:r>
+      <w:r>
+        <w:t>(</w:t>
+      </w:r>
+      <w:r>
+        <w:rPr>
+          <w:u w:val="single"/>
+        </w:rPr>
+        <w:t>idJogo</w:t>
+      </w:r>
       <w:r>
         <w:t>,</w:t>
       </w:r>
       <w:r>
-        <w:t xml:space="preserve"> </w:t>
-      </w:r>
-      <w:proofErr w:type="spellStart"/>
-      <w:r>
-        <w:t>tempoJogo</w:t>
-      </w:r>
-      <w:proofErr w:type="spellEnd"/>
-      <w:r>
-        <w:t>,</w:t>
-      </w:r>
-      <w:r>
-        <w:t xml:space="preserve"> </w:t>
-      </w:r>
-      <w:proofErr w:type="spellStart"/>
-      <w:r>
-        <w:t>posicao</w:t>
-      </w:r>
-      <w:proofErr w:type="spellEnd"/>
-      <w:r>
-        <w:t>, idade,</w:t>
-      </w:r>
-      <w:r>
-        <w:t xml:space="preserve"> </w:t>
-      </w:r>
-      <w:proofErr w:type="spellStart"/>
-      <w:r>
-        <w:t>nomeEquipa</w:t>
-      </w:r>
-      <w:proofErr w:type="spellEnd"/>
-      <w:r>
-        <w:t xml:space="preserve"> -&gt; Equipa)</w:t>
-      </w:r>
-    </w:p>
-    <w:p>
-      <w:r>
-        <w:rPr>
-          <w:b/>
-          <w:bCs/>
-        </w:rPr>
-        <w:t>Equipa</w:t>
+        <w:t xml:space="preserve"> eliminatoria, nGolosVisitada, nGolosVisitante, dataJogo</w:t>
+      </w:r>
+      <w:r>
+        <w:t>)</w:t>
+      </w:r>
+    </w:p>
+    <w:p>
+      <w:r>
+        <w:rPr>
+          <w:b/>
+          <w:bCs/>
+        </w:rPr>
+        <w:t>Arbitro</w:t>
       </w:r>
       <w:r>
         <w:t>(</w:t>
       </w:r>
-      <w:proofErr w:type="spellStart"/>
       <w:r>
         <w:rPr>
           <w:u w:val="single"/>
         </w:rPr>
-        <w:t>nomeEquipa</w:t>
-      </w:r>
-      <w:proofErr w:type="spellEnd"/>
-      <w:r>
-        <w:t xml:space="preserve">, </w:t>
-      </w:r>
-      <w:proofErr w:type="spellStart"/>
-      <w:r>
-        <w:t>jogosJogados</w:t>
-      </w:r>
-      <w:proofErr w:type="spellEnd"/>
-      <w:r>
-        <w:t xml:space="preserve">, </w:t>
-      </w:r>
-      <w:proofErr w:type="spellStart"/>
-      <w:r>
-        <w:t>golosTotais</w:t>
-      </w:r>
-      <w:proofErr w:type="spellEnd"/>
-      <w:r>
-        <w:t xml:space="preserve">, </w:t>
-      </w:r>
-      <w:proofErr w:type="spellStart"/>
-      <w:r>
-        <w:t>tipoEstado</w:t>
-      </w:r>
-      <w:proofErr w:type="spellEnd"/>
-      <w:r>
-        <w:t xml:space="preserve"> -&gt; Estado)</w:t>
-      </w:r>
-    </w:p>
-    <w:p>
-      <w:r>
-        <w:rPr>
-          <w:b/>
-          <w:bCs/>
-        </w:rPr>
-        <w:t>Grupo</w:t>
-      </w:r>
-      <w:r>
-        <w:t>(</w:t>
-      </w:r>
-      <w:proofErr w:type="spellStart"/>
-      <w:r>
-        <w:rPr>
-          <w:u w:val="single"/>
-        </w:rPr>
-        <w:t>idGrupo</w:t>
-      </w:r>
-      <w:proofErr w:type="spellEnd"/>
-      <w:r>
-        <w:t>)</w:t>
-      </w:r>
-    </w:p>
-    <w:p>
-      <w:r>
-        <w:rPr>
-          <w:b/>
-          <w:bCs/>
-        </w:rPr>
-        <w:t>Estado</w:t>
-      </w:r>
-      <w:r>
-        <w:t>(</w:t>
-      </w:r>
-      <w:proofErr w:type="spellStart"/>
-      <w:r>
-        <w:rPr>
-          <w:u w:val="single"/>
-        </w:rPr>
-        <w:t>tipoEstado</w:t>
-      </w:r>
-      <w:proofErr w:type="spellEnd"/>
-      <w:r>
-        <w:t>)</w:t>
-      </w:r>
-    </w:p>
-    <w:p>
-      <w:r>
-        <w:rPr>
-          <w:b/>
-          <w:bCs/>
-        </w:rPr>
-        <w:t>Jogo</w:t>
-      </w:r>
-      <w:r>
-        <w:t>(</w:t>
-      </w:r>
-      <w:proofErr w:type="spellStart"/>
-      <w:r>
-        <w:rPr>
-          <w:u w:val="single"/>
-        </w:rPr>
-        <w:t>idJogo</w:t>
-      </w:r>
-      <w:proofErr w:type="spellEnd"/>
-      <w:r>
-        <w:t>,</w:t>
-      </w:r>
-      <w:r>
-        <w:t xml:space="preserve"> </w:t>
-      </w:r>
-      <w:proofErr w:type="spellStart"/>
-      <w:r>
-        <w:t>eliminatoria</w:t>
-      </w:r>
-      <w:proofErr w:type="spellEnd"/>
-      <w:r>
-        <w:t xml:space="preserve">, </w:t>
-      </w:r>
-      <w:proofErr w:type="spellStart"/>
-      <w:r>
-        <w:t>nGolosVisitada</w:t>
-      </w:r>
-      <w:proofErr w:type="spellEnd"/>
-      <w:r>
-        <w:t xml:space="preserve">, </w:t>
-      </w:r>
-      <w:proofErr w:type="spellStart"/>
-      <w:r>
-        <w:t>nGolosVisitante</w:t>
-      </w:r>
-      <w:proofErr w:type="spellEnd"/>
-      <w:r>
-        <w:t xml:space="preserve">, </w:t>
-      </w:r>
-      <w:proofErr w:type="spellStart"/>
-      <w:r>
-        <w:t>dataJogo</w:t>
-      </w:r>
-      <w:proofErr w:type="spellEnd"/>
-      <w:r>
-        <w:t>)</w:t>
-      </w:r>
-    </w:p>
-    <w:p>
-      <w:r>
-        <w:rPr>
-          <w:b/>
-          <w:bCs/>
-        </w:rPr>
-        <w:t>Arbitro</w:t>
-      </w:r>
-      <w:r>
-        <w:t>(</w:t>
-      </w:r>
-      <w:proofErr w:type="spellStart"/>
-      <w:r>
-        <w:rPr>
-          <w:u w:val="single"/>
-        </w:rPr>
         <w:t>idArbitro</w:t>
       </w:r>
-      <w:proofErr w:type="spellEnd"/>
-      <w:r>
-        <w:t xml:space="preserve">, </w:t>
-      </w:r>
-      <w:proofErr w:type="spellStart"/>
-      <w:r>
-        <w:t>nomeArbitro</w:t>
-      </w:r>
-      <w:proofErr w:type="spellEnd"/>
-      <w:r>
-        <w:t xml:space="preserve">, idade, </w:t>
-      </w:r>
-      <w:proofErr w:type="spellStart"/>
-      <w:r>
-        <w:t>nivel</w:t>
-      </w:r>
-      <w:proofErr w:type="spellEnd"/>
-      <w:r>
-        <w:t>)</w:t>
+      <w:r>
+        <w:t>, nomeArbitro, idade, nivel)</w:t>
       </w:r>
     </w:p>
     <w:p>
@@ -1703,7 +1581,6 @@
       </w:pPr>
       <w:bookmarkStart w:id="12" w:name="_Toc119704635"/>
       <w:r>
-        <w:lastRenderedPageBreak/>
         <w:t xml:space="preserve">4. </w:t>
       </w:r>
       <w:r>
@@ -1731,70 +1608,24 @@
       <w:r>
         <w:t>(</w:t>
       </w:r>
-      <w:proofErr w:type="spellStart"/>
       <w:r>
         <w:rPr>
           <w:u w:val="single"/>
         </w:rPr>
         <w:t>idJogador</w:t>
       </w:r>
-      <w:proofErr w:type="spellEnd"/>
       <w:r>
         <w:t xml:space="preserve">, </w:t>
       </w:r>
-      <w:proofErr w:type="spellStart"/>
       <w:r>
         <w:t>nomeJogador</w:t>
       </w:r>
-      <w:proofErr w:type="spellEnd"/>
-      <w:r>
-        <w:t xml:space="preserve">, </w:t>
-      </w:r>
-      <w:proofErr w:type="spellStart"/>
-      <w:r>
-        <w:t>nGolos</w:t>
-      </w:r>
-      <w:proofErr w:type="spellEnd"/>
-      <w:r>
-        <w:t xml:space="preserve">, nacionalidade, </w:t>
-      </w:r>
-      <w:proofErr w:type="gramStart"/>
-      <w:r>
-        <w:t>numero</w:t>
-      </w:r>
-      <w:proofErr w:type="gramEnd"/>
-      <w:r>
-        <w:t xml:space="preserve">, </w:t>
-      </w:r>
-      <w:proofErr w:type="spellStart"/>
-      <w:r>
-        <w:t>jogosJogados</w:t>
-      </w:r>
-      <w:proofErr w:type="spellEnd"/>
-      <w:r>
-        <w:t xml:space="preserve">, </w:t>
-      </w:r>
-      <w:proofErr w:type="spellStart"/>
-      <w:r>
-        <w:t>tempoJogo</w:t>
-      </w:r>
-      <w:proofErr w:type="spellEnd"/>
-      <w:r>
-        <w:t xml:space="preserve">, </w:t>
-      </w:r>
-      <w:proofErr w:type="spellStart"/>
-      <w:r>
-        <w:t>posicao</w:t>
-      </w:r>
-      <w:proofErr w:type="spellEnd"/>
-      <w:r>
-        <w:t xml:space="preserve">, idade, </w:t>
-      </w:r>
-      <w:proofErr w:type="spellStart"/>
+      <w:r>
+        <w:t xml:space="preserve">, nGolos, nacionalidade, numero, jogosJogados, tempoJogo, posicao, idade, </w:t>
+      </w:r>
       <w:r>
         <w:t>nomeEquipa</w:t>
       </w:r>
-      <w:proofErr w:type="spellEnd"/>
       <w:r>
         <w:t xml:space="preserve"> -&gt; Equipa)</w:t>
       </w:r>
@@ -1805,97 +1636,26 @@
         <w:ind w:left="1440" w:firstLine="0"/>
         <w:jc w:val="left"/>
       </w:pPr>
-      <w:proofErr w:type="spellStart"/>
-      <w:r>
-        <w:rPr>
-          <w:b/>
-          <w:bCs/>
-        </w:rPr>
-        <w:t>FDs</w:t>
-      </w:r>
-      <w:proofErr w:type="spellEnd"/>
-      <w:r>
-        <w:rPr>
-          <w:b/>
-          <w:bCs/>
-        </w:rPr>
-        <w:t>:</w:t>
+      <w:r>
+        <w:rPr>
+          <w:b/>
+          <w:bCs/>
+        </w:rPr>
+        <w:t>FDs:</w:t>
       </w:r>
       <w:r>
         <w:tab/>
       </w:r>
-      <w:proofErr w:type="spellStart"/>
-      <w:r>
-        <w:rPr>
-          <w:b/>
-          <w:bCs/>
-        </w:rPr>
-        <w:t>idJogador</w:t>
-      </w:r>
-      <w:proofErr w:type="spellEnd"/>
-      <w:r>
-        <w:rPr>
-          <w:b/>
-          <w:bCs/>
-        </w:rPr>
-        <w:t xml:space="preserve"> -&gt;</w:t>
-      </w:r>
-      <w:r>
-        <w:t xml:space="preserve"> </w:t>
-      </w:r>
-      <w:proofErr w:type="spellStart"/>
-      <w:r>
-        <w:t>nomeJogador</w:t>
-      </w:r>
-      <w:proofErr w:type="spellEnd"/>
-      <w:r>
-        <w:t xml:space="preserve">, </w:t>
-      </w:r>
-      <w:proofErr w:type="spellStart"/>
-      <w:r>
-        <w:t>nGolos</w:t>
-      </w:r>
-      <w:proofErr w:type="spellEnd"/>
-      <w:r>
-        <w:t xml:space="preserve">, nacionalidade, </w:t>
-      </w:r>
-      <w:proofErr w:type="gramStart"/>
-      <w:r>
-        <w:t>numero</w:t>
-      </w:r>
-      <w:proofErr w:type="gramEnd"/>
-      <w:r>
-        <w:t xml:space="preserve">, </w:t>
-      </w:r>
-      <w:proofErr w:type="spellStart"/>
-      <w:r>
-        <w:t>jogosJogados</w:t>
-      </w:r>
-      <w:proofErr w:type="spellEnd"/>
-      <w:r>
-        <w:t xml:space="preserve">, </w:t>
-      </w:r>
-      <w:proofErr w:type="spellStart"/>
-      <w:r>
-        <w:t>tempoJogo</w:t>
-      </w:r>
-      <w:proofErr w:type="spellEnd"/>
-      <w:r>
-        <w:t xml:space="preserve">, </w:t>
-      </w:r>
-      <w:proofErr w:type="spellStart"/>
-      <w:r>
-        <w:t>posicao</w:t>
-      </w:r>
-      <w:proofErr w:type="spellEnd"/>
-      <w:r>
-        <w:t xml:space="preserve">, idade, </w:t>
-      </w:r>
-      <w:proofErr w:type="spellStart"/>
-      <w:r>
-        <w:t>nomeEquipa</w:t>
-      </w:r>
-      <w:proofErr w:type="spellEnd"/>
+      <w:r>
+        <w:rPr>
+          <w:b/>
+          <w:bCs/>
+        </w:rPr>
+        <w:t>idJogador -&gt;</w:t>
+      </w:r>
+      <w:r>
+        <w:t xml:space="preserve"> nomeJogador, nGolos, nacionalidade, numero, jogosJogados, tempoJogo, posicao, idade, nomeEquipa</w:t>
+      </w:r>
     </w:p>
     <w:p>
       <w:pPr>
@@ -1909,46 +1669,10 @@
           <w:bCs/>
         </w:rPr>
         <w:tab/>
-      </w:r>
-      <w:proofErr w:type="gramStart"/>
-      <w:r>
-        <w:rPr>
-          <w:b/>
-          <w:bCs/>
-        </w:rPr>
-        <w:t>numero</w:t>
-      </w:r>
-      <w:proofErr w:type="gramEnd"/>
-      <w:r>
-        <w:rPr>
-          <w:b/>
-          <w:bCs/>
-        </w:rPr>
-        <w:t xml:space="preserve">, </w:t>
-      </w:r>
-      <w:proofErr w:type="spellStart"/>
-      <w:r>
-        <w:rPr>
-          <w:b/>
-          <w:bCs/>
-        </w:rPr>
-        <w:t>nomeEquipa</w:t>
-      </w:r>
-      <w:proofErr w:type="spellEnd"/>
-      <w:r>
-        <w:rPr>
-          <w:b/>
-          <w:bCs/>
-        </w:rPr>
-        <w:t xml:space="preserve"> -&gt; </w:t>
-      </w:r>
-      <w:proofErr w:type="spellStart"/>
-      <w:r>
-        <w:t>idJogador</w:t>
-      </w:r>
-      <w:proofErr w:type="spellEnd"/>
-      <w:r>
-        <w:t>,</w:t>
+        <w:t xml:space="preserve">numero, nomeEquipa -&gt; </w:t>
+      </w:r>
+      <w:r>
+        <w:t>idJogador,</w:t>
       </w:r>
       <w:r>
         <w:rPr>
@@ -1957,45 +1681,8 @@
         </w:rPr>
         <w:t xml:space="preserve"> </w:t>
       </w:r>
-      <w:proofErr w:type="spellStart"/>
-      <w:r>
-        <w:t>nomeJogador</w:t>
-      </w:r>
-      <w:proofErr w:type="spellEnd"/>
-      <w:r>
-        <w:t xml:space="preserve">, </w:t>
-      </w:r>
-      <w:proofErr w:type="spellStart"/>
-      <w:r>
-        <w:t>nGolos</w:t>
-      </w:r>
-      <w:proofErr w:type="spellEnd"/>
-      <w:r>
-        <w:t xml:space="preserve">, nacionalidade, </w:t>
-      </w:r>
-      <w:proofErr w:type="spellStart"/>
-      <w:r>
-        <w:t>jogosJogados</w:t>
-      </w:r>
-      <w:proofErr w:type="spellEnd"/>
-      <w:r>
-        <w:t xml:space="preserve">, </w:t>
-      </w:r>
-      <w:proofErr w:type="spellStart"/>
-      <w:r>
-        <w:t>tempoJogo</w:t>
-      </w:r>
-      <w:proofErr w:type="spellEnd"/>
-      <w:r>
-        <w:t xml:space="preserve">, </w:t>
-      </w:r>
-      <w:proofErr w:type="spellStart"/>
-      <w:r>
-        <w:t>posicao</w:t>
-      </w:r>
-      <w:proofErr w:type="spellEnd"/>
-      <w:r>
-        <w:t>, idade</w:t>
+      <w:r>
+        <w:t>nomeJogador, nGolos, nacionalidade, jogosJogados, tempoJogo, posicao, idade</w:t>
       </w:r>
     </w:p>
     <w:p>
@@ -2037,21 +1724,8 @@
         <w:t>Sim, uma vez que</w:t>
       </w:r>
       <w:r>
-        <w:t xml:space="preserve"> existe uma </w:t>
-      </w:r>
-      <w:proofErr w:type="spellStart"/>
-      <w:r>
-        <w:t>super</w:t>
-      </w:r>
-      <w:proofErr w:type="spellEnd"/>
-      <w:r>
-        <w:t xml:space="preserve"> </w:t>
-      </w:r>
-      <w:proofErr w:type="spellStart"/>
-      <w:r>
-        <w:t>key</w:t>
-      </w:r>
-      <w:proofErr w:type="spellEnd"/>
+        <w:t xml:space="preserve"> existe uma super key</w:t>
+      </w:r>
       <w:r>
         <w:t xml:space="preserve"> X tal que X -&gt; Y</w:t>
       </w:r>
@@ -2070,23 +1744,7 @@
         <w:t xml:space="preserve"> Sim, uma vez que </w:t>
       </w:r>
       <w:r>
-        <w:t xml:space="preserve">existe uma </w:t>
-      </w:r>
-      <w:proofErr w:type="spellStart"/>
-      <w:r>
-        <w:t>super</w:t>
-      </w:r>
-      <w:proofErr w:type="spellEnd"/>
-      <w:r>
-        <w:t xml:space="preserve"> </w:t>
-      </w:r>
-      <w:proofErr w:type="spellStart"/>
-      <w:r>
-        <w:t>key</w:t>
-      </w:r>
-      <w:proofErr w:type="spellEnd"/>
-      <w:r>
-        <w:t xml:space="preserve"> X tal que X -&gt; Y o</w:t>
+        <w:t>existe uma super key X tal que X -&gt; Y o</w:t>
       </w:r>
       <w:r>
         <w:t>u</w:t>
@@ -2104,13 +1762,8 @@
         <w:t xml:space="preserve"> como</w:t>
       </w:r>
       <w:r>
-        <w:t xml:space="preserve"> </w:t>
-      </w:r>
-      <w:proofErr w:type="spellStart"/>
-      <w:r>
-        <w:t>key</w:t>
-      </w:r>
-      <w:proofErr w:type="spellEnd"/>
+        <w:t xml:space="preserve"> key</w:t>
+      </w:r>
       <w:r>
         <w:t xml:space="preserve"> tal que X-&gt;Y</w:t>
       </w:r>
@@ -2140,38 +1793,24 @@
       <w:r>
         <w:t>(</w:t>
       </w:r>
-      <w:proofErr w:type="spellStart"/>
       <w:r>
         <w:rPr>
           <w:u w:val="single"/>
         </w:rPr>
+        <w:t>idEquipa</w:t>
+      </w:r>
+      <w:r>
+        <w:t xml:space="preserve">, </w:t>
+      </w:r>
+      <w:r>
         <w:t>nomeEquipa</w:t>
       </w:r>
-      <w:proofErr w:type="spellEnd"/>
-      <w:r>
-        <w:t xml:space="preserve">, </w:t>
-      </w:r>
-      <w:proofErr w:type="spellStart"/>
-      <w:r>
-        <w:t>jogosJogados</w:t>
-      </w:r>
-      <w:proofErr w:type="spellEnd"/>
-      <w:r>
-        <w:t xml:space="preserve">, </w:t>
-      </w:r>
-      <w:proofErr w:type="spellStart"/>
-      <w:r>
-        <w:t>golosTotais</w:t>
-      </w:r>
-      <w:proofErr w:type="spellEnd"/>
-      <w:r>
-        <w:t xml:space="preserve">, </w:t>
-      </w:r>
-      <w:proofErr w:type="spellStart"/>
+      <w:r>
+        <w:t xml:space="preserve">, jogosJogados, golosTotais, </w:t>
+      </w:r>
       <w:r>
         <w:t>tipoEstado</w:t>
       </w:r>
-      <w:proofErr w:type="spellEnd"/>
       <w:r>
         <w:t xml:space="preserve"> -&gt; Estado)</w:t>
       </w:r>
@@ -2180,62 +1819,36 @@
       <w:pPr>
         <w:ind w:left="1440" w:firstLine="0"/>
       </w:pPr>
-      <w:proofErr w:type="spellStart"/>
-      <w:r>
-        <w:rPr>
-          <w:b/>
-          <w:bCs/>
-        </w:rPr>
-        <w:t>FDs</w:t>
-      </w:r>
-      <w:proofErr w:type="spellEnd"/>
-      <w:r>
-        <w:rPr>
-          <w:b/>
-          <w:bCs/>
-        </w:rPr>
-        <w:t xml:space="preserve">: </w:t>
-      </w:r>
-      <w:proofErr w:type="spellStart"/>
-      <w:r>
-        <w:rPr>
-          <w:b/>
-          <w:bCs/>
-        </w:rPr>
-        <w:t>nomeEquipa</w:t>
-      </w:r>
-      <w:proofErr w:type="spellEnd"/>
-      <w:r>
-        <w:rPr>
-          <w:b/>
-          <w:bCs/>
-        </w:rPr>
-        <w:t xml:space="preserve"> -&gt;</w:t>
+      <w:r>
+        <w:rPr>
+          <w:b/>
+          <w:bCs/>
+        </w:rPr>
+        <w:t xml:space="preserve">FDs: </w:t>
+      </w:r>
+      <w:r>
+        <w:rPr>
+          <w:b/>
+          <w:bCs/>
+        </w:rPr>
+        <w:t>id</w:t>
+      </w:r>
+      <w:r>
+        <w:rPr>
+          <w:b/>
+          <w:bCs/>
+        </w:rPr>
+        <w:t>Equipa -&gt;</w:t>
       </w:r>
       <w:r>
         <w:t xml:space="preserve"> </w:t>
       </w:r>
-      <w:proofErr w:type="spellStart"/>
-      <w:r>
-        <w:t>jogosJogados</w:t>
-      </w:r>
-      <w:proofErr w:type="spellEnd"/>
-      <w:r>
-        <w:t xml:space="preserve">, </w:t>
-      </w:r>
-      <w:proofErr w:type="spellStart"/>
-      <w:r>
-        <w:t>golosTotais</w:t>
-      </w:r>
-      <w:proofErr w:type="spellEnd"/>
-      <w:r>
-        <w:t xml:space="preserve">, </w:t>
-      </w:r>
-      <w:proofErr w:type="spellStart"/>
-      <w:r>
-        <w:t>tipoEstado</w:t>
-      </w:r>
-      <w:proofErr w:type="spellEnd"/>
+      <w:r>
+        <w:t xml:space="preserve">nomeEquipa, </w:t>
+      </w:r>
+      <w:r>
+        <w:t>jogosJogados, golosTotais, tipoEstado</w:t>
+      </w:r>
     </w:p>
     <w:p>
       <w:pPr>
@@ -2265,23 +1878,7 @@
         <w:jc w:val="left"/>
       </w:pPr>
       <w:r>
-        <w:t xml:space="preserve">BCNF: Sim, uma vez que existe uma </w:t>
-      </w:r>
-      <w:proofErr w:type="spellStart"/>
-      <w:r>
-        <w:t>super</w:t>
-      </w:r>
-      <w:proofErr w:type="spellEnd"/>
-      <w:r>
-        <w:t xml:space="preserve"> </w:t>
-      </w:r>
-      <w:proofErr w:type="spellStart"/>
-      <w:r>
-        <w:t>key</w:t>
-      </w:r>
-      <w:proofErr w:type="spellEnd"/>
-      <w:r>
-        <w:t xml:space="preserve"> X tal que X -&gt; Y</w:t>
+        <w:t>BCNF: Sim, uma vez que existe uma super key X tal que X -&gt; Y</w:t>
       </w:r>
     </w:p>
     <w:p>
@@ -2292,31 +1889,7 @@
       </w:pPr>
       <w:r>
         <w:tab/>
-        <w:t xml:space="preserve">3NF: Sim, uma vez que existe uma </w:t>
-      </w:r>
-      <w:proofErr w:type="spellStart"/>
-      <w:r>
-        <w:t>super</w:t>
-      </w:r>
-      <w:proofErr w:type="spellEnd"/>
-      <w:r>
-        <w:t xml:space="preserve"> </w:t>
-      </w:r>
-      <w:proofErr w:type="spellStart"/>
-      <w:r>
-        <w:t>key</w:t>
-      </w:r>
-      <w:proofErr w:type="spellEnd"/>
-      <w:r>
-        <w:t xml:space="preserve"> X tal que X -&gt; Y ou existe um Y como </w:t>
-      </w:r>
-      <w:proofErr w:type="spellStart"/>
-      <w:r>
-        <w:t>key</w:t>
-      </w:r>
-      <w:proofErr w:type="spellEnd"/>
-      <w:r>
-        <w:t xml:space="preserve"> tal que X-&gt;Y</w:t>
+        <w:t>3NF: Sim, uma vez que existe uma super key X tal que X -&gt; Y ou existe um Y como key tal que X-&gt;Y</w:t>
       </w:r>
     </w:p>
     <w:p>
@@ -2342,14 +1915,12 @@
       <w:r>
         <w:t>(</w:t>
       </w:r>
-      <w:proofErr w:type="spellStart"/>
       <w:r>
         <w:rPr>
           <w:u w:val="single"/>
         </w:rPr>
         <w:t>idGrupo</w:t>
       </w:r>
-      <w:proofErr w:type="spellEnd"/>
       <w:r>
         <w:t>)</w:t>
       </w:r>
@@ -2363,7 +1934,6 @@
           <w:bCs/>
         </w:rPr>
       </w:pPr>
-      <w:proofErr w:type="spellStart"/>
       <w:r>
         <w:rPr>
           <w:b/>
@@ -2371,7 +1941,6 @@
         </w:rPr>
         <w:t>FDs</w:t>
       </w:r>
-      <w:proofErr w:type="spellEnd"/>
       <w:r>
         <w:rPr>
           <w:b/>
@@ -2428,21 +1997,8 @@
       </w:pPr>
       <w:r>
         <w:tab/>
-        <w:t xml:space="preserve">BCNF: Sim, uma vez que não existem FD, logo a única </w:t>
-      </w:r>
-      <w:proofErr w:type="spellStart"/>
-      <w:r>
-        <w:t>key</w:t>
-      </w:r>
-      <w:proofErr w:type="spellEnd"/>
-      <w:r>
-        <w:t xml:space="preserve"> aceite é </w:t>
-      </w:r>
-      <w:proofErr w:type="spellStart"/>
-      <w:r>
-        <w:t>idGrupo</w:t>
-      </w:r>
-      <w:proofErr w:type="spellEnd"/>
+        <w:t>BCNF: Sim, uma vez que não existem FD, logo a única key aceite é idGrupo</w:t>
+      </w:r>
     </w:p>
     <w:p>
       <w:pPr>
@@ -2451,21 +2007,8 @@
       </w:pPr>
       <w:r>
         <w:tab/>
-        <w:t xml:space="preserve">3NF: Sim, uma vez que não existem FD, logo a única </w:t>
-      </w:r>
-      <w:proofErr w:type="spellStart"/>
-      <w:r>
-        <w:t>key</w:t>
-      </w:r>
-      <w:proofErr w:type="spellEnd"/>
-      <w:r>
-        <w:t xml:space="preserve"> aceite é </w:t>
-      </w:r>
-      <w:proofErr w:type="spellStart"/>
-      <w:r>
-        <w:t>idGrupo</w:t>
-      </w:r>
-      <w:proofErr w:type="spellEnd"/>
+        <w:t>3NF: Sim, uma vez que não existem FD, logo a única key aceite é idGrupo</w:t>
+      </w:r>
     </w:p>
     <w:p/>
     <w:p/>
@@ -2485,20 +2028,17 @@
           <w:b/>
           <w:bCs/>
         </w:rPr>
-        <w:lastRenderedPageBreak/>
         <w:t>Estado</w:t>
       </w:r>
       <w:r>
         <w:t>(</w:t>
       </w:r>
-      <w:proofErr w:type="spellStart"/>
       <w:r>
         <w:rPr>
           <w:u w:val="single"/>
         </w:rPr>
         <w:t>tipoEstado</w:t>
       </w:r>
-      <w:proofErr w:type="spellEnd"/>
       <w:r>
         <w:t>)</w:t>
       </w:r>
@@ -2512,21 +2052,12 @@
           <w:bCs/>
         </w:rPr>
       </w:pPr>
-      <w:proofErr w:type="spellStart"/>
-      <w:r>
-        <w:rPr>
-          <w:b/>
-          <w:bCs/>
-        </w:rPr>
-        <w:t>FDs</w:t>
-      </w:r>
-      <w:proofErr w:type="spellEnd"/>
-      <w:r>
-        <w:rPr>
-          <w:b/>
-          <w:bCs/>
-        </w:rPr>
-        <w:t>: -</w:t>
+      <w:r>
+        <w:rPr>
+          <w:b/>
+          <w:bCs/>
+        </w:rPr>
+        <w:t>FDs: -</w:t>
       </w:r>
     </w:p>
     <w:p>
@@ -2559,21 +2090,8 @@
       </w:pPr>
       <w:r>
         <w:tab/>
-        <w:t xml:space="preserve">BCNF: Sim, uma vez que não existem FD, logo a única </w:t>
-      </w:r>
-      <w:proofErr w:type="spellStart"/>
-      <w:r>
-        <w:t>key</w:t>
-      </w:r>
-      <w:proofErr w:type="spellEnd"/>
-      <w:r>
-        <w:t xml:space="preserve"> aceite é </w:t>
-      </w:r>
-      <w:proofErr w:type="spellStart"/>
-      <w:r>
-        <w:t>idGrupo</w:t>
-      </w:r>
-      <w:proofErr w:type="spellEnd"/>
+        <w:t>BCNF: Sim, uma vez que não existem FD, logo a única key aceite é idGrupo</w:t>
+      </w:r>
     </w:p>
     <w:p>
       <w:pPr>
@@ -2582,21 +2100,8 @@
       </w:pPr>
       <w:r>
         <w:tab/>
-        <w:t xml:space="preserve">3NF: Sim, uma vez que não existem FD, logo a única </w:t>
-      </w:r>
-      <w:proofErr w:type="spellStart"/>
-      <w:r>
-        <w:t>key</w:t>
-      </w:r>
-      <w:proofErr w:type="spellEnd"/>
-      <w:r>
-        <w:t xml:space="preserve"> aceite é </w:t>
-      </w:r>
-      <w:proofErr w:type="spellStart"/>
-      <w:r>
-        <w:t>idGrupo</w:t>
-      </w:r>
-      <w:proofErr w:type="spellEnd"/>
+        <w:t>3NF: Sim, uma vez que não existem FD, logo a única key aceite é idGrupo</w:t>
+      </w:r>
     </w:p>
     <w:p/>
     <w:p>
@@ -2617,48 +2122,14 @@
       <w:r>
         <w:t>(</w:t>
       </w:r>
-      <w:proofErr w:type="spellStart"/>
       <w:r>
         <w:rPr>
           <w:u w:val="single"/>
         </w:rPr>
         <w:t>idJogo</w:t>
       </w:r>
-      <w:proofErr w:type="spellEnd"/>
-      <w:r>
-        <w:t xml:space="preserve">, </w:t>
-      </w:r>
-      <w:proofErr w:type="spellStart"/>
-      <w:r>
-        <w:t>eliminatoria</w:t>
-      </w:r>
-      <w:proofErr w:type="spellEnd"/>
-      <w:r>
-        <w:t xml:space="preserve">, </w:t>
-      </w:r>
-      <w:proofErr w:type="spellStart"/>
-      <w:r>
-        <w:t>nGolosVisitada</w:t>
-      </w:r>
-      <w:proofErr w:type="spellEnd"/>
-      <w:r>
-        <w:t xml:space="preserve">, </w:t>
-      </w:r>
-      <w:proofErr w:type="spellStart"/>
-      <w:r>
-        <w:t>nGolosVisitante</w:t>
-      </w:r>
-      <w:proofErr w:type="spellEnd"/>
-      <w:r>
-        <w:t xml:space="preserve">, </w:t>
-      </w:r>
-      <w:proofErr w:type="spellStart"/>
-      <w:r>
-        <w:t>dataJogo</w:t>
-      </w:r>
-      <w:proofErr w:type="spellEnd"/>
-      <w:r>
-        <w:t>)</w:t>
+      <w:r>
+        <w:t>, eliminatoria, nGolosVisitada, nGolosVisitante, dataJogo)</w:t>
       </w:r>
     </w:p>
     <w:p>
@@ -2666,70 +2137,16 @@
         <w:pStyle w:val="ListParagraph"/>
         <w:ind w:left="1440" w:firstLine="0"/>
       </w:pPr>
-      <w:proofErr w:type="spellStart"/>
-      <w:r>
-        <w:rPr>
-          <w:b/>
-          <w:bCs/>
-        </w:rPr>
-        <w:t>FDs</w:t>
-      </w:r>
-      <w:proofErr w:type="spellEnd"/>
-      <w:r>
-        <w:rPr>
-          <w:b/>
-          <w:bCs/>
-        </w:rPr>
-        <w:t xml:space="preserve">: </w:t>
-      </w:r>
-      <w:proofErr w:type="spellStart"/>
-      <w:r>
-        <w:rPr>
-          <w:b/>
-          <w:bCs/>
-        </w:rPr>
-        <w:t>idJogo</w:t>
-      </w:r>
-      <w:proofErr w:type="spellEnd"/>
-      <w:r>
-        <w:rPr>
-          <w:b/>
-          <w:bCs/>
-        </w:rPr>
-        <w:t xml:space="preserve"> -&gt;</w:t>
-      </w:r>
-      <w:r>
-        <w:t xml:space="preserve"> </w:t>
-      </w:r>
-      <w:proofErr w:type="spellStart"/>
-      <w:r>
-        <w:t>eliminatoria</w:t>
-      </w:r>
-      <w:proofErr w:type="spellEnd"/>
-      <w:r>
-        <w:t xml:space="preserve">, </w:t>
-      </w:r>
-      <w:proofErr w:type="spellStart"/>
-      <w:r>
-        <w:t>nGolosVisitada</w:t>
-      </w:r>
-      <w:proofErr w:type="spellEnd"/>
-      <w:r>
-        <w:t xml:space="preserve">, </w:t>
-      </w:r>
-      <w:proofErr w:type="spellStart"/>
-      <w:r>
-        <w:t>nGolosVisitante</w:t>
-      </w:r>
-      <w:proofErr w:type="spellEnd"/>
-      <w:r>
-        <w:t xml:space="preserve">, </w:t>
-      </w:r>
-      <w:proofErr w:type="spellStart"/>
-      <w:r>
-        <w:t>dataJogo</w:t>
-      </w:r>
-      <w:proofErr w:type="spellEnd"/>
+      <w:r>
+        <w:rPr>
+          <w:b/>
+          <w:bCs/>
+        </w:rPr>
+        <w:t>FDs: idJogo -&gt;</w:t>
+      </w:r>
+      <w:r>
+        <w:t xml:space="preserve"> eliminatoria, nGolosVisitada, nGolosVisitante, dataJogo</w:t>
+      </w:r>
     </w:p>
     <w:p>
       <w:pPr>
@@ -2766,23 +2183,7 @@
       </w:pPr>
       <w:r>
         <w:tab/>
-        <w:t xml:space="preserve">BCNF: Sim, uma vez que existe uma </w:t>
-      </w:r>
-      <w:proofErr w:type="spellStart"/>
-      <w:r>
-        <w:t>super</w:t>
-      </w:r>
-      <w:proofErr w:type="spellEnd"/>
-      <w:r>
-        <w:t xml:space="preserve"> </w:t>
-      </w:r>
-      <w:proofErr w:type="spellStart"/>
-      <w:r>
-        <w:t>key</w:t>
-      </w:r>
-      <w:proofErr w:type="spellEnd"/>
-      <w:r>
-        <w:t xml:space="preserve"> X tal que X -&gt; Y</w:t>
+        <w:t>BCNF: Sim, uma vez que existe uma super key X tal que X -&gt; Y</w:t>
       </w:r>
     </w:p>
     <w:p>
@@ -2793,31 +2194,7 @@
       </w:pPr>
       <w:r>
         <w:tab/>
-        <w:t xml:space="preserve">3NF: Sim, uma vez que existe uma </w:t>
-      </w:r>
-      <w:proofErr w:type="spellStart"/>
-      <w:r>
-        <w:t>super</w:t>
-      </w:r>
-      <w:proofErr w:type="spellEnd"/>
-      <w:r>
-        <w:t xml:space="preserve"> </w:t>
-      </w:r>
-      <w:proofErr w:type="spellStart"/>
-      <w:r>
-        <w:t>key</w:t>
-      </w:r>
-      <w:proofErr w:type="spellEnd"/>
-      <w:r>
-        <w:t xml:space="preserve"> X tal que X -&gt; Y ou existe um Y como </w:t>
-      </w:r>
-      <w:proofErr w:type="spellStart"/>
-      <w:r>
-        <w:t>key</w:t>
-      </w:r>
-      <w:proofErr w:type="spellEnd"/>
-      <w:r>
-        <w:t xml:space="preserve"> tal que X-&gt;Y</w:t>
+        <w:t>3NF: Sim, uma vez que existe uma super key X tal que X -&gt; Y ou existe um Y como key tal que X-&gt;Y</w:t>
       </w:r>
     </w:p>
     <w:p>
@@ -2843,32 +2220,14 @@
       <w:r>
         <w:t>(</w:t>
       </w:r>
-      <w:proofErr w:type="spellStart"/>
       <w:r>
         <w:rPr>
           <w:u w:val="single"/>
         </w:rPr>
         <w:t>idArbitro</w:t>
       </w:r>
-      <w:proofErr w:type="spellEnd"/>
-      <w:r>
-        <w:t xml:space="preserve">, </w:t>
-      </w:r>
-      <w:proofErr w:type="spellStart"/>
-      <w:r>
-        <w:t>nomeArbitro</w:t>
-      </w:r>
-      <w:proofErr w:type="spellEnd"/>
-      <w:r>
-        <w:t xml:space="preserve">, idade, </w:t>
-      </w:r>
-      <w:proofErr w:type="spellStart"/>
-      <w:r>
-        <w:t>nivel</w:t>
-      </w:r>
-      <w:proofErr w:type="spellEnd"/>
-      <w:r>
-        <w:t>)</w:t>
+      <w:r>
+        <w:t>, nomeArbitro, idade, nivel)</w:t>
       </w:r>
     </w:p>
     <w:p>
@@ -2876,48 +2235,15 @@
         <w:pStyle w:val="ListParagraph"/>
         <w:ind w:left="1440" w:firstLine="0"/>
       </w:pPr>
-      <w:proofErr w:type="spellStart"/>
-      <w:r>
-        <w:rPr>
-          <w:b/>
-          <w:bCs/>
-        </w:rPr>
-        <w:t>FDs</w:t>
-      </w:r>
-      <w:proofErr w:type="spellEnd"/>
-      <w:r>
-        <w:rPr>
-          <w:b/>
-          <w:bCs/>
-        </w:rPr>
-        <w:t xml:space="preserve">: </w:t>
-      </w:r>
-      <w:proofErr w:type="spellStart"/>
-      <w:r>
-        <w:rPr>
-          <w:b/>
-          <w:bCs/>
-        </w:rPr>
-        <w:t>idArbitro</w:t>
-      </w:r>
-      <w:proofErr w:type="spellEnd"/>
-      <w:r>
-        <w:rPr>
-          <w:b/>
-          <w:bCs/>
-        </w:rPr>
-        <w:t xml:space="preserve"> -&gt;</w:t>
-      </w:r>
-      <w:r>
-        <w:t xml:space="preserve"> </w:t>
-      </w:r>
-      <w:proofErr w:type="spellStart"/>
-      <w:r>
-        <w:t>nomeArbitro</w:t>
-      </w:r>
-      <w:proofErr w:type="spellEnd"/>
-      <w:r>
-        <w:t>, idade, nível</w:t>
+      <w:r>
+        <w:rPr>
+          <w:b/>
+          <w:bCs/>
+        </w:rPr>
+        <w:t>FDs: idArbitro -&gt;</w:t>
+      </w:r>
+      <w:r>
+        <w:t xml:space="preserve"> nomeArbitro, idade, nível</w:t>
       </w:r>
     </w:p>
     <w:p>
@@ -2950,23 +2276,7 @@
       </w:pPr>
       <w:r>
         <w:tab/>
-        <w:t xml:space="preserve">BCNF: Sim, uma vez que existe uma </w:t>
-      </w:r>
-      <w:proofErr w:type="spellStart"/>
-      <w:r>
-        <w:t>super</w:t>
-      </w:r>
-      <w:proofErr w:type="spellEnd"/>
-      <w:r>
-        <w:t xml:space="preserve"> </w:t>
-      </w:r>
-      <w:proofErr w:type="spellStart"/>
-      <w:r>
-        <w:t>key</w:t>
-      </w:r>
-      <w:proofErr w:type="spellEnd"/>
-      <w:r>
-        <w:t xml:space="preserve"> X tal que X -&gt; Y</w:t>
+        <w:t>BCNF: Sim, uma vez que existe uma super key X tal que X -&gt; Y</w:t>
       </w:r>
     </w:p>
     <w:p>
@@ -2977,31 +2287,7 @@
       </w:pPr>
       <w:r>
         <w:tab/>
-        <w:t xml:space="preserve">3NF: Sim, uma vez que existe uma </w:t>
-      </w:r>
-      <w:proofErr w:type="spellStart"/>
-      <w:r>
-        <w:t>super</w:t>
-      </w:r>
-      <w:proofErr w:type="spellEnd"/>
-      <w:r>
-        <w:t xml:space="preserve"> </w:t>
-      </w:r>
-      <w:proofErr w:type="spellStart"/>
-      <w:r>
-        <w:t>key</w:t>
-      </w:r>
-      <w:proofErr w:type="spellEnd"/>
-      <w:r>
-        <w:t xml:space="preserve"> X tal que X -&gt; Y ou existe um Y como </w:t>
-      </w:r>
-      <w:proofErr w:type="spellStart"/>
-      <w:r>
-        <w:t>key</w:t>
-      </w:r>
-      <w:proofErr w:type="spellEnd"/>
-      <w:r>
-        <w:t xml:space="preserve"> tal que X-&gt;Y</w:t>
+        <w:t>3NF: Sim, uma vez que existe uma super key X tal que X -&gt; Y ou existe um Y como key tal que X-&gt;Y</w:t>
       </w:r>
     </w:p>
     <w:p>
@@ -3037,7 +2323,6 @@
       </w:pPr>
       <w:bookmarkStart w:id="13" w:name="_Toc119704636"/>
       <w:r>
-        <w:lastRenderedPageBreak/>
         <w:t xml:space="preserve">5. </w:t>
       </w:r>
       <w:r>
@@ -3069,57 +2354,15 @@
           <w:numId w:val="9"/>
         </w:numPr>
       </w:pPr>
-      <w:proofErr w:type="spellStart"/>
-      <w:r>
-        <w:t>idJogador</w:t>
-      </w:r>
-      <w:proofErr w:type="spellEnd"/>
-      <w:r>
-        <w:t>: restrição chave (</w:t>
-      </w:r>
-      <w:proofErr w:type="spellStart"/>
-      <w:r>
-        <w:t>Primary</w:t>
-      </w:r>
-      <w:proofErr w:type="spellEnd"/>
+      <w:r>
+        <w:t>idJogador: restrição chave (Primary Key)</w:t>
+      </w:r>
       <w:r>
         <w:t xml:space="preserve"> </w:t>
       </w:r>
-      <w:proofErr w:type="spellStart"/>
-      <w:r>
-        <w:t>Key</w:t>
-      </w:r>
-      <w:proofErr w:type="spellEnd"/>
-      <w:r>
-        <w:t>)</w:t>
-      </w:r>
-      <w:r>
-        <w:t>,</w:t>
-      </w:r>
-      <w:r>
-        <w:t xml:space="preserve"> </w:t>
-      </w:r>
-      <w:proofErr w:type="spellStart"/>
-      <w:r>
-        <w:t>Not</w:t>
-      </w:r>
-      <w:proofErr w:type="spellEnd"/>
-      <w:r>
-        <w:t xml:space="preserve"> </w:t>
-      </w:r>
-      <w:proofErr w:type="spellStart"/>
-      <w:r>
-        <w:t>Null</w:t>
-      </w:r>
-      <w:proofErr w:type="spellEnd"/>
-      <w:r>
-        <w:t xml:space="preserve"> e </w:t>
-      </w:r>
-      <w:proofErr w:type="spellStart"/>
-      <w:r>
-        <w:t>check</w:t>
-      </w:r>
-      <w:proofErr w:type="spellEnd"/>
+      <w:r>
+        <w:t>e check</w:t>
+      </w:r>
       <w:r>
         <w:t>, uma vez que não pode haver 2 jogadores com o mesmo id</w:t>
       </w:r>
@@ -3127,15 +2370,7 @@
         <w:t xml:space="preserve"> nem jogadores sem id</w:t>
       </w:r>
       <w:r>
-        <w:t xml:space="preserve"> nem com um </w:t>
-      </w:r>
-      <w:proofErr w:type="gramStart"/>
-      <w:r>
-        <w:t>numero</w:t>
-      </w:r>
-      <w:proofErr w:type="gramEnd"/>
-      <w:r>
-        <w:t xml:space="preserve"> nulo como id</w:t>
+        <w:t xml:space="preserve"> nem com um numero nulo como id</w:t>
       </w:r>
       <w:r>
         <w:t>.</w:t>
@@ -3149,32 +2384,14 @@
           <w:numId w:val="9"/>
         </w:numPr>
       </w:pPr>
-      <w:proofErr w:type="spellStart"/>
-      <w:r>
-        <w:t>nomeJogador</w:t>
-      </w:r>
-      <w:proofErr w:type="spellEnd"/>
-      <w:r>
-        <w:t xml:space="preserve">: </w:t>
+      <w:r>
+        <w:t xml:space="preserve">nomeJogador: </w:t>
       </w:r>
       <w:r>
         <w:t xml:space="preserve"> restrição </w:t>
       </w:r>
-      <w:proofErr w:type="spellStart"/>
-      <w:r>
-        <w:t>Not</w:t>
-      </w:r>
-      <w:proofErr w:type="spellEnd"/>
-      <w:r>
-        <w:t xml:space="preserve"> </w:t>
-      </w:r>
-      <w:proofErr w:type="spellStart"/>
-      <w:r>
-        <w:t>Null</w:t>
-      </w:r>
-      <w:proofErr w:type="spellEnd"/>
-      <w:r>
-        <w:t>, dado que um jogador não pode não ter nome.</w:t>
+      <w:r>
+        <w:t>Not Null, dado que um jogador não pode não ter nome.</w:t>
       </w:r>
     </w:p>
     <w:p>
@@ -3185,51 +2402,23 @@
           <w:numId w:val="9"/>
         </w:numPr>
       </w:pPr>
-      <w:proofErr w:type="spellStart"/>
-      <w:r>
-        <w:t>nGolos</w:t>
-      </w:r>
-      <w:proofErr w:type="spellEnd"/>
-      <w:r>
-        <w:t xml:space="preserve">: </w:t>
+      <w:r>
+        <w:t xml:space="preserve">nGolos: </w:t>
       </w:r>
       <w:r>
         <w:t xml:space="preserve">restrição </w:t>
       </w:r>
-      <w:proofErr w:type="spellStart"/>
-      <w:r>
-        <w:t>Not</w:t>
-      </w:r>
-      <w:proofErr w:type="spellEnd"/>
-      <w:r>
-        <w:t xml:space="preserve"> </w:t>
-      </w:r>
-      <w:proofErr w:type="spellStart"/>
-      <w:r>
-        <w:t>Null</w:t>
-      </w:r>
-      <w:proofErr w:type="spellEnd"/>
-      <w:r>
-        <w:t xml:space="preserve"> e </w:t>
-      </w:r>
-      <w:proofErr w:type="spellStart"/>
-      <w:r>
-        <w:t>check</w:t>
-      </w:r>
-      <w:proofErr w:type="spellEnd"/>
+      <w:r>
+        <w:t>Not Null</w:t>
+      </w:r>
+      <w:r>
+        <w:t xml:space="preserve"> e check</w:t>
+      </w:r>
       <w:r>
         <w:t>, uma vez que tem que tem de ser um número &gt;= 0 e</w:t>
       </w:r>
       <w:r>
-        <w:t xml:space="preserve"> </w:t>
-      </w:r>
-      <w:proofErr w:type="spellStart"/>
-      <w:r>
-        <w:t>null</w:t>
-      </w:r>
-      <w:proofErr w:type="spellEnd"/>
-      <w:r>
-        <w:t xml:space="preserve"> não é equivalente a 0.</w:t>
+        <w:t xml:space="preserve"> null não é equivalente a 0.</w:t>
       </w:r>
     </w:p>
     <w:p>
@@ -3241,23 +2430,7 @@
         </w:numPr>
       </w:pPr>
       <w:r>
-        <w:t xml:space="preserve">nacionalidade:  restrição </w:t>
-      </w:r>
-      <w:proofErr w:type="spellStart"/>
-      <w:r>
-        <w:t>Not</w:t>
-      </w:r>
-      <w:proofErr w:type="spellEnd"/>
-      <w:r>
-        <w:t xml:space="preserve"> </w:t>
-      </w:r>
-      <w:proofErr w:type="spellStart"/>
-      <w:r>
-        <w:t>Null</w:t>
-      </w:r>
-      <w:proofErr w:type="spellEnd"/>
-      <w:r>
-        <w:t>, porque não podem existir jogadores sem nacionalidade</w:t>
+        <w:t>nacionalidade:  restrição Not Null, porque não podem existir jogadores sem nacionalidade</w:t>
       </w:r>
       <w:r>
         <w:t>.</w:t>
@@ -3271,37 +2444,8 @@
           <w:numId w:val="9"/>
         </w:numPr>
       </w:pPr>
-      <w:proofErr w:type="gramStart"/>
-      <w:r>
-        <w:t>numero</w:t>
-      </w:r>
-      <w:proofErr w:type="gramEnd"/>
-      <w:r>
-        <w:t xml:space="preserve">: restrição </w:t>
-      </w:r>
-      <w:proofErr w:type="spellStart"/>
-      <w:r>
-        <w:t>not</w:t>
-      </w:r>
-      <w:proofErr w:type="spellEnd"/>
-      <w:r>
-        <w:t xml:space="preserve"> </w:t>
-      </w:r>
-      <w:proofErr w:type="spellStart"/>
-      <w:r>
-        <w:t>null</w:t>
-      </w:r>
-      <w:proofErr w:type="spellEnd"/>
-      <w:r>
-        <w:t xml:space="preserve"> e </w:t>
-      </w:r>
-      <w:proofErr w:type="spellStart"/>
-      <w:r>
-        <w:t>check</w:t>
-      </w:r>
-      <w:proofErr w:type="spellEnd"/>
-      <w:r>
-        <w:t>, pois todos os jogadores têm de ter um número entre 1 e 99 não nulo.</w:t>
+      <w:r>
+        <w:t>numero: restrição not null e check, pois todos os jogadores têm de ter um número entre 1 e 99 não nulo.</w:t>
       </w:r>
     </w:p>
     <w:p>
@@ -3312,48 +2456,17 @@
           <w:numId w:val="9"/>
         </w:numPr>
       </w:pPr>
-      <w:proofErr w:type="spellStart"/>
-      <w:r>
-        <w:t>jogosJogados</w:t>
-      </w:r>
-      <w:proofErr w:type="spellEnd"/>
-      <w:r>
-        <w:t>:</w:t>
-      </w:r>
-      <w:r>
-        <w:t xml:space="preserve"> restrição </w:t>
-      </w:r>
-      <w:proofErr w:type="spellStart"/>
-      <w:r>
-        <w:t>Not</w:t>
-      </w:r>
-      <w:proofErr w:type="spellEnd"/>
-      <w:r>
-        <w:t xml:space="preserve"> </w:t>
-      </w:r>
-      <w:proofErr w:type="spellStart"/>
-      <w:r>
-        <w:t>Null</w:t>
-      </w:r>
-      <w:proofErr w:type="spellEnd"/>
-      <w:r>
-        <w:t xml:space="preserve"> e </w:t>
-      </w:r>
-      <w:proofErr w:type="spellStart"/>
-      <w:r>
-        <w:t>check</w:t>
-      </w:r>
-      <w:proofErr w:type="spellEnd"/>
-      <w:r>
-        <w:t xml:space="preserve">, uma vez que tem que tem de ser um número &gt;= 0 e </w:t>
-      </w:r>
-      <w:proofErr w:type="spellStart"/>
-      <w:r>
-        <w:t>null</w:t>
-      </w:r>
-      <w:proofErr w:type="spellEnd"/>
-      <w:r>
-        <w:t xml:space="preserve"> não é equivalente a 0.</w:t>
+      <w:r>
+        <w:t>jogosJogados:</w:t>
+      </w:r>
+      <w:r>
+        <w:t xml:space="preserve"> restrição Not Null</w:t>
+      </w:r>
+      <w:r>
+        <w:t xml:space="preserve"> e check</w:t>
+      </w:r>
+      <w:r>
+        <w:t>, uma vez que tem que tem de ser um número &gt;= 0 e null não é equivalente a 0.</w:t>
       </w:r>
     </w:p>
     <w:p>
@@ -3364,40 +2477,11 @@
           <w:numId w:val="9"/>
         </w:numPr>
       </w:pPr>
-      <w:proofErr w:type="spellStart"/>
-      <w:r>
-        <w:t>tempoJogado</w:t>
-      </w:r>
-      <w:proofErr w:type="spellEnd"/>
-      <w:r>
-        <w:t>:</w:t>
-      </w:r>
-      <w:r>
-        <w:t xml:space="preserve"> restrição </w:t>
-      </w:r>
-      <w:proofErr w:type="spellStart"/>
-      <w:r>
-        <w:t>Not</w:t>
-      </w:r>
-      <w:proofErr w:type="spellEnd"/>
-      <w:r>
-        <w:t xml:space="preserve"> </w:t>
-      </w:r>
-      <w:proofErr w:type="spellStart"/>
-      <w:r>
-        <w:t>Null</w:t>
-      </w:r>
-      <w:proofErr w:type="spellEnd"/>
-      <w:r>
-        <w:t xml:space="preserve">, uma vez que tem que tem de ser um número &gt;= 0 e </w:t>
-      </w:r>
-      <w:proofErr w:type="spellStart"/>
-      <w:r>
-        <w:t>null</w:t>
-      </w:r>
-      <w:proofErr w:type="spellEnd"/>
-      <w:r>
-        <w:t xml:space="preserve"> não é equivalente a 0.</w:t>
+      <w:r>
+        <w:t>tempoJogado:</w:t>
+      </w:r>
+      <w:r>
+        <w:t xml:space="preserve"> restrição Not Null, uma vez que tem que tem de ser um número &gt;= 0 e null não é equivalente a 0.</w:t>
       </w:r>
     </w:p>
     <w:p>
@@ -3408,49 +2492,21 @@
           <w:numId w:val="9"/>
         </w:numPr>
       </w:pPr>
-      <w:proofErr w:type="spellStart"/>
-      <w:r>
-        <w:t>posicao</w:t>
-      </w:r>
-      <w:proofErr w:type="spellEnd"/>
-      <w:r>
-        <w:t>:</w:t>
-      </w:r>
-      <w:r>
-        <w:t xml:space="preserve"> restrição </w:t>
-      </w:r>
-      <w:proofErr w:type="spellStart"/>
-      <w:r>
-        <w:t>Not</w:t>
-      </w:r>
-      <w:proofErr w:type="spellEnd"/>
-      <w:r>
-        <w:t xml:space="preserve"> </w:t>
-      </w:r>
-      <w:proofErr w:type="spellStart"/>
-      <w:r>
-        <w:t>Null</w:t>
-      </w:r>
-      <w:proofErr w:type="spellEnd"/>
-      <w:r>
-        <w:t xml:space="preserve"> e </w:t>
-      </w:r>
-      <w:proofErr w:type="spellStart"/>
-      <w:r>
-        <w:t>check</w:t>
-      </w:r>
-      <w:proofErr w:type="spellEnd"/>
+      <w:r>
+        <w:t>posicao:</w:t>
+      </w:r>
+      <w:r>
+        <w:t xml:space="preserve"> restrição Not Null</w:t>
+      </w:r>
+      <w:r>
+        <w:t xml:space="preserve"> e check</w:t>
+      </w:r>
       <w:r>
         <w:t>, dado que um jogador tem sempre uma posição associada</w:t>
       </w:r>
       <w:r>
-        <w:t xml:space="preserve"> </w:t>
-      </w:r>
-      <w:proofErr w:type="spellStart"/>
-      <w:r>
-        <w:t>pre-existente</w:t>
-      </w:r>
-      <w:proofErr w:type="spellEnd"/>
+        <w:t xml:space="preserve"> pre-existente</w:t>
+      </w:r>
       <w:r>
         <w:t>.</w:t>
       </w:r>
@@ -3467,29 +2523,11 @@
         <w:t>idade:</w:t>
       </w:r>
       <w:r>
-        <w:t xml:space="preserve"> restrição </w:t>
-      </w:r>
-      <w:proofErr w:type="spellStart"/>
-      <w:r>
-        <w:t>Not</w:t>
-      </w:r>
-      <w:proofErr w:type="spellEnd"/>
-      <w:r>
-        <w:t xml:space="preserve"> </w:t>
-      </w:r>
-      <w:proofErr w:type="spellStart"/>
-      <w:r>
-        <w:t>Null</w:t>
-      </w:r>
-      <w:proofErr w:type="spellEnd"/>
-      <w:r>
-        <w:t xml:space="preserve"> e </w:t>
-      </w:r>
-      <w:proofErr w:type="spellStart"/>
-      <w:r>
-        <w:t>check</w:t>
-      </w:r>
-      <w:proofErr w:type="spellEnd"/>
+        <w:t xml:space="preserve"> restrição Not Null</w:t>
+      </w:r>
+      <w:r>
+        <w:t xml:space="preserve"> e check</w:t>
+      </w:r>
       <w:r>
         <w:t xml:space="preserve">, uma vez que tem que tem de ser um número natural </w:t>
       </w:r>
@@ -3514,6 +2552,22 @@
           <w:bCs/>
         </w:rPr>
         <w:t>Equipa</w:t>
+      </w:r>
+    </w:p>
+    <w:p>
+      <w:pPr>
+        <w:pStyle w:val="ListParagraph"/>
+        <w:numPr>
+          <w:ilvl w:val="0"/>
+          <w:numId w:val="19"/>
+        </w:numPr>
+        <w:rPr>
+          <w:b/>
+          <w:bCs/>
+        </w:rPr>
+      </w:pPr>
+      <w:r>
+        <w:t>idEquipa: Restrição de chave (Primary Key), dado que não podem haver 2 equipas com o mesmo ou sem id.</w:t>
       </w:r>
     </w:p>
     <w:p>
@@ -3528,54 +2582,27 @@
           <w:bCs/>
         </w:rPr>
       </w:pPr>
-      <w:proofErr w:type="spellStart"/>
-      <w:r>
-        <w:t>nomeEquipa</w:t>
-      </w:r>
-      <w:proofErr w:type="spellEnd"/>
-      <w:r>
-        <w:t>:</w:t>
-      </w:r>
-      <w:r>
-        <w:t xml:space="preserve"> restrições </w:t>
-      </w:r>
-      <w:proofErr w:type="spellStart"/>
-      <w:r>
-        <w:t>not</w:t>
-      </w:r>
-      <w:proofErr w:type="spellEnd"/>
+      <w:r>
+        <w:t>nomeEquipa:</w:t>
+      </w:r>
       <w:r>
         <w:t xml:space="preserve"> </w:t>
       </w:r>
-      <w:proofErr w:type="spellStart"/>
-      <w:r>
-        <w:t>null</w:t>
-      </w:r>
-      <w:proofErr w:type="spellEnd"/>
-      <w:r>
-        <w:t xml:space="preserve"> e de chave (</w:t>
-      </w:r>
-      <w:proofErr w:type="spellStart"/>
-      <w:r>
-        <w:t>Primary</w:t>
-      </w:r>
-      <w:proofErr w:type="spellEnd"/>
-      <w:r>
-        <w:t xml:space="preserve"> </w:t>
-      </w:r>
-      <w:proofErr w:type="spellStart"/>
-      <w:r>
-        <w:t>Key</w:t>
-      </w:r>
-      <w:proofErr w:type="spellEnd"/>
-      <w:r>
-        <w:t xml:space="preserve">), pois todas as equipas têm um nome diferente e este não pode ser </w:t>
-      </w:r>
-      <w:proofErr w:type="spellStart"/>
-      <w:r>
-        <w:t>null</w:t>
-      </w:r>
-      <w:proofErr w:type="spellEnd"/>
+      <w:r>
+        <w:t>R</w:t>
+      </w:r>
+      <w:r>
+        <w:t>estriç</w:t>
+      </w:r>
+      <w:r>
+        <w:t xml:space="preserve">ão not null, </w:t>
+      </w:r>
+      <w:r>
+        <w:t xml:space="preserve">pois todas as equipas têm </w:t>
+      </w:r>
+      <w:r>
+        <w:t>de ter um nome associado, não podendo este ser null</w:t>
+      </w:r>
       <w:r>
         <w:t>.</w:t>
       </w:r>
@@ -3592,40 +2619,11 @@
           <w:bCs/>
         </w:rPr>
       </w:pPr>
-      <w:proofErr w:type="spellStart"/>
-      <w:r>
-        <w:t>jogosJogados</w:t>
-      </w:r>
-      <w:proofErr w:type="spellEnd"/>
-      <w:r>
-        <w:t>:</w:t>
-      </w:r>
-      <w:r>
-        <w:t xml:space="preserve"> restrição </w:t>
-      </w:r>
-      <w:proofErr w:type="spellStart"/>
-      <w:r>
-        <w:t>not</w:t>
-      </w:r>
-      <w:proofErr w:type="spellEnd"/>
-      <w:r>
-        <w:t xml:space="preserve"> </w:t>
-      </w:r>
-      <w:proofErr w:type="spellStart"/>
-      <w:r>
-        <w:t>null</w:t>
-      </w:r>
-      <w:proofErr w:type="spellEnd"/>
-      <w:r>
-        <w:t xml:space="preserve">, uma vez que tem de ser um número &gt;= 0 e </w:t>
-      </w:r>
-      <w:proofErr w:type="spellStart"/>
-      <w:r>
-        <w:t>null</w:t>
-      </w:r>
-      <w:proofErr w:type="spellEnd"/>
-      <w:r>
-        <w:t xml:space="preserve"> não corresponde a tal.</w:t>
+      <w:r>
+        <w:t>jogosJogados:</w:t>
+      </w:r>
+      <w:r>
+        <w:t xml:space="preserve"> restrição not null, uma vez que tem de ser um número &gt;= 0 e null não corresponde a tal.</w:t>
       </w:r>
     </w:p>
     <w:p>
@@ -3640,40 +2638,11 @@
           <w:bCs/>
         </w:rPr>
       </w:pPr>
-      <w:proofErr w:type="spellStart"/>
-      <w:r>
-        <w:t>golosTotais</w:t>
-      </w:r>
-      <w:proofErr w:type="spellEnd"/>
-      <w:r>
-        <w:t>:</w:t>
-      </w:r>
-      <w:r>
-        <w:t xml:space="preserve"> restrição </w:t>
-      </w:r>
-      <w:proofErr w:type="spellStart"/>
-      <w:r>
-        <w:t>not</w:t>
-      </w:r>
-      <w:proofErr w:type="spellEnd"/>
-      <w:r>
-        <w:t xml:space="preserve"> </w:t>
-      </w:r>
-      <w:proofErr w:type="spellStart"/>
-      <w:r>
-        <w:t>null</w:t>
-      </w:r>
-      <w:proofErr w:type="spellEnd"/>
-      <w:r>
-        <w:t xml:space="preserve">, uma vez que tem de ser um número &gt;= 0 e </w:t>
-      </w:r>
-      <w:proofErr w:type="spellStart"/>
-      <w:r>
-        <w:t>null</w:t>
-      </w:r>
-      <w:proofErr w:type="spellEnd"/>
-      <w:r>
-        <w:t xml:space="preserve"> não corresponde a tal.</w:t>
+      <w:r>
+        <w:t>golosTotais:</w:t>
+      </w:r>
+      <w:r>
+        <w:t xml:space="preserve"> restrição not null, uma vez que tem de ser um número &gt;= 0 e null não corresponde a tal.</w:t>
       </w:r>
     </w:p>
     <w:p>
@@ -3700,88 +2669,23 @@
           <w:numId w:val="11"/>
         </w:numPr>
       </w:pPr>
-      <w:proofErr w:type="spellStart"/>
-      <w:r>
-        <w:rPr>
-          <w:lang w:val="en-GB"/>
-        </w:rPr>
-        <w:t>idGrupo</w:t>
-      </w:r>
-      <w:proofErr w:type="spellEnd"/>
-      <w:r>
-        <w:rPr>
-          <w:lang w:val="en-GB"/>
-        </w:rPr>
-        <w:t>:</w:t>
-      </w:r>
-      <w:r>
-        <w:rPr>
-          <w:lang w:val="en-GB"/>
-        </w:rPr>
+      <w:r>
+        <w:t>idGrupo:</w:t>
+      </w:r>
+      <w:r>
+        <w:t xml:space="preserve"> restrições key (Primary Key) e check</w:t>
+      </w:r>
+      <w:r>
+        <w:t>,</w:t>
+      </w:r>
+      <w:r>
         <w:t xml:space="preserve"> </w:t>
       </w:r>
-      <w:proofErr w:type="spellStart"/>
-      <w:r>
-        <w:rPr>
-          <w:lang w:val="en-GB"/>
-        </w:rPr>
-        <w:t>restrições</w:t>
-      </w:r>
-      <w:proofErr w:type="spellEnd"/>
-      <w:r>
-        <w:rPr>
-          <w:lang w:val="en-GB"/>
-        </w:rPr>
-        <w:t xml:space="preserve"> not null, key</w:t>
-      </w:r>
-      <w:r>
-        <w:rPr>
-          <w:lang w:val="en-GB"/>
-        </w:rPr>
-        <w:t xml:space="preserve"> (Primary Key) e check. </w:t>
-      </w:r>
-      <w:proofErr w:type="spellStart"/>
-      <w:r>
-        <w:t>Not</w:t>
-      </w:r>
-      <w:proofErr w:type="spellEnd"/>
-      <w:r>
-        <w:t xml:space="preserve"> </w:t>
-      </w:r>
-      <w:proofErr w:type="spellStart"/>
-      <w:r>
-        <w:t>null</w:t>
-      </w:r>
-      <w:proofErr w:type="spellEnd"/>
-      <w:r>
-        <w:t>, pois todos o</w:t>
-      </w:r>
-      <w:r>
-        <w:t xml:space="preserve">s grupos têm de ter um nome e </w:t>
-      </w:r>
-      <w:proofErr w:type="spellStart"/>
-      <w:r>
-        <w:t>primary</w:t>
-      </w:r>
-      <w:proofErr w:type="spellEnd"/>
-      <w:r>
-        <w:t xml:space="preserve"> </w:t>
-      </w:r>
-      <w:proofErr w:type="spellStart"/>
-      <w:r>
-        <w:t>key</w:t>
-      </w:r>
-      <w:proofErr w:type="spellEnd"/>
-      <w:r>
-        <w:t xml:space="preserve">, pois cada grupo é único e o seu id é a sua identificação. </w:t>
-      </w:r>
-      <w:proofErr w:type="spellStart"/>
-      <w:r>
-        <w:t>Check</w:t>
-      </w:r>
-      <w:proofErr w:type="spellEnd"/>
-      <w:r>
-        <w:t xml:space="preserve"> vai limitar os ids, limitando assim aos grupos de A até H.</w:t>
+      <w:r>
+        <w:t xml:space="preserve">pois </w:t>
+      </w:r>
+      <w:r>
+        <w:t>apenas existe um grupo por cada letra de A até H.</w:t>
       </w:r>
     </w:p>
     <w:p>
@@ -3815,7 +2719,6 @@
           <w:b/>
           <w:bCs/>
         </w:rPr>
-        <w:lastRenderedPageBreak/>
         <w:t>Estado</w:t>
       </w:r>
     </w:p>
@@ -3831,93 +2734,17 @@
           <w:bCs/>
         </w:rPr>
       </w:pPr>
-      <w:proofErr w:type="spellStart"/>
-      <w:r>
-        <w:rPr>
-          <w:lang w:val="en-GB"/>
-        </w:rPr>
-        <w:t>tipoEstado</w:t>
-      </w:r>
-      <w:proofErr w:type="spellEnd"/>
-      <w:r>
-        <w:rPr>
-          <w:lang w:val="en-GB"/>
-        </w:rPr>
-        <w:t xml:space="preserve">: </w:t>
-      </w:r>
-      <w:proofErr w:type="spellStart"/>
-      <w:r>
-        <w:rPr>
-          <w:lang w:val="en-GB"/>
-        </w:rPr>
-        <w:t>restrições</w:t>
-      </w:r>
-      <w:proofErr w:type="spellEnd"/>
-      <w:r>
-        <w:rPr>
-          <w:lang w:val="en-GB"/>
-        </w:rPr>
-        <w:t xml:space="preserve"> not null, key</w:t>
-      </w:r>
-      <w:r>
-        <w:rPr>
-          <w:lang w:val="en-GB"/>
-        </w:rPr>
-        <w:t xml:space="preserve"> (Primary Key) e check. </w:t>
-      </w:r>
-      <w:proofErr w:type="spellStart"/>
-      <w:r>
-        <w:t>Not</w:t>
-      </w:r>
-      <w:proofErr w:type="spellEnd"/>
-      <w:r>
-        <w:t xml:space="preserve"> </w:t>
-      </w:r>
-      <w:proofErr w:type="spellStart"/>
-      <w:r>
-        <w:t>null</w:t>
-      </w:r>
-      <w:proofErr w:type="spellEnd"/>
-      <w:r>
-        <w:t xml:space="preserve">, pois </w:t>
-      </w:r>
-      <w:r>
-        <w:t xml:space="preserve">não existe estado </w:t>
-      </w:r>
-      <w:proofErr w:type="spellStart"/>
-      <w:r>
-        <w:t>null</w:t>
-      </w:r>
-      <w:proofErr w:type="spellEnd"/>
-      <w:r>
-        <w:t xml:space="preserve">. </w:t>
-      </w:r>
-      <w:proofErr w:type="spellStart"/>
-      <w:r>
-        <w:t>Primary</w:t>
-      </w:r>
-      <w:proofErr w:type="spellEnd"/>
-      <w:r>
-        <w:t xml:space="preserve"> </w:t>
-      </w:r>
-      <w:proofErr w:type="spellStart"/>
-      <w:r>
-        <w:t>key</w:t>
-      </w:r>
-      <w:proofErr w:type="spellEnd"/>
-      <w:r>
-        <w:t xml:space="preserve"> pois não existem dois estados iguais</w:t>
-      </w:r>
-      <w:r>
-        <w:t xml:space="preserve">. O </w:t>
-      </w:r>
-      <w:proofErr w:type="spellStart"/>
-      <w:r>
-        <w:t>Check</w:t>
-      </w:r>
-      <w:proofErr w:type="spellEnd"/>
-      <w:r>
-        <w:t xml:space="preserve"> irá limitar os tipos de estado aos existentes na copa.</w:t>
+      <w:r>
+        <w:t>tipoEstado: restrições key (Primary Key) e check</w:t>
+      </w:r>
+      <w:r>
+        <w:t xml:space="preserve">, </w:t>
+      </w:r>
+      <w:r>
+        <w:t>pois não existem dois estados iguais</w:t>
+      </w:r>
+      <w:r>
+        <w:t>. O Check irá limitar os tipos de estado aos existentes na copa.</w:t>
       </w:r>
     </w:p>
     <w:p>
@@ -3928,7 +2755,6 @@
           <w:bCs/>
         </w:rPr>
       </w:pPr>
-      <w:proofErr w:type="spellStart"/>
       <w:r>
         <w:rPr>
           <w:b/>
@@ -3936,7 +2762,6 @@
         </w:rPr>
         <w:t>EstatisticasDeJogo</w:t>
       </w:r>
-      <w:proofErr w:type="spellEnd"/>
     </w:p>
     <w:p>
       <w:pPr>
@@ -3950,32 +2775,14 @@
           <w:bCs/>
         </w:rPr>
       </w:pPr>
-      <w:proofErr w:type="spellStart"/>
-      <w:r>
-        <w:t>tipoJogo</w:t>
-      </w:r>
-      <w:proofErr w:type="spellEnd"/>
-      <w:r>
-        <w:t>:</w:t>
-      </w:r>
-      <w:r>
-        <w:t xml:space="preserve"> restrição </w:t>
-      </w:r>
-      <w:proofErr w:type="spellStart"/>
-      <w:r>
-        <w:t>not</w:t>
-      </w:r>
-      <w:proofErr w:type="spellEnd"/>
-      <w:r>
-        <w:t xml:space="preserve"> </w:t>
-      </w:r>
-      <w:proofErr w:type="spellStart"/>
-      <w:r>
-        <w:t>null</w:t>
-      </w:r>
-      <w:proofErr w:type="spellEnd"/>
-      <w:r>
-        <w:t>, uma vez que tem de ter um valor.</w:t>
+      <w:r>
+        <w:t>tipoJogo:</w:t>
+      </w:r>
+      <w:r>
+        <w:t xml:space="preserve"> restrição not null, uma vez que tem</w:t>
+      </w:r>
+      <w:r>
+        <w:t xml:space="preserve"> de ser inserido que tipo de jogo será, ou seja, se se passa na fase-de-grupos, oitavos-de-final, quartos-de-final, semi-final ou final.</w:t>
       </w:r>
     </w:p>
     <w:p>
@@ -3994,23 +2801,7 @@
         <w:t>resultado:</w:t>
       </w:r>
       <w:r>
-        <w:t xml:space="preserve"> restrição </w:t>
-      </w:r>
-      <w:proofErr w:type="spellStart"/>
-      <w:r>
-        <w:t>not</w:t>
-      </w:r>
-      <w:proofErr w:type="spellEnd"/>
-      <w:r>
-        <w:t xml:space="preserve"> </w:t>
-      </w:r>
-      <w:proofErr w:type="spellStart"/>
-      <w:r>
-        <w:t>null</w:t>
-      </w:r>
-      <w:proofErr w:type="spellEnd"/>
-      <w:r>
-        <w:t>, uma vez que tem de ter um valor.</w:t>
+        <w:t xml:space="preserve"> restrição not null, uma vez que tem de ter um valor.</w:t>
       </w:r>
     </w:p>
     <w:p>
@@ -4025,32 +2816,11 @@
           <w:bCs/>
         </w:rPr>
       </w:pPr>
-      <w:proofErr w:type="spellStart"/>
-      <w:r>
-        <w:t>nFaltas</w:t>
-      </w:r>
-      <w:proofErr w:type="spellEnd"/>
-      <w:r>
-        <w:t>:</w:t>
-      </w:r>
-      <w:r>
-        <w:t xml:space="preserve"> restrição </w:t>
-      </w:r>
-      <w:proofErr w:type="spellStart"/>
-      <w:r>
-        <w:t>not</w:t>
-      </w:r>
-      <w:proofErr w:type="spellEnd"/>
-      <w:r>
-        <w:t xml:space="preserve"> </w:t>
-      </w:r>
-      <w:proofErr w:type="spellStart"/>
-      <w:r>
-        <w:t>null</w:t>
-      </w:r>
-      <w:proofErr w:type="spellEnd"/>
-      <w:r>
-        <w:t>, uma vez que tem de ter um valor.</w:t>
+      <w:r>
+        <w:t>nFaltas:</w:t>
+      </w:r>
+      <w:r>
+        <w:t xml:space="preserve"> restrição not null, uma vez que tem de ter um valor.</w:t>
       </w:r>
     </w:p>
     <w:p>
@@ -4065,32 +2835,11 @@
           <w:bCs/>
         </w:rPr>
       </w:pPr>
-      <w:proofErr w:type="spellStart"/>
-      <w:r>
-        <w:t>posseDeBola</w:t>
-      </w:r>
-      <w:proofErr w:type="spellEnd"/>
-      <w:r>
-        <w:t>:</w:t>
-      </w:r>
-      <w:r>
-        <w:t xml:space="preserve"> restrição </w:t>
-      </w:r>
-      <w:proofErr w:type="spellStart"/>
-      <w:r>
-        <w:t>not</w:t>
-      </w:r>
-      <w:proofErr w:type="spellEnd"/>
-      <w:r>
-        <w:t xml:space="preserve"> </w:t>
-      </w:r>
-      <w:proofErr w:type="spellStart"/>
-      <w:r>
-        <w:t>null</w:t>
-      </w:r>
-      <w:proofErr w:type="spellEnd"/>
-      <w:r>
-        <w:t>, uma vez que tem de ter um valor.</w:t>
+      <w:r>
+        <w:t>posseDeBola:</w:t>
+      </w:r>
+      <w:r>
+        <w:t xml:space="preserve"> restrição not null, uma vez que tem de ter um valor.</w:t>
       </w:r>
     </w:p>
     <w:p>
@@ -4109,23 +2858,7 @@
         <w:t>cantos:</w:t>
       </w:r>
       <w:r>
-        <w:t xml:space="preserve"> restrição </w:t>
-      </w:r>
-      <w:proofErr w:type="spellStart"/>
-      <w:r>
-        <w:t>not</w:t>
-      </w:r>
-      <w:proofErr w:type="spellEnd"/>
-      <w:r>
-        <w:t xml:space="preserve"> </w:t>
-      </w:r>
-      <w:proofErr w:type="spellStart"/>
-      <w:r>
-        <w:t>null</w:t>
-      </w:r>
-      <w:proofErr w:type="spellEnd"/>
-      <w:r>
-        <w:t>, uma vez que tem de ter um valor.</w:t>
+        <w:t xml:space="preserve"> restrição not null, uma vez que tem de ter um valor.</w:t>
       </w:r>
     </w:p>
     <w:p>
@@ -4147,23 +2880,7 @@
         <w:t xml:space="preserve"> </w:t>
       </w:r>
       <w:r>
-        <w:t xml:space="preserve">restrição </w:t>
-      </w:r>
-      <w:proofErr w:type="spellStart"/>
-      <w:r>
-        <w:t>not</w:t>
-      </w:r>
-      <w:proofErr w:type="spellEnd"/>
-      <w:r>
-        <w:t xml:space="preserve"> </w:t>
-      </w:r>
-      <w:proofErr w:type="spellStart"/>
-      <w:r>
-        <w:t>null</w:t>
-      </w:r>
-      <w:proofErr w:type="spellEnd"/>
-      <w:r>
-        <w:t>, uma vez que tem de ter um valor.</w:t>
+        <w:t>restrição not null, uma vez que tem de ter um valor.</w:t>
       </w:r>
     </w:p>
     <w:p>
@@ -4178,35 +2895,14 @@
           <w:bCs/>
         </w:rPr>
       </w:pPr>
-      <w:proofErr w:type="spellStart"/>
-      <w:r>
-        <w:t>passesCompletos</w:t>
-      </w:r>
-      <w:proofErr w:type="spellEnd"/>
-      <w:r>
-        <w:t>:</w:t>
+      <w:r>
+        <w:t>passesCompletos:</w:t>
       </w:r>
       <w:r>
         <w:t xml:space="preserve"> </w:t>
       </w:r>
       <w:r>
-        <w:t xml:space="preserve">restrição </w:t>
-      </w:r>
-      <w:proofErr w:type="spellStart"/>
-      <w:r>
-        <w:t>not</w:t>
-      </w:r>
-      <w:proofErr w:type="spellEnd"/>
-      <w:r>
-        <w:t xml:space="preserve"> </w:t>
-      </w:r>
-      <w:proofErr w:type="spellStart"/>
-      <w:r>
-        <w:t>null</w:t>
-      </w:r>
-      <w:proofErr w:type="spellEnd"/>
-      <w:r>
-        <w:t>, uma vez que tem de ter um valor.</w:t>
+        <w:t>restrição not null, uma vez que tem de ter um valor.</w:t>
       </w:r>
     </w:p>
     <w:p>
@@ -4221,32 +2917,11 @@
           <w:bCs/>
         </w:rPr>
       </w:pPr>
-      <w:proofErr w:type="spellStart"/>
-      <w:r>
-        <w:t>rematesABaliza</w:t>
-      </w:r>
-      <w:proofErr w:type="spellEnd"/>
-      <w:r>
-        <w:t>:</w:t>
-      </w:r>
-      <w:r>
-        <w:t xml:space="preserve"> restrição </w:t>
-      </w:r>
-      <w:proofErr w:type="spellStart"/>
-      <w:r>
-        <w:t>not</w:t>
-      </w:r>
-      <w:proofErr w:type="spellEnd"/>
-      <w:r>
-        <w:t xml:space="preserve"> </w:t>
-      </w:r>
-      <w:proofErr w:type="spellStart"/>
-      <w:r>
-        <w:t>null</w:t>
-      </w:r>
-      <w:proofErr w:type="spellEnd"/>
-      <w:r>
-        <w:t>, uma vez que tem de ter um valor.</w:t>
+      <w:r>
+        <w:t>rematesABaliza:</w:t>
+      </w:r>
+      <w:r>
+        <w:t xml:space="preserve"> restrição not null, uma vez que tem de ter um valor.</w:t>
       </w:r>
     </w:p>
     <w:p>
@@ -4257,7 +2932,6 @@
           <w:bCs/>
         </w:rPr>
       </w:pPr>
-      <w:proofErr w:type="spellStart"/>
       <w:r>
         <w:rPr>
           <w:b/>
@@ -4265,7 +2939,6 @@
         </w:rPr>
         <w:t>EstatisticasEquipa</w:t>
       </w:r>
-      <w:proofErr w:type="spellEnd"/>
     </w:p>
     <w:p>
       <w:pPr>
@@ -4275,13 +2948,8 @@
           <w:numId w:val="12"/>
         </w:numPr>
       </w:pPr>
-      <w:proofErr w:type="spellStart"/>
-      <w:r>
-        <w:t>nPontos</w:t>
-      </w:r>
-      <w:proofErr w:type="spellEnd"/>
-      <w:r>
-        <w:t>:</w:t>
+      <w:r>
+        <w:t>nPontos:</w:t>
       </w:r>
       <w:r>
         <w:t xml:space="preserve"> r</w:t>
@@ -4290,45 +2958,13 @@
         <w:t>estrições</w:t>
       </w:r>
       <w:r>
-        <w:t xml:space="preserve"> </w:t>
-      </w:r>
-      <w:proofErr w:type="spellStart"/>
-      <w:r>
-        <w:t>not</w:t>
-      </w:r>
-      <w:proofErr w:type="spellEnd"/>
-      <w:r>
-        <w:t xml:space="preserve"> </w:t>
-      </w:r>
-      <w:proofErr w:type="spellStart"/>
-      <w:r>
-        <w:t>null</w:t>
-      </w:r>
-      <w:proofErr w:type="spellEnd"/>
-      <w:r>
-        <w:t xml:space="preserve"> </w:t>
-      </w:r>
-      <w:r>
-        <w:t xml:space="preserve">e </w:t>
-      </w:r>
-      <w:proofErr w:type="spellStart"/>
-      <w:r>
-        <w:t>check</w:t>
-      </w:r>
-      <w:proofErr w:type="spellEnd"/>
-      <w:r>
-        <w:t xml:space="preserve"> </w:t>
-      </w:r>
-      <w:r>
-        <w:t xml:space="preserve">dado que tem de ser inserido um </w:t>
-      </w:r>
-      <w:proofErr w:type="gramStart"/>
-      <w:r>
-        <w:t>numero</w:t>
-      </w:r>
-      <w:proofErr w:type="gramEnd"/>
-      <w:r>
-        <w:t xml:space="preserve"> &gt;= 0.</w:t>
+        <w:t xml:space="preserve"> not null </w:t>
+      </w:r>
+      <w:r>
+        <w:t xml:space="preserve">e check </w:t>
+      </w:r>
+      <w:r>
+        <w:t>dado que tem de ser inserido um numero &gt;= 0.</w:t>
       </w:r>
     </w:p>
     <w:p>
@@ -4339,57 +2975,20 @@
           <w:numId w:val="12"/>
         </w:numPr>
       </w:pPr>
-      <w:proofErr w:type="spellStart"/>
-      <w:r>
-        <w:t>classificacao</w:t>
-      </w:r>
-      <w:proofErr w:type="spellEnd"/>
-      <w:r>
-        <w:t xml:space="preserve">: </w:t>
-      </w:r>
-      <w:r>
-        <w:t>restrições</w:t>
-      </w:r>
-      <w:r>
-        <w:t xml:space="preserve"> </w:t>
-      </w:r>
-      <w:proofErr w:type="spellStart"/>
-      <w:r>
-        <w:t>not</w:t>
-      </w:r>
-      <w:proofErr w:type="spellEnd"/>
-      <w:r>
-        <w:t xml:space="preserve"> </w:t>
-      </w:r>
-      <w:proofErr w:type="spellStart"/>
-      <w:r>
-        <w:t>null</w:t>
-      </w:r>
-      <w:proofErr w:type="spellEnd"/>
-      <w:r>
-        <w:t xml:space="preserve"> </w:t>
-      </w:r>
-      <w:r>
-        <w:t xml:space="preserve">e </w:t>
-      </w:r>
-      <w:proofErr w:type="spellStart"/>
-      <w:r>
-        <w:t>check</w:t>
-      </w:r>
-      <w:proofErr w:type="spellEnd"/>
-      <w:r>
-        <w:t xml:space="preserve"> </w:t>
-      </w:r>
-      <w:r>
-        <w:t xml:space="preserve">dado que tem de ser inserido um </w:t>
-      </w:r>
-      <w:proofErr w:type="gramStart"/>
-      <w:r>
-        <w:t>numero</w:t>
-      </w:r>
-      <w:proofErr w:type="gramEnd"/>
-      <w:r>
-        <w:t xml:space="preserve"> </w:t>
+      <w:r>
+        <w:t xml:space="preserve">classificacao: </w:t>
+      </w:r>
+      <w:r>
+        <w:t xml:space="preserve">restrições </w:t>
+      </w:r>
+      <w:r>
+        <w:t xml:space="preserve">not null </w:t>
+      </w:r>
+      <w:r>
+        <w:t xml:space="preserve">e check </w:t>
+      </w:r>
+      <w:r>
+        <w:t xml:space="preserve">dado que tem de ser inserido um numero </w:t>
       </w:r>
       <w:r>
         <w:t>entre 1 e 4</w:t>
@@ -4406,13 +3005,8 @@
           <w:numId w:val="12"/>
         </w:numPr>
       </w:pPr>
-      <w:proofErr w:type="spellStart"/>
-      <w:r>
-        <w:t>golosMarcados</w:t>
-      </w:r>
-      <w:proofErr w:type="spellEnd"/>
-      <w:r>
-        <w:t>:</w:t>
+      <w:r>
+        <w:t>golosMarcados:</w:t>
       </w:r>
       <w:r>
         <w:t xml:space="preserve"> </w:t>
@@ -4421,48 +3015,19 @@
         <w:t>restrições</w:t>
       </w:r>
       <w:r>
+        <w:t xml:space="preserve"> not null</w:t>
+      </w:r>
+      <w:r>
         <w:t xml:space="preserve"> </w:t>
       </w:r>
-      <w:proofErr w:type="spellStart"/>
-      <w:r>
-        <w:t>not</w:t>
-      </w:r>
-      <w:proofErr w:type="spellEnd"/>
       <w:r>
         <w:t xml:space="preserve"> </w:t>
       </w:r>
-      <w:proofErr w:type="spellStart"/>
-      <w:r>
-        <w:t>null</w:t>
-      </w:r>
-      <w:proofErr w:type="spellEnd"/>
-      <w:r>
-        <w:t xml:space="preserve"> </w:t>
-      </w:r>
-      <w:r>
-        <w:t xml:space="preserve"> </w:t>
-      </w:r>
-      <w:r>
-        <w:t xml:space="preserve">e </w:t>
-      </w:r>
-      <w:proofErr w:type="spellStart"/>
-      <w:r>
-        <w:t>check</w:t>
-      </w:r>
-      <w:proofErr w:type="spellEnd"/>
-      <w:r>
-        <w:t xml:space="preserve"> </w:t>
-      </w:r>
-      <w:r>
-        <w:t xml:space="preserve">dado que tem de ser inserido um </w:t>
-      </w:r>
-      <w:proofErr w:type="gramStart"/>
-      <w:r>
-        <w:t>numero</w:t>
-      </w:r>
-      <w:proofErr w:type="gramEnd"/>
-      <w:r>
-        <w:t xml:space="preserve"> &gt;= 0.</w:t>
+      <w:r>
+        <w:t xml:space="preserve">e check </w:t>
+      </w:r>
+      <w:r>
+        <w:t>dado que tem de ser inserido um numero &gt;= 0.</w:t>
       </w:r>
     </w:p>
     <w:p>
@@ -4473,60 +3038,23 @@
           <w:numId w:val="12"/>
         </w:numPr>
       </w:pPr>
-      <w:proofErr w:type="spellStart"/>
-      <w:r>
-        <w:t>golosSofridos</w:t>
-      </w:r>
-      <w:proofErr w:type="spellEnd"/>
-      <w:r>
-        <w:t>:</w:t>
+      <w:r>
+        <w:t>golosSofridos:</w:t>
       </w:r>
       <w:r>
         <w:t xml:space="preserve"> </w:t>
       </w:r>
       <w:r>
-        <w:t>restrições</w:t>
-      </w:r>
-      <w:r>
-        <w:t xml:space="preserve"> </w:t>
-      </w:r>
-      <w:proofErr w:type="spellStart"/>
-      <w:r>
-        <w:t>not</w:t>
-      </w:r>
-      <w:proofErr w:type="spellEnd"/>
-      <w:r>
-        <w:t xml:space="preserve"> </w:t>
-      </w:r>
-      <w:proofErr w:type="spellStart"/>
-      <w:r>
-        <w:t>null</w:t>
-      </w:r>
-      <w:proofErr w:type="spellEnd"/>
-      <w:r>
-        <w:t xml:space="preserve"> </w:t>
-      </w:r>
-      <w:r>
-        <w:t xml:space="preserve">e </w:t>
-      </w:r>
-      <w:proofErr w:type="spellStart"/>
-      <w:r>
-        <w:t>check</w:t>
-      </w:r>
-      <w:proofErr w:type="spellEnd"/>
-      <w:r>
-        <w:t xml:space="preserve"> </w:t>
-      </w:r>
-      <w:r>
-        <w:t xml:space="preserve">dado que tem de ser inserido um </w:t>
-      </w:r>
-      <w:proofErr w:type="gramStart"/>
-      <w:r>
-        <w:t>numero</w:t>
-      </w:r>
-      <w:proofErr w:type="gramEnd"/>
-      <w:r>
-        <w:t xml:space="preserve"> &gt;= 0.</w:t>
+        <w:t xml:space="preserve">restrições </w:t>
+      </w:r>
+      <w:r>
+        <w:t xml:space="preserve">not null </w:t>
+      </w:r>
+      <w:r>
+        <w:t xml:space="preserve">e check </w:t>
+      </w:r>
+      <w:r>
+        <w:t>dado que tem de ser inserido um numero &gt;= 0.</w:t>
       </w:r>
     </w:p>
     <w:p>
@@ -4547,42 +3075,16 @@
         <w:t>restrições</w:t>
       </w:r>
       <w:r>
+        <w:t xml:space="preserve"> not null</w:t>
+      </w:r>
+      <w:r>
         <w:t xml:space="preserve"> </w:t>
       </w:r>
-      <w:proofErr w:type="spellStart"/>
-      <w:r>
-        <w:t>not</w:t>
-      </w:r>
-      <w:proofErr w:type="spellEnd"/>
-      <w:r>
-        <w:t xml:space="preserve"> </w:t>
-      </w:r>
-      <w:proofErr w:type="spellStart"/>
-      <w:r>
-        <w:t>null</w:t>
-      </w:r>
-      <w:proofErr w:type="spellEnd"/>
-      <w:r>
-        <w:t xml:space="preserve"> </w:t>
-      </w:r>
-      <w:r>
-        <w:t xml:space="preserve">e </w:t>
-      </w:r>
-      <w:proofErr w:type="spellStart"/>
-      <w:r>
-        <w:t>check</w:t>
-      </w:r>
-      <w:proofErr w:type="spellEnd"/>
-      <w:r>
-        <w:t xml:space="preserve"> dado que tem de ser inserido um </w:t>
-      </w:r>
-      <w:proofErr w:type="gramStart"/>
-      <w:r>
-        <w:t>numero</w:t>
-      </w:r>
-      <w:proofErr w:type="gramEnd"/>
-      <w:r>
-        <w:t xml:space="preserve"> &gt;= 0.</w:t>
+      <w:r>
+        <w:t>e check</w:t>
+      </w:r>
+      <w:r>
+        <w:t xml:space="preserve"> dado que tem de ser inserido um numero &gt;= 0.</w:t>
       </w:r>
     </w:p>
     <w:p>
@@ -4603,45 +3105,13 @@
         <w:t>restrições</w:t>
       </w:r>
       <w:r>
-        <w:t xml:space="preserve"> </w:t>
-      </w:r>
-      <w:proofErr w:type="spellStart"/>
-      <w:r>
-        <w:t>not</w:t>
-      </w:r>
-      <w:proofErr w:type="spellEnd"/>
-      <w:r>
-        <w:t xml:space="preserve"> </w:t>
-      </w:r>
-      <w:proofErr w:type="spellStart"/>
-      <w:r>
-        <w:t>null</w:t>
-      </w:r>
-      <w:proofErr w:type="spellEnd"/>
-      <w:r>
-        <w:t xml:space="preserve"> </w:t>
-      </w:r>
-      <w:r>
-        <w:t xml:space="preserve">e </w:t>
-      </w:r>
-      <w:proofErr w:type="spellStart"/>
-      <w:r>
-        <w:t>check</w:t>
-      </w:r>
-      <w:proofErr w:type="spellEnd"/>
-      <w:r>
-        <w:t xml:space="preserve"> </w:t>
-      </w:r>
-      <w:r>
-        <w:t xml:space="preserve">dado que tem de ser inserido um </w:t>
-      </w:r>
-      <w:proofErr w:type="gramStart"/>
-      <w:r>
-        <w:t>numero</w:t>
-      </w:r>
-      <w:proofErr w:type="gramEnd"/>
-      <w:r>
-        <w:t xml:space="preserve"> &gt;= 0.</w:t>
+        <w:t xml:space="preserve"> not null </w:t>
+      </w:r>
+      <w:r>
+        <w:t xml:space="preserve">e check </w:t>
+      </w:r>
+      <w:r>
+        <w:t>dado que tem de ser inserido um numero &gt;= 0.</w:t>
       </w:r>
     </w:p>
     <w:p>
@@ -4662,45 +3132,13 @@
         <w:t>restrições</w:t>
       </w:r>
       <w:r>
-        <w:t xml:space="preserve"> </w:t>
-      </w:r>
-      <w:proofErr w:type="spellStart"/>
-      <w:r>
-        <w:t>not</w:t>
-      </w:r>
-      <w:proofErr w:type="spellEnd"/>
-      <w:r>
-        <w:t xml:space="preserve"> </w:t>
-      </w:r>
-      <w:proofErr w:type="spellStart"/>
-      <w:r>
-        <w:t>null</w:t>
-      </w:r>
-      <w:proofErr w:type="spellEnd"/>
-      <w:r>
-        <w:t xml:space="preserve"> </w:t>
-      </w:r>
-      <w:r>
-        <w:t xml:space="preserve">e </w:t>
-      </w:r>
-      <w:proofErr w:type="spellStart"/>
-      <w:r>
-        <w:t>check</w:t>
-      </w:r>
-      <w:proofErr w:type="spellEnd"/>
-      <w:r>
-        <w:t xml:space="preserve"> </w:t>
-      </w:r>
-      <w:r>
-        <w:t xml:space="preserve">dado que tem de ser inserido um </w:t>
-      </w:r>
-      <w:proofErr w:type="gramStart"/>
-      <w:r>
-        <w:t>numero</w:t>
-      </w:r>
-      <w:proofErr w:type="gramEnd"/>
-      <w:r>
-        <w:t xml:space="preserve"> &gt;= 0.</w:t>
+        <w:t xml:space="preserve"> not null </w:t>
+      </w:r>
+      <w:r>
+        <w:t xml:space="preserve">e check </w:t>
+      </w:r>
+      <w:r>
+        <w:t>dado que tem de ser inserido um numero &gt;= 0.</w:t>
       </w:r>
     </w:p>
     <w:p>
@@ -4711,7 +3149,6 @@
           <w:bCs/>
         </w:rPr>
       </w:pPr>
-      <w:proofErr w:type="spellStart"/>
       <w:r>
         <w:rPr>
           <w:b/>
@@ -4719,7 +3156,6 @@
         </w:rPr>
         <w:t>EstadoVisita</w:t>
       </w:r>
-      <w:proofErr w:type="spellEnd"/>
     </w:p>
     <w:p>
       <w:pPr>
@@ -4729,40 +3165,11 @@
           <w:numId w:val="13"/>
         </w:numPr>
       </w:pPr>
-      <w:proofErr w:type="spellStart"/>
-      <w:r>
-        <w:t>tipoEstadoVisita</w:t>
-      </w:r>
-      <w:proofErr w:type="spellEnd"/>
-      <w:r>
-        <w:t>:</w:t>
-      </w:r>
-      <w:r>
-        <w:t xml:space="preserve"> restrição </w:t>
-      </w:r>
-      <w:proofErr w:type="spellStart"/>
-      <w:r>
-        <w:t>not</w:t>
-      </w:r>
-      <w:proofErr w:type="spellEnd"/>
-      <w:r>
-        <w:t xml:space="preserve"> </w:t>
-      </w:r>
-      <w:proofErr w:type="spellStart"/>
-      <w:r>
-        <w:t>null</w:t>
-      </w:r>
-      <w:proofErr w:type="spellEnd"/>
-      <w:r>
-        <w:t xml:space="preserve"> e </w:t>
-      </w:r>
-      <w:proofErr w:type="spellStart"/>
-      <w:r>
-        <w:t>check</w:t>
-      </w:r>
-      <w:proofErr w:type="spellEnd"/>
-      <w:r>
-        <w:t>, pois vai ser limitado a ‘visitada’ e ‘visitante’.</w:t>
+      <w:r>
+        <w:t>tipoEstadoVisita:</w:t>
+      </w:r>
+      <w:r>
+        <w:t xml:space="preserve"> restrição not null e check, pois vai ser limitado a ‘visitada’ e ‘visitante’.</w:t>
       </w:r>
     </w:p>
     <w:p>
@@ -4809,16 +3216,13 @@
           <w:bCs/>
         </w:rPr>
       </w:pPr>
-      <w:proofErr w:type="spellStart"/>
-      <w:r>
-        <w:rPr>
-          <w:b/>
-          <w:bCs/>
-        </w:rPr>
-        <w:lastRenderedPageBreak/>
+      <w:r>
+        <w:rPr>
+          <w:b/>
+          <w:bCs/>
+        </w:rPr>
         <w:t>EstatisticasJogador</w:t>
       </w:r>
-      <w:proofErr w:type="spellEnd"/>
     </w:p>
     <w:p>
       <w:pPr>
@@ -4832,51 +3236,17 @@
           <w:bCs/>
         </w:rPr>
       </w:pPr>
-      <w:proofErr w:type="spellStart"/>
       <w:r>
         <w:t>golosMarcados</w:t>
       </w:r>
-      <w:proofErr w:type="spellEnd"/>
       <w:r>
         <w:t xml:space="preserve"> </w:t>
       </w:r>
       <w:r>
-        <w:t xml:space="preserve">restrições </w:t>
-      </w:r>
-      <w:proofErr w:type="spellStart"/>
-      <w:r>
-        <w:t>not</w:t>
-      </w:r>
-      <w:proofErr w:type="spellEnd"/>
-      <w:r>
-        <w:t xml:space="preserve"> </w:t>
-      </w:r>
-      <w:proofErr w:type="spellStart"/>
-      <w:r>
-        <w:t>null</w:t>
-      </w:r>
-      <w:proofErr w:type="spellEnd"/>
-      <w:r>
-        <w:t xml:space="preserve"> e </w:t>
-      </w:r>
-      <w:proofErr w:type="spellStart"/>
-      <w:r>
-        <w:t>check</w:t>
-      </w:r>
-      <w:proofErr w:type="spellEnd"/>
-      <w:r>
-        <w:t xml:space="preserve"> </w:t>
-      </w:r>
-      <w:r>
-        <w:t xml:space="preserve">dado que tem de ser inserido um </w:t>
-      </w:r>
-      <w:proofErr w:type="gramStart"/>
-      <w:r>
-        <w:t>numero</w:t>
-      </w:r>
-      <w:proofErr w:type="gramEnd"/>
-      <w:r>
-        <w:t xml:space="preserve"> &gt;= 0.</w:t>
+        <w:t xml:space="preserve">restrições not null e check </w:t>
+      </w:r>
+      <w:r>
+        <w:t>dado que tem de ser inserido um numero &gt;= 0.</w:t>
       </w:r>
     </w:p>
     <w:p>
@@ -4898,42 +3268,10 @@
         <w:t xml:space="preserve"> </w:t>
       </w:r>
       <w:r>
-        <w:t xml:space="preserve">restrições </w:t>
-      </w:r>
-      <w:proofErr w:type="spellStart"/>
-      <w:r>
-        <w:t>not</w:t>
-      </w:r>
-      <w:proofErr w:type="spellEnd"/>
-      <w:r>
-        <w:t xml:space="preserve"> </w:t>
-      </w:r>
-      <w:proofErr w:type="spellStart"/>
-      <w:r>
-        <w:t>null</w:t>
-      </w:r>
-      <w:proofErr w:type="spellEnd"/>
-      <w:r>
-        <w:t xml:space="preserve"> e </w:t>
-      </w:r>
-      <w:proofErr w:type="spellStart"/>
-      <w:r>
-        <w:t>check</w:t>
-      </w:r>
-      <w:proofErr w:type="spellEnd"/>
-      <w:r>
-        <w:t xml:space="preserve"> </w:t>
-      </w:r>
-      <w:r>
-        <w:t xml:space="preserve">dado que tem de ser inserido um </w:t>
-      </w:r>
-      <w:proofErr w:type="gramStart"/>
-      <w:r>
-        <w:t>numero</w:t>
-      </w:r>
-      <w:proofErr w:type="gramEnd"/>
-      <w:r>
-        <w:t xml:space="preserve"> &gt;= 0.</w:t>
+        <w:t xml:space="preserve">restrições not null e check </w:t>
+      </w:r>
+      <w:r>
+        <w:t>dado que tem de ser inserido um numero &gt;= 0.</w:t>
       </w:r>
     </w:p>
     <w:p>
@@ -4948,54 +3286,17 @@
           <w:bCs/>
         </w:rPr>
       </w:pPr>
-      <w:proofErr w:type="spellStart"/>
-      <w:r>
-        <w:t>passesRealizados</w:t>
-      </w:r>
-      <w:proofErr w:type="spellEnd"/>
-      <w:r>
-        <w:t>:</w:t>
+      <w:r>
+        <w:t>passesRealizados:</w:t>
       </w:r>
       <w:r>
         <w:t xml:space="preserve"> </w:t>
       </w:r>
       <w:r>
-        <w:t xml:space="preserve">restrições </w:t>
-      </w:r>
-      <w:proofErr w:type="spellStart"/>
-      <w:r>
-        <w:t>not</w:t>
-      </w:r>
-      <w:proofErr w:type="spellEnd"/>
-      <w:r>
-        <w:t xml:space="preserve"> </w:t>
-      </w:r>
-      <w:proofErr w:type="spellStart"/>
-      <w:r>
-        <w:t>null</w:t>
-      </w:r>
-      <w:proofErr w:type="spellEnd"/>
-      <w:r>
-        <w:t xml:space="preserve"> e </w:t>
-      </w:r>
-      <w:proofErr w:type="spellStart"/>
-      <w:r>
-        <w:t>check</w:t>
-      </w:r>
-      <w:proofErr w:type="spellEnd"/>
-      <w:r>
-        <w:t xml:space="preserve"> </w:t>
-      </w:r>
-      <w:r>
-        <w:t xml:space="preserve">dado que tem de ser inserido um </w:t>
-      </w:r>
-      <w:proofErr w:type="gramStart"/>
-      <w:r>
-        <w:t>numero</w:t>
-      </w:r>
-      <w:proofErr w:type="gramEnd"/>
-      <w:r>
-        <w:t xml:space="preserve"> &gt;= 0.</w:t>
+        <w:t xml:space="preserve">restrições not null e check </w:t>
+      </w:r>
+      <w:r>
+        <w:t>dado que tem de ser inserido um numero &gt;= 0.</w:t>
       </w:r>
     </w:p>
     <w:p>
@@ -5010,51 +3311,17 @@
           <w:bCs/>
         </w:rPr>
       </w:pPr>
-      <w:proofErr w:type="spellStart"/>
       <w:r>
         <w:t>cortesRealizados</w:t>
       </w:r>
-      <w:proofErr w:type="spellEnd"/>
       <w:r>
         <w:t xml:space="preserve"> </w:t>
       </w:r>
       <w:r>
-        <w:t xml:space="preserve">restrições </w:t>
-      </w:r>
-      <w:proofErr w:type="spellStart"/>
-      <w:r>
-        <w:t>not</w:t>
-      </w:r>
-      <w:proofErr w:type="spellEnd"/>
-      <w:r>
-        <w:t xml:space="preserve"> </w:t>
-      </w:r>
-      <w:proofErr w:type="spellStart"/>
-      <w:r>
-        <w:t>null</w:t>
-      </w:r>
-      <w:proofErr w:type="spellEnd"/>
-      <w:r>
-        <w:t xml:space="preserve"> e </w:t>
-      </w:r>
-      <w:proofErr w:type="spellStart"/>
-      <w:r>
-        <w:t>check</w:t>
-      </w:r>
-      <w:proofErr w:type="spellEnd"/>
-      <w:r>
-        <w:t xml:space="preserve"> </w:t>
-      </w:r>
-      <w:r>
-        <w:t xml:space="preserve">dado que tem de ser inserido um </w:t>
-      </w:r>
-      <w:proofErr w:type="gramStart"/>
-      <w:r>
-        <w:t>numero</w:t>
-      </w:r>
-      <w:proofErr w:type="gramEnd"/>
-      <w:r>
-        <w:t xml:space="preserve"> &gt;= 0.</w:t>
+        <w:t xml:space="preserve">restrições not null e check </w:t>
+      </w:r>
+      <w:r>
+        <w:t>dado que tem de ser inserido um numero &gt;= 0.</w:t>
       </w:r>
     </w:p>
     <w:p>
@@ -5069,54 +3336,17 @@
           <w:bCs/>
         </w:rPr>
       </w:pPr>
-      <w:proofErr w:type="spellStart"/>
-      <w:r>
-        <w:t>cartoesAmarelos</w:t>
-      </w:r>
-      <w:proofErr w:type="spellEnd"/>
-      <w:r>
-        <w:t>:</w:t>
+      <w:r>
+        <w:t>cartoesAmarelos:</w:t>
       </w:r>
       <w:r>
         <w:t xml:space="preserve"> </w:t>
       </w:r>
       <w:r>
-        <w:t xml:space="preserve">restrições </w:t>
-      </w:r>
-      <w:proofErr w:type="spellStart"/>
-      <w:r>
-        <w:t>not</w:t>
-      </w:r>
-      <w:proofErr w:type="spellEnd"/>
-      <w:r>
-        <w:t xml:space="preserve"> </w:t>
-      </w:r>
-      <w:proofErr w:type="spellStart"/>
-      <w:r>
-        <w:t>null</w:t>
-      </w:r>
-      <w:proofErr w:type="spellEnd"/>
-      <w:r>
-        <w:t xml:space="preserve"> e </w:t>
-      </w:r>
-      <w:proofErr w:type="spellStart"/>
-      <w:r>
-        <w:t>check</w:t>
-      </w:r>
-      <w:proofErr w:type="spellEnd"/>
-      <w:r>
-        <w:t xml:space="preserve"> </w:t>
-      </w:r>
-      <w:r>
-        <w:t xml:space="preserve">dado que tem de ser inserido um </w:t>
-      </w:r>
-      <w:proofErr w:type="gramStart"/>
-      <w:r>
-        <w:t>numero</w:t>
-      </w:r>
-      <w:proofErr w:type="gramEnd"/>
-      <w:r>
-        <w:t xml:space="preserve"> &gt;= 0.</w:t>
+        <w:t xml:space="preserve">restrições not null e check </w:t>
+      </w:r>
+      <w:r>
+        <w:t>dado que tem de ser inserido um numero &gt;= 0.</w:t>
       </w:r>
     </w:p>
     <w:p>
@@ -5131,54 +3361,17 @@
           <w:bCs/>
         </w:rPr>
       </w:pPr>
-      <w:proofErr w:type="spellStart"/>
-      <w:r>
-        <w:t>cartoesVermelhos</w:t>
-      </w:r>
-      <w:proofErr w:type="spellEnd"/>
-      <w:r>
-        <w:t>:</w:t>
+      <w:r>
+        <w:t>cartoesVermelhos:</w:t>
       </w:r>
       <w:r>
         <w:t xml:space="preserve"> </w:t>
       </w:r>
       <w:r>
-        <w:t xml:space="preserve">restrições </w:t>
-      </w:r>
-      <w:proofErr w:type="spellStart"/>
-      <w:r>
-        <w:t>not</w:t>
-      </w:r>
-      <w:proofErr w:type="spellEnd"/>
-      <w:r>
-        <w:t xml:space="preserve"> </w:t>
-      </w:r>
-      <w:proofErr w:type="spellStart"/>
-      <w:r>
-        <w:t>null</w:t>
-      </w:r>
-      <w:proofErr w:type="spellEnd"/>
-      <w:r>
-        <w:t xml:space="preserve"> e </w:t>
-      </w:r>
-      <w:proofErr w:type="spellStart"/>
-      <w:r>
-        <w:t>check</w:t>
-      </w:r>
-      <w:proofErr w:type="spellEnd"/>
-      <w:r>
-        <w:t xml:space="preserve"> </w:t>
-      </w:r>
-      <w:r>
-        <w:t xml:space="preserve">dado que tem de ser inserido um </w:t>
-      </w:r>
-      <w:proofErr w:type="gramStart"/>
-      <w:r>
-        <w:t>numero</w:t>
-      </w:r>
-      <w:proofErr w:type="gramEnd"/>
-      <w:r>
-        <w:t xml:space="preserve"> &gt;= 0.</w:t>
+        <w:t xml:space="preserve">restrições not null e check </w:t>
+      </w:r>
+      <w:r>
+        <w:t>dado que tem de ser inserido um numero &gt;= 0.</w:t>
       </w:r>
     </w:p>
     <w:p>
@@ -5193,54 +3386,17 @@
           <w:bCs/>
         </w:rPr>
       </w:pPr>
-      <w:proofErr w:type="spellStart"/>
-      <w:r>
-        <w:t>faltasCometidas</w:t>
-      </w:r>
-      <w:proofErr w:type="spellEnd"/>
-      <w:r>
-        <w:t>:</w:t>
+      <w:r>
+        <w:t>faltasCometidas:</w:t>
       </w:r>
       <w:r>
         <w:t xml:space="preserve"> </w:t>
       </w:r>
       <w:r>
-        <w:t xml:space="preserve">restrições </w:t>
-      </w:r>
-      <w:proofErr w:type="spellStart"/>
-      <w:r>
-        <w:t>not</w:t>
-      </w:r>
-      <w:proofErr w:type="spellEnd"/>
-      <w:r>
-        <w:t xml:space="preserve"> </w:t>
-      </w:r>
-      <w:proofErr w:type="spellStart"/>
-      <w:r>
-        <w:t>null</w:t>
-      </w:r>
-      <w:proofErr w:type="spellEnd"/>
-      <w:r>
-        <w:t xml:space="preserve"> e </w:t>
-      </w:r>
-      <w:proofErr w:type="spellStart"/>
-      <w:r>
-        <w:t>check</w:t>
-      </w:r>
-      <w:proofErr w:type="spellEnd"/>
-      <w:r>
-        <w:t xml:space="preserve"> </w:t>
-      </w:r>
-      <w:r>
-        <w:t xml:space="preserve">dado que tem de ser inserido um </w:t>
-      </w:r>
-      <w:proofErr w:type="gramStart"/>
-      <w:r>
-        <w:t>numero</w:t>
-      </w:r>
-      <w:proofErr w:type="gramEnd"/>
-      <w:r>
-        <w:t xml:space="preserve"> &gt;= 0.</w:t>
+        <w:t xml:space="preserve">restrições not null e check </w:t>
+      </w:r>
+      <w:r>
+        <w:t>dado que tem de ser inserido um numero &gt;= 0.</w:t>
       </w:r>
     </w:p>
     <w:p>
@@ -5255,54 +3411,17 @@
           <w:bCs/>
         </w:rPr>
       </w:pPr>
-      <w:proofErr w:type="spellStart"/>
-      <w:r>
-        <w:t>golosDefendidos</w:t>
-      </w:r>
-      <w:proofErr w:type="spellEnd"/>
-      <w:r>
-        <w:t>:</w:t>
+      <w:r>
+        <w:t>golosDefendidos:</w:t>
       </w:r>
       <w:r>
         <w:t xml:space="preserve"> </w:t>
       </w:r>
       <w:r>
-        <w:t xml:space="preserve">restrições </w:t>
-      </w:r>
-      <w:proofErr w:type="spellStart"/>
-      <w:r>
-        <w:t>not</w:t>
-      </w:r>
-      <w:proofErr w:type="spellEnd"/>
-      <w:r>
-        <w:t xml:space="preserve"> </w:t>
-      </w:r>
-      <w:proofErr w:type="spellStart"/>
-      <w:r>
-        <w:t>null</w:t>
-      </w:r>
-      <w:proofErr w:type="spellEnd"/>
-      <w:r>
-        <w:t xml:space="preserve"> e </w:t>
-      </w:r>
-      <w:proofErr w:type="spellStart"/>
-      <w:r>
-        <w:t>check</w:t>
-      </w:r>
-      <w:proofErr w:type="spellEnd"/>
-      <w:r>
-        <w:t xml:space="preserve"> </w:t>
-      </w:r>
-      <w:r>
-        <w:t xml:space="preserve">dado que tem de ser inserido um </w:t>
-      </w:r>
-      <w:proofErr w:type="gramStart"/>
-      <w:r>
-        <w:t>numero</w:t>
-      </w:r>
-      <w:proofErr w:type="gramEnd"/>
-      <w:r>
-        <w:t xml:space="preserve"> &gt;= 0.</w:t>
+        <w:t xml:space="preserve">restrições not null e check </w:t>
+      </w:r>
+      <w:r>
+        <w:t>dado que tem de ser inserido um numero &gt;= 0.</w:t>
       </w:r>
     </w:p>
     <w:p>
@@ -5329,64 +3448,17 @@
           <w:numId w:val="9"/>
         </w:numPr>
       </w:pPr>
-      <w:proofErr w:type="spellStart"/>
-      <w:r>
-        <w:t>idArbitro</w:t>
-      </w:r>
-      <w:proofErr w:type="spellEnd"/>
-      <w:r>
-        <w:t>:</w:t>
-      </w:r>
-      <w:r>
-        <w:t xml:space="preserve"> restrição chave (</w:t>
-      </w:r>
-      <w:proofErr w:type="spellStart"/>
-      <w:r>
-        <w:t>Primary</w:t>
-      </w:r>
-      <w:proofErr w:type="spellEnd"/>
-      <w:r>
-        <w:t xml:space="preserve"> </w:t>
-      </w:r>
-      <w:proofErr w:type="spellStart"/>
-      <w:r>
-        <w:t>Key</w:t>
-      </w:r>
-      <w:proofErr w:type="spellEnd"/>
-      <w:r>
-        <w:t xml:space="preserve">) e </w:t>
-      </w:r>
-      <w:proofErr w:type="spellStart"/>
-      <w:r>
-        <w:t>Not</w:t>
-      </w:r>
-      <w:proofErr w:type="spellEnd"/>
-      <w:r>
-        <w:t xml:space="preserve"> </w:t>
-      </w:r>
-      <w:proofErr w:type="spellStart"/>
-      <w:r>
-        <w:t>Null</w:t>
-      </w:r>
-      <w:proofErr w:type="spellEnd"/>
-      <w:r>
-        <w:t xml:space="preserve"> e </w:t>
-      </w:r>
-      <w:proofErr w:type="spellStart"/>
-      <w:r>
-        <w:t>check</w:t>
-      </w:r>
-      <w:proofErr w:type="spellEnd"/>
-      <w:r>
-        <w:t xml:space="preserve">, uma vez que não pode haver 2 </w:t>
-      </w:r>
-      <w:proofErr w:type="spellStart"/>
-      <w:r>
-        <w:t>arbitros</w:t>
-      </w:r>
-      <w:proofErr w:type="spellEnd"/>
-      <w:r>
-        <w:t xml:space="preserve"> com o mesmo id nem sem id</w:t>
+      <w:r>
+        <w:t>idArbitro:</w:t>
+      </w:r>
+      <w:r>
+        <w:t xml:space="preserve"> restrição chave (Primary Key) </w:t>
+      </w:r>
+      <w:r>
+        <w:t>e check</w:t>
+      </w:r>
+      <w:r>
+        <w:t>, uma vez que não pode haver 2 arbitros com o mesmo id nem sem id</w:t>
       </w:r>
       <w:r>
         <w:t xml:space="preserve"> nem com id não positivo</w:t>
@@ -5403,32 +3475,11 @@
           <w:numId w:val="14"/>
         </w:numPr>
       </w:pPr>
-      <w:proofErr w:type="spellStart"/>
-      <w:r>
-        <w:t>nomeArbitro</w:t>
-      </w:r>
-      <w:proofErr w:type="spellEnd"/>
-      <w:r>
-        <w:t>:</w:t>
-      </w:r>
-      <w:r>
-        <w:t xml:space="preserve"> restrição </w:t>
-      </w:r>
-      <w:proofErr w:type="spellStart"/>
-      <w:r>
-        <w:t>not</w:t>
-      </w:r>
-      <w:proofErr w:type="spellEnd"/>
-      <w:r>
-        <w:t xml:space="preserve"> </w:t>
-      </w:r>
-      <w:proofErr w:type="spellStart"/>
-      <w:r>
-        <w:t>null</w:t>
-      </w:r>
-      <w:proofErr w:type="spellEnd"/>
-      <w:r>
-        <w:t xml:space="preserve"> uma vez que todos os árbitros têm de ter um nome.</w:t>
+      <w:r>
+        <w:t>nomeArbitro:</w:t>
+      </w:r>
+      <w:r>
+        <w:t xml:space="preserve"> restrição not null uma vez que todos os árbitros têm de ter um nome.</w:t>
       </w:r>
     </w:p>
     <w:p>
@@ -5443,29 +3494,11 @@
         <w:t>idade:</w:t>
       </w:r>
       <w:r>
-        <w:t xml:space="preserve"> restrição </w:t>
-      </w:r>
-      <w:proofErr w:type="spellStart"/>
-      <w:r>
-        <w:t>not</w:t>
-      </w:r>
-      <w:proofErr w:type="spellEnd"/>
-      <w:r>
-        <w:t xml:space="preserve"> </w:t>
-      </w:r>
-      <w:proofErr w:type="spellStart"/>
-      <w:r>
-        <w:t>null</w:t>
-      </w:r>
-      <w:proofErr w:type="spellEnd"/>
-      <w:r>
-        <w:t xml:space="preserve"> e </w:t>
-      </w:r>
-      <w:proofErr w:type="spellStart"/>
-      <w:r>
-        <w:t>check</w:t>
-      </w:r>
-      <w:proofErr w:type="spellEnd"/>
+        <w:t xml:space="preserve"> restrição not null</w:t>
+      </w:r>
+      <w:r>
+        <w:t xml:space="preserve"> e check</w:t>
+      </w:r>
       <w:r>
         <w:t xml:space="preserve"> dado que tem de ser inserido um</w:t>
       </w:r>
@@ -5481,48 +3514,11 @@
           <w:numId w:val="14"/>
         </w:numPr>
       </w:pPr>
-      <w:proofErr w:type="spellStart"/>
-      <w:r>
-        <w:t>nivel</w:t>
-      </w:r>
-      <w:proofErr w:type="spellEnd"/>
-      <w:r>
-        <w:t>:</w:t>
-      </w:r>
-      <w:r>
-        <w:t xml:space="preserve"> restrição </w:t>
-      </w:r>
-      <w:proofErr w:type="spellStart"/>
-      <w:r>
-        <w:t>not</w:t>
-      </w:r>
-      <w:proofErr w:type="spellEnd"/>
-      <w:r>
-        <w:t xml:space="preserve"> </w:t>
-      </w:r>
-      <w:proofErr w:type="spellStart"/>
-      <w:r>
-        <w:t>null</w:t>
-      </w:r>
-      <w:proofErr w:type="spellEnd"/>
-      <w:r>
-        <w:t xml:space="preserve"> e </w:t>
-      </w:r>
-      <w:proofErr w:type="spellStart"/>
-      <w:r>
-        <w:t>check</w:t>
-      </w:r>
-      <w:proofErr w:type="spellEnd"/>
-      <w:r>
-        <w:t xml:space="preserve"> dado que tem de ser inserido um </w:t>
-      </w:r>
-      <w:proofErr w:type="gramStart"/>
-      <w:r>
-        <w:t>numero</w:t>
-      </w:r>
-      <w:proofErr w:type="gramEnd"/>
-      <w:r>
-        <w:t xml:space="preserve"> &gt;= 1 e &lt;= 9.</w:t>
+      <w:r>
+        <w:t>nivel:</w:t>
+      </w:r>
+      <w:r>
+        <w:t xml:space="preserve"> restrição not null e check dado que tem de ser inserido um numero &gt;= 1 e &lt;= 9.</w:t>
       </w:r>
     </w:p>
     <w:p>
@@ -5549,51 +3545,20 @@
           <w:numId w:val="15"/>
         </w:numPr>
       </w:pPr>
-      <w:proofErr w:type="spellStart"/>
-      <w:r>
-        <w:t>idJogo</w:t>
-      </w:r>
-      <w:proofErr w:type="spellEnd"/>
-      <w:r>
-        <w:t>:</w:t>
+      <w:r>
+        <w:t>idJogo:</w:t>
       </w:r>
       <w:r>
         <w:t xml:space="preserve"> </w:t>
       </w:r>
       <w:r>
-        <w:t>restrição chave (</w:t>
-      </w:r>
-      <w:proofErr w:type="spellStart"/>
-      <w:r>
-        <w:t>Primary</w:t>
-      </w:r>
-      <w:proofErr w:type="spellEnd"/>
-      <w:r>
-        <w:t xml:space="preserve"> </w:t>
-      </w:r>
-      <w:proofErr w:type="spellStart"/>
-      <w:r>
-        <w:t>Key</w:t>
-      </w:r>
-      <w:proofErr w:type="spellEnd"/>
-      <w:r>
-        <w:t xml:space="preserve">) e </w:t>
-      </w:r>
-      <w:proofErr w:type="spellStart"/>
-      <w:r>
-        <w:t>Not</w:t>
-      </w:r>
-      <w:proofErr w:type="spellEnd"/>
-      <w:r>
-        <w:t xml:space="preserve"> </w:t>
-      </w:r>
-      <w:proofErr w:type="spellStart"/>
-      <w:r>
-        <w:t>Null</w:t>
-      </w:r>
-      <w:proofErr w:type="spellEnd"/>
-      <w:r>
-        <w:t>, uma vez que não pode haver 2 jogos com o mesmo id nem sem id.</w:t>
+        <w:t>restrição chave (Primary Key)</w:t>
+      </w:r>
+      <w:r>
+        <w:t xml:space="preserve">, </w:t>
+      </w:r>
+      <w:r>
+        <w:t>uma vez que não pode haver 2 jogos com o mesmo id nem sem id.</w:t>
       </w:r>
     </w:p>
     <w:p>
@@ -5604,32 +3569,11 @@
           <w:numId w:val="15"/>
         </w:numPr>
       </w:pPr>
-      <w:proofErr w:type="spellStart"/>
-      <w:r>
-        <w:t>eliminatoria</w:t>
-      </w:r>
-      <w:proofErr w:type="spellEnd"/>
-      <w:r>
-        <w:t>:</w:t>
-      </w:r>
-      <w:r>
-        <w:t xml:space="preserve"> restrição </w:t>
-      </w:r>
-      <w:proofErr w:type="spellStart"/>
-      <w:r>
-        <w:t>not</w:t>
-      </w:r>
-      <w:proofErr w:type="spellEnd"/>
-      <w:r>
-        <w:t xml:space="preserve"> </w:t>
-      </w:r>
-      <w:proofErr w:type="spellStart"/>
-      <w:r>
-        <w:t>null</w:t>
-      </w:r>
-      <w:proofErr w:type="spellEnd"/>
-      <w:r>
-        <w:t>, pois tem de ser inserida a eliminatória atual.</w:t>
+      <w:r>
+        <w:t>eliminatoria:</w:t>
+      </w:r>
+      <w:r>
+        <w:t xml:space="preserve"> restrição not null, pois tem de ser inserida a eliminatória atual.</w:t>
       </w:r>
     </w:p>
     <w:p>
@@ -5640,48 +3584,17 @@
           <w:numId w:val="15"/>
         </w:numPr>
       </w:pPr>
-      <w:proofErr w:type="spellStart"/>
-      <w:r>
-        <w:t>nGolosVisitada</w:t>
-      </w:r>
-      <w:proofErr w:type="spellEnd"/>
-      <w:r>
-        <w:t>:</w:t>
-      </w:r>
-      <w:r>
-        <w:t xml:space="preserve"> restrição </w:t>
-      </w:r>
-      <w:proofErr w:type="spellStart"/>
-      <w:r>
-        <w:t>not</w:t>
-      </w:r>
-      <w:proofErr w:type="spellEnd"/>
-      <w:r>
-        <w:t xml:space="preserve"> </w:t>
-      </w:r>
-      <w:proofErr w:type="spellStart"/>
-      <w:r>
-        <w:t>null</w:t>
-      </w:r>
-      <w:proofErr w:type="spellEnd"/>
-      <w:r>
-        <w:t xml:space="preserve"> e </w:t>
-      </w:r>
-      <w:proofErr w:type="spellStart"/>
-      <w:r>
-        <w:t>check</w:t>
-      </w:r>
-      <w:proofErr w:type="spellEnd"/>
-      <w:r>
-        <w:t xml:space="preserve"> dado que tem de ser inserido um </w:t>
-      </w:r>
-      <w:proofErr w:type="gramStart"/>
-      <w:r>
-        <w:t>numero</w:t>
-      </w:r>
-      <w:proofErr w:type="gramEnd"/>
-      <w:r>
-        <w:t xml:space="preserve"> &gt;= 0.</w:t>
+      <w:r>
+        <w:t>nGolosVisitada:</w:t>
+      </w:r>
+      <w:r>
+        <w:t xml:space="preserve"> restrição not null</w:t>
+      </w:r>
+      <w:r>
+        <w:t xml:space="preserve"> e check</w:t>
+      </w:r>
+      <w:r>
+        <w:t xml:space="preserve"> dado que tem de ser inserido um numero &gt;= 0.</w:t>
       </w:r>
     </w:p>
     <w:p>
@@ -5692,51 +3605,20 @@
           <w:numId w:val="15"/>
         </w:numPr>
       </w:pPr>
-      <w:proofErr w:type="spellStart"/>
-      <w:r>
-        <w:t>nGolosVisitante</w:t>
-      </w:r>
-      <w:proofErr w:type="spellEnd"/>
-      <w:r>
-        <w:t>:</w:t>
+      <w:r>
+        <w:t>nGolosVisitante:</w:t>
       </w:r>
       <w:r>
         <w:t xml:space="preserve"> </w:t>
       </w:r>
       <w:r>
-        <w:t xml:space="preserve">restrição </w:t>
-      </w:r>
-      <w:proofErr w:type="spellStart"/>
-      <w:r>
-        <w:t>not</w:t>
-      </w:r>
-      <w:proofErr w:type="spellEnd"/>
-      <w:r>
-        <w:t xml:space="preserve"> </w:t>
-      </w:r>
-      <w:proofErr w:type="spellStart"/>
-      <w:r>
-        <w:t>null</w:t>
-      </w:r>
-      <w:proofErr w:type="spellEnd"/>
-      <w:r>
-        <w:t xml:space="preserve"> e </w:t>
-      </w:r>
-      <w:proofErr w:type="spellStart"/>
-      <w:r>
-        <w:t>check</w:t>
-      </w:r>
-      <w:proofErr w:type="spellEnd"/>
-      <w:r>
-        <w:t xml:space="preserve"> dado que tem de ser inserido um </w:t>
-      </w:r>
-      <w:proofErr w:type="gramStart"/>
-      <w:r>
-        <w:t>numero</w:t>
-      </w:r>
-      <w:proofErr w:type="gramEnd"/>
-      <w:r>
-        <w:t xml:space="preserve"> &gt;= 0.</w:t>
+        <w:t>restrição not null</w:t>
+      </w:r>
+      <w:r>
+        <w:t xml:space="preserve"> e check</w:t>
+      </w:r>
+      <w:r>
+        <w:t xml:space="preserve"> dado que tem de ser inserido um numero &gt;= 0.</w:t>
       </w:r>
     </w:p>
     <w:p>
@@ -5747,32 +3629,12 @@
           <w:numId w:val="15"/>
         </w:numPr>
       </w:pPr>
-      <w:proofErr w:type="spellStart"/>
-      <w:r>
-        <w:t>dataJogo</w:t>
-      </w:r>
-      <w:proofErr w:type="spellEnd"/>
-      <w:r>
-        <w:t>:</w:t>
-      </w:r>
-      <w:r>
-        <w:t xml:space="preserve"> restrição </w:t>
-      </w:r>
-      <w:proofErr w:type="spellStart"/>
-      <w:r>
-        <w:t>not</w:t>
-      </w:r>
-      <w:proofErr w:type="spellEnd"/>
-      <w:r>
-        <w:t xml:space="preserve"> </w:t>
-      </w:r>
-      <w:proofErr w:type="spellStart"/>
-      <w:r>
-        <w:t>null</w:t>
-      </w:r>
-      <w:proofErr w:type="spellEnd"/>
-      <w:r>
-        <w:t>, pois o jogo tem de ter uma data.</w:t>
+      <w:r>
+        <w:lastRenderedPageBreak/>
+        <w:t>dataJogo:</w:t>
+      </w:r>
+      <w:r>
+        <w:t xml:space="preserve"> restrição not null, pois o jogo tem de ter uma data.</w:t>
       </w:r>
     </w:p>
     <w:p>
@@ -6453,6 +4315,119 @@
     </w:lvl>
   </w:abstractNum>
   <w:abstractNum w:abstractNumId="3" w15:restartNumberingAfterBreak="0">
+    <w:nsid w:val="162F319F"/>
+    <w:multiLevelType w:val="hybridMultilevel"/>
+    <w:tmpl w:val="CA9446F8"/>
+    <w:lvl w:ilvl="0" w:tplc="08160003">
+      <w:start w:val="1"/>
+      <w:numFmt w:val="bullet"/>
+      <w:lvlText w:val="o"/>
+      <w:lvlJc w:val="left"/>
+      <w:pPr>
+        <w:ind w:left="1080" w:hanging="360"/>
+      </w:pPr>
+      <w:rPr>
+        <w:rFonts w:ascii="Courier New" w:hAnsi="Courier New" w:cs="Courier New" w:hint="default"/>
+      </w:rPr>
+    </w:lvl>
+    <w:lvl w:ilvl="1" w:tplc="08160003" w:tentative="1">
+      <w:start w:val="1"/>
+      <w:numFmt w:val="bullet"/>
+      <w:lvlText w:val="o"/>
+      <w:lvlJc w:val="left"/>
+      <w:pPr>
+        <w:ind w:left="1800" w:hanging="360"/>
+      </w:pPr>
+      <w:rPr>
+        <w:rFonts w:ascii="Courier New" w:hAnsi="Courier New" w:cs="Courier New" w:hint="default"/>
+      </w:rPr>
+    </w:lvl>
+    <w:lvl w:ilvl="2" w:tplc="08160005" w:tentative="1">
+      <w:start w:val="1"/>
+      <w:numFmt w:val="bullet"/>
+      <w:lvlText w:val=""/>
+      <w:lvlJc w:val="left"/>
+      <w:pPr>
+        <w:ind w:left="2520" w:hanging="360"/>
+      </w:pPr>
+      <w:rPr>
+        <w:rFonts w:ascii="Wingdings" w:hAnsi="Wingdings" w:hint="default"/>
+      </w:rPr>
+    </w:lvl>
+    <w:lvl w:ilvl="3" w:tplc="08160001" w:tentative="1">
+      <w:start w:val="1"/>
+      <w:numFmt w:val="bullet"/>
+      <w:lvlText w:val=""/>
+      <w:lvlJc w:val="left"/>
+      <w:pPr>
+        <w:ind w:left="3240" w:hanging="360"/>
+      </w:pPr>
+      <w:rPr>
+        <w:rFonts w:ascii="Symbol" w:hAnsi="Symbol" w:hint="default"/>
+      </w:rPr>
+    </w:lvl>
+    <w:lvl w:ilvl="4" w:tplc="08160003" w:tentative="1">
+      <w:start w:val="1"/>
+      <w:numFmt w:val="bullet"/>
+      <w:lvlText w:val="o"/>
+      <w:lvlJc w:val="left"/>
+      <w:pPr>
+        <w:ind w:left="3960" w:hanging="360"/>
+      </w:pPr>
+      <w:rPr>
+        <w:rFonts w:ascii="Courier New" w:hAnsi="Courier New" w:cs="Courier New" w:hint="default"/>
+      </w:rPr>
+    </w:lvl>
+    <w:lvl w:ilvl="5" w:tplc="08160005" w:tentative="1">
+      <w:start w:val="1"/>
+      <w:numFmt w:val="bullet"/>
+      <w:lvlText w:val=""/>
+      <w:lvlJc w:val="left"/>
+      <w:pPr>
+        <w:ind w:left="4680" w:hanging="360"/>
+      </w:pPr>
+      <w:rPr>
+        <w:rFonts w:ascii="Wingdings" w:hAnsi="Wingdings" w:hint="default"/>
+      </w:rPr>
+    </w:lvl>
+    <w:lvl w:ilvl="6" w:tplc="08160001" w:tentative="1">
+      <w:start w:val="1"/>
+      <w:numFmt w:val="bullet"/>
+      <w:lvlText w:val=""/>
+      <w:lvlJc w:val="left"/>
+      <w:pPr>
+        <w:ind w:left="5400" w:hanging="360"/>
+      </w:pPr>
+      <w:rPr>
+        <w:rFonts w:ascii="Symbol" w:hAnsi="Symbol" w:hint="default"/>
+      </w:rPr>
+    </w:lvl>
+    <w:lvl w:ilvl="7" w:tplc="08160003" w:tentative="1">
+      <w:start w:val="1"/>
+      <w:numFmt w:val="bullet"/>
+      <w:lvlText w:val="o"/>
+      <w:lvlJc w:val="left"/>
+      <w:pPr>
+        <w:ind w:left="6120" w:hanging="360"/>
+      </w:pPr>
+      <w:rPr>
+        <w:rFonts w:ascii="Courier New" w:hAnsi="Courier New" w:cs="Courier New" w:hint="default"/>
+      </w:rPr>
+    </w:lvl>
+    <w:lvl w:ilvl="8" w:tplc="08160005" w:tentative="1">
+      <w:start w:val="1"/>
+      <w:numFmt w:val="bullet"/>
+      <w:lvlText w:val=""/>
+      <w:lvlJc w:val="left"/>
+      <w:pPr>
+        <w:ind w:left="6840" w:hanging="360"/>
+      </w:pPr>
+      <w:rPr>
+        <w:rFonts w:ascii="Wingdings" w:hAnsi="Wingdings" w:hint="default"/>
+      </w:rPr>
+    </w:lvl>
+  </w:abstractNum>
+  <w:abstractNum w:abstractNumId="4" w15:restartNumberingAfterBreak="0">
     <w:nsid w:val="270063AF"/>
     <w:multiLevelType w:val="hybridMultilevel"/>
     <w:tmpl w:val="ECD449D0"/>
@@ -6565,7 +4540,7 @@
       </w:rPr>
     </w:lvl>
   </w:abstractNum>
-  <w:abstractNum w:abstractNumId="4" w15:restartNumberingAfterBreak="0">
+  <w:abstractNum w:abstractNumId="5" w15:restartNumberingAfterBreak="0">
     <w:nsid w:val="31136F7D"/>
     <w:multiLevelType w:val="hybridMultilevel"/>
     <w:tmpl w:val="D106724C"/>
@@ -6678,7 +4653,7 @@
       </w:rPr>
     </w:lvl>
   </w:abstractNum>
-  <w:abstractNum w:abstractNumId="5" w15:restartNumberingAfterBreak="0">
+  <w:abstractNum w:abstractNumId="6" w15:restartNumberingAfterBreak="0">
     <w:nsid w:val="31D31690"/>
     <w:multiLevelType w:val="multilevel"/>
     <w:tmpl w:val="90B03B08"/>
@@ -6791,7 +4766,120 @@
       </w:rPr>
     </w:lvl>
   </w:abstractNum>
-  <w:abstractNum w:abstractNumId="6" w15:restartNumberingAfterBreak="0">
+  <w:abstractNum w:abstractNumId="7" w15:restartNumberingAfterBreak="0">
+    <w:nsid w:val="32F81EBA"/>
+    <w:multiLevelType w:val="hybridMultilevel"/>
+    <w:tmpl w:val="D7A44556"/>
+    <w:lvl w:ilvl="0" w:tplc="08160003">
+      <w:start w:val="1"/>
+      <w:numFmt w:val="bullet"/>
+      <w:lvlText w:val="o"/>
+      <w:lvlJc w:val="left"/>
+      <w:pPr>
+        <w:ind w:left="1440" w:hanging="360"/>
+      </w:pPr>
+      <w:rPr>
+        <w:rFonts w:ascii="Courier New" w:hAnsi="Courier New" w:cs="Courier New" w:hint="default"/>
+      </w:rPr>
+    </w:lvl>
+    <w:lvl w:ilvl="1" w:tplc="08160003" w:tentative="1">
+      <w:start w:val="1"/>
+      <w:numFmt w:val="bullet"/>
+      <w:lvlText w:val="o"/>
+      <w:lvlJc w:val="left"/>
+      <w:pPr>
+        <w:ind w:left="2160" w:hanging="360"/>
+      </w:pPr>
+      <w:rPr>
+        <w:rFonts w:ascii="Courier New" w:hAnsi="Courier New" w:cs="Courier New" w:hint="default"/>
+      </w:rPr>
+    </w:lvl>
+    <w:lvl w:ilvl="2" w:tplc="08160005" w:tentative="1">
+      <w:start w:val="1"/>
+      <w:numFmt w:val="bullet"/>
+      <w:lvlText w:val=""/>
+      <w:lvlJc w:val="left"/>
+      <w:pPr>
+        <w:ind w:left="2880" w:hanging="360"/>
+      </w:pPr>
+      <w:rPr>
+        <w:rFonts w:ascii="Wingdings" w:hAnsi="Wingdings" w:hint="default"/>
+      </w:rPr>
+    </w:lvl>
+    <w:lvl w:ilvl="3" w:tplc="08160001" w:tentative="1">
+      <w:start w:val="1"/>
+      <w:numFmt w:val="bullet"/>
+      <w:lvlText w:val=""/>
+      <w:lvlJc w:val="left"/>
+      <w:pPr>
+        <w:ind w:left="3600" w:hanging="360"/>
+      </w:pPr>
+      <w:rPr>
+        <w:rFonts w:ascii="Symbol" w:hAnsi="Symbol" w:hint="default"/>
+      </w:rPr>
+    </w:lvl>
+    <w:lvl w:ilvl="4" w:tplc="08160003" w:tentative="1">
+      <w:start w:val="1"/>
+      <w:numFmt w:val="bullet"/>
+      <w:lvlText w:val="o"/>
+      <w:lvlJc w:val="left"/>
+      <w:pPr>
+        <w:ind w:left="4320" w:hanging="360"/>
+      </w:pPr>
+      <w:rPr>
+        <w:rFonts w:ascii="Courier New" w:hAnsi="Courier New" w:cs="Courier New" w:hint="default"/>
+      </w:rPr>
+    </w:lvl>
+    <w:lvl w:ilvl="5" w:tplc="08160005" w:tentative="1">
+      <w:start w:val="1"/>
+      <w:numFmt w:val="bullet"/>
+      <w:lvlText w:val=""/>
+      <w:lvlJc w:val="left"/>
+      <w:pPr>
+        <w:ind w:left="5040" w:hanging="360"/>
+      </w:pPr>
+      <w:rPr>
+        <w:rFonts w:ascii="Wingdings" w:hAnsi="Wingdings" w:hint="default"/>
+      </w:rPr>
+    </w:lvl>
+    <w:lvl w:ilvl="6" w:tplc="08160001" w:tentative="1">
+      <w:start w:val="1"/>
+      <w:numFmt w:val="bullet"/>
+      <w:lvlText w:val=""/>
+      <w:lvlJc w:val="left"/>
+      <w:pPr>
+        <w:ind w:left="5760" w:hanging="360"/>
+      </w:pPr>
+      <w:rPr>
+        <w:rFonts w:ascii="Symbol" w:hAnsi="Symbol" w:hint="default"/>
+      </w:rPr>
+    </w:lvl>
+    <w:lvl w:ilvl="7" w:tplc="08160003" w:tentative="1">
+      <w:start w:val="1"/>
+      <w:numFmt w:val="bullet"/>
+      <w:lvlText w:val="o"/>
+      <w:lvlJc w:val="left"/>
+      <w:pPr>
+        <w:ind w:left="6480" w:hanging="360"/>
+      </w:pPr>
+      <w:rPr>
+        <w:rFonts w:ascii="Courier New" w:hAnsi="Courier New" w:cs="Courier New" w:hint="default"/>
+      </w:rPr>
+    </w:lvl>
+    <w:lvl w:ilvl="8" w:tplc="08160005" w:tentative="1">
+      <w:start w:val="1"/>
+      <w:numFmt w:val="bullet"/>
+      <w:lvlText w:val=""/>
+      <w:lvlJc w:val="left"/>
+      <w:pPr>
+        <w:ind w:left="7200" w:hanging="360"/>
+      </w:pPr>
+      <w:rPr>
+        <w:rFonts w:ascii="Wingdings" w:hAnsi="Wingdings" w:hint="default"/>
+      </w:rPr>
+    </w:lvl>
+  </w:abstractNum>
+  <w:abstractNum w:abstractNumId="8" w15:restartNumberingAfterBreak="0">
     <w:nsid w:val="346F323B"/>
     <w:multiLevelType w:val="multilevel"/>
     <w:tmpl w:val="6346F694"/>
@@ -6904,7 +4992,7 @@
       </w:rPr>
     </w:lvl>
   </w:abstractNum>
-  <w:abstractNum w:abstractNumId="7" w15:restartNumberingAfterBreak="0">
+  <w:abstractNum w:abstractNumId="9" w15:restartNumberingAfterBreak="0">
     <w:nsid w:val="3ECC59A3"/>
     <w:multiLevelType w:val="multilevel"/>
     <w:tmpl w:val="2FF6467C"/>
@@ -6990,7 +5078,7 @@
       </w:pPr>
     </w:lvl>
   </w:abstractNum>
-  <w:abstractNum w:abstractNumId="8" w15:restartNumberingAfterBreak="0">
+  <w:abstractNum w:abstractNumId="10" w15:restartNumberingAfterBreak="0">
     <w:nsid w:val="3EDF2E0E"/>
     <w:multiLevelType w:val="hybridMultilevel"/>
     <w:tmpl w:val="3C6AFA62"/>
@@ -7103,7 +5191,120 @@
       </w:rPr>
     </w:lvl>
   </w:abstractNum>
-  <w:abstractNum w:abstractNumId="9" w15:restartNumberingAfterBreak="0">
+  <w:abstractNum w:abstractNumId="11" w15:restartNumberingAfterBreak="0">
+    <w:nsid w:val="478860C4"/>
+    <w:multiLevelType w:val="hybridMultilevel"/>
+    <w:tmpl w:val="FDDCAF9C"/>
+    <w:lvl w:ilvl="0" w:tplc="08160003">
+      <w:start w:val="1"/>
+      <w:numFmt w:val="bullet"/>
+      <w:lvlText w:val="o"/>
+      <w:lvlJc w:val="left"/>
+      <w:pPr>
+        <w:ind w:left="2160" w:hanging="360"/>
+      </w:pPr>
+      <w:rPr>
+        <w:rFonts w:ascii="Courier New" w:hAnsi="Courier New" w:cs="Courier New" w:hint="default"/>
+      </w:rPr>
+    </w:lvl>
+    <w:lvl w:ilvl="1" w:tplc="08160003" w:tentative="1">
+      <w:start w:val="1"/>
+      <w:numFmt w:val="bullet"/>
+      <w:lvlText w:val="o"/>
+      <w:lvlJc w:val="left"/>
+      <w:pPr>
+        <w:ind w:left="2880" w:hanging="360"/>
+      </w:pPr>
+      <w:rPr>
+        <w:rFonts w:ascii="Courier New" w:hAnsi="Courier New" w:cs="Courier New" w:hint="default"/>
+      </w:rPr>
+    </w:lvl>
+    <w:lvl w:ilvl="2" w:tplc="08160005" w:tentative="1">
+      <w:start w:val="1"/>
+      <w:numFmt w:val="bullet"/>
+      <w:lvlText w:val=""/>
+      <w:lvlJc w:val="left"/>
+      <w:pPr>
+        <w:ind w:left="3600" w:hanging="360"/>
+      </w:pPr>
+      <w:rPr>
+        <w:rFonts w:ascii="Wingdings" w:hAnsi="Wingdings" w:hint="default"/>
+      </w:rPr>
+    </w:lvl>
+    <w:lvl w:ilvl="3" w:tplc="08160001" w:tentative="1">
+      <w:start w:val="1"/>
+      <w:numFmt w:val="bullet"/>
+      <w:lvlText w:val=""/>
+      <w:lvlJc w:val="left"/>
+      <w:pPr>
+        <w:ind w:left="4320" w:hanging="360"/>
+      </w:pPr>
+      <w:rPr>
+        <w:rFonts w:ascii="Symbol" w:hAnsi="Symbol" w:hint="default"/>
+      </w:rPr>
+    </w:lvl>
+    <w:lvl w:ilvl="4" w:tplc="08160003" w:tentative="1">
+      <w:start w:val="1"/>
+      <w:numFmt w:val="bullet"/>
+      <w:lvlText w:val="o"/>
+      <w:lvlJc w:val="left"/>
+      <w:pPr>
+        <w:ind w:left="5040" w:hanging="360"/>
+      </w:pPr>
+      <w:rPr>
+        <w:rFonts w:ascii="Courier New" w:hAnsi="Courier New" w:cs="Courier New" w:hint="default"/>
+      </w:rPr>
+    </w:lvl>
+    <w:lvl w:ilvl="5" w:tplc="08160005" w:tentative="1">
+      <w:start w:val="1"/>
+      <w:numFmt w:val="bullet"/>
+      <w:lvlText w:val=""/>
+      <w:lvlJc w:val="left"/>
+      <w:pPr>
+        <w:ind w:left="5760" w:hanging="360"/>
+      </w:pPr>
+      <w:rPr>
+        <w:rFonts w:ascii="Wingdings" w:hAnsi="Wingdings" w:hint="default"/>
+      </w:rPr>
+    </w:lvl>
+    <w:lvl w:ilvl="6" w:tplc="08160001" w:tentative="1">
+      <w:start w:val="1"/>
+      <w:numFmt w:val="bullet"/>
+      <w:lvlText w:val=""/>
+      <w:lvlJc w:val="left"/>
+      <w:pPr>
+        <w:ind w:left="6480" w:hanging="360"/>
+      </w:pPr>
+      <w:rPr>
+        <w:rFonts w:ascii="Symbol" w:hAnsi="Symbol" w:hint="default"/>
+      </w:rPr>
+    </w:lvl>
+    <w:lvl w:ilvl="7" w:tplc="08160003" w:tentative="1">
+      <w:start w:val="1"/>
+      <w:numFmt w:val="bullet"/>
+      <w:lvlText w:val="o"/>
+      <w:lvlJc w:val="left"/>
+      <w:pPr>
+        <w:ind w:left="7200" w:hanging="360"/>
+      </w:pPr>
+      <w:rPr>
+        <w:rFonts w:ascii="Courier New" w:hAnsi="Courier New" w:cs="Courier New" w:hint="default"/>
+      </w:rPr>
+    </w:lvl>
+    <w:lvl w:ilvl="8" w:tplc="08160005" w:tentative="1">
+      <w:start w:val="1"/>
+      <w:numFmt w:val="bullet"/>
+      <w:lvlText w:val=""/>
+      <w:lvlJc w:val="left"/>
+      <w:pPr>
+        <w:ind w:left="7920" w:hanging="360"/>
+      </w:pPr>
+      <w:rPr>
+        <w:rFonts w:ascii="Wingdings" w:hAnsi="Wingdings" w:hint="default"/>
+      </w:rPr>
+    </w:lvl>
+  </w:abstractNum>
+  <w:abstractNum w:abstractNumId="12" w15:restartNumberingAfterBreak="0">
     <w:nsid w:val="4A9F021E"/>
     <w:multiLevelType w:val="hybridMultilevel"/>
     <w:tmpl w:val="E8466710"/>
@@ -7216,7 +5417,120 @@
       </w:rPr>
     </w:lvl>
   </w:abstractNum>
-  <w:abstractNum w:abstractNumId="10" w15:restartNumberingAfterBreak="0">
+  <w:abstractNum w:abstractNumId="13" w15:restartNumberingAfterBreak="0">
+    <w:nsid w:val="4ECF1778"/>
+    <w:multiLevelType w:val="hybridMultilevel"/>
+    <w:tmpl w:val="2784563A"/>
+    <w:lvl w:ilvl="0" w:tplc="08160003">
+      <w:start w:val="1"/>
+      <w:numFmt w:val="bullet"/>
+      <w:lvlText w:val="o"/>
+      <w:lvlJc w:val="left"/>
+      <w:pPr>
+        <w:ind w:left="1800" w:hanging="360"/>
+      </w:pPr>
+      <w:rPr>
+        <w:rFonts w:ascii="Courier New" w:hAnsi="Courier New" w:cs="Courier New" w:hint="default"/>
+      </w:rPr>
+    </w:lvl>
+    <w:lvl w:ilvl="1" w:tplc="08160003" w:tentative="1">
+      <w:start w:val="1"/>
+      <w:numFmt w:val="bullet"/>
+      <w:lvlText w:val="o"/>
+      <w:lvlJc w:val="left"/>
+      <w:pPr>
+        <w:ind w:left="2520" w:hanging="360"/>
+      </w:pPr>
+      <w:rPr>
+        <w:rFonts w:ascii="Courier New" w:hAnsi="Courier New" w:cs="Courier New" w:hint="default"/>
+      </w:rPr>
+    </w:lvl>
+    <w:lvl w:ilvl="2" w:tplc="08160005" w:tentative="1">
+      <w:start w:val="1"/>
+      <w:numFmt w:val="bullet"/>
+      <w:lvlText w:val=""/>
+      <w:lvlJc w:val="left"/>
+      <w:pPr>
+        <w:ind w:left="3240" w:hanging="360"/>
+      </w:pPr>
+      <w:rPr>
+        <w:rFonts w:ascii="Wingdings" w:hAnsi="Wingdings" w:hint="default"/>
+      </w:rPr>
+    </w:lvl>
+    <w:lvl w:ilvl="3" w:tplc="08160001" w:tentative="1">
+      <w:start w:val="1"/>
+      <w:numFmt w:val="bullet"/>
+      <w:lvlText w:val=""/>
+      <w:lvlJc w:val="left"/>
+      <w:pPr>
+        <w:ind w:left="3960" w:hanging="360"/>
+      </w:pPr>
+      <w:rPr>
+        <w:rFonts w:ascii="Symbol" w:hAnsi="Symbol" w:hint="default"/>
+      </w:rPr>
+    </w:lvl>
+    <w:lvl w:ilvl="4" w:tplc="08160003" w:tentative="1">
+      <w:start w:val="1"/>
+      <w:numFmt w:val="bullet"/>
+      <w:lvlText w:val="o"/>
+      <w:lvlJc w:val="left"/>
+      <w:pPr>
+        <w:ind w:left="4680" w:hanging="360"/>
+      </w:pPr>
+      <w:rPr>
+        <w:rFonts w:ascii="Courier New" w:hAnsi="Courier New" w:cs="Courier New" w:hint="default"/>
+      </w:rPr>
+    </w:lvl>
+    <w:lvl w:ilvl="5" w:tplc="08160005" w:tentative="1">
+      <w:start w:val="1"/>
+      <w:numFmt w:val="bullet"/>
+      <w:lvlText w:val=""/>
+      <w:lvlJc w:val="left"/>
+      <w:pPr>
+        <w:ind w:left="5400" w:hanging="360"/>
+      </w:pPr>
+      <w:rPr>
+        <w:rFonts w:ascii="Wingdings" w:hAnsi="Wingdings" w:hint="default"/>
+      </w:rPr>
+    </w:lvl>
+    <w:lvl w:ilvl="6" w:tplc="08160001" w:tentative="1">
+      <w:start w:val="1"/>
+      <w:numFmt w:val="bullet"/>
+      <w:lvlText w:val=""/>
+      <w:lvlJc w:val="left"/>
+      <w:pPr>
+        <w:ind w:left="6120" w:hanging="360"/>
+      </w:pPr>
+      <w:rPr>
+        <w:rFonts w:ascii="Symbol" w:hAnsi="Symbol" w:hint="default"/>
+      </w:rPr>
+    </w:lvl>
+    <w:lvl w:ilvl="7" w:tplc="08160003" w:tentative="1">
+      <w:start w:val="1"/>
+      <w:numFmt w:val="bullet"/>
+      <w:lvlText w:val="o"/>
+      <w:lvlJc w:val="left"/>
+      <w:pPr>
+        <w:ind w:left="6840" w:hanging="360"/>
+      </w:pPr>
+      <w:rPr>
+        <w:rFonts w:ascii="Courier New" w:hAnsi="Courier New" w:cs="Courier New" w:hint="default"/>
+      </w:rPr>
+    </w:lvl>
+    <w:lvl w:ilvl="8" w:tplc="08160005" w:tentative="1">
+      <w:start w:val="1"/>
+      <w:numFmt w:val="bullet"/>
+      <w:lvlText w:val=""/>
+      <w:lvlJc w:val="left"/>
+      <w:pPr>
+        <w:ind w:left="7560" w:hanging="360"/>
+      </w:pPr>
+      <w:rPr>
+        <w:rFonts w:ascii="Wingdings" w:hAnsi="Wingdings" w:hint="default"/>
+      </w:rPr>
+    </w:lvl>
+  </w:abstractNum>
+  <w:abstractNum w:abstractNumId="14" w15:restartNumberingAfterBreak="0">
     <w:nsid w:val="54EC28A2"/>
     <w:multiLevelType w:val="multilevel"/>
     <w:tmpl w:val="1974F9D8"/>
@@ -7329,7 +5643,7 @@
       </w:rPr>
     </w:lvl>
   </w:abstractNum>
-  <w:abstractNum w:abstractNumId="11" w15:restartNumberingAfterBreak="0">
+  <w:abstractNum w:abstractNumId="15" w15:restartNumberingAfterBreak="0">
     <w:nsid w:val="56AF412B"/>
     <w:multiLevelType w:val="multilevel"/>
     <w:tmpl w:val="9F305E20"/>
@@ -7442,7 +5756,7 @@
       </w:rPr>
     </w:lvl>
   </w:abstractNum>
-  <w:abstractNum w:abstractNumId="12" w15:restartNumberingAfterBreak="0">
+  <w:abstractNum w:abstractNumId="16" w15:restartNumberingAfterBreak="0">
     <w:nsid w:val="609C17FD"/>
     <w:multiLevelType w:val="multilevel"/>
     <w:tmpl w:val="D206C9FE"/>
@@ -7555,7 +5869,7 @@
       </w:rPr>
     </w:lvl>
   </w:abstractNum>
-  <w:abstractNum w:abstractNumId="13" w15:restartNumberingAfterBreak="0">
+  <w:abstractNum w:abstractNumId="17" w15:restartNumberingAfterBreak="0">
     <w:nsid w:val="66EB01DC"/>
     <w:multiLevelType w:val="hybridMultilevel"/>
     <w:tmpl w:val="45C05268"/>
@@ -7668,7 +5982,7 @@
       </w:rPr>
     </w:lvl>
   </w:abstractNum>
-  <w:abstractNum w:abstractNumId="14" w15:restartNumberingAfterBreak="0">
+  <w:abstractNum w:abstractNumId="18" w15:restartNumberingAfterBreak="0">
     <w:nsid w:val="72917E70"/>
     <w:multiLevelType w:val="hybridMultilevel"/>
     <w:tmpl w:val="AD3A21F4"/>
@@ -7782,49 +6096,61 @@
     </w:lvl>
   </w:abstractNum>
   <w:num w:numId="1" w16cid:durableId="907035632">
-    <w:abstractNumId w:val="11"/>
+    <w:abstractNumId w:val="15"/>
   </w:num>
   <w:num w:numId="2" w16cid:durableId="137041980">
-    <w:abstractNumId w:val="10"/>
+    <w:abstractNumId w:val="14"/>
   </w:num>
   <w:num w:numId="3" w16cid:durableId="384763794">
-    <w:abstractNumId w:val="5"/>
+    <w:abstractNumId w:val="6"/>
   </w:num>
   <w:num w:numId="4" w16cid:durableId="398139410">
-    <w:abstractNumId w:val="7"/>
+    <w:abstractNumId w:val="9"/>
   </w:num>
   <w:num w:numId="5" w16cid:durableId="576480762">
-    <w:abstractNumId w:val="12"/>
+    <w:abstractNumId w:val="16"/>
   </w:num>
   <w:num w:numId="6" w16cid:durableId="224920079">
-    <w:abstractNumId w:val="6"/>
+    <w:abstractNumId w:val="8"/>
   </w:num>
   <w:num w:numId="7" w16cid:durableId="244846625">
     <w:abstractNumId w:val="1"/>
   </w:num>
   <w:num w:numId="8" w16cid:durableId="156191303">
-    <w:abstractNumId w:val="8"/>
+    <w:abstractNumId w:val="10"/>
   </w:num>
   <w:num w:numId="9" w16cid:durableId="1141848494">
     <w:abstractNumId w:val="2"/>
   </w:num>
   <w:num w:numId="10" w16cid:durableId="593516016">
-    <w:abstractNumId w:val="3"/>
+    <w:abstractNumId w:val="4"/>
   </w:num>
   <w:num w:numId="11" w16cid:durableId="160238594">
-    <w:abstractNumId w:val="13"/>
+    <w:abstractNumId w:val="17"/>
   </w:num>
   <w:num w:numId="12" w16cid:durableId="835727173">
-    <w:abstractNumId w:val="4"/>
+    <w:abstractNumId w:val="5"/>
   </w:num>
   <w:num w:numId="13" w16cid:durableId="1830362786">
-    <w:abstractNumId w:val="14"/>
+    <w:abstractNumId w:val="18"/>
   </w:num>
   <w:num w:numId="14" w16cid:durableId="1055198254">
     <w:abstractNumId w:val="0"/>
   </w:num>
   <w:num w:numId="15" w16cid:durableId="1419905552">
-    <w:abstractNumId w:val="9"/>
+    <w:abstractNumId w:val="12"/>
+  </w:num>
+  <w:num w:numId="16" w16cid:durableId="627124241">
+    <w:abstractNumId w:val="11"/>
+  </w:num>
+  <w:num w:numId="17" w16cid:durableId="1113984337">
+    <w:abstractNumId w:val="3"/>
+  </w:num>
+  <w:num w:numId="18" w16cid:durableId="897594463">
+    <w:abstractNumId w:val="13"/>
+  </w:num>
+  <w:num w:numId="19" w16cid:durableId="49156791">
+    <w:abstractNumId w:val="7"/>
   </w:num>
 </w:numbering>
 </file>

</xml_diff>

<commit_message>
uml atualizado e relatorio quase acabado
</commit_message>
<xml_diff>
--- a/Relatorio BD.docx
+++ b/Relatorio BD.docx
@@ -1236,10 +1236,10 @@
           <w:szCs w:val="18"/>
         </w:rPr>
         <w:drawing>
-          <wp:inline distT="0" distB="0" distL="0" distR="0" wp14:anchorId="1885D8E8" wp14:editId="351BAF31">
-            <wp:extent cx="5724525" cy="5686425"/>
-            <wp:effectExtent l="0" t="0" r="9525" b="9525"/>
-            <wp:docPr id="2" name="Picture 2"/>
+          <wp:inline distT="0" distB="0" distL="0" distR="0" wp14:anchorId="5EA0CAEB" wp14:editId="2952A4E3">
+            <wp:extent cx="5731510" cy="6891020"/>
+            <wp:effectExtent l="0" t="0" r="2540" b="5080"/>
+            <wp:docPr id="1" name="Picture 1" descr="A screenshot of a computer&#10;&#10;Description automatically generated with low confidence"/>
             <wp:cNvGraphicFramePr>
               <a:graphicFrameLocks xmlns:a="http://schemas.openxmlformats.org/drawingml/2006/main" noChangeAspect="1"/>
             </wp:cNvGraphicFramePr>
@@ -1247,7 +1247,7 @@
               <a:graphicData uri="http://schemas.openxmlformats.org/drawingml/2006/picture">
                 <pic:pic xmlns:pic="http://schemas.openxmlformats.org/drawingml/2006/picture">
                   <pic:nvPicPr>
-                    <pic:cNvPr id="0" name="Picture 2"/>
+                    <pic:cNvPr id="1" name="Picture 1" descr="A screenshot of a computer&#10;&#10;Description automatically generated with low confidence"/>
                     <pic:cNvPicPr>
                       <a:picLocks noChangeAspect="1" noChangeArrowheads="1"/>
                     </pic:cNvPicPr>
@@ -1268,7 +1268,7 @@
                   <pic:spPr bwMode="auto">
                     <a:xfrm>
                       <a:off x="0" y="0"/>
-                      <a:ext cx="5724525" cy="5686425"/>
+                      <a:ext cx="5731510" cy="6891020"/>
                     </a:xfrm>
                     <a:prstGeom prst="rect">
                       <a:avLst/>
@@ -1340,6 +1340,10 @@
       <w:bookmarkEnd w:id="11"/>
     </w:p>
     <w:p>
+      <w:pPr>
+        <w:jc w:val="left"/>
+      </w:pPr>
+      <w:proofErr w:type="gramStart"/>
       <w:r>
         <w:rPr>
           <w:b/>
@@ -1350,643 +1354,331 @@
       <w:r>
         <w:t>(</w:t>
       </w:r>
-      <w:proofErr w:type="spellStart"/>
+      <w:proofErr w:type="gramEnd"/>
       <w:r>
         <w:rPr>
           <w:u w:val="single"/>
         </w:rPr>
         <w:t>idJogador</w:t>
       </w:r>
-      <w:proofErr w:type="spellEnd"/>
       <w:r>
         <w:t xml:space="preserve">, </w:t>
       </w:r>
-      <w:proofErr w:type="spellStart"/>
       <w:r>
         <w:t>nomeJogador</w:t>
       </w:r>
-      <w:proofErr w:type="spellEnd"/>
+      <w:r>
+        <w:t>, nGolos, nacionalidade,</w:t>
+      </w:r>
+      <w:r>
+        <w:t xml:space="preserve"> </w:t>
+      </w:r>
+      <w:r>
+        <w:t>numero, jogosJogados,</w:t>
+      </w:r>
+      <w:r>
+        <w:t xml:space="preserve"> </w:t>
+      </w:r>
+      <w:r>
+        <w:t>tempoJogo,</w:t>
+      </w:r>
+      <w:r>
+        <w:t xml:space="preserve"> posicao, idade,</w:t>
+      </w:r>
+      <w:r>
+        <w:t xml:space="preserve"> </w:t>
+      </w:r>
+      <w:r>
+        <w:t>id</w:t>
+      </w:r>
+      <w:r>
+        <w:t>Equipa</w:t>
+      </w:r>
+      <w:r>
+        <w:t xml:space="preserve"> -&gt; Equipa</w:t>
+      </w:r>
+      <w:r>
+        <w:t>, idJogo -&gt; Jogo</w:t>
+      </w:r>
+      <w:r>
+        <w:t>)</w:t>
+      </w:r>
+    </w:p>
+    <w:p>
+      <w:pPr>
+        <w:jc w:val="left"/>
+      </w:pPr>
+      <w:proofErr w:type="gramStart"/>
+      <w:r>
+        <w:rPr>
+          <w:b/>
+          <w:bCs/>
+        </w:rPr>
+        <w:t>Equipa</w:t>
+      </w:r>
+      <w:r>
+        <w:t>(</w:t>
+      </w:r>
+      <w:proofErr w:type="gramEnd"/>
+      <w:r>
+        <w:rPr>
+          <w:u w:val="single"/>
+        </w:rPr>
+        <w:t>idEquipa</w:t>
+      </w:r>
       <w:r>
         <w:t xml:space="preserve">, </w:t>
       </w:r>
-      <w:proofErr w:type="spellStart"/>
-      <w:r>
-        <w:t>nGolos</w:t>
-      </w:r>
-      <w:proofErr w:type="spellEnd"/>
-      <w:r>
-        <w:t>, nacionalidade,</w:t>
-      </w:r>
-      <w:r>
-        <w:t xml:space="preserve"> </w:t>
-      </w:r>
+      <w:r>
+        <w:t>nomeEquipa</w:t>
+      </w:r>
+      <w:r>
+        <w:t>, jogosJogados,</w:t>
+      </w:r>
+      <w:r>
+        <w:t xml:space="preserve"> nPontos, classifica</w:t>
+      </w:r>
+      <w:r>
+        <w:t>ca</w:t>
+      </w:r>
+      <w:r>
+        <w:t>o, golosMarcados, golosSofridos, vitorias, derrotas, empates</w:t>
+      </w:r>
+      <w:r>
+        <w:t>, idGrupo -&gt; Grupo</w:t>
+      </w:r>
+      <w:r>
+        <w:t xml:space="preserve">, </w:t>
+      </w:r>
+      <w:r>
+        <w:t>tipoEstado</w:t>
+      </w:r>
+      <w:r>
+        <w:t xml:space="preserve"> -&gt; Estado</w:t>
+      </w:r>
+      <w:r>
+        <w:t>s, idTreinador -&gt; Treinador</w:t>
+      </w:r>
+      <w:r>
+        <w:t>)</w:t>
+      </w:r>
+    </w:p>
+    <w:p>
+      <w:pPr>
+        <w:jc w:val="left"/>
+        <w:rPr>
+          <w:noProof/>
+        </w:rPr>
+      </w:pPr>
+      <w:r>
+        <w:rPr>
+          <w:b/>
+          <w:bCs/>
+        </w:rPr>
+        <w:t>Grupo</w:t>
+      </w:r>
+      <w:r>
+        <w:t>(</w:t>
+      </w:r>
+      <w:r>
+        <w:rPr>
+          <w:u w:val="single"/>
+        </w:rPr>
+        <w:t>idGrupo</w:t>
+      </w:r>
+      <w:r>
+        <w:t>)</w:t>
+      </w:r>
+    </w:p>
+    <w:p>
+      <w:pPr>
+        <w:jc w:val="left"/>
+      </w:pPr>
+      <w:r>
+        <w:rPr>
+          <w:b/>
+          <w:bCs/>
+        </w:rPr>
+        <w:t>Estado</w:t>
+      </w:r>
+      <w:r>
+        <w:rPr>
+          <w:b/>
+          <w:bCs/>
+        </w:rPr>
+        <w:t>s</w:t>
+      </w:r>
+      <w:r>
+        <w:t>(</w:t>
+      </w:r>
+      <w:r>
+        <w:rPr>
+          <w:u w:val="single"/>
+        </w:rPr>
+        <w:t>tipoEstado</w:t>
+      </w:r>
+      <w:r>
+        <w:t>)</w:t>
+      </w:r>
+    </w:p>
+    <w:p>
+      <w:pPr>
+        <w:jc w:val="left"/>
+      </w:pPr>
       <w:proofErr w:type="gramStart"/>
       <w:r>
-        <w:t>numero</w:t>
+        <w:rPr>
+          <w:b/>
+          <w:bCs/>
+        </w:rPr>
+        <w:t>Jogo</w:t>
+      </w:r>
+      <w:r>
+        <w:t>(</w:t>
       </w:r>
       <w:proofErr w:type="gramEnd"/>
       <w:r>
+        <w:rPr>
+          <w:u w:val="single"/>
+        </w:rPr>
+        <w:t>idJogo</w:t>
+      </w:r>
+      <w:r>
+        <w:t>,</w:t>
+      </w:r>
+      <w:r>
+        <w:t xml:space="preserve"> eliminatoria, dataJogo</w:t>
+      </w:r>
+      <w:r>
         <w:t xml:space="preserve">, </w:t>
       </w:r>
-      <w:proofErr w:type="spellStart"/>
-      <w:r>
-        <w:t>jogosJogados</w:t>
-      </w:r>
-      <w:proofErr w:type="spellEnd"/>
+      <w:r>
+        <w:t xml:space="preserve">idEquipaVisitada -&gt; Equipa, idEquipaVisitante -&gt; Equipa idArbitro -&gt; Arbitro, </w:t>
+      </w:r>
+      <w:r>
+        <w:t>idEstadio-&gt;estadio</w:t>
+      </w:r>
       <w:r>
         <w:t>,</w:t>
       </w:r>
       <w:r>
         <w:t xml:space="preserve"> </w:t>
       </w:r>
-      <w:proofErr w:type="spellStart"/>
-      <w:r>
-        <w:t>tempoJogo</w:t>
-      </w:r>
-      <w:proofErr w:type="spellEnd"/>
-      <w:r>
-        <w:t>,</w:t>
-      </w:r>
-      <w:r>
-        <w:t xml:space="preserve"> </w:t>
-      </w:r>
-      <w:proofErr w:type="spellStart"/>
-      <w:r>
-        <w:t>posicao</w:t>
-      </w:r>
-      <w:proofErr w:type="spellEnd"/>
-      <w:r>
-        <w:t>, idade,</w:t>
-      </w:r>
-      <w:r>
-        <w:t xml:space="preserve"> </w:t>
-      </w:r>
-      <w:proofErr w:type="spellStart"/>
-      <w:r>
-        <w:t>id</w:t>
-      </w:r>
-      <w:r>
-        <w:t>Equipa</w:t>
-      </w:r>
-      <w:proofErr w:type="spellEnd"/>
-      <w:r>
-        <w:t xml:space="preserve"> -&gt; Equipa</w:t>
-      </w:r>
-      <w:r>
-        <w:t xml:space="preserve">, </w:t>
-      </w:r>
-      <w:proofErr w:type="spellStart"/>
-      <w:r>
-        <w:t>idJogo</w:t>
-      </w:r>
-      <w:proofErr w:type="spellEnd"/>
-      <w:r>
-        <w:t xml:space="preserve"> -&gt; Jogo</w:t>
+      <w:r>
+        <w:t>nFaltasVisitada, nFaltasVisitante, posseDeBolaVisitada,</w:t>
+      </w:r>
+      <w:r>
+        <w:t xml:space="preserve"> </w:t>
+      </w:r>
+      <w:r>
+        <w:t>posseDeBolaVisitante, cantosVisitada, cantosVisitante, rematesVisitada, rematesVisitante, passesCompletosVisitada, passesCompletosVisitante, rematesABalizaVisitada, rematesABalizaVisitante, golosVisitada, golosVisitante</w:t>
       </w:r>
       <w:r>
         <w:t>)</w:t>
       </w:r>
     </w:p>
     <w:p>
-      <w:r>
-        <w:rPr>
-          <w:b/>
-          <w:bCs/>
-        </w:rPr>
-        <w:t>Equipa</w:t>
+      <w:pPr>
+        <w:jc w:val="left"/>
+      </w:pPr>
+      <w:r>
+        <w:rPr>
+          <w:b/>
+          <w:bCs/>
+        </w:rPr>
+        <w:t>Arbitro</w:t>
       </w:r>
       <w:r>
         <w:t>(</w:t>
       </w:r>
-      <w:proofErr w:type="spellStart"/>
       <w:r>
         <w:rPr>
           <w:u w:val="single"/>
         </w:rPr>
-        <w:t>idEquipa</w:t>
-      </w:r>
-      <w:proofErr w:type="spellEnd"/>
-      <w:r>
-        <w:t xml:space="preserve">, </w:t>
-      </w:r>
-      <w:proofErr w:type="spellStart"/>
-      <w:r>
-        <w:t>nomeEquipa</w:t>
-      </w:r>
-      <w:proofErr w:type="spellEnd"/>
-      <w:r>
-        <w:t xml:space="preserve">, </w:t>
-      </w:r>
-      <w:proofErr w:type="spellStart"/>
-      <w:r>
-        <w:t>jogosJogados</w:t>
-      </w:r>
-      <w:proofErr w:type="spellEnd"/>
-      <w:r>
-        <w:t>,</w:t>
-      </w:r>
-      <w:r>
-        <w:t xml:space="preserve"> </w:t>
-      </w:r>
-      <w:proofErr w:type="spellStart"/>
-      <w:r>
-        <w:t>nPontos</w:t>
-      </w:r>
-      <w:proofErr w:type="spellEnd"/>
-      <w:r>
-        <w:t xml:space="preserve">, classificação, </w:t>
-      </w:r>
-      <w:proofErr w:type="spellStart"/>
-      <w:r>
-        <w:t>golosMarcados</w:t>
-      </w:r>
-      <w:proofErr w:type="spellEnd"/>
-      <w:r>
-        <w:t xml:space="preserve">, </w:t>
-      </w:r>
-      <w:proofErr w:type="spellStart"/>
-      <w:r>
-        <w:t>golosSofridos</w:t>
-      </w:r>
-      <w:proofErr w:type="spellEnd"/>
-      <w:r>
-        <w:t>, vitorias, derrotas, empates,</w:t>
-      </w:r>
-      <w:r>
-        <w:t xml:space="preserve"> </w:t>
-      </w:r>
-      <w:proofErr w:type="spellStart"/>
-      <w:r>
-        <w:t>tipoEstado</w:t>
-      </w:r>
-      <w:proofErr w:type="spellEnd"/>
-      <w:r>
-        <w:t xml:space="preserve"> -&gt; Estado</w:t>
-      </w:r>
-      <w:r>
-        <w:t xml:space="preserve">, </w:t>
-      </w:r>
-      <w:proofErr w:type="spellStart"/>
-      <w:r>
-        <w:t>idGrupo</w:t>
-      </w:r>
-      <w:proofErr w:type="spellEnd"/>
-      <w:r>
-        <w:t xml:space="preserve"> -&gt; Grupo</w:t>
+        <w:t>idArbitro</w:t>
+      </w:r>
+      <w:r>
+        <w:t>, nomeArbitro, idade, nivel)</w:t>
+      </w:r>
+    </w:p>
+    <w:p>
+      <w:pPr>
+        <w:jc w:val="left"/>
+      </w:pPr>
+      <w:proofErr w:type="gramStart"/>
+      <w:r>
+        <w:rPr>
+          <w:b/>
+          <w:bCs/>
+        </w:rPr>
+        <w:t>Estadio</w:t>
+      </w:r>
+      <w:r>
+        <w:t>(</w:t>
+      </w:r>
+      <w:proofErr w:type="gramEnd"/>
+      <w:r>
+        <w:rPr>
+          <w:u w:val="single"/>
+        </w:rPr>
+        <w:t>idEstadio</w:t>
+      </w:r>
+      <w:r>
+        <w:t>, nomeEstadio</w:t>
+      </w:r>
+      <w:r>
+        <w:t>, capacidade, anoInauguracao</w:t>
       </w:r>
       <w:r>
         <w:t>)</w:t>
       </w:r>
     </w:p>
     <w:p>
-      <w:r>
-        <w:rPr>
-          <w:b/>
-          <w:bCs/>
-        </w:rPr>
-        <w:t>Grupo</w:t>
+      <w:pPr>
+        <w:jc w:val="left"/>
+      </w:pPr>
+      <w:proofErr w:type="gramStart"/>
+      <w:r>
+        <w:rPr>
+          <w:b/>
+          <w:bCs/>
+        </w:rPr>
+        <w:t>Treinador</w:t>
       </w:r>
       <w:r>
         <w:t>(</w:t>
       </w:r>
-      <w:proofErr w:type="spellStart"/>
+      <w:proofErr w:type="gramEnd"/>
       <w:r>
         <w:rPr>
           <w:u w:val="single"/>
         </w:rPr>
-        <w:t>idGrupo</w:t>
-      </w:r>
-      <w:proofErr w:type="spellEnd"/>
-      <w:r>
-        <w:t>)</w:t>
-      </w:r>
-    </w:p>
-    <w:p>
-      <w:r>
-        <w:rPr>
-          <w:b/>
-          <w:bCs/>
-        </w:rPr>
-        <w:t>Estado</w:t>
+        <w:t>idTreinador</w:t>
+      </w:r>
+      <w:r>
+        <w:t>, nomeTreinador, estiloDeJogo)</w:t>
+      </w:r>
+    </w:p>
+    <w:p>
+      <w:pPr>
+        <w:jc w:val="left"/>
+      </w:pPr>
+      <w:proofErr w:type="gramStart"/>
+      <w:r>
+        <w:rPr>
+          <w:b/>
+          <w:bCs/>
+        </w:rPr>
+        <w:t>EstatisticasJogador</w:t>
       </w:r>
       <w:r>
         <w:t>(</w:t>
       </w:r>
-      <w:proofErr w:type="spellStart"/>
-      <w:r>
-        <w:rPr>
-          <w:u w:val="single"/>
-        </w:rPr>
-        <w:t>tipoEstado</w:t>
-      </w:r>
-      <w:proofErr w:type="spellEnd"/>
-      <w:r>
-        <w:t>)</w:t>
-      </w:r>
-    </w:p>
-    <w:p>
-      <w:r>
-        <w:rPr>
-          <w:b/>
-          <w:bCs/>
-        </w:rPr>
-        <w:t>Jogo</w:t>
-      </w:r>
-      <w:r>
-        <w:t>(</w:t>
-      </w:r>
-      <w:proofErr w:type="spellStart"/>
-      <w:r>
-        <w:rPr>
-          <w:u w:val="single"/>
-        </w:rPr>
-        <w:t>idJogo</w:t>
-      </w:r>
-      <w:proofErr w:type="spellEnd"/>
-      <w:r>
-        <w:t>,</w:t>
-      </w:r>
-      <w:r>
-        <w:t xml:space="preserve"> </w:t>
-      </w:r>
-      <w:proofErr w:type="spellStart"/>
-      <w:r>
-        <w:t>eliminatoria</w:t>
-      </w:r>
-      <w:proofErr w:type="spellEnd"/>
-      <w:r>
-        <w:t xml:space="preserve">, </w:t>
-      </w:r>
-      <w:proofErr w:type="spellStart"/>
-      <w:r>
-        <w:t>dataJogo</w:t>
-      </w:r>
-      <w:proofErr w:type="spellEnd"/>
-      <w:r>
-        <w:t xml:space="preserve">, </w:t>
-      </w:r>
-      <w:proofErr w:type="spellStart"/>
-      <w:r>
-        <w:t>idEstadio</w:t>
-      </w:r>
-      <w:proofErr w:type="spellEnd"/>
-      <w:r>
-        <w:t>-&gt;</w:t>
-      </w:r>
-      <w:proofErr w:type="spellStart"/>
-      <w:r>
-        <w:t>estadio</w:t>
-      </w:r>
-      <w:proofErr w:type="spellEnd"/>
-      <w:r>
-        <w:t>)</w:t>
-      </w:r>
-    </w:p>
-    <w:p>
-      <w:r>
-        <w:rPr>
-          <w:b/>
-          <w:bCs/>
-        </w:rPr>
-        <w:t>Arbitro</w:t>
-      </w:r>
-      <w:r>
-        <w:t>(</w:t>
-      </w:r>
-      <w:proofErr w:type="spellStart"/>
-      <w:r>
-        <w:rPr>
-          <w:u w:val="single"/>
-        </w:rPr>
-        <w:t>idArbitro</w:t>
-      </w:r>
-      <w:proofErr w:type="spellEnd"/>
-      <w:r>
-        <w:t xml:space="preserve">, </w:t>
-      </w:r>
-      <w:proofErr w:type="spellStart"/>
-      <w:r>
-        <w:t>nomeArbitro</w:t>
-      </w:r>
-      <w:proofErr w:type="spellEnd"/>
-      <w:r>
-        <w:t xml:space="preserve">, idade, </w:t>
-      </w:r>
-      <w:proofErr w:type="spellStart"/>
-      <w:r>
-        <w:t>nivel</w:t>
-      </w:r>
-      <w:proofErr w:type="spellEnd"/>
-      <w:r>
-        <w:t>)</w:t>
-      </w:r>
-    </w:p>
-    <w:p>
-      <w:proofErr w:type="spellStart"/>
-      <w:r>
-        <w:rPr>
-          <w:b/>
-          <w:bCs/>
-        </w:rPr>
-        <w:t>Estadio</w:t>
-      </w:r>
-      <w:proofErr w:type="spellEnd"/>
-      <w:r>
-        <w:t>(</w:t>
-      </w:r>
-      <w:proofErr w:type="spellStart"/>
-      <w:r>
-        <w:t>idEstadio</w:t>
-      </w:r>
-      <w:proofErr w:type="spellEnd"/>
-      <w:r>
-        <w:t xml:space="preserve">, </w:t>
-      </w:r>
-      <w:proofErr w:type="spellStart"/>
-      <w:r>
-        <w:t>nomeEstadio</w:t>
-      </w:r>
-      <w:proofErr w:type="spellEnd"/>
-      <w:r>
-        <w:t xml:space="preserve">, capacidade, </w:t>
-      </w:r>
-      <w:proofErr w:type="spellStart"/>
-      <w:r>
-        <w:t>anoInauguracao</w:t>
-      </w:r>
-      <w:proofErr w:type="spellEnd"/>
-      <w:r>
-        <w:t>)</w:t>
-      </w:r>
-    </w:p>
-    <w:p>
-      <w:r>
-        <w:rPr>
-          <w:b/>
-          <w:bCs/>
-        </w:rPr>
-        <w:t>Treinador</w:t>
-      </w:r>
-      <w:r>
-        <w:t>(</w:t>
-      </w:r>
-      <w:proofErr w:type="spellStart"/>
-      <w:r>
-        <w:t>idTreinador</w:t>
-      </w:r>
-      <w:proofErr w:type="spellEnd"/>
-      <w:r>
-        <w:t xml:space="preserve">, </w:t>
-      </w:r>
-      <w:proofErr w:type="spellStart"/>
-      <w:r>
-        <w:t>nomeTreinador</w:t>
-      </w:r>
-      <w:proofErr w:type="spellEnd"/>
-      <w:r>
-        <w:t xml:space="preserve">, </w:t>
-      </w:r>
-      <w:proofErr w:type="spellStart"/>
-      <w:r>
-        <w:t>estiloDeJogo</w:t>
-      </w:r>
-      <w:proofErr w:type="spellEnd"/>
-      <w:r>
-        <w:t>)</w:t>
-      </w:r>
-    </w:p>
-    <w:p>
-      <w:proofErr w:type="spellStart"/>
-      <w:r>
-        <w:rPr>
-          <w:b/>
-          <w:bCs/>
-        </w:rPr>
-        <w:t>EstatisticasJogador</w:t>
-      </w:r>
-      <w:proofErr w:type="spellEnd"/>
-      <w:r>
-        <w:t>(</w:t>
-      </w:r>
-      <w:proofErr w:type="spellStart"/>
-      <w:r>
-        <w:t>golosMarcados</w:t>
-      </w:r>
-      <w:proofErr w:type="spellEnd"/>
-      <w:r>
-        <w:t xml:space="preserve">, assistências, </w:t>
-      </w:r>
-      <w:proofErr w:type="spellStart"/>
-      <w:r>
-        <w:t>passesRealizados</w:t>
-      </w:r>
-      <w:proofErr w:type="spellEnd"/>
-      <w:r>
-        <w:t xml:space="preserve">, </w:t>
-      </w:r>
-      <w:proofErr w:type="spellStart"/>
-      <w:r>
-        <w:t>cortesRealizados</w:t>
-      </w:r>
-      <w:proofErr w:type="spellEnd"/>
-      <w:r>
-        <w:t xml:space="preserve">, </w:t>
-      </w:r>
-      <w:proofErr w:type="spellStart"/>
-      <w:r>
-        <w:t>cartoesAmarelos</w:t>
-      </w:r>
-      <w:proofErr w:type="spellEnd"/>
-      <w:r>
-        <w:t xml:space="preserve">, </w:t>
-      </w:r>
-      <w:proofErr w:type="spellStart"/>
-      <w:r>
-        <w:t>cartoesVermelhos</w:t>
-      </w:r>
-      <w:proofErr w:type="spellEnd"/>
-      <w:r>
-        <w:t xml:space="preserve">, </w:t>
-      </w:r>
-      <w:proofErr w:type="spellStart"/>
-      <w:r>
-        <w:t>faltasCometidas</w:t>
-      </w:r>
-      <w:proofErr w:type="spellEnd"/>
-      <w:r>
-        <w:t xml:space="preserve">, </w:t>
-      </w:r>
-      <w:proofErr w:type="spellStart"/>
-      <w:r>
-        <w:t>golosDefendidos</w:t>
-      </w:r>
-      <w:proofErr w:type="spellEnd"/>
-      <w:r>
-        <w:t xml:space="preserve">, </w:t>
-      </w:r>
-      <w:proofErr w:type="spellStart"/>
-      <w:r>
-        <w:t>idJogador</w:t>
-      </w:r>
-      <w:proofErr w:type="spellEnd"/>
-      <w:r>
-        <w:t xml:space="preserve">-&gt;Jogador, </w:t>
-      </w:r>
-      <w:proofErr w:type="spellStart"/>
-      <w:r>
-        <w:t>idJogo</w:t>
-      </w:r>
-      <w:proofErr w:type="spellEnd"/>
-      <w:r>
-        <w:t>-&gt;Jogo)</w:t>
-      </w:r>
-    </w:p>
-    <w:p>
-      <w:proofErr w:type="spellStart"/>
-      <w:r>
-        <w:rPr>
-          <w:b/>
-          <w:bCs/>
-        </w:rPr>
-        <w:t>EstatisticasDeJogo</w:t>
-      </w:r>
-      <w:proofErr w:type="spellEnd"/>
-      <w:r>
-        <w:t>(</w:t>
-      </w:r>
-      <w:proofErr w:type="spellStart"/>
-      <w:r>
-        <w:t>nFaltasVisitada</w:t>
-      </w:r>
-      <w:proofErr w:type="spellEnd"/>
-      <w:r>
-        <w:t xml:space="preserve">, </w:t>
-      </w:r>
-      <w:proofErr w:type="spellStart"/>
-      <w:r>
-        <w:t>nFaltasVisitante</w:t>
-      </w:r>
-      <w:proofErr w:type="spellEnd"/>
-      <w:r>
-        <w:t xml:space="preserve">, </w:t>
-      </w:r>
-      <w:proofErr w:type="spellStart"/>
-      <w:r>
-        <w:t>posseDeBolaVisitada</w:t>
-      </w:r>
-      <w:proofErr w:type="spellEnd"/>
-      <w:r>
-        <w:t xml:space="preserve">, </w:t>
-      </w:r>
-      <w:proofErr w:type="spellStart"/>
-      <w:r>
-        <w:t>posseDeBolaVisitante</w:t>
-      </w:r>
-      <w:proofErr w:type="spellEnd"/>
-      <w:r>
-        <w:t xml:space="preserve">, </w:t>
-      </w:r>
-      <w:proofErr w:type="spellStart"/>
-      <w:r>
-        <w:t>cantosVisitada</w:t>
-      </w:r>
-      <w:proofErr w:type="spellEnd"/>
-      <w:r>
-        <w:t xml:space="preserve">, </w:t>
-      </w:r>
-      <w:proofErr w:type="spellStart"/>
-      <w:r>
-        <w:t>cantosVisitante</w:t>
-      </w:r>
-      <w:proofErr w:type="spellEnd"/>
-      <w:r>
-        <w:t xml:space="preserve">, </w:t>
-      </w:r>
-      <w:proofErr w:type="spellStart"/>
-      <w:r>
-        <w:t>rematesVisitada</w:t>
-      </w:r>
-      <w:proofErr w:type="spellEnd"/>
-      <w:r>
-        <w:t xml:space="preserve">, </w:t>
-      </w:r>
-      <w:proofErr w:type="spellStart"/>
-      <w:r>
-        <w:t>rematesVisitante</w:t>
-      </w:r>
-      <w:proofErr w:type="spellEnd"/>
-      <w:r>
-        <w:t xml:space="preserve">, </w:t>
-      </w:r>
-      <w:proofErr w:type="spellStart"/>
-      <w:r>
-        <w:t>passesCompletosVisitada</w:t>
-      </w:r>
-      <w:proofErr w:type="spellEnd"/>
-      <w:r>
-        <w:t xml:space="preserve">, </w:t>
-      </w:r>
-      <w:proofErr w:type="spellStart"/>
-      <w:r>
-        <w:t>passesCompletosVisitante</w:t>
-      </w:r>
-      <w:proofErr w:type="spellEnd"/>
-      <w:r>
-        <w:t xml:space="preserve">, </w:t>
-      </w:r>
-      <w:proofErr w:type="spellStart"/>
-      <w:r>
-        <w:t>rematesABalizaVisitada</w:t>
-      </w:r>
-      <w:proofErr w:type="spellEnd"/>
-      <w:r>
-        <w:t xml:space="preserve">, </w:t>
-      </w:r>
-      <w:proofErr w:type="spellStart"/>
-      <w:r>
-        <w:t>rematesABalizaVisitante</w:t>
-      </w:r>
-      <w:proofErr w:type="spellEnd"/>
-      <w:r>
-        <w:t xml:space="preserve">, </w:t>
-      </w:r>
-      <w:proofErr w:type="spellStart"/>
-      <w:r>
-        <w:t>golosVisitada</w:t>
-      </w:r>
-      <w:proofErr w:type="spellEnd"/>
-      <w:r>
-        <w:t xml:space="preserve">, </w:t>
-      </w:r>
-      <w:proofErr w:type="spellStart"/>
-      <w:r>
-        <w:t>golosVisitante</w:t>
-      </w:r>
-      <w:proofErr w:type="spellEnd"/>
-      <w:r>
-        <w:t xml:space="preserve">, </w:t>
-      </w:r>
-      <w:proofErr w:type="spellStart"/>
-      <w:r>
-        <w:t>idEquipa</w:t>
-      </w:r>
-      <w:proofErr w:type="spellEnd"/>
-      <w:r>
-        <w:t xml:space="preserve">-&gt;Equipa, </w:t>
-      </w:r>
-      <w:proofErr w:type="spellStart"/>
-      <w:r>
-        <w:t>idJogo</w:t>
-      </w:r>
-      <w:proofErr w:type="spellEnd"/>
-      <w:r>
-        <w:t>-&gt;Jogo</w:t>
-      </w:r>
-      <w:r>
-        <w:t>)</w:t>
-      </w:r>
-    </w:p>
-    <w:p/>
+      <w:proofErr w:type="gramEnd"/>
+      <w:r>
+        <w:t>golosMarcados, assistências, passesRealizados, cortesRealizados, cartoesAmarelos, cartoesVermelhos, faltasCometidas, golosDefendidos, idJogador-&gt;Jogador, idJogo-&gt;Jogo)</w:t>
+      </w:r>
+    </w:p>
     <w:p>
       <w:pPr>
         <w:pStyle w:val="Heading1"/>
@@ -2036,7 +1728,6 @@
       </w:pPr>
       <w:bookmarkStart w:id="12" w:name="_Toc119704635"/>
       <w:r>
-        <w:lastRenderedPageBreak/>
         <w:t xml:space="preserve">4. </w:t>
       </w:r>
       <w:r>
@@ -2053,6 +1744,7 @@
         </w:numPr>
         <w:jc w:val="left"/>
       </w:pPr>
+      <w:proofErr w:type="gramStart"/>
       <w:r>
         <w:rPr>
           <w:b/>
@@ -2063,83 +1755,27 @@
       <w:r>
         <w:t>(</w:t>
       </w:r>
-      <w:proofErr w:type="spellStart"/>
+      <w:proofErr w:type="gramEnd"/>
       <w:r>
         <w:rPr>
           <w:u w:val="single"/>
         </w:rPr>
         <w:t>idJogador</w:t>
       </w:r>
-      <w:proofErr w:type="spellEnd"/>
       <w:r>
         <w:t xml:space="preserve">, </w:t>
       </w:r>
-      <w:proofErr w:type="spellStart"/>
       <w:r>
         <w:t>nomeJogador</w:t>
       </w:r>
-      <w:proofErr w:type="spellEnd"/>
-      <w:r>
-        <w:t xml:space="preserve">, </w:t>
-      </w:r>
-      <w:proofErr w:type="spellStart"/>
-      <w:r>
-        <w:t>nGolos</w:t>
-      </w:r>
-      <w:proofErr w:type="spellEnd"/>
-      <w:r>
-        <w:t xml:space="preserve">, nacionalidade, </w:t>
-      </w:r>
-      <w:proofErr w:type="gramStart"/>
-      <w:r>
-        <w:t>numero</w:t>
-      </w:r>
-      <w:proofErr w:type="gramEnd"/>
-      <w:r>
-        <w:t xml:space="preserve">, </w:t>
-      </w:r>
-      <w:proofErr w:type="spellStart"/>
-      <w:r>
-        <w:t>jogosJogados</w:t>
-      </w:r>
-      <w:proofErr w:type="spellEnd"/>
-      <w:r>
-        <w:t xml:space="preserve">, </w:t>
-      </w:r>
-      <w:proofErr w:type="spellStart"/>
-      <w:r>
-        <w:t>tempoJogo</w:t>
-      </w:r>
-      <w:proofErr w:type="spellEnd"/>
-      <w:r>
-        <w:t xml:space="preserve">, </w:t>
-      </w:r>
-      <w:proofErr w:type="spellStart"/>
-      <w:r>
-        <w:t>posicao</w:t>
-      </w:r>
-      <w:proofErr w:type="spellEnd"/>
-      <w:r>
-        <w:t xml:space="preserve">, idade, </w:t>
-      </w:r>
-      <w:proofErr w:type="spellStart"/>
-      <w:r>
-        <w:t>id</w:t>
+      <w:r>
+        <w:t>, nGolos, nacionalidade, numero, jogosJogados, tempoJogo, posicao, idade, id</w:t>
       </w:r>
       <w:r>
         <w:t>Equipa</w:t>
       </w:r>
-      <w:proofErr w:type="spellEnd"/>
-      <w:r>
-        <w:t xml:space="preserve"> -&gt; Equipa, </w:t>
-      </w:r>
-      <w:proofErr w:type="spellStart"/>
-      <w:r>
-        <w:t>idJogo</w:t>
-      </w:r>
-      <w:proofErr w:type="spellEnd"/>
-      <w:r>
-        <w:t xml:space="preserve"> -&gt; Jogo</w:t>
+      <w:r>
+        <w:t xml:space="preserve"> -&gt; Equipa, idJogo -&gt; Jogo</w:t>
       </w:r>
       <w:r>
         <w:t>)</w:t>
@@ -2170,40 +1806,15 @@
       <w:r>
         <w:tab/>
       </w:r>
-      <w:proofErr w:type="spellStart"/>
-      <w:r>
-        <w:rPr>
-          <w:b/>
-          <w:bCs/>
-        </w:rPr>
-        <w:t>idJogador</w:t>
-      </w:r>
-      <w:proofErr w:type="spellEnd"/>
-      <w:r>
-        <w:rPr>
-          <w:b/>
-          <w:bCs/>
-        </w:rPr>
-        <w:t xml:space="preserve"> -&gt;</w:t>
-      </w:r>
-      <w:r>
-        <w:t xml:space="preserve"> </w:t>
-      </w:r>
-      <w:proofErr w:type="spellStart"/>
-      <w:r>
-        <w:t>nomeJogador</w:t>
-      </w:r>
-      <w:proofErr w:type="spellEnd"/>
-      <w:r>
-        <w:t xml:space="preserve">, </w:t>
-      </w:r>
-      <w:proofErr w:type="spellStart"/>
-      <w:r>
-        <w:t>nGolos</w:t>
-      </w:r>
-      <w:proofErr w:type="spellEnd"/>
-      <w:r>
-        <w:t xml:space="preserve">, nacionalidade, </w:t>
+      <w:r>
+        <w:rPr>
+          <w:b/>
+          <w:bCs/>
+        </w:rPr>
+        <w:t>idJogador -&gt;</w:t>
+      </w:r>
+      <w:r>
+        <w:t xml:space="preserve"> nomeJogador, nGolos, nacionalidade, </w:t>
       </w:r>
       <w:proofErr w:type="gramStart"/>
       <w:r>
@@ -2211,45 +1822,11 @@
       </w:r>
       <w:proofErr w:type="gramEnd"/>
       <w:r>
-        <w:t xml:space="preserve">, </w:t>
-      </w:r>
-      <w:proofErr w:type="spellStart"/>
-      <w:r>
-        <w:t>jogosJogados</w:t>
-      </w:r>
-      <w:proofErr w:type="spellEnd"/>
-      <w:r>
-        <w:t xml:space="preserve">, </w:t>
-      </w:r>
-      <w:proofErr w:type="spellStart"/>
-      <w:r>
-        <w:t>tempoJogo</w:t>
-      </w:r>
-      <w:proofErr w:type="spellEnd"/>
-      <w:r>
-        <w:t xml:space="preserve">, </w:t>
-      </w:r>
-      <w:proofErr w:type="spellStart"/>
-      <w:r>
-        <w:t>posicao</w:t>
-      </w:r>
-      <w:proofErr w:type="spellEnd"/>
-      <w:r>
-        <w:t xml:space="preserve">, idade, </w:t>
-      </w:r>
-      <w:proofErr w:type="spellStart"/>
-      <w:r>
-        <w:t>idEquipa</w:t>
-      </w:r>
-      <w:proofErr w:type="spellEnd"/>
-      <w:r>
-        <w:t xml:space="preserve">, </w:t>
-      </w:r>
-      <w:proofErr w:type="spellStart"/>
-      <w:r>
-        <w:t>idJogo</w:t>
-      </w:r>
-      <w:proofErr w:type="spellEnd"/>
+        <w:t xml:space="preserve">, jogosJogados, tempoJogo, posicao, idade, </w:t>
+      </w:r>
+      <w:r>
+        <w:t>idEquipa, idJogo</w:t>
+      </w:r>
     </w:p>
     <w:p>
       <w:pPr>
@@ -2280,7 +1857,6 @@
         </w:rPr>
         <w:t xml:space="preserve">, </w:t>
       </w:r>
-      <w:proofErr w:type="spellStart"/>
       <w:r>
         <w:rPr>
           <w:b/>
@@ -2293,79 +1869,24 @@
           <w:b/>
           <w:bCs/>
         </w:rPr>
-        <w:t>Equipa</w:t>
-      </w:r>
-      <w:proofErr w:type="spellEnd"/>
-      <w:r>
-        <w:rPr>
-          <w:b/>
-          <w:bCs/>
-        </w:rPr>
-        <w:t xml:space="preserve"> -&gt; </w:t>
-      </w:r>
-      <w:proofErr w:type="spellStart"/>
-      <w:r>
-        <w:t>idJogador</w:t>
-      </w:r>
-      <w:proofErr w:type="spellEnd"/>
-      <w:r>
-        <w:t>,</w:t>
-      </w:r>
-      <w:r>
-        <w:rPr>
-          <w:b/>
-          <w:bCs/>
-        </w:rPr>
-        <w:t xml:space="preserve"> </w:t>
-      </w:r>
-      <w:proofErr w:type="spellStart"/>
-      <w:r>
-        <w:t>nomeJogador</w:t>
-      </w:r>
-      <w:proofErr w:type="spellEnd"/>
-      <w:r>
-        <w:t xml:space="preserve">, </w:t>
-      </w:r>
-      <w:proofErr w:type="spellStart"/>
-      <w:r>
-        <w:t>nGolos</w:t>
-      </w:r>
-      <w:proofErr w:type="spellEnd"/>
-      <w:r>
-        <w:t xml:space="preserve">, nacionalidade, </w:t>
-      </w:r>
-      <w:proofErr w:type="spellStart"/>
-      <w:r>
-        <w:t>jogosJogados</w:t>
-      </w:r>
-      <w:proofErr w:type="spellEnd"/>
-      <w:r>
-        <w:t xml:space="preserve">, </w:t>
-      </w:r>
-      <w:proofErr w:type="spellStart"/>
-      <w:r>
-        <w:t>tempoJogo</w:t>
-      </w:r>
-      <w:proofErr w:type="spellEnd"/>
-      <w:r>
-        <w:t xml:space="preserve">, </w:t>
-      </w:r>
-      <w:proofErr w:type="spellStart"/>
-      <w:r>
-        <w:t>posicao</w:t>
-      </w:r>
-      <w:proofErr w:type="spellEnd"/>
-      <w:r>
-        <w:t>, idade</w:t>
-      </w:r>
-      <w:r>
-        <w:t xml:space="preserve">, </w:t>
-      </w:r>
-      <w:proofErr w:type="spellStart"/>
-      <w:r>
-        <w:t>idJogo</w:t>
-      </w:r>
-      <w:proofErr w:type="spellEnd"/>
+        <w:t xml:space="preserve">Equipa -&gt; </w:t>
+      </w:r>
+      <w:r>
+        <w:t>idJogador,</w:t>
+      </w:r>
+      <w:r>
+        <w:rPr>
+          <w:b/>
+          <w:bCs/>
+        </w:rPr>
+        <w:t xml:space="preserve"> </w:t>
+      </w:r>
+      <w:r>
+        <w:t>nomeJogador, nGolos, nacionalidade, jogosJogados, tempoJogo, posicao, idade</w:t>
+      </w:r>
+      <w:r>
+        <w:t>, idJogo</w:t>
+      </w:r>
     </w:p>
     <w:p>
       <w:pPr>
@@ -2492,6 +2013,7 @@
           <w:numId w:val="9"/>
         </w:numPr>
       </w:pPr>
+      <w:proofErr w:type="gramStart"/>
       <w:r>
         <w:rPr>
           <w:b/>
@@ -2502,80 +2024,36 @@
       <w:r>
         <w:t>(</w:t>
       </w:r>
-      <w:proofErr w:type="spellStart"/>
+      <w:proofErr w:type="gramEnd"/>
       <w:r>
         <w:rPr>
           <w:u w:val="single"/>
         </w:rPr>
         <w:t>idEquipa</w:t>
       </w:r>
-      <w:proofErr w:type="spellEnd"/>
       <w:r>
         <w:t xml:space="preserve">, </w:t>
       </w:r>
-      <w:proofErr w:type="spellStart"/>
       <w:r>
         <w:t>nomeEquipa</w:t>
       </w:r>
-      <w:proofErr w:type="spellEnd"/>
+      <w:r>
+        <w:t xml:space="preserve">, jogosJogados, nPontos, classificacao, golosMarcados, golosSofridos, vitorias, derrotas, empates, </w:t>
+      </w:r>
+      <w:r>
+        <w:t>idGrupo -&gt; Grupo</w:t>
+      </w:r>
       <w:r>
         <w:t xml:space="preserve">, </w:t>
       </w:r>
-      <w:proofErr w:type="spellStart"/>
-      <w:r>
-        <w:t>jogosJogados</w:t>
-      </w:r>
-      <w:proofErr w:type="spellEnd"/>
-      <w:r>
-        <w:t xml:space="preserve">, </w:t>
-      </w:r>
-      <w:proofErr w:type="spellStart"/>
-      <w:r>
-        <w:t>nPontos</w:t>
-      </w:r>
-      <w:proofErr w:type="spellEnd"/>
-      <w:r>
-        <w:t xml:space="preserve">, </w:t>
-      </w:r>
-      <w:proofErr w:type="spellStart"/>
-      <w:r>
-        <w:t>classificacao</w:t>
-      </w:r>
-      <w:proofErr w:type="spellEnd"/>
-      <w:r>
-        <w:t xml:space="preserve">, </w:t>
-      </w:r>
-      <w:proofErr w:type="spellStart"/>
-      <w:r>
-        <w:t>golosMarcados</w:t>
-      </w:r>
-      <w:proofErr w:type="spellEnd"/>
-      <w:r>
-        <w:t xml:space="preserve">, </w:t>
-      </w:r>
-      <w:proofErr w:type="spellStart"/>
-      <w:r>
-        <w:t>golosSofridos</w:t>
-      </w:r>
-      <w:proofErr w:type="spellEnd"/>
-      <w:r>
-        <w:t xml:space="preserve">, vitorias, derrotas, empates, </w:t>
-      </w:r>
-      <w:proofErr w:type="spellStart"/>
       <w:r>
         <w:t>tipoEstado</w:t>
       </w:r>
-      <w:proofErr w:type="spellEnd"/>
-      <w:r>
-        <w:t xml:space="preserve"> -&gt; Estado, </w:t>
-      </w:r>
-      <w:proofErr w:type="spellStart"/>
-      <w:r>
-        <w:t>idGrupo</w:t>
-      </w:r>
-      <w:proofErr w:type="spellEnd"/>
-      <w:r>
-        <w:t xml:space="preserve"> -&gt; Grupo</w:t>
+      <w:r>
+        <w:t xml:space="preserve"> -&gt; Estado</w:t>
+      </w:r>
+      <w:r>
+        <w:t>s, idTreinador -&gt; Treinador</w:t>
       </w:r>
       <w:r>
         <w:t>)</w:t>
@@ -2601,7 +2079,6 @@
         </w:rPr>
         <w:t xml:space="preserve">: </w:t>
       </w:r>
-      <w:proofErr w:type="spellStart"/>
       <w:r>
         <w:rPr>
           <w:b/>
@@ -2614,78 +2091,35 @@
           <w:b/>
           <w:bCs/>
         </w:rPr>
-        <w:t>Equipa</w:t>
-      </w:r>
-      <w:proofErr w:type="spellEnd"/>
-      <w:r>
-        <w:rPr>
-          <w:b/>
-          <w:bCs/>
-        </w:rPr>
-        <w:t xml:space="preserve"> -&gt;</w:t>
-      </w:r>
-      <w:r>
-        <w:t xml:space="preserve"> </w:t>
-      </w:r>
-      <w:proofErr w:type="spellStart"/>
-      <w:r>
-        <w:t>nomeEquipa</w:t>
-      </w:r>
-      <w:proofErr w:type="spellEnd"/>
-      <w:r>
-        <w:t xml:space="preserve">, </w:t>
-      </w:r>
-      <w:proofErr w:type="spellStart"/>
-      <w:r>
-        <w:t>jogosJogados</w:t>
-      </w:r>
-      <w:proofErr w:type="spellEnd"/>
+        <w:t>Equipa -&gt;</w:t>
+      </w:r>
+      <w:r>
+        <w:t xml:space="preserve"> </w:t>
+      </w:r>
+      <w:r>
+        <w:t xml:space="preserve">nomeEquipa, </w:t>
+      </w:r>
+      <w:r>
+        <w:t>jogosJogados,</w:t>
+      </w:r>
+      <w:r>
+        <w:t xml:space="preserve"> nPontos, classificação, golosMarcados, golosSofridos, vitorias, derrotas, empates</w:t>
+      </w:r>
       <w:r>
         <w:t>,</w:t>
       </w:r>
       <w:r>
         <w:t xml:space="preserve"> </w:t>
       </w:r>
-      <w:proofErr w:type="spellStart"/>
-      <w:r>
-        <w:t>nPontos</w:t>
-      </w:r>
-      <w:proofErr w:type="spellEnd"/>
-      <w:r>
-        <w:t xml:space="preserve">, classificação, </w:t>
-      </w:r>
-      <w:proofErr w:type="spellStart"/>
-      <w:r>
-        <w:t>golosMarcados</w:t>
-      </w:r>
-      <w:proofErr w:type="spellEnd"/>
-      <w:r>
-        <w:t xml:space="preserve">, </w:t>
-      </w:r>
-      <w:proofErr w:type="spellStart"/>
-      <w:r>
-        <w:t>golosSofridos</w:t>
-      </w:r>
-      <w:proofErr w:type="spellEnd"/>
-      <w:r>
-        <w:t>, vitorias, derrotas, empates</w:t>
-      </w:r>
-      <w:r>
-        <w:t xml:space="preserve"> </w:t>
-      </w:r>
-      <w:proofErr w:type="spellStart"/>
+      <w:r>
+        <w:t xml:space="preserve">idGrupo, </w:t>
+      </w:r>
       <w:r>
         <w:t>tipoEstado</w:t>
       </w:r>
-      <w:proofErr w:type="spellEnd"/>
-      <w:r>
-        <w:t xml:space="preserve">, </w:t>
-      </w:r>
-      <w:proofErr w:type="spellStart"/>
-      <w:r>
-        <w:t>idGrupo</w:t>
-      </w:r>
-      <w:proofErr w:type="spellEnd"/>
+      <w:r>
+        <w:t>, idTreinador</w:t>
+      </w:r>
     </w:p>
     <w:p>
       <w:pPr>
@@ -2789,14 +2223,12 @@
       <w:r>
         <w:t>(</w:t>
       </w:r>
-      <w:proofErr w:type="spellStart"/>
       <w:r>
         <w:rPr>
           <w:u w:val="single"/>
         </w:rPr>
         <w:t>idGrupo</w:t>
       </w:r>
-      <w:proofErr w:type="spellEnd"/>
       <w:r>
         <w:t>)</w:t>
       </w:r>
@@ -2873,13 +2305,8 @@
       </w:r>
       <w:proofErr w:type="spellEnd"/>
       <w:r>
-        <w:t xml:space="preserve"> aceite é </w:t>
-      </w:r>
-      <w:proofErr w:type="spellStart"/>
-      <w:r>
-        <w:t>idGrupo</w:t>
-      </w:r>
-      <w:proofErr w:type="spellEnd"/>
+        <w:t xml:space="preserve"> aceite é idGrupo</w:t>
+      </w:r>
     </w:p>
     <w:p>
       <w:pPr>
@@ -2896,13 +2323,8 @@
       </w:r>
       <w:proofErr w:type="spellEnd"/>
       <w:r>
-        <w:t xml:space="preserve"> aceite é </w:t>
-      </w:r>
-      <w:proofErr w:type="spellStart"/>
-      <w:r>
-        <w:t>idGrupo</w:t>
-      </w:r>
-      <w:proofErr w:type="spellEnd"/>
+        <w:t xml:space="preserve"> aceite é idGrupo</w:t>
+      </w:r>
     </w:p>
     <w:p>
       <w:pPr>
@@ -2947,20 +2369,24 @@
           <w:b/>
           <w:bCs/>
         </w:rPr>
-        <w:lastRenderedPageBreak/>
         <w:t>Estado</w:t>
       </w:r>
       <w:r>
+        <w:rPr>
+          <w:b/>
+          <w:bCs/>
+        </w:rPr>
+        <w:t>s</w:t>
+      </w:r>
+      <w:r>
         <w:t>(</w:t>
       </w:r>
-      <w:proofErr w:type="spellStart"/>
       <w:r>
         <w:rPr>
           <w:u w:val="single"/>
         </w:rPr>
         <w:t>tipoEstado</w:t>
       </w:r>
-      <w:proofErr w:type="spellEnd"/>
       <w:r>
         <w:t>)</w:t>
       </w:r>
@@ -3023,13 +2449,8 @@
       </w:r>
       <w:proofErr w:type="spellEnd"/>
       <w:r>
-        <w:t xml:space="preserve"> aceite é </w:t>
-      </w:r>
-      <w:proofErr w:type="spellStart"/>
-      <w:r>
-        <w:t>idGrupo</w:t>
-      </w:r>
-      <w:proofErr w:type="spellEnd"/>
+        <w:t xml:space="preserve"> aceite é idGrupo</w:t>
+      </w:r>
     </w:p>
     <w:p>
       <w:pPr>
@@ -3046,13 +2467,8 @@
       </w:r>
       <w:proofErr w:type="spellEnd"/>
       <w:r>
-        <w:t xml:space="preserve"> aceite é </w:t>
-      </w:r>
-      <w:proofErr w:type="spellStart"/>
-      <w:r>
-        <w:t>idGrupo</w:t>
-      </w:r>
-      <w:proofErr w:type="spellEnd"/>
+        <w:t xml:space="preserve"> aceite é idGrupo</w:t>
+      </w:r>
     </w:p>
     <w:p/>
     <w:p>
@@ -3062,58 +2478,41 @@
           <w:ilvl w:val="0"/>
           <w:numId w:val="9"/>
         </w:numPr>
-      </w:pPr>
-      <w:r>
-        <w:rPr>
-          <w:b/>
-          <w:bCs/>
+        <w:rPr>
+          <w:highlight w:val="yellow"/>
+        </w:rPr>
+      </w:pPr>
+      <w:r>
+        <w:rPr>
+          <w:b/>
+          <w:bCs/>
+          <w:highlight w:val="yellow"/>
         </w:rPr>
         <w:t>Jogo</w:t>
       </w:r>
       <w:r>
+        <w:rPr>
+          <w:highlight w:val="yellow"/>
+        </w:rPr>
         <w:t>(</w:t>
       </w:r>
-      <w:proofErr w:type="spellStart"/>
-      <w:r>
-        <w:rPr>
+      <w:r>
+        <w:rPr>
+          <w:highlight w:val="yellow"/>
           <w:u w:val="single"/>
         </w:rPr>
         <w:t>idJogo</w:t>
       </w:r>
-      <w:proofErr w:type="spellEnd"/>
-      <w:r>
-        <w:t xml:space="preserve">, </w:t>
-      </w:r>
-      <w:proofErr w:type="spellStart"/>
-      <w:r>
-        <w:t>eliminatoria</w:t>
-      </w:r>
-      <w:proofErr w:type="spellEnd"/>
-      <w:r>
-        <w:t xml:space="preserve">, </w:t>
-      </w:r>
-      <w:proofErr w:type="spellStart"/>
-      <w:r>
-        <w:t>dataJogo</w:t>
-      </w:r>
-      <w:proofErr w:type="spellEnd"/>
-      <w:r>
-        <w:t xml:space="preserve">, </w:t>
-      </w:r>
-      <w:proofErr w:type="spellStart"/>
-      <w:r>
-        <w:t>idEstadio</w:t>
-      </w:r>
-      <w:proofErr w:type="spellEnd"/>
-      <w:r>
-        <w:t>-&gt;</w:t>
-      </w:r>
-      <w:proofErr w:type="spellStart"/>
-      <w:r>
-        <w:t>estadio</w:t>
-      </w:r>
-      <w:proofErr w:type="spellEnd"/>
-      <w:r>
+      <w:r>
+        <w:rPr>
+          <w:highlight w:val="yellow"/>
+        </w:rPr>
+        <w:t>, eliminatoria, dataJogo, idEstadio-&gt;estadio</w:t>
+      </w:r>
+      <w:r>
+        <w:rPr>
+          <w:highlight w:val="yellow"/>
+        </w:rPr>
         <w:t>)</w:t>
       </w:r>
     </w:p>
@@ -3136,48 +2535,14 @@
           <w:b/>
           <w:bCs/>
         </w:rPr>
-        <w:t xml:space="preserve">: </w:t>
-      </w:r>
-      <w:proofErr w:type="spellStart"/>
-      <w:r>
-        <w:rPr>
-          <w:b/>
-          <w:bCs/>
-        </w:rPr>
-        <w:t>idJogo</w:t>
-      </w:r>
-      <w:proofErr w:type="spellEnd"/>
-      <w:r>
-        <w:rPr>
-          <w:b/>
-          <w:bCs/>
-        </w:rPr>
-        <w:t xml:space="preserve"> -&gt;</w:t>
-      </w:r>
-      <w:r>
-        <w:t xml:space="preserve"> </w:t>
-      </w:r>
-      <w:proofErr w:type="spellStart"/>
-      <w:r>
-        <w:t>eliminatoria</w:t>
-      </w:r>
-      <w:proofErr w:type="spellEnd"/>
-      <w:r>
-        <w:t xml:space="preserve">, </w:t>
-      </w:r>
-      <w:proofErr w:type="spellStart"/>
-      <w:r>
-        <w:t>dataJogo</w:t>
-      </w:r>
-      <w:proofErr w:type="spellEnd"/>
-      <w:r>
-        <w:t xml:space="preserve">, </w:t>
-      </w:r>
-      <w:proofErr w:type="spellStart"/>
-      <w:r>
-        <w:t>idEstadio</w:t>
-      </w:r>
-      <w:proofErr w:type="spellEnd"/>
+        <w:t>: idJogo -&gt;</w:t>
+      </w:r>
+      <w:r>
+        <w:t xml:space="preserve"> eliminatoria, dataJogo</w:t>
+      </w:r>
+      <w:r>
+        <w:t>, idEstadio</w:t>
+      </w:r>
     </w:p>
     <w:p>
       <w:pPr>
@@ -3286,32 +2651,14 @@
       <w:r>
         <w:t>(</w:t>
       </w:r>
-      <w:proofErr w:type="spellStart"/>
       <w:r>
         <w:rPr>
           <w:u w:val="single"/>
         </w:rPr>
         <w:t>idArbitro</w:t>
       </w:r>
-      <w:proofErr w:type="spellEnd"/>
-      <w:r>
-        <w:t xml:space="preserve">, </w:t>
-      </w:r>
-      <w:proofErr w:type="spellStart"/>
-      <w:r>
-        <w:t>nomeArbitro</w:t>
-      </w:r>
-      <w:proofErr w:type="spellEnd"/>
-      <w:r>
-        <w:t xml:space="preserve">, idade, </w:t>
-      </w:r>
-      <w:proofErr w:type="spellStart"/>
-      <w:r>
-        <w:t>nivel</w:t>
-      </w:r>
-      <w:proofErr w:type="spellEnd"/>
-      <w:r>
-        <w:t>)</w:t>
+      <w:r>
+        <w:t>, nomeArbitro, idade, nivel)</w:t>
       </w:r>
     </w:p>
     <w:p>
@@ -3333,34 +2680,10 @@
           <w:b/>
           <w:bCs/>
         </w:rPr>
-        <w:t xml:space="preserve">: </w:t>
-      </w:r>
-      <w:proofErr w:type="spellStart"/>
-      <w:r>
-        <w:rPr>
-          <w:b/>
-          <w:bCs/>
-        </w:rPr>
-        <w:t>idArbitro</w:t>
-      </w:r>
-      <w:proofErr w:type="spellEnd"/>
-      <w:r>
-        <w:rPr>
-          <w:b/>
-          <w:bCs/>
-        </w:rPr>
-        <w:t xml:space="preserve"> -&gt;</w:t>
-      </w:r>
-      <w:r>
-        <w:t xml:space="preserve"> </w:t>
-      </w:r>
-      <w:proofErr w:type="spellStart"/>
-      <w:r>
-        <w:t>nomeArbitro</w:t>
-      </w:r>
-      <w:proofErr w:type="spellEnd"/>
-      <w:r>
-        <w:t>, idade, nível</w:t>
+        <w:t>: idArbitro -&gt;</w:t>
+      </w:r>
+      <w:r>
+        <w:t xml:space="preserve"> nomeArbitro, idade, nível</w:t>
       </w:r>
     </w:p>
     <w:p>
@@ -3461,7 +2784,7 @@
           <w:bCs/>
         </w:rPr>
       </w:pPr>
-      <w:proofErr w:type="spellStart"/>
+      <w:proofErr w:type="gramStart"/>
       <w:r>
         <w:rPr>
           <w:b/>
@@ -3469,31 +2792,22 @@
         </w:rPr>
         <w:t>Estadio</w:t>
       </w:r>
-      <w:proofErr w:type="spellEnd"/>
       <w:r>
         <w:t>(</w:t>
       </w:r>
-      <w:proofErr w:type="spellStart"/>
-      <w:r>
+      <w:proofErr w:type="gramEnd"/>
+      <w:r>
+        <w:rPr>
+          <w:u w:val="single"/>
+        </w:rPr>
         <w:t>idEstadio</w:t>
       </w:r>
-      <w:proofErr w:type="spellEnd"/>
-      <w:r>
-        <w:t xml:space="preserve">, </w:t>
-      </w:r>
-      <w:proofErr w:type="spellStart"/>
-      <w:r>
-        <w:t>nomeEstadio</w:t>
-      </w:r>
-      <w:proofErr w:type="spellEnd"/>
-      <w:r>
-        <w:t xml:space="preserve">, capacidade, </w:t>
-      </w:r>
-      <w:proofErr w:type="spellStart"/>
-      <w:r>
-        <w:t>anoInauguracao</w:t>
-      </w:r>
-      <w:proofErr w:type="spellEnd"/>
+      <w:r>
+        <w:t>, nomeEstadio</w:t>
+      </w:r>
+      <w:r>
+        <w:t>, capacidade, anoInauguracao</w:t>
+      </w:r>
       <w:r>
         <w:t>)</w:t>
       </w:r>
@@ -3517,37 +2831,14 @@
           <w:b/>
           <w:bCs/>
         </w:rPr>
-        <w:t xml:space="preserve">: </w:t>
-      </w:r>
-      <w:proofErr w:type="spellStart"/>
-      <w:r>
-        <w:rPr>
-          <w:b/>
-          <w:bCs/>
-        </w:rPr>
-        <w:t>idEstadio</w:t>
-      </w:r>
-      <w:proofErr w:type="spellEnd"/>
-      <w:r>
-        <w:rPr>
-          <w:b/>
-          <w:bCs/>
-        </w:rPr>
-        <w:t>-&gt;</w:t>
-      </w:r>
-      <w:proofErr w:type="spellStart"/>
+        <w:t>: idEstadio-&gt;</w:t>
+      </w:r>
       <w:r>
         <w:t>nomeEstadio</w:t>
       </w:r>
-      <w:proofErr w:type="spellEnd"/>
-      <w:r>
-        <w:t xml:space="preserve">, capacidade, </w:t>
-      </w:r>
-      <w:proofErr w:type="spellStart"/>
-      <w:r>
-        <w:t>anoInauguracao</w:t>
-      </w:r>
-      <w:proofErr w:type="spellEnd"/>
+      <w:r>
+        <w:t>, capacidade, anoInauguracao</w:t>
+      </w:r>
     </w:p>
     <w:p>
       <w:pPr>
@@ -3660,6 +2951,7 @@
         </w:numPr>
         <w:jc w:val="left"/>
       </w:pPr>
+      <w:proofErr w:type="gramStart"/>
       <w:r>
         <w:rPr>
           <w:b/>
@@ -3670,29 +2962,15 @@
       <w:r>
         <w:t>(</w:t>
       </w:r>
-      <w:proofErr w:type="spellStart"/>
-      <w:r>
+      <w:proofErr w:type="gramEnd"/>
+      <w:r>
+        <w:rPr>
+          <w:u w:val="single"/>
+        </w:rPr>
         <w:t>idTreinador</w:t>
       </w:r>
-      <w:proofErr w:type="spellEnd"/>
-      <w:r>
-        <w:t xml:space="preserve">, </w:t>
-      </w:r>
-      <w:proofErr w:type="spellStart"/>
-      <w:r>
-        <w:t>nomeTreinador</w:t>
-      </w:r>
-      <w:proofErr w:type="spellEnd"/>
-      <w:r>
-        <w:t xml:space="preserve">, </w:t>
-      </w:r>
-      <w:proofErr w:type="spellStart"/>
-      <w:r>
-        <w:t>estiloDeJogo</w:t>
-      </w:r>
-      <w:proofErr w:type="spellEnd"/>
-      <w:r>
-        <w:t>)</w:t>
+      <w:r>
+        <w:t>, nomeTreinador, estiloDeJogo)</w:t>
       </w:r>
     </w:p>
     <w:p>
@@ -3707,6 +2985,7 @@
           <w:b/>
           <w:bCs/>
         </w:rPr>
+        <w:lastRenderedPageBreak/>
         <w:t>FDs</w:t>
       </w:r>
       <w:proofErr w:type="spellEnd"/>
@@ -3715,37 +2994,11 @@
           <w:b/>
           <w:bCs/>
         </w:rPr>
-        <w:t xml:space="preserve">: </w:t>
-      </w:r>
-      <w:proofErr w:type="spellStart"/>
-      <w:r>
-        <w:rPr>
-          <w:b/>
-          <w:bCs/>
-        </w:rPr>
-        <w:t>idTreinador</w:t>
-      </w:r>
-      <w:proofErr w:type="spellEnd"/>
-      <w:r>
-        <w:rPr>
-          <w:b/>
-          <w:bCs/>
-        </w:rPr>
-        <w:t>-&gt;</w:t>
-      </w:r>
-      <w:proofErr w:type="spellStart"/>
-      <w:r>
-        <w:t>nomeTreinador</w:t>
-      </w:r>
-      <w:proofErr w:type="spellEnd"/>
-      <w:r>
-        <w:t xml:space="preserve">, </w:t>
-      </w:r>
-      <w:proofErr w:type="spellStart"/>
-      <w:r>
-        <w:t>estiloDeJogo</w:t>
-      </w:r>
-      <w:proofErr w:type="spellEnd"/>
+        <w:t>: idTreinador-&gt;</w:t>
+      </w:r>
+      <w:r>
+        <w:t>nomeTreinador, estiloDeJogo</w:t>
+      </w:r>
     </w:p>
     <w:p>
       <w:pPr>
@@ -3848,7 +3101,6 @@
           <w:highlight w:val="yellow"/>
         </w:rPr>
       </w:pPr>
-      <w:proofErr w:type="spellStart"/>
       <w:r>
         <w:rPr>
           <w:b/>
@@ -3857,138 +3109,11 @@
         </w:rPr>
         <w:t>EstatisticasJogador</w:t>
       </w:r>
-      <w:proofErr w:type="spellEnd"/>
       <w:r>
         <w:rPr>
           <w:highlight w:val="yellow"/>
         </w:rPr>
-        <w:t>(</w:t>
-      </w:r>
-      <w:proofErr w:type="spellStart"/>
-      <w:r>
-        <w:rPr>
-          <w:highlight w:val="yellow"/>
-        </w:rPr>
-        <w:t>golosMarcados</w:t>
-      </w:r>
-      <w:proofErr w:type="spellEnd"/>
-      <w:r>
-        <w:rPr>
-          <w:highlight w:val="yellow"/>
-        </w:rPr>
-        <w:t xml:space="preserve">, assistências, </w:t>
-      </w:r>
-      <w:proofErr w:type="spellStart"/>
-      <w:r>
-        <w:rPr>
-          <w:highlight w:val="yellow"/>
-        </w:rPr>
-        <w:t>passesRealizados</w:t>
-      </w:r>
-      <w:proofErr w:type="spellEnd"/>
-      <w:r>
-        <w:rPr>
-          <w:highlight w:val="yellow"/>
-        </w:rPr>
-        <w:t xml:space="preserve">, </w:t>
-      </w:r>
-      <w:proofErr w:type="spellStart"/>
-      <w:r>
-        <w:rPr>
-          <w:highlight w:val="yellow"/>
-        </w:rPr>
-        <w:t>cortesRealizados</w:t>
-      </w:r>
-      <w:proofErr w:type="spellEnd"/>
-      <w:r>
-        <w:rPr>
-          <w:highlight w:val="yellow"/>
-        </w:rPr>
-        <w:t xml:space="preserve">, </w:t>
-      </w:r>
-      <w:proofErr w:type="spellStart"/>
-      <w:r>
-        <w:rPr>
-          <w:highlight w:val="yellow"/>
-        </w:rPr>
-        <w:t>cartoesAmarelos</w:t>
-      </w:r>
-      <w:proofErr w:type="spellEnd"/>
-      <w:r>
-        <w:rPr>
-          <w:highlight w:val="yellow"/>
-        </w:rPr>
-        <w:t xml:space="preserve">, </w:t>
-      </w:r>
-      <w:proofErr w:type="spellStart"/>
-      <w:r>
-        <w:rPr>
-          <w:highlight w:val="yellow"/>
-        </w:rPr>
-        <w:t>cartoesVermelhos</w:t>
-      </w:r>
-      <w:proofErr w:type="spellEnd"/>
-      <w:r>
-        <w:rPr>
-          <w:highlight w:val="yellow"/>
-        </w:rPr>
-        <w:t xml:space="preserve">, </w:t>
-      </w:r>
-      <w:proofErr w:type="spellStart"/>
-      <w:r>
-        <w:rPr>
-          <w:highlight w:val="yellow"/>
-        </w:rPr>
-        <w:t>faltasCometidas</w:t>
-      </w:r>
-      <w:proofErr w:type="spellEnd"/>
-      <w:r>
-        <w:rPr>
-          <w:highlight w:val="yellow"/>
-        </w:rPr>
-        <w:t xml:space="preserve">, </w:t>
-      </w:r>
-      <w:proofErr w:type="spellStart"/>
-      <w:r>
-        <w:rPr>
-          <w:highlight w:val="yellow"/>
-        </w:rPr>
-        <w:t>golosDefendidos</w:t>
-      </w:r>
-      <w:proofErr w:type="spellEnd"/>
-      <w:r>
-        <w:rPr>
-          <w:highlight w:val="yellow"/>
-        </w:rPr>
-        <w:t xml:space="preserve">, </w:t>
-      </w:r>
-      <w:proofErr w:type="spellStart"/>
-      <w:r>
-        <w:rPr>
-          <w:highlight w:val="yellow"/>
-        </w:rPr>
-        <w:t>idJogador</w:t>
-      </w:r>
-      <w:proofErr w:type="spellEnd"/>
-      <w:r>
-        <w:rPr>
-          <w:highlight w:val="yellow"/>
-        </w:rPr>
-        <w:t xml:space="preserve">-&gt;Jogador, </w:t>
-      </w:r>
-      <w:proofErr w:type="spellStart"/>
-      <w:r>
-        <w:rPr>
-          <w:highlight w:val="yellow"/>
-        </w:rPr>
-        <w:t>idJogo</w:t>
-      </w:r>
-      <w:proofErr w:type="spellEnd"/>
-      <w:r>
-        <w:rPr>
-          <w:highlight w:val="yellow"/>
-        </w:rPr>
-        <w:t>-&gt;Jogo)</w:t>
+        <w:t>(golosMarcados, assistências, passesRealizados, cortesRealizados, cartoesAmarelos, cartoesVermelhos, faltasCometidas, golosDefendidos, idJogador-&gt;Jogador, idJogo-&gt;Jogo)</w:t>
       </w:r>
     </w:p>
     <w:p>
@@ -4043,259 +3168,7 @@
     </w:p>
     <w:p>
       <w:pPr>
-        <w:pStyle w:val="ListParagraph"/>
-        <w:numPr>
-          <w:ilvl w:val="0"/>
-          <w:numId w:val="9"/>
-        </w:numPr>
-        <w:rPr>
-          <w:highlight w:val="yellow"/>
-        </w:rPr>
-      </w:pPr>
-      <w:proofErr w:type="spellStart"/>
-      <w:r>
-        <w:rPr>
-          <w:b/>
-          <w:bCs/>
-          <w:highlight w:val="yellow"/>
-        </w:rPr>
-        <w:t>EstatisticasDeJogo</w:t>
-      </w:r>
-      <w:proofErr w:type="spellEnd"/>
-      <w:r>
-        <w:rPr>
-          <w:highlight w:val="yellow"/>
-        </w:rPr>
-        <w:t>(</w:t>
-      </w:r>
-      <w:proofErr w:type="spellStart"/>
-      <w:r>
-        <w:rPr>
-          <w:highlight w:val="yellow"/>
-        </w:rPr>
-        <w:t>nFaltasVisitada</w:t>
-      </w:r>
-      <w:proofErr w:type="spellEnd"/>
-      <w:r>
-        <w:rPr>
-          <w:highlight w:val="yellow"/>
-        </w:rPr>
-        <w:t xml:space="preserve">, </w:t>
-      </w:r>
-      <w:proofErr w:type="spellStart"/>
-      <w:r>
-        <w:rPr>
-          <w:highlight w:val="yellow"/>
-        </w:rPr>
-        <w:t>nFaltasVisitante</w:t>
-      </w:r>
-      <w:proofErr w:type="spellEnd"/>
-      <w:r>
-        <w:rPr>
-          <w:highlight w:val="yellow"/>
-        </w:rPr>
-        <w:t xml:space="preserve">, </w:t>
-      </w:r>
-      <w:proofErr w:type="spellStart"/>
-      <w:r>
-        <w:rPr>
-          <w:highlight w:val="yellow"/>
-        </w:rPr>
-        <w:t>posseDeBolaVisitada</w:t>
-      </w:r>
-      <w:proofErr w:type="spellEnd"/>
-      <w:r>
-        <w:rPr>
-          <w:highlight w:val="yellow"/>
-        </w:rPr>
-        <w:t xml:space="preserve">, </w:t>
-      </w:r>
-      <w:proofErr w:type="spellStart"/>
-      <w:r>
-        <w:rPr>
-          <w:highlight w:val="yellow"/>
-        </w:rPr>
-        <w:t>posseDeBolaVisitante</w:t>
-      </w:r>
-      <w:proofErr w:type="spellEnd"/>
-      <w:r>
-        <w:rPr>
-          <w:highlight w:val="yellow"/>
-        </w:rPr>
-        <w:t xml:space="preserve">, </w:t>
-      </w:r>
-      <w:proofErr w:type="spellStart"/>
-      <w:r>
-        <w:rPr>
-          <w:highlight w:val="yellow"/>
-        </w:rPr>
-        <w:t>cantosVisitada</w:t>
-      </w:r>
-      <w:proofErr w:type="spellEnd"/>
-      <w:r>
-        <w:rPr>
-          <w:highlight w:val="yellow"/>
-        </w:rPr>
-        <w:t xml:space="preserve">, </w:t>
-      </w:r>
-      <w:proofErr w:type="spellStart"/>
-      <w:r>
-        <w:rPr>
-          <w:highlight w:val="yellow"/>
-        </w:rPr>
-        <w:t>cantosVisitante</w:t>
-      </w:r>
-      <w:proofErr w:type="spellEnd"/>
-      <w:r>
-        <w:rPr>
-          <w:highlight w:val="yellow"/>
-        </w:rPr>
-        <w:t xml:space="preserve">, </w:t>
-      </w:r>
-      <w:proofErr w:type="spellStart"/>
-      <w:r>
-        <w:rPr>
-          <w:highlight w:val="yellow"/>
-        </w:rPr>
-        <w:t>rematesVisitada</w:t>
-      </w:r>
-      <w:proofErr w:type="spellEnd"/>
-      <w:r>
-        <w:rPr>
-          <w:highlight w:val="yellow"/>
-        </w:rPr>
-        <w:t xml:space="preserve">, </w:t>
-      </w:r>
-      <w:proofErr w:type="spellStart"/>
-      <w:r>
-        <w:rPr>
-          <w:highlight w:val="yellow"/>
-        </w:rPr>
-        <w:t>rematesVisitante</w:t>
-      </w:r>
-      <w:proofErr w:type="spellEnd"/>
-      <w:r>
-        <w:rPr>
-          <w:highlight w:val="yellow"/>
-        </w:rPr>
-        <w:t xml:space="preserve">, </w:t>
-      </w:r>
-      <w:proofErr w:type="spellStart"/>
-      <w:r>
-        <w:rPr>
-          <w:highlight w:val="yellow"/>
-        </w:rPr>
-        <w:t>passesCompletosVisitada</w:t>
-      </w:r>
-      <w:proofErr w:type="spellEnd"/>
-      <w:r>
-        <w:rPr>
-          <w:highlight w:val="yellow"/>
-        </w:rPr>
-        <w:t xml:space="preserve">, </w:t>
-      </w:r>
-      <w:proofErr w:type="spellStart"/>
-      <w:r>
-        <w:rPr>
-          <w:highlight w:val="yellow"/>
-        </w:rPr>
-        <w:t>passesCompletosVisitante</w:t>
-      </w:r>
-      <w:proofErr w:type="spellEnd"/>
-      <w:r>
-        <w:rPr>
-          <w:highlight w:val="yellow"/>
-        </w:rPr>
-        <w:t xml:space="preserve">, </w:t>
-      </w:r>
-      <w:proofErr w:type="spellStart"/>
-      <w:r>
-        <w:rPr>
-          <w:highlight w:val="yellow"/>
-        </w:rPr>
-        <w:t>rematesABalizaVisitada</w:t>
-      </w:r>
-      <w:proofErr w:type="spellEnd"/>
-      <w:r>
-        <w:rPr>
-          <w:highlight w:val="yellow"/>
-        </w:rPr>
-        <w:t xml:space="preserve">, </w:t>
-      </w:r>
-      <w:proofErr w:type="spellStart"/>
-      <w:r>
-        <w:rPr>
-          <w:highlight w:val="yellow"/>
-        </w:rPr>
-        <w:t>rematesABalizaVisitante</w:t>
-      </w:r>
-      <w:proofErr w:type="spellEnd"/>
-      <w:r>
-        <w:rPr>
-          <w:highlight w:val="yellow"/>
-        </w:rPr>
-        <w:t xml:space="preserve">, </w:t>
-      </w:r>
-      <w:proofErr w:type="spellStart"/>
-      <w:r>
-        <w:rPr>
-          <w:highlight w:val="yellow"/>
-        </w:rPr>
-        <w:t>golosVisitada</w:t>
-      </w:r>
-      <w:proofErr w:type="spellEnd"/>
-      <w:r>
-        <w:rPr>
-          <w:highlight w:val="yellow"/>
-        </w:rPr>
-        <w:t xml:space="preserve">, </w:t>
-      </w:r>
-      <w:proofErr w:type="spellStart"/>
-      <w:r>
-        <w:rPr>
-          <w:highlight w:val="yellow"/>
-        </w:rPr>
-        <w:t>golosVisitante</w:t>
-      </w:r>
-      <w:proofErr w:type="spellEnd"/>
-      <w:r>
-        <w:rPr>
-          <w:highlight w:val="yellow"/>
-        </w:rPr>
-        <w:t xml:space="preserve">, </w:t>
-      </w:r>
-      <w:proofErr w:type="spellStart"/>
-      <w:r>
-        <w:rPr>
-          <w:highlight w:val="yellow"/>
-        </w:rPr>
-        <w:t>idEquipa</w:t>
-      </w:r>
-      <w:proofErr w:type="spellEnd"/>
-      <w:r>
-        <w:rPr>
-          <w:highlight w:val="yellow"/>
-        </w:rPr>
-        <w:t xml:space="preserve">-&gt;Equipa, </w:t>
-      </w:r>
-      <w:proofErr w:type="spellStart"/>
-      <w:r>
-        <w:rPr>
-          <w:highlight w:val="yellow"/>
-        </w:rPr>
-        <w:t>idJogo</w:t>
-      </w:r>
-      <w:proofErr w:type="spellEnd"/>
-      <w:r>
-        <w:rPr>
-          <w:highlight w:val="yellow"/>
-        </w:rPr>
-        <w:t>-&gt;Jogo)</w:t>
-      </w:r>
-    </w:p>
-    <w:p>
-      <w:pPr>
-        <w:ind w:left="360" w:firstLine="0"/>
+        <w:ind w:left="0" w:firstLine="360"/>
         <w:jc w:val="left"/>
       </w:pPr>
     </w:p>
@@ -4336,13 +3209,8 @@
           <w:numId w:val="9"/>
         </w:numPr>
       </w:pPr>
-      <w:proofErr w:type="spellStart"/>
-      <w:r>
-        <w:t>idJogador</w:t>
-      </w:r>
-      <w:proofErr w:type="spellEnd"/>
-      <w:r>
-        <w:t>: restrição chave (</w:t>
+      <w:r>
+        <w:t>idJogador: restrição chave (</w:t>
       </w:r>
       <w:proofErr w:type="spellStart"/>
       <w:r>
@@ -4400,13 +3268,8 @@
           <w:numId w:val="9"/>
         </w:numPr>
       </w:pPr>
-      <w:proofErr w:type="spellStart"/>
-      <w:r>
-        <w:t>nomeJogador</w:t>
-      </w:r>
-      <w:proofErr w:type="spellEnd"/>
-      <w:r>
-        <w:t xml:space="preserve">: </w:t>
+      <w:r>
+        <w:t xml:space="preserve">nomeJogador: </w:t>
       </w:r>
       <w:r>
         <w:t xml:space="preserve"> restrição </w:t>
@@ -4436,13 +3299,8 @@
           <w:numId w:val="9"/>
         </w:numPr>
       </w:pPr>
-      <w:proofErr w:type="spellStart"/>
-      <w:r>
-        <w:t>nGolos</w:t>
-      </w:r>
-      <w:proofErr w:type="spellEnd"/>
-      <w:r>
-        <w:t xml:space="preserve">: </w:t>
+      <w:r>
+        <w:t xml:space="preserve">nGolos: </w:t>
       </w:r>
       <w:r>
         <w:t xml:space="preserve">restrição </w:t>
@@ -4563,13 +3421,8 @@
           <w:numId w:val="9"/>
         </w:numPr>
       </w:pPr>
-      <w:proofErr w:type="spellStart"/>
-      <w:r>
-        <w:t>jogosJogados</w:t>
-      </w:r>
-      <w:proofErr w:type="spellEnd"/>
-      <w:r>
-        <w:t>:</w:t>
+      <w:r>
+        <w:t>jogosJogados:</w:t>
       </w:r>
       <w:r>
         <w:t xml:space="preserve"> restrição </w:t>
@@ -4659,13 +3512,8 @@
           <w:numId w:val="9"/>
         </w:numPr>
       </w:pPr>
-      <w:proofErr w:type="spellStart"/>
-      <w:r>
-        <w:t>posicao</w:t>
-      </w:r>
-      <w:proofErr w:type="spellEnd"/>
-      <w:r>
-        <w:t>:</w:t>
+      <w:r>
+        <w:t>posicao:</w:t>
       </w:r>
       <w:r>
         <w:t xml:space="preserve"> restrição </w:t>
@@ -4779,13 +3627,8 @@
           <w:bCs/>
         </w:rPr>
       </w:pPr>
-      <w:proofErr w:type="spellStart"/>
-      <w:r>
-        <w:t>idEquipa</w:t>
-      </w:r>
-      <w:proofErr w:type="spellEnd"/>
-      <w:r>
-        <w:t>: Restrição de chave (</w:t>
+      <w:r>
+        <w:t>idEquipa: Restrição de chave (</w:t>
       </w:r>
       <w:proofErr w:type="spellStart"/>
       <w:r>
@@ -4828,13 +3671,8 @@
           <w:bCs/>
         </w:rPr>
       </w:pPr>
-      <w:proofErr w:type="spellStart"/>
-      <w:r>
-        <w:t>nomeEquipa</w:t>
-      </w:r>
-      <w:proofErr w:type="spellEnd"/>
-      <w:r>
-        <w:t>:</w:t>
+      <w:r>
+        <w:t>nomeEquipa:</w:t>
       </w:r>
       <w:r>
         <w:t xml:space="preserve"> </w:t>
@@ -4891,13 +3729,8 @@
           <w:bCs/>
         </w:rPr>
       </w:pPr>
-      <w:proofErr w:type="spellStart"/>
-      <w:r>
-        <w:t>jogosJogados</w:t>
-      </w:r>
-      <w:proofErr w:type="spellEnd"/>
-      <w:r>
-        <w:t>:</w:t>
+      <w:r>
+        <w:t>jogosJogados:</w:t>
       </w:r>
       <w:r>
         <w:t xml:space="preserve"> restrição </w:t>
@@ -4935,13 +3768,8 @@
           <w:numId w:val="10"/>
         </w:numPr>
       </w:pPr>
-      <w:proofErr w:type="spellStart"/>
-      <w:r>
-        <w:t>nPontos</w:t>
-      </w:r>
-      <w:proofErr w:type="spellEnd"/>
-      <w:r>
-        <w:t xml:space="preserve">: restrições </w:t>
+      <w:r>
+        <w:t xml:space="preserve">nPontos: restrições </w:t>
       </w:r>
       <w:proofErr w:type="spellStart"/>
       <w:r>
@@ -4984,13 +3812,8 @@
           <w:numId w:val="10"/>
         </w:numPr>
       </w:pPr>
-      <w:proofErr w:type="spellStart"/>
-      <w:r>
-        <w:t>classificacao</w:t>
-      </w:r>
-      <w:proofErr w:type="spellEnd"/>
-      <w:r>
-        <w:t xml:space="preserve">: restrições </w:t>
+      <w:r>
+        <w:t xml:space="preserve">classificacao: restrições </w:t>
       </w:r>
       <w:proofErr w:type="spellStart"/>
       <w:r>
@@ -5033,13 +3856,8 @@
           <w:numId w:val="10"/>
         </w:numPr>
       </w:pPr>
-      <w:proofErr w:type="spellStart"/>
-      <w:r>
-        <w:t>golosMarcados</w:t>
-      </w:r>
-      <w:proofErr w:type="spellEnd"/>
-      <w:r>
-        <w:t xml:space="preserve">: restrições </w:t>
+      <w:r>
+        <w:t xml:space="preserve">golosMarcados: restrições </w:t>
       </w:r>
       <w:proofErr w:type="spellStart"/>
       <w:r>
@@ -5050,12 +3868,17 @@
         <w:t xml:space="preserve"> </w:t>
       </w:r>
       <w:proofErr w:type="spellStart"/>
+      <w:proofErr w:type="gramStart"/>
       <w:r>
         <w:t>null</w:t>
       </w:r>
       <w:proofErr w:type="spellEnd"/>
       <w:r>
-        <w:t xml:space="preserve">  e </w:t>
+        <w:t xml:space="preserve">  e</w:t>
+      </w:r>
+      <w:proofErr w:type="gramEnd"/>
+      <w:r>
+        <w:t xml:space="preserve"> </w:t>
       </w:r>
       <w:proofErr w:type="spellStart"/>
       <w:r>
@@ -5063,15 +3886,7 @@
       </w:r>
       <w:proofErr w:type="spellEnd"/>
       <w:r>
-        <w:t xml:space="preserve"> dado que tem de ser inserido um </w:t>
-      </w:r>
-      <w:proofErr w:type="gramStart"/>
-      <w:r>
-        <w:t>numero</w:t>
-      </w:r>
-      <w:proofErr w:type="gramEnd"/>
-      <w:r>
-        <w:t xml:space="preserve"> &gt;= 0.</w:t>
+        <w:t xml:space="preserve"> dado que tem de ser inserido um numero &gt;= 0.</w:t>
       </w:r>
     </w:p>
     <w:p>
@@ -5082,13 +3897,8 @@
           <w:numId w:val="10"/>
         </w:numPr>
       </w:pPr>
-      <w:proofErr w:type="spellStart"/>
-      <w:r>
-        <w:t>golosSofridos</w:t>
-      </w:r>
-      <w:proofErr w:type="spellEnd"/>
-      <w:r>
-        <w:t>:</w:t>
+      <w:r>
+        <w:t>golosSofridos:</w:t>
       </w:r>
       <w:r>
         <w:t xml:space="preserve"> </w:t>
@@ -5288,13 +4098,8 @@
           <w:numId w:val="11"/>
         </w:numPr>
       </w:pPr>
-      <w:proofErr w:type="spellStart"/>
-      <w:r>
-        <w:t>idGrupo</w:t>
-      </w:r>
-      <w:proofErr w:type="spellEnd"/>
-      <w:r>
-        <w:t>:</w:t>
+      <w:r>
+        <w:t>idGrupo:</w:t>
       </w:r>
       <w:r>
         <w:t xml:space="preserve"> restrições </w:t>
@@ -5355,6 +4160,13 @@
           <w:bCs/>
         </w:rPr>
         <w:t>Estado</w:t>
+      </w:r>
+      <w:r>
+        <w:rPr>
+          <w:b/>
+          <w:bCs/>
+        </w:rPr>
+        <w:t>s</w:t>
       </w:r>
     </w:p>
     <w:p>
@@ -5369,13 +4181,8 @@
           <w:bCs/>
         </w:rPr>
       </w:pPr>
-      <w:proofErr w:type="spellStart"/>
-      <w:r>
-        <w:t>tipoEstado</w:t>
-      </w:r>
-      <w:proofErr w:type="spellEnd"/>
-      <w:r>
-        <w:t xml:space="preserve">: restrições </w:t>
+      <w:r>
+        <w:t xml:space="preserve">tipoEstado: restrições </w:t>
       </w:r>
       <w:proofErr w:type="spellStart"/>
       <w:r>
@@ -5432,534 +4239,13 @@
           <w:bCs/>
         </w:rPr>
       </w:pPr>
-      <w:proofErr w:type="spellStart"/>
-      <w:r>
-        <w:rPr>
-          <w:b/>
-          <w:bCs/>
-        </w:rPr>
-        <w:t>EstatisticasDeJogo</w:t>
-      </w:r>
-      <w:proofErr w:type="spellEnd"/>
-    </w:p>
-    <w:p>
-      <w:pPr>
-        <w:pStyle w:val="ListParagraph"/>
-        <w:numPr>
-          <w:ilvl w:val="0"/>
-          <w:numId w:val="11"/>
-        </w:numPr>
-      </w:pPr>
-      <w:proofErr w:type="spellStart"/>
-      <w:r>
-        <w:t>nFaltasVisitada</w:t>
-      </w:r>
-      <w:proofErr w:type="spellEnd"/>
-      <w:r>
-        <w:t xml:space="preserve">: restrição </w:t>
-      </w:r>
-      <w:proofErr w:type="spellStart"/>
-      <w:r>
-        <w:t>not</w:t>
-      </w:r>
-      <w:proofErr w:type="spellEnd"/>
-      <w:r>
-        <w:t xml:space="preserve"> </w:t>
-      </w:r>
-      <w:proofErr w:type="spellStart"/>
-      <w:r>
-        <w:t>null</w:t>
-      </w:r>
-      <w:proofErr w:type="spellEnd"/>
-      <w:r>
-        <w:t>, uma vez que tem de ser inserido um valor &gt;= 0.</w:t>
-      </w:r>
-    </w:p>
-    <w:p>
-      <w:pPr>
-        <w:pStyle w:val="ListParagraph"/>
-        <w:numPr>
-          <w:ilvl w:val="0"/>
-          <w:numId w:val="11"/>
-        </w:numPr>
-      </w:pPr>
-      <w:proofErr w:type="spellStart"/>
-      <w:r>
-        <w:t>nFaltasVisitante</w:t>
-      </w:r>
-      <w:proofErr w:type="spellEnd"/>
-      <w:r>
-        <w:t xml:space="preserve">: restrição </w:t>
-      </w:r>
-      <w:proofErr w:type="spellStart"/>
-      <w:r>
-        <w:t>not</w:t>
-      </w:r>
-      <w:proofErr w:type="spellEnd"/>
-      <w:r>
-        <w:t xml:space="preserve"> </w:t>
-      </w:r>
-      <w:proofErr w:type="spellStart"/>
-      <w:r>
-        <w:t>null</w:t>
-      </w:r>
-      <w:proofErr w:type="spellEnd"/>
-      <w:r>
-        <w:t>, uma vez que tem de ser inserido um valor &gt;= 0.</w:t>
-      </w:r>
-    </w:p>
-    <w:p>
-      <w:pPr>
-        <w:pStyle w:val="ListParagraph"/>
-        <w:numPr>
-          <w:ilvl w:val="0"/>
-          <w:numId w:val="11"/>
-        </w:numPr>
-      </w:pPr>
-      <w:proofErr w:type="spellStart"/>
-      <w:r>
-        <w:t>posseDeBolaVisitada</w:t>
-      </w:r>
-      <w:proofErr w:type="spellEnd"/>
-      <w:r>
-        <w:t xml:space="preserve">: restrição </w:t>
-      </w:r>
-      <w:proofErr w:type="spellStart"/>
-      <w:r>
-        <w:t>not</w:t>
-      </w:r>
-      <w:proofErr w:type="spellEnd"/>
-      <w:r>
-        <w:t xml:space="preserve"> </w:t>
-      </w:r>
-      <w:proofErr w:type="spellStart"/>
-      <w:r>
-        <w:t>null</w:t>
-      </w:r>
-      <w:proofErr w:type="spellEnd"/>
-      <w:r>
-        <w:t>, uma vez que tem de ser inserido um valor &gt;= 0.</w:t>
-      </w:r>
-    </w:p>
-    <w:p>
-      <w:pPr>
-        <w:pStyle w:val="ListParagraph"/>
-        <w:numPr>
-          <w:ilvl w:val="0"/>
-          <w:numId w:val="11"/>
-        </w:numPr>
-      </w:pPr>
-      <w:proofErr w:type="spellStart"/>
-      <w:r>
-        <w:t>posseDeBolaVisitante</w:t>
-      </w:r>
-      <w:proofErr w:type="spellEnd"/>
-      <w:r>
-        <w:t>:</w:t>
-      </w:r>
-      <w:r>
-        <w:t xml:space="preserve"> </w:t>
-      </w:r>
-      <w:r>
-        <w:t xml:space="preserve">restrição </w:t>
-      </w:r>
-      <w:proofErr w:type="spellStart"/>
-      <w:r>
-        <w:t>not</w:t>
-      </w:r>
-      <w:proofErr w:type="spellEnd"/>
-      <w:r>
-        <w:t xml:space="preserve"> </w:t>
-      </w:r>
-      <w:proofErr w:type="spellStart"/>
-      <w:r>
-        <w:t>null</w:t>
-      </w:r>
-      <w:proofErr w:type="spellEnd"/>
-      <w:r>
-        <w:t>, uma vez que tem de ser inserido um valor &gt;= 0.</w:t>
-      </w:r>
-    </w:p>
-    <w:p>
-      <w:pPr>
-        <w:pStyle w:val="ListParagraph"/>
-        <w:numPr>
-          <w:ilvl w:val="0"/>
-          <w:numId w:val="11"/>
-        </w:numPr>
-      </w:pPr>
-      <w:proofErr w:type="spellStart"/>
-      <w:r>
-        <w:t>cantosVisitada</w:t>
-      </w:r>
-      <w:proofErr w:type="spellEnd"/>
-      <w:r>
-        <w:t xml:space="preserve">: restrição </w:t>
-      </w:r>
-      <w:proofErr w:type="spellStart"/>
-      <w:r>
-        <w:t>not</w:t>
-      </w:r>
-      <w:proofErr w:type="spellEnd"/>
-      <w:r>
-        <w:t xml:space="preserve"> </w:t>
-      </w:r>
-      <w:proofErr w:type="spellStart"/>
-      <w:r>
-        <w:t>null</w:t>
-      </w:r>
-      <w:proofErr w:type="spellEnd"/>
-      <w:r>
-        <w:t>, uma vez que tem de ser inserido um valor &gt;= 0.</w:t>
-      </w:r>
-    </w:p>
-    <w:p>
-      <w:pPr>
-        <w:pStyle w:val="ListParagraph"/>
-        <w:numPr>
-          <w:ilvl w:val="0"/>
-          <w:numId w:val="11"/>
-        </w:numPr>
-      </w:pPr>
-      <w:proofErr w:type="spellStart"/>
-      <w:r>
-        <w:lastRenderedPageBreak/>
-        <w:t>cantosVisitante</w:t>
-      </w:r>
-      <w:proofErr w:type="spellEnd"/>
-      <w:r>
-        <w:t>:</w:t>
-      </w:r>
-      <w:r>
-        <w:t xml:space="preserve"> </w:t>
-      </w:r>
-      <w:r>
-        <w:t xml:space="preserve">restrição </w:t>
-      </w:r>
-      <w:proofErr w:type="spellStart"/>
-      <w:r>
-        <w:t>not</w:t>
-      </w:r>
-      <w:proofErr w:type="spellEnd"/>
-      <w:r>
-        <w:t xml:space="preserve"> </w:t>
-      </w:r>
-      <w:proofErr w:type="spellStart"/>
-      <w:r>
-        <w:t>null</w:t>
-      </w:r>
-      <w:proofErr w:type="spellEnd"/>
-      <w:r>
-        <w:t>, uma vez que tem de ser inserido um valor &gt;= 0.</w:t>
-      </w:r>
-    </w:p>
-    <w:p>
-      <w:pPr>
-        <w:pStyle w:val="ListParagraph"/>
-        <w:numPr>
-          <w:ilvl w:val="0"/>
-          <w:numId w:val="11"/>
-        </w:numPr>
-      </w:pPr>
-      <w:proofErr w:type="spellStart"/>
-      <w:r>
-        <w:t>rematesVisitada</w:t>
-      </w:r>
-      <w:proofErr w:type="spellEnd"/>
-      <w:r>
-        <w:t>:</w:t>
-      </w:r>
-      <w:r>
-        <w:t xml:space="preserve"> </w:t>
-      </w:r>
-      <w:r>
-        <w:t xml:space="preserve">restrição </w:t>
-      </w:r>
-      <w:proofErr w:type="spellStart"/>
-      <w:r>
-        <w:t>not</w:t>
-      </w:r>
-      <w:proofErr w:type="spellEnd"/>
-      <w:r>
-        <w:t xml:space="preserve"> </w:t>
-      </w:r>
-      <w:proofErr w:type="spellStart"/>
-      <w:r>
-        <w:t>null</w:t>
-      </w:r>
-      <w:proofErr w:type="spellEnd"/>
-      <w:r>
-        <w:t>, uma vez que tem de ser inserido um valor &gt;= 0.</w:t>
-      </w:r>
-    </w:p>
-    <w:p>
-      <w:pPr>
-        <w:pStyle w:val="ListParagraph"/>
-        <w:numPr>
-          <w:ilvl w:val="0"/>
-          <w:numId w:val="11"/>
-        </w:numPr>
-      </w:pPr>
-      <w:proofErr w:type="spellStart"/>
-      <w:r>
-        <w:t>rematesVisitante</w:t>
-      </w:r>
-      <w:proofErr w:type="spellEnd"/>
-      <w:r>
-        <w:t>:</w:t>
-      </w:r>
-      <w:r>
-        <w:t xml:space="preserve"> </w:t>
-      </w:r>
-      <w:r>
-        <w:t xml:space="preserve">restrição </w:t>
-      </w:r>
-      <w:proofErr w:type="spellStart"/>
-      <w:r>
-        <w:t>not</w:t>
-      </w:r>
-      <w:proofErr w:type="spellEnd"/>
-      <w:r>
-        <w:t xml:space="preserve"> </w:t>
-      </w:r>
-      <w:proofErr w:type="spellStart"/>
-      <w:r>
-        <w:t>null</w:t>
-      </w:r>
-      <w:proofErr w:type="spellEnd"/>
-      <w:r>
-        <w:t>, uma vez que tem de ser inserido um valor &gt;= 0.</w:t>
-      </w:r>
-    </w:p>
-    <w:p>
-      <w:pPr>
-        <w:pStyle w:val="ListParagraph"/>
-        <w:numPr>
-          <w:ilvl w:val="0"/>
-          <w:numId w:val="11"/>
-        </w:numPr>
-      </w:pPr>
-      <w:proofErr w:type="spellStart"/>
-      <w:r>
-        <w:t>passesCompletosVisitada</w:t>
-      </w:r>
-      <w:proofErr w:type="spellEnd"/>
-      <w:r>
-        <w:t>:</w:t>
-      </w:r>
-      <w:r>
-        <w:t xml:space="preserve"> </w:t>
-      </w:r>
-      <w:r>
-        <w:t xml:space="preserve">restrição </w:t>
-      </w:r>
-      <w:proofErr w:type="spellStart"/>
-      <w:r>
-        <w:t>not</w:t>
-      </w:r>
-      <w:proofErr w:type="spellEnd"/>
-      <w:r>
-        <w:t xml:space="preserve"> </w:t>
-      </w:r>
-      <w:proofErr w:type="spellStart"/>
-      <w:r>
-        <w:t>null</w:t>
-      </w:r>
-      <w:proofErr w:type="spellEnd"/>
-      <w:r>
-        <w:t>, uma vez que tem de ser inserido um valor &gt;= 0.</w:t>
-      </w:r>
-    </w:p>
-    <w:p>
-      <w:pPr>
-        <w:pStyle w:val="ListParagraph"/>
-        <w:numPr>
-          <w:ilvl w:val="0"/>
-          <w:numId w:val="11"/>
-        </w:numPr>
-      </w:pPr>
-      <w:proofErr w:type="spellStart"/>
-      <w:r>
-        <w:t>passesCompletosVisitante</w:t>
-      </w:r>
-      <w:proofErr w:type="spellEnd"/>
-      <w:r>
-        <w:t>:</w:t>
-      </w:r>
-      <w:r>
-        <w:t xml:space="preserve"> </w:t>
-      </w:r>
-      <w:r>
-        <w:t xml:space="preserve">restrição </w:t>
-      </w:r>
-      <w:proofErr w:type="spellStart"/>
-      <w:r>
-        <w:t>not</w:t>
-      </w:r>
-      <w:proofErr w:type="spellEnd"/>
-      <w:r>
-        <w:t xml:space="preserve"> </w:t>
-      </w:r>
-      <w:proofErr w:type="spellStart"/>
-      <w:r>
-        <w:t>null</w:t>
-      </w:r>
-      <w:proofErr w:type="spellEnd"/>
-      <w:r>
-        <w:t>, uma vez que tem de ser inserido um valor &gt;= 0.</w:t>
-      </w:r>
-    </w:p>
-    <w:p>
-      <w:pPr>
-        <w:pStyle w:val="ListParagraph"/>
-        <w:numPr>
-          <w:ilvl w:val="0"/>
-          <w:numId w:val="11"/>
-        </w:numPr>
-      </w:pPr>
-      <w:proofErr w:type="spellStart"/>
-      <w:r>
-        <w:t>rematesABalizaVisitada</w:t>
-      </w:r>
-      <w:proofErr w:type="spellEnd"/>
-      <w:r>
-        <w:t>:</w:t>
-      </w:r>
-      <w:r>
-        <w:t xml:space="preserve"> </w:t>
-      </w:r>
-      <w:r>
-        <w:t xml:space="preserve">restrição </w:t>
-      </w:r>
-      <w:proofErr w:type="spellStart"/>
-      <w:r>
-        <w:t>not</w:t>
-      </w:r>
-      <w:proofErr w:type="spellEnd"/>
-      <w:r>
-        <w:t xml:space="preserve"> </w:t>
-      </w:r>
-      <w:proofErr w:type="spellStart"/>
-      <w:r>
-        <w:t>null</w:t>
-      </w:r>
-      <w:proofErr w:type="spellEnd"/>
-      <w:r>
-        <w:t>, uma vez que tem de ser inserido um valor &gt;= 0.</w:t>
-      </w:r>
-    </w:p>
-    <w:p>
-      <w:pPr>
-        <w:pStyle w:val="ListParagraph"/>
-        <w:numPr>
-          <w:ilvl w:val="0"/>
-          <w:numId w:val="11"/>
-        </w:numPr>
-      </w:pPr>
-      <w:proofErr w:type="spellStart"/>
-      <w:r>
-        <w:t>rematesABalizaVisitante</w:t>
-      </w:r>
-      <w:proofErr w:type="spellEnd"/>
-      <w:r>
-        <w:t>:</w:t>
-      </w:r>
-      <w:r>
-        <w:t xml:space="preserve"> </w:t>
-      </w:r>
-      <w:r>
-        <w:t xml:space="preserve">restrição </w:t>
-      </w:r>
-      <w:proofErr w:type="spellStart"/>
-      <w:r>
-        <w:t>not</w:t>
-      </w:r>
-      <w:proofErr w:type="spellEnd"/>
-      <w:r>
-        <w:t xml:space="preserve"> </w:t>
-      </w:r>
-      <w:proofErr w:type="spellStart"/>
-      <w:r>
-        <w:t>null</w:t>
-      </w:r>
-      <w:proofErr w:type="spellEnd"/>
-      <w:r>
-        <w:t>, uma vez que tem de ser inserido um valor &gt;= 0.</w:t>
-      </w:r>
-    </w:p>
-    <w:p>
-      <w:pPr>
-        <w:pStyle w:val="ListParagraph"/>
-        <w:numPr>
-          <w:ilvl w:val="0"/>
-          <w:numId w:val="11"/>
-        </w:numPr>
-      </w:pPr>
-      <w:proofErr w:type="spellStart"/>
-      <w:r>
-        <w:t>golosVisitada</w:t>
-      </w:r>
-      <w:proofErr w:type="spellEnd"/>
-      <w:r>
-        <w:t>:</w:t>
-      </w:r>
-    </w:p>
-    <w:p>
-      <w:pPr>
-        <w:pStyle w:val="ListParagraph"/>
-        <w:numPr>
-          <w:ilvl w:val="0"/>
-          <w:numId w:val="11"/>
-        </w:numPr>
-      </w:pPr>
-      <w:proofErr w:type="spellStart"/>
-      <w:r>
-        <w:t>golosVisitante</w:t>
-      </w:r>
-      <w:proofErr w:type="spellEnd"/>
-      <w:r>
-        <w:t>:</w:t>
-      </w:r>
-      <w:r>
-        <w:t xml:space="preserve"> </w:t>
-      </w:r>
-      <w:r>
-        <w:t xml:space="preserve">restrição </w:t>
-      </w:r>
-      <w:proofErr w:type="spellStart"/>
-      <w:r>
-        <w:t>not</w:t>
-      </w:r>
-      <w:proofErr w:type="spellEnd"/>
-      <w:r>
-        <w:t xml:space="preserve"> </w:t>
-      </w:r>
-      <w:proofErr w:type="spellStart"/>
-      <w:r>
-        <w:t>null</w:t>
-      </w:r>
-      <w:proofErr w:type="spellEnd"/>
-      <w:r>
-        <w:t>, uma vez que tem de ser inserido um valor &gt;= 0.</w:t>
-      </w:r>
-    </w:p>
-    <w:p>
-      <w:pPr>
-        <w:ind w:left="360" w:firstLine="360"/>
-        <w:rPr>
-          <w:b/>
-          <w:bCs/>
-        </w:rPr>
-      </w:pPr>
-      <w:proofErr w:type="spellStart"/>
-      <w:r>
-        <w:rPr>
-          <w:b/>
-          <w:bCs/>
-        </w:rPr>
-        <w:t>EstadoVisita</w:t>
-      </w:r>
-      <w:proofErr w:type="spellEnd"/>
+      <w:r>
+        <w:rPr>
+          <w:b/>
+          <w:bCs/>
+        </w:rPr>
+        <w:t>EstatisticasJogador</w:t>
+      </w:r>
     </w:p>
     <w:p>
       <w:pPr>
@@ -5968,17 +4254,19 @@
           <w:ilvl w:val="0"/>
           <w:numId w:val="13"/>
         </w:numPr>
-      </w:pPr>
-      <w:proofErr w:type="spellStart"/>
-      <w:r>
-        <w:t>tipoEstadoVisita</w:t>
-      </w:r>
-      <w:proofErr w:type="spellEnd"/>
-      <w:r>
-        <w:t>:</w:t>
-      </w:r>
-      <w:r>
-        <w:t xml:space="preserve"> restrição </w:t>
+        <w:rPr>
+          <w:b/>
+          <w:bCs/>
+        </w:rPr>
+      </w:pPr>
+      <w:r>
+        <w:t>golosMarcados</w:t>
+      </w:r>
+      <w:r>
+        <w:t xml:space="preserve"> </w:t>
+      </w:r>
+      <w:r>
+        <w:t xml:space="preserve">restrições </w:t>
       </w:r>
       <w:proofErr w:type="spellStart"/>
       <w:r>
@@ -6002,26 +4290,19 @@
       </w:r>
       <w:proofErr w:type="spellEnd"/>
       <w:r>
-        <w:t>, pois vai ser limitado a ‘visitada’ e ‘visitante’.</w:t>
-      </w:r>
-    </w:p>
-    <w:p>
-      <w:pPr>
-        <w:ind w:left="360" w:firstLine="360"/>
-        <w:rPr>
-          <w:b/>
-          <w:bCs/>
-        </w:rPr>
-      </w:pPr>
-      <w:proofErr w:type="spellStart"/>
-      <w:r>
-        <w:rPr>
-          <w:b/>
-          <w:bCs/>
-        </w:rPr>
-        <w:t>EstatisticasJogador</w:t>
-      </w:r>
-      <w:proofErr w:type="spellEnd"/>
+        <w:t xml:space="preserve"> </w:t>
+      </w:r>
+      <w:r>
+        <w:t xml:space="preserve">dado que tem de ser inserido um </w:t>
+      </w:r>
+      <w:proofErr w:type="gramStart"/>
+      <w:r>
+        <w:t>numero</w:t>
+      </w:r>
+      <w:proofErr w:type="gramEnd"/>
+      <w:r>
+        <w:t xml:space="preserve"> &gt;= 0.</w:t>
+      </w:r>
     </w:p>
     <w:p>
       <w:pPr>
@@ -6035,11 +4316,9 @@
           <w:bCs/>
         </w:rPr>
       </w:pPr>
-      <w:proofErr w:type="spellStart"/>
-      <w:r>
-        <w:t>golosMarcados</w:t>
-      </w:r>
-      <w:proofErr w:type="spellEnd"/>
+      <w:r>
+        <w:t>assistências</w:t>
+      </w:r>
       <w:r>
         <w:t xml:space="preserve"> </w:t>
       </w:r>
@@ -6095,7 +4374,7 @@
         </w:rPr>
       </w:pPr>
       <w:r>
-        <w:t>assistências</w:t>
+        <w:t>passesRealizados:</w:t>
       </w:r>
       <w:r>
         <w:t xml:space="preserve"> </w:t>
@@ -6151,13 +4430,8 @@
           <w:bCs/>
         </w:rPr>
       </w:pPr>
-      <w:proofErr w:type="spellStart"/>
-      <w:r>
-        <w:t>passesRealizados</w:t>
-      </w:r>
-      <w:proofErr w:type="spellEnd"/>
-      <w:r>
-        <w:t>:</w:t>
+      <w:r>
+        <w:t>cortesRealizados</w:t>
       </w:r>
       <w:r>
         <w:t xml:space="preserve"> </w:t>
@@ -6213,11 +4487,9 @@
           <w:bCs/>
         </w:rPr>
       </w:pPr>
-      <w:proofErr w:type="spellStart"/>
-      <w:r>
-        <w:t>cortesRealizados</w:t>
-      </w:r>
-      <w:proofErr w:type="spellEnd"/>
+      <w:r>
+        <w:t>cartoesAmarelos:</w:t>
+      </w:r>
       <w:r>
         <w:t xml:space="preserve"> </w:t>
       </w:r>
@@ -6272,13 +4544,9 @@
           <w:bCs/>
         </w:rPr>
       </w:pPr>
-      <w:proofErr w:type="spellStart"/>
-      <w:r>
-        <w:t>cartoesAmarelos</w:t>
-      </w:r>
-      <w:proofErr w:type="spellEnd"/>
-      <w:r>
-        <w:t>:</w:t>
+      <w:r>
+        <w:lastRenderedPageBreak/>
+        <w:t>cartoesVermelhos:</w:t>
       </w:r>
       <w:r>
         <w:t xml:space="preserve"> </w:t>
@@ -6334,13 +4602,8 @@
           <w:bCs/>
         </w:rPr>
       </w:pPr>
-      <w:proofErr w:type="spellStart"/>
-      <w:r>
-        <w:t>cartoesVermelhos</w:t>
-      </w:r>
-      <w:proofErr w:type="spellEnd"/>
-      <w:r>
-        <w:t>:</w:t>
+      <w:r>
+        <w:t>faltasCometidas:</w:t>
       </w:r>
       <w:r>
         <w:t xml:space="preserve"> </w:t>
@@ -6396,13 +4659,8 @@
           <w:bCs/>
         </w:rPr>
       </w:pPr>
-      <w:proofErr w:type="spellStart"/>
-      <w:r>
-        <w:t>faltasCometidas</w:t>
-      </w:r>
-      <w:proofErr w:type="spellEnd"/>
-      <w:r>
-        <w:t>:</w:t>
+      <w:r>
+        <w:t>golosDefendidos:</w:t>
       </w:r>
       <w:r>
         <w:t xml:space="preserve"> </w:t>
@@ -6439,69 +4697,6 @@
       </w:r>
       <w:proofErr w:type="gramStart"/>
       <w:r>
-        <w:t>numero</w:t>
-      </w:r>
-      <w:proofErr w:type="gramEnd"/>
-      <w:r>
-        <w:t xml:space="preserve"> &gt;= 0.</w:t>
-      </w:r>
-    </w:p>
-    <w:p>
-      <w:pPr>
-        <w:pStyle w:val="ListParagraph"/>
-        <w:numPr>
-          <w:ilvl w:val="0"/>
-          <w:numId w:val="13"/>
-        </w:numPr>
-        <w:rPr>
-          <w:b/>
-          <w:bCs/>
-        </w:rPr>
-      </w:pPr>
-      <w:proofErr w:type="spellStart"/>
-      <w:r>
-        <w:t>golosDefendidos</w:t>
-      </w:r>
-      <w:proofErr w:type="spellEnd"/>
-      <w:r>
-        <w:t>:</w:t>
-      </w:r>
-      <w:r>
-        <w:t xml:space="preserve"> </w:t>
-      </w:r>
-      <w:r>
-        <w:t xml:space="preserve">restrições </w:t>
-      </w:r>
-      <w:proofErr w:type="spellStart"/>
-      <w:r>
-        <w:t>not</w:t>
-      </w:r>
-      <w:proofErr w:type="spellEnd"/>
-      <w:r>
-        <w:t xml:space="preserve"> </w:t>
-      </w:r>
-      <w:proofErr w:type="spellStart"/>
-      <w:r>
-        <w:t>null</w:t>
-      </w:r>
-      <w:proofErr w:type="spellEnd"/>
-      <w:r>
-        <w:t xml:space="preserve"> e </w:t>
-      </w:r>
-      <w:proofErr w:type="spellStart"/>
-      <w:r>
-        <w:t>check</w:t>
-      </w:r>
-      <w:proofErr w:type="spellEnd"/>
-      <w:r>
-        <w:t xml:space="preserve"> </w:t>
-      </w:r>
-      <w:r>
-        <w:t xml:space="preserve">dado que tem de ser inserido um </w:t>
-      </w:r>
-      <w:proofErr w:type="gramStart"/>
-      <w:r>
-        <w:lastRenderedPageBreak/>
         <w:t>numero</w:t>
       </w:r>
       <w:proofErr w:type="gramEnd"/>
@@ -6533,13 +4728,8 @@
           <w:numId w:val="9"/>
         </w:numPr>
       </w:pPr>
-      <w:proofErr w:type="spellStart"/>
-      <w:r>
-        <w:t>idArbitro</w:t>
-      </w:r>
-      <w:proofErr w:type="spellEnd"/>
-      <w:r>
-        <w:t>:</w:t>
+      <w:r>
+        <w:t>idArbitro:</w:t>
       </w:r>
       <w:r>
         <w:t xml:space="preserve"> restrição chave (</w:t>
@@ -6594,13 +4784,8 @@
           <w:numId w:val="14"/>
         </w:numPr>
       </w:pPr>
-      <w:proofErr w:type="spellStart"/>
-      <w:r>
-        <w:t>nomeArbitro</w:t>
-      </w:r>
-      <w:proofErr w:type="spellEnd"/>
-      <w:r>
-        <w:t>:</w:t>
+      <w:r>
+        <w:t>nomeArbitro:</w:t>
       </w:r>
       <w:r>
         <w:t xml:space="preserve"> restrição </w:t>
@@ -6672,13 +4857,8 @@
           <w:numId w:val="14"/>
         </w:numPr>
       </w:pPr>
-      <w:proofErr w:type="spellStart"/>
-      <w:r>
-        <w:t>nivel</w:t>
-      </w:r>
-      <w:proofErr w:type="spellEnd"/>
-      <w:r>
-        <w:t>:</w:t>
+      <w:r>
+        <w:t>nivel:</w:t>
       </w:r>
       <w:r>
         <w:t xml:space="preserve"> restrição </w:t>
@@ -6740,13 +4920,8 @@
           <w:numId w:val="15"/>
         </w:numPr>
       </w:pPr>
-      <w:proofErr w:type="spellStart"/>
-      <w:r>
-        <w:t>idJogo</w:t>
-      </w:r>
-      <w:proofErr w:type="spellEnd"/>
-      <w:r>
-        <w:t>:</w:t>
+      <w:r>
+        <w:t>idJogo:</w:t>
       </w:r>
       <w:r>
         <w:t xml:space="preserve"> </w:t>
@@ -6785,13 +4960,8 @@
           <w:numId w:val="15"/>
         </w:numPr>
       </w:pPr>
-      <w:proofErr w:type="spellStart"/>
-      <w:r>
-        <w:t>eliminatoria</w:t>
-      </w:r>
-      <w:proofErr w:type="spellEnd"/>
-      <w:r>
-        <w:t>:</w:t>
+      <w:r>
+        <w:t>eliminatoria:</w:t>
       </w:r>
       <w:r>
         <w:t xml:space="preserve"> restrição </w:t>
@@ -6821,13 +4991,8 @@
           <w:numId w:val="15"/>
         </w:numPr>
       </w:pPr>
-      <w:proofErr w:type="spellStart"/>
-      <w:r>
-        <w:t>dataJogo</w:t>
-      </w:r>
-      <w:proofErr w:type="spellEnd"/>
-      <w:r>
-        <w:t>:</w:t>
+      <w:r>
+        <w:t>dataJogo:</w:t>
       </w:r>
       <w:r>
         <w:t xml:space="preserve"> restrição </w:t>
@@ -6848,6 +5013,446 @@
       <w:r>
         <w:t>, pois o jogo tem de ter uma data.</w:t>
       </w:r>
+    </w:p>
+    <w:p>
+      <w:pPr>
+        <w:pStyle w:val="ListParagraph"/>
+        <w:numPr>
+          <w:ilvl w:val="0"/>
+          <w:numId w:val="15"/>
+        </w:numPr>
+      </w:pPr>
+      <w:r>
+        <w:t xml:space="preserve">nFaltasVisitada: restrição </w:t>
+      </w:r>
+      <w:proofErr w:type="spellStart"/>
+      <w:r>
+        <w:t>not</w:t>
+      </w:r>
+      <w:proofErr w:type="spellEnd"/>
+      <w:r>
+        <w:t xml:space="preserve"> </w:t>
+      </w:r>
+      <w:proofErr w:type="spellStart"/>
+      <w:r>
+        <w:t>null</w:t>
+      </w:r>
+      <w:proofErr w:type="spellEnd"/>
+      <w:r>
+        <w:t>, uma vez que tem de ser inserido um valor &gt;= 0.</w:t>
+      </w:r>
+    </w:p>
+    <w:p>
+      <w:pPr>
+        <w:pStyle w:val="ListParagraph"/>
+        <w:numPr>
+          <w:ilvl w:val="0"/>
+          <w:numId w:val="15"/>
+        </w:numPr>
+      </w:pPr>
+      <w:r>
+        <w:t xml:space="preserve">nFaltasVisitante: restrição </w:t>
+      </w:r>
+      <w:proofErr w:type="spellStart"/>
+      <w:r>
+        <w:t>not</w:t>
+      </w:r>
+      <w:proofErr w:type="spellEnd"/>
+      <w:r>
+        <w:t xml:space="preserve"> </w:t>
+      </w:r>
+      <w:proofErr w:type="spellStart"/>
+      <w:r>
+        <w:t>null</w:t>
+      </w:r>
+      <w:proofErr w:type="spellEnd"/>
+      <w:r>
+        <w:t>, uma vez que tem de ser inserido um valor &gt;= 0.</w:t>
+      </w:r>
+    </w:p>
+    <w:p>
+      <w:pPr>
+        <w:pStyle w:val="ListParagraph"/>
+        <w:numPr>
+          <w:ilvl w:val="0"/>
+          <w:numId w:val="15"/>
+        </w:numPr>
+      </w:pPr>
+      <w:r>
+        <w:t xml:space="preserve">posseDeBolaVisitada: restrição </w:t>
+      </w:r>
+      <w:proofErr w:type="spellStart"/>
+      <w:r>
+        <w:t>not</w:t>
+      </w:r>
+      <w:proofErr w:type="spellEnd"/>
+      <w:r>
+        <w:t xml:space="preserve"> </w:t>
+      </w:r>
+      <w:proofErr w:type="spellStart"/>
+      <w:r>
+        <w:t>null</w:t>
+      </w:r>
+      <w:proofErr w:type="spellEnd"/>
+      <w:r>
+        <w:t>, uma vez que tem de ser inserido um valor &gt;= 0.</w:t>
+      </w:r>
+    </w:p>
+    <w:p>
+      <w:pPr>
+        <w:pStyle w:val="ListParagraph"/>
+        <w:numPr>
+          <w:ilvl w:val="0"/>
+          <w:numId w:val="15"/>
+        </w:numPr>
+      </w:pPr>
+      <w:r>
+        <w:t>posseDeBolaVisitante:</w:t>
+      </w:r>
+      <w:r>
+        <w:t xml:space="preserve"> </w:t>
+      </w:r>
+      <w:r>
+        <w:t xml:space="preserve">restrição </w:t>
+      </w:r>
+      <w:proofErr w:type="spellStart"/>
+      <w:r>
+        <w:t>not</w:t>
+      </w:r>
+      <w:proofErr w:type="spellEnd"/>
+      <w:r>
+        <w:t xml:space="preserve"> </w:t>
+      </w:r>
+      <w:proofErr w:type="spellStart"/>
+      <w:r>
+        <w:t>null</w:t>
+      </w:r>
+      <w:proofErr w:type="spellEnd"/>
+      <w:r>
+        <w:t>, uma vez que tem de ser inserido um valor &gt;= 0.</w:t>
+      </w:r>
+    </w:p>
+    <w:p>
+      <w:pPr>
+        <w:pStyle w:val="ListParagraph"/>
+        <w:numPr>
+          <w:ilvl w:val="0"/>
+          <w:numId w:val="15"/>
+        </w:numPr>
+      </w:pPr>
+      <w:r>
+        <w:t xml:space="preserve">cantosVisitada: restrição </w:t>
+      </w:r>
+      <w:proofErr w:type="spellStart"/>
+      <w:r>
+        <w:t>not</w:t>
+      </w:r>
+      <w:proofErr w:type="spellEnd"/>
+      <w:r>
+        <w:t xml:space="preserve"> </w:t>
+      </w:r>
+      <w:proofErr w:type="spellStart"/>
+      <w:r>
+        <w:t>null</w:t>
+      </w:r>
+      <w:proofErr w:type="spellEnd"/>
+      <w:r>
+        <w:t>, uma vez que tem de ser inserido um valor &gt;= 0.</w:t>
+      </w:r>
+    </w:p>
+    <w:p>
+      <w:pPr>
+        <w:pStyle w:val="ListParagraph"/>
+        <w:numPr>
+          <w:ilvl w:val="0"/>
+          <w:numId w:val="15"/>
+        </w:numPr>
+      </w:pPr>
+      <w:r>
+        <w:t>cantosVisitante:</w:t>
+      </w:r>
+      <w:r>
+        <w:t xml:space="preserve"> </w:t>
+      </w:r>
+      <w:r>
+        <w:t xml:space="preserve">restrição </w:t>
+      </w:r>
+      <w:proofErr w:type="spellStart"/>
+      <w:r>
+        <w:t>not</w:t>
+      </w:r>
+      <w:proofErr w:type="spellEnd"/>
+      <w:r>
+        <w:t xml:space="preserve"> </w:t>
+      </w:r>
+      <w:proofErr w:type="spellStart"/>
+      <w:r>
+        <w:t>null</w:t>
+      </w:r>
+      <w:proofErr w:type="spellEnd"/>
+      <w:r>
+        <w:t>, uma vez que tem de ser inserido um valor &gt;= 0.</w:t>
+      </w:r>
+    </w:p>
+    <w:p>
+      <w:pPr>
+        <w:pStyle w:val="ListParagraph"/>
+        <w:numPr>
+          <w:ilvl w:val="0"/>
+          <w:numId w:val="15"/>
+        </w:numPr>
+      </w:pPr>
+      <w:r>
+        <w:t>rematesVisitada:</w:t>
+      </w:r>
+      <w:r>
+        <w:t xml:space="preserve"> </w:t>
+      </w:r>
+      <w:r>
+        <w:t xml:space="preserve">restrição </w:t>
+      </w:r>
+      <w:proofErr w:type="spellStart"/>
+      <w:r>
+        <w:t>not</w:t>
+      </w:r>
+      <w:proofErr w:type="spellEnd"/>
+      <w:r>
+        <w:t xml:space="preserve"> </w:t>
+      </w:r>
+      <w:proofErr w:type="spellStart"/>
+      <w:r>
+        <w:t>null</w:t>
+      </w:r>
+      <w:proofErr w:type="spellEnd"/>
+      <w:r>
+        <w:t>, uma vez que tem de ser inserido um valor &gt;= 0.</w:t>
+      </w:r>
+    </w:p>
+    <w:p>
+      <w:pPr>
+        <w:pStyle w:val="ListParagraph"/>
+        <w:numPr>
+          <w:ilvl w:val="0"/>
+          <w:numId w:val="15"/>
+        </w:numPr>
+      </w:pPr>
+      <w:r>
+        <w:t>rematesVisitante:</w:t>
+      </w:r>
+      <w:r>
+        <w:t xml:space="preserve"> </w:t>
+      </w:r>
+      <w:r>
+        <w:t xml:space="preserve">restrição </w:t>
+      </w:r>
+      <w:proofErr w:type="spellStart"/>
+      <w:r>
+        <w:t>not</w:t>
+      </w:r>
+      <w:proofErr w:type="spellEnd"/>
+      <w:r>
+        <w:t xml:space="preserve"> </w:t>
+      </w:r>
+      <w:proofErr w:type="spellStart"/>
+      <w:r>
+        <w:t>null</w:t>
+      </w:r>
+      <w:proofErr w:type="spellEnd"/>
+      <w:r>
+        <w:t>, uma vez que tem de ser inserido um valor &gt;= 0.</w:t>
+      </w:r>
+    </w:p>
+    <w:p>
+      <w:pPr>
+        <w:pStyle w:val="ListParagraph"/>
+        <w:numPr>
+          <w:ilvl w:val="0"/>
+          <w:numId w:val="15"/>
+        </w:numPr>
+      </w:pPr>
+      <w:r>
+        <w:lastRenderedPageBreak/>
+        <w:t>passesCompletosVisitada:</w:t>
+      </w:r>
+      <w:r>
+        <w:t xml:space="preserve"> </w:t>
+      </w:r>
+      <w:r>
+        <w:t xml:space="preserve">restrição </w:t>
+      </w:r>
+      <w:proofErr w:type="spellStart"/>
+      <w:r>
+        <w:t>not</w:t>
+      </w:r>
+      <w:proofErr w:type="spellEnd"/>
+      <w:r>
+        <w:t xml:space="preserve"> </w:t>
+      </w:r>
+      <w:proofErr w:type="spellStart"/>
+      <w:r>
+        <w:t>null</w:t>
+      </w:r>
+      <w:proofErr w:type="spellEnd"/>
+      <w:r>
+        <w:t>, uma vez que tem de ser inserido um valor &gt;= 0.</w:t>
+      </w:r>
+    </w:p>
+    <w:p>
+      <w:pPr>
+        <w:pStyle w:val="ListParagraph"/>
+        <w:numPr>
+          <w:ilvl w:val="0"/>
+          <w:numId w:val="15"/>
+        </w:numPr>
+      </w:pPr>
+      <w:r>
+        <w:t>passesCompletosVisitante:</w:t>
+      </w:r>
+      <w:r>
+        <w:t xml:space="preserve"> </w:t>
+      </w:r>
+      <w:r>
+        <w:t xml:space="preserve">restrição </w:t>
+      </w:r>
+      <w:proofErr w:type="spellStart"/>
+      <w:r>
+        <w:t>not</w:t>
+      </w:r>
+      <w:proofErr w:type="spellEnd"/>
+      <w:r>
+        <w:t xml:space="preserve"> </w:t>
+      </w:r>
+      <w:proofErr w:type="spellStart"/>
+      <w:r>
+        <w:t>null</w:t>
+      </w:r>
+      <w:proofErr w:type="spellEnd"/>
+      <w:r>
+        <w:t>, uma vez que tem de ser inserido um valor &gt;= 0.</w:t>
+      </w:r>
+    </w:p>
+    <w:p>
+      <w:pPr>
+        <w:pStyle w:val="ListParagraph"/>
+        <w:numPr>
+          <w:ilvl w:val="0"/>
+          <w:numId w:val="15"/>
+        </w:numPr>
+      </w:pPr>
+      <w:r>
+        <w:t>rematesABalizaVisitada:</w:t>
+      </w:r>
+      <w:r>
+        <w:t xml:space="preserve"> </w:t>
+      </w:r>
+      <w:r>
+        <w:t xml:space="preserve">restrição </w:t>
+      </w:r>
+      <w:proofErr w:type="spellStart"/>
+      <w:r>
+        <w:t>not</w:t>
+      </w:r>
+      <w:proofErr w:type="spellEnd"/>
+      <w:r>
+        <w:t xml:space="preserve"> </w:t>
+      </w:r>
+      <w:proofErr w:type="spellStart"/>
+      <w:r>
+        <w:t>null</w:t>
+      </w:r>
+      <w:proofErr w:type="spellEnd"/>
+      <w:r>
+        <w:t>, uma vez que tem de ser inserido um valor &gt;= 0.</w:t>
+      </w:r>
+    </w:p>
+    <w:p>
+      <w:pPr>
+        <w:pStyle w:val="ListParagraph"/>
+        <w:numPr>
+          <w:ilvl w:val="0"/>
+          <w:numId w:val="15"/>
+        </w:numPr>
+      </w:pPr>
+      <w:r>
+        <w:t>rematesABalizaVisitante:</w:t>
+      </w:r>
+      <w:r>
+        <w:t xml:space="preserve"> </w:t>
+      </w:r>
+      <w:r>
+        <w:t xml:space="preserve">restrição </w:t>
+      </w:r>
+      <w:proofErr w:type="spellStart"/>
+      <w:r>
+        <w:t>not</w:t>
+      </w:r>
+      <w:proofErr w:type="spellEnd"/>
+      <w:r>
+        <w:t xml:space="preserve"> </w:t>
+      </w:r>
+      <w:proofErr w:type="spellStart"/>
+      <w:r>
+        <w:t>null</w:t>
+      </w:r>
+      <w:proofErr w:type="spellEnd"/>
+      <w:r>
+        <w:t>, uma vez que tem de ser inserido um valor &gt;= 0.</w:t>
+      </w:r>
+    </w:p>
+    <w:p>
+      <w:pPr>
+        <w:pStyle w:val="ListParagraph"/>
+        <w:numPr>
+          <w:ilvl w:val="0"/>
+          <w:numId w:val="15"/>
+        </w:numPr>
+      </w:pPr>
+      <w:r>
+        <w:t>golosVisitada:</w:t>
+      </w:r>
+    </w:p>
+    <w:p>
+      <w:pPr>
+        <w:pStyle w:val="ListParagraph"/>
+        <w:numPr>
+          <w:ilvl w:val="0"/>
+          <w:numId w:val="15"/>
+        </w:numPr>
+      </w:pPr>
+      <w:r>
+        <w:t>golosVisitante:</w:t>
+      </w:r>
+      <w:r>
+        <w:t xml:space="preserve"> </w:t>
+      </w:r>
+      <w:r>
+        <w:t xml:space="preserve">restrição </w:t>
+      </w:r>
+      <w:proofErr w:type="spellStart"/>
+      <w:r>
+        <w:t>not</w:t>
+      </w:r>
+      <w:proofErr w:type="spellEnd"/>
+      <w:r>
+        <w:t xml:space="preserve"> </w:t>
+      </w:r>
+      <w:proofErr w:type="spellStart"/>
+      <w:r>
+        <w:t>null</w:t>
+      </w:r>
+      <w:proofErr w:type="spellEnd"/>
+      <w:r>
+        <w:t>, uma vez que tem de ser inserido um valor &gt;= 0.</w:t>
+      </w:r>
+    </w:p>
+    <w:p>
+      <w:pPr>
+        <w:pStyle w:val="ListParagraph"/>
+        <w:numPr>
+          <w:ilvl w:val="0"/>
+          <w:numId w:val="15"/>
+        </w:numPr>
+      </w:pPr>
     </w:p>
     <w:p>
       <w:pPr>
@@ -6879,13 +5484,8 @@
           <w:numId w:val="20"/>
         </w:numPr>
       </w:pPr>
-      <w:proofErr w:type="spellStart"/>
-      <w:r>
-        <w:t>idTreinador</w:t>
-      </w:r>
-      <w:proofErr w:type="spellEnd"/>
-      <w:r>
-        <w:t>: restrição chave (</w:t>
+      <w:r>
+        <w:t>idTreinador: restrição chave (</w:t>
       </w:r>
       <w:proofErr w:type="spellStart"/>
       <w:r>
@@ -6923,13 +5523,8 @@
           <w:numId w:val="20"/>
         </w:numPr>
       </w:pPr>
-      <w:proofErr w:type="spellStart"/>
-      <w:r>
-        <w:t>nomeTreinador</w:t>
-      </w:r>
-      <w:proofErr w:type="spellEnd"/>
-      <w:r>
-        <w:t xml:space="preserve">: restrição </w:t>
+      <w:r>
+        <w:t xml:space="preserve">nomeTreinador: restrição </w:t>
       </w:r>
       <w:proofErr w:type="spellStart"/>
       <w:r>
@@ -6961,7 +5556,6 @@
           <w:bCs/>
         </w:rPr>
       </w:pPr>
-      <w:proofErr w:type="spellStart"/>
       <w:r>
         <w:rPr>
           <w:b/>
@@ -6969,7 +5563,6 @@
         </w:rPr>
         <w:t>Estadio</w:t>
       </w:r>
-      <w:proofErr w:type="spellEnd"/>
     </w:p>
     <w:p>
       <w:pPr>
@@ -6979,13 +5572,8 @@
           <w:numId w:val="21"/>
         </w:numPr>
       </w:pPr>
-      <w:proofErr w:type="spellStart"/>
-      <w:r>
-        <w:t>idEstadio</w:t>
-      </w:r>
-      <w:proofErr w:type="spellEnd"/>
-      <w:r>
-        <w:t>: restrição chave (</w:t>
+      <w:r>
+        <w:t>idEstadio: restrição chave (</w:t>
       </w:r>
       <w:proofErr w:type="spellStart"/>
       <w:r>
@@ -7012,13 +5600,8 @@
           <w:numId w:val="21"/>
         </w:numPr>
       </w:pPr>
-      <w:proofErr w:type="spellStart"/>
-      <w:r>
-        <w:t>nomeEstadio</w:t>
-      </w:r>
-      <w:proofErr w:type="spellEnd"/>
-      <w:r>
-        <w:t xml:space="preserve">: restrição </w:t>
+      <w:r>
+        <w:t xml:space="preserve">nomeEstadio: restrição </w:t>
       </w:r>
       <w:proofErr w:type="spellStart"/>
       <w:r>

</xml_diff>

<commit_message>
fixes a queries, adicionei uns not null e um check ao tempoJogado novo e dei update ao relatório
</commit_message>
<xml_diff>
--- a/Relatorio BD.docx
+++ b/Relatorio BD.docx
@@ -1374,7 +1374,15 @@
         <w:t xml:space="preserve"> </w:t>
       </w:r>
       <w:r>
-        <w:t>esquema relacional, em segundo lugar, analisar as dependências formais e as respetivas formas normais, em terceiro lugar, planear a implementação das restrições e, por fim, a conversão destes modelos e esquemas teóricos para a prática, através do uso do SQLite, efetuando também a sua povoação, de forma a conseguir gerir e controlar adequadamente.</w:t>
+        <w:t xml:space="preserve">esquema relacional, em segundo lugar, analisar as dependências formais e as respetivas formas normais, em terceiro lugar, planear a implementação das restrições e, por fim, a conversão destes modelos e esquemas teóricos para a prática, através do uso do </w:t>
+      </w:r>
+      <w:proofErr w:type="spellStart"/>
+      <w:r>
+        <w:t>SQLite</w:t>
+      </w:r>
+      <w:proofErr w:type="spellEnd"/>
+      <w:r>
+        <w:t>, efetuando também a sua povoação, de forma a conseguir gerir e controlar adequadamente.</w:t>
       </w:r>
     </w:p>
     <w:p>
@@ -1544,10 +1552,6 @@
         </w:rPr>
       </w:pPr>
     </w:p>
-    <w:p/>
-    <w:p/>
-    <w:p/>
-    <w:p/>
     <w:p>
       <w:pPr>
         <w:pStyle w:val="Heading1"/>
@@ -1556,20 +1560,12 @@
           <w:noProof/>
         </w:rPr>
       </w:pPr>
-    </w:p>
-    <w:p>
-      <w:pPr>
-        <w:pStyle w:val="Heading1"/>
-        <w:ind w:left="0"/>
-        <w:rPr>
-          <w:noProof/>
-        </w:rPr>
-      </w:pPr>
       <w:bookmarkStart w:id="7" w:name="_Toc119704632"/>
       <w:r>
         <w:rPr>
           <w:noProof/>
         </w:rPr>
+        <w:lastRenderedPageBreak/>
         <w:t xml:space="preserve">2. </w:t>
       </w:r>
       <w:r>
@@ -1608,7 +1604,6 @@
           <w:sz w:val="18"/>
           <w:szCs w:val="18"/>
         </w:rPr>
-        <w:lastRenderedPageBreak/>
         <w:drawing>
           <wp:inline distT="0" distB="0" distL="0" distR="0" wp14:anchorId="5EA0CAEB" wp14:editId="2952A4E3">
             <wp:extent cx="5731510" cy="6891020"/>
@@ -1699,6 +1694,7 @@
         <w:rPr>
           <w:noProof/>
         </w:rPr>
+        <w:lastRenderedPageBreak/>
         <w:t>2.1. Descrição UML</w:t>
       </w:r>
     </w:p>
@@ -1712,14 +1708,7 @@
         <w:rPr>
           <w:noProof/>
         </w:rPr>
-        <w:t xml:space="preserve">A nossa base de dados visa gerir os resultados da Copa dos Libertadores da América, respondendo ao lançamento de resultados jornada a jornada, marcadores de golos, equipas </w:t>
-      </w:r>
-      <w:r>
-        <w:rPr>
-          <w:noProof/>
-        </w:rPr>
-        <w:lastRenderedPageBreak/>
-        <w:t>que jogam em casa, fora, entre outros, pretendendo também gerir as pré-eliminatórias, fase de grupos e a fase de eliminatórias até chegar à final, onde é encontrado o vencedor.</w:t>
+        <w:t>A nossa base de dados visa gerir os resultados da Copa dos Libertadores da América, respondendo ao lançamento de resultados jornada a jornada, marcadores de golos, equipas que jogam em casa, fora, entre outros, pretendendo também gerir as pré-eliminatórias, fase de grupos e a fase de eliminatórias até chegar à final, onde é encontrado o vencedor.</w:t>
       </w:r>
     </w:p>
     <w:p>
@@ -1926,6 +1915,7 @@
         <w:rPr>
           <w:noProof/>
         </w:rPr>
+        <w:lastRenderedPageBreak/>
         <w:t xml:space="preserve">3. </w:t>
       </w:r>
       <w:r>
@@ -2015,20 +2005,41 @@
       <w:r>
         <w:rPr>
           <w:noProof/>
+          <w:u w:val="single"/>
         </w:rPr>
         <w:t>id</w:t>
       </w:r>
       <w:r>
         <w:rPr>
           <w:noProof/>
-        </w:rPr>
-        <w:t>Equipa -&gt; Equipa</w:t>
-      </w:r>
-      <w:r>
-        <w:rPr>
-          <w:noProof/>
-        </w:rPr>
-        <w:t>, idJogo -&gt; Jogo</w:t>
+          <w:u w:val="single"/>
+        </w:rPr>
+        <w:t>Equipa</w:t>
+      </w:r>
+      <w:r>
+        <w:rPr>
+          <w:noProof/>
+        </w:rPr>
+        <w:t xml:space="preserve"> -&gt; Equipa</w:t>
+      </w:r>
+      <w:r>
+        <w:rPr>
+          <w:noProof/>
+        </w:rPr>
+        <w:t xml:space="preserve">, </w:t>
+      </w:r>
+      <w:r>
+        <w:rPr>
+          <w:noProof/>
+          <w:u w:val="single"/>
+        </w:rPr>
+        <w:t>idJogo</w:t>
+      </w:r>
+      <w:r>
+        <w:rPr>
+          <w:noProof/>
+        </w:rPr>
+        <w:t xml:space="preserve"> -&gt; Jogo</w:t>
       </w:r>
       <w:r>
         <w:rPr>
@@ -2050,7 +2061,6 @@
           <w:bCs/>
           <w:noProof/>
         </w:rPr>
-        <w:lastRenderedPageBreak/>
         <w:t>Equipa</w:t>
       </w:r>
       <w:r>
@@ -2100,19 +2110,59 @@
         <w:rPr>
           <w:noProof/>
         </w:rPr>
-        <w:t xml:space="preserve">, idGrupo -&gt; Grupo, </w:t>
-      </w:r>
-      <w:r>
-        <w:rPr>
-          <w:noProof/>
-        </w:rPr>
-        <w:t>tipoEstado -&gt; Estado</w:t>
-      </w:r>
-      <w:r>
-        <w:rPr>
-          <w:noProof/>
-        </w:rPr>
-        <w:t>s, idTreinador -&gt; Treinador</w:t>
+        <w:t xml:space="preserve">, </w:t>
+      </w:r>
+      <w:r>
+        <w:rPr>
+          <w:noProof/>
+          <w:u w:val="single"/>
+        </w:rPr>
+        <w:t xml:space="preserve">idGrupo </w:t>
+      </w:r>
+      <w:r>
+        <w:rPr>
+          <w:noProof/>
+        </w:rPr>
+        <w:t>-&gt; Grupo,</w:t>
+      </w:r>
+      <w:r>
+        <w:rPr>
+          <w:noProof/>
+          <w:u w:val="single"/>
+        </w:rPr>
+        <w:t xml:space="preserve"> </w:t>
+      </w:r>
+      <w:r>
+        <w:rPr>
+          <w:noProof/>
+          <w:u w:val="single"/>
+        </w:rPr>
+        <w:t>tipoEstado</w:t>
+      </w:r>
+      <w:r>
+        <w:rPr>
+          <w:noProof/>
+        </w:rPr>
+        <w:t xml:space="preserve"> -&gt; Estado</w:t>
+      </w:r>
+      <w:r>
+        <w:rPr>
+          <w:noProof/>
+        </w:rPr>
+        <w:t xml:space="preserve">s, </w:t>
+      </w:r>
+      <w:r>
+        <w:rPr>
+          <w:noProof/>
+          <w:u w:val="single"/>
+        </w:rPr>
+        <w:t>idTreinador</w:t>
+      </w:r>
+      <w:r>
+        <w:rPr>
+          <w:noProof/>
+        </w:rPr>
+        <w:t xml:space="preserve"> -&gt; Treinador</w:t>
       </w:r>
       <w:r>
         <w:rPr>
@@ -2237,7 +2287,26 @@
         <w:rPr>
           <w:noProof/>
         </w:rPr>
-        <w:t xml:space="preserve"> eliminatoria, dataJogo</w:t>
+        <w:t xml:space="preserve"> </w:t>
+      </w:r>
+      <w:r>
+        <w:rPr>
+          <w:noProof/>
+          <w:u w:val="single"/>
+        </w:rPr>
+        <w:t>eliminatoria</w:t>
+      </w:r>
+      <w:r>
+        <w:rPr>
+          <w:noProof/>
+        </w:rPr>
+        <w:t>-&gt;Estados</w:t>
+      </w:r>
+      <w:r>
+        <w:rPr>
+          <w:noProof/>
+        </w:rPr>
+        <w:t>, dataJogo</w:t>
       </w:r>
       <w:r>
         <w:rPr>
@@ -2248,8 +2317,28 @@
       <w:r>
         <w:rPr>
           <w:noProof/>
-        </w:rPr>
-        <w:t>idEquipaVisitada -&gt; Equipa, idEquipaVisitante -&gt; Equipa</w:t>
+          <w:u w:val="single"/>
+        </w:rPr>
+        <w:t>idEquipaVisitada</w:t>
+      </w:r>
+      <w:r>
+        <w:rPr>
+          <w:noProof/>
+        </w:rPr>
+        <w:t xml:space="preserve"> -&gt; Equipa, </w:t>
+      </w:r>
+      <w:r>
+        <w:rPr>
+          <w:noProof/>
+          <w:u w:val="single"/>
+        </w:rPr>
+        <w:t>idEquipaVisitante</w:t>
+      </w:r>
+      <w:r>
+        <w:rPr>
+          <w:noProof/>
+        </w:rPr>
+        <w:t xml:space="preserve"> -&gt; Equipa</w:t>
       </w:r>
       <w:r>
         <w:rPr>
@@ -2272,8 +2361,22 @@
       <w:r>
         <w:rPr>
           <w:noProof/>
-        </w:rPr>
-        <w:t>idArbitro -&gt; Arbitro, idEstadio</w:t>
+          <w:u w:val="single"/>
+        </w:rPr>
+        <w:t>idArbitro</w:t>
+      </w:r>
+      <w:r>
+        <w:rPr>
+          <w:noProof/>
+        </w:rPr>
+        <w:t xml:space="preserve"> -&gt; Arbitro, </w:t>
+      </w:r>
+      <w:r>
+        <w:rPr>
+          <w:noProof/>
+          <w:u w:val="single"/>
+        </w:rPr>
+        <w:t>idEstadio</w:t>
       </w:r>
       <w:r>
         <w:rPr>
@@ -2430,7 +2533,57 @@
         <w:rPr>
           <w:noProof/>
         </w:rPr>
-        <w:t>(golosMarcados, assistências, passesRealizados, cortesRealizados, cartoesAmarelos, cartoesVermelhos, faltasCometidas, golosDefendidos, idJogador-&gt;Jogador, idJogo-&gt;Jogo)</w:t>
+        <w:t>(</w:t>
+      </w:r>
+      <w:r>
+        <w:rPr>
+          <w:noProof/>
+        </w:rPr>
+        <w:t xml:space="preserve">tempoJogo, </w:t>
+      </w:r>
+      <w:r>
+        <w:rPr>
+          <w:noProof/>
+        </w:rPr>
+        <w:t>golosMarcados, assist</w:t>
+      </w:r>
+      <w:r>
+        <w:rPr>
+          <w:noProof/>
+        </w:rPr>
+        <w:t>e</w:t>
+      </w:r>
+      <w:r>
+        <w:rPr>
+          <w:noProof/>
+        </w:rPr>
+        <w:t xml:space="preserve">ncias, passesRealizados, cortesRealizados, cartoesAmarelos, cartoesVermelhos, faltasCometidas, golosDefendidos, </w:t>
+      </w:r>
+      <w:r>
+        <w:rPr>
+          <w:noProof/>
+          <w:u w:val="single"/>
+        </w:rPr>
+        <w:t>idJogador</w:t>
+      </w:r>
+      <w:r>
+        <w:rPr>
+          <w:noProof/>
+        </w:rPr>
+        <w:t xml:space="preserve">-&gt;Jogador, </w:t>
+      </w:r>
+      <w:r>
+        <w:rPr>
+          <w:noProof/>
+          <w:u w:val="single"/>
+        </w:rPr>
+        <w:t>idJogo</w:t>
+      </w:r>
+      <w:r>
+        <w:rPr>
+          <w:noProof/>
+        </w:rPr>
+        <w:t>-&gt;Jogo)</w:t>
       </w:r>
     </w:p>
     <w:p>
@@ -2460,6 +2613,14 @@
         </w:rPr>
       </w:pPr>
     </w:p>
+    <w:p/>
+    <w:p/>
+    <w:p/>
+    <w:p/>
+    <w:p/>
+    <w:p/>
+    <w:p/>
+    <w:p/>
     <w:p>
       <w:pPr>
         <w:pStyle w:val="Heading1"/>
@@ -2468,20 +2629,12 @@
           <w:noProof/>
         </w:rPr>
       </w:pPr>
-    </w:p>
-    <w:p>
-      <w:pPr>
-        <w:pStyle w:val="Heading1"/>
-        <w:ind w:left="0"/>
-        <w:rPr>
-          <w:noProof/>
-        </w:rPr>
-      </w:pPr>
       <w:bookmarkStart w:id="12" w:name="_Toc119704635"/>
       <w:r>
         <w:rPr>
           <w:noProof/>
         </w:rPr>
+        <w:lastRenderedPageBreak/>
         <w:t xml:space="preserve">4. </w:t>
       </w:r>
       <w:r>
@@ -2529,7 +2682,33 @@
         <w:rPr>
           <w:noProof/>
         </w:rPr>
-        <w:t>, nomeJogador, nGolos, nacionalidade, numero, jogosJogados, tempoJogo, posicao, idade, idEquipa -&gt; Equipa, idJogo -&gt; Jogo</w:t>
+        <w:t xml:space="preserve">, nomeJogador, nGolos, nacionalidade, numero, jogosJogados, tempoJogo, posicao, idade, </w:t>
+      </w:r>
+      <w:r>
+        <w:rPr>
+          <w:noProof/>
+          <w:u w:val="single"/>
+        </w:rPr>
+        <w:t>idEquipa</w:t>
+      </w:r>
+      <w:r>
+        <w:rPr>
+          <w:noProof/>
+        </w:rPr>
+        <w:t xml:space="preserve"> -&gt; Equipa, </w:t>
+      </w:r>
+      <w:r>
+        <w:rPr>
+          <w:noProof/>
+          <w:u w:val="single"/>
+        </w:rPr>
+        <w:t>idJogo</w:t>
+      </w:r>
+      <w:r>
+        <w:rPr>
+          <w:noProof/>
+        </w:rPr>
+        <w:t xml:space="preserve"> -&gt; Jogo</w:t>
       </w:r>
       <w:r>
         <w:rPr>
@@ -2736,14 +2915,7 @@
         <w:rPr>
           <w:noProof/>
         </w:rPr>
-        <w:t xml:space="preserve"> </w:t>
-      </w:r>
-      <w:r>
-        <w:rPr>
-          <w:noProof/>
-        </w:rPr>
-        <w:lastRenderedPageBreak/>
-        <w:t>existe</w:t>
+        <w:t xml:space="preserve"> existe</w:t>
       </w:r>
       <w:r>
         <w:rPr>
@@ -2827,20 +2999,47 @@
       <w:r>
         <w:rPr>
           <w:noProof/>
-        </w:rPr>
-        <w:t xml:space="preserve">idGrupo -&gt; Grupo, </w:t>
-      </w:r>
-      <w:r>
-        <w:rPr>
-          <w:noProof/>
-        </w:rPr>
-        <w:t>tipoEstado -&gt; Estado</w:t>
-      </w:r>
-      <w:r>
-        <w:rPr>
-          <w:noProof/>
-        </w:rPr>
-        <w:t>s, idTreinador -&gt; Treinador</w:t>
+          <w:u w:val="single"/>
+        </w:rPr>
+        <w:t>idGrupo</w:t>
+      </w:r>
+      <w:r>
+        <w:rPr>
+          <w:noProof/>
+        </w:rPr>
+        <w:t xml:space="preserve"> -&gt; Grupo, </w:t>
+      </w:r>
+      <w:r>
+        <w:rPr>
+          <w:noProof/>
+          <w:u w:val="single"/>
+        </w:rPr>
+        <w:t>tipoEstado</w:t>
+      </w:r>
+      <w:r>
+        <w:rPr>
+          <w:noProof/>
+        </w:rPr>
+        <w:t xml:space="preserve"> -&gt; Estado</w:t>
+      </w:r>
+      <w:r>
+        <w:rPr>
+          <w:noProof/>
+        </w:rPr>
+        <w:t xml:space="preserve">s, </w:t>
+      </w:r>
+      <w:r>
+        <w:rPr>
+          <w:noProof/>
+          <w:u w:val="single"/>
+        </w:rPr>
+        <w:t>idTreinador</w:t>
+      </w:r>
+      <w:r>
+        <w:rPr>
+          <w:noProof/>
+        </w:rPr>
+        <w:t xml:space="preserve"> -&gt; Treinador</w:t>
       </w:r>
       <w:r>
         <w:rPr>
@@ -2933,6 +3132,35 @@
           <w:noProof/>
         </w:rPr>
         <w:t>, idTreinador</w:t>
+      </w:r>
+    </w:p>
+    <w:p>
+      <w:pPr>
+        <w:ind w:left="1440" w:firstLine="0"/>
+        <w:rPr>
+          <w:noProof/>
+        </w:rPr>
+      </w:pPr>
+      <w:r>
+        <w:rPr>
+          <w:b/>
+          <w:bCs/>
+          <w:noProof/>
+        </w:rPr>
+        <w:tab/>
+        <w:t xml:space="preserve">idTreinador-&gt; </w:t>
+      </w:r>
+      <w:r>
+        <w:rPr>
+          <w:noProof/>
+        </w:rPr>
+        <w:t xml:space="preserve">idEquipa, </w:t>
+      </w:r>
+      <w:r>
+        <w:rPr>
+          <w:noProof/>
+        </w:rPr>
+        <w:t>nomeEquipa, jogosJogados, nPontos, classificação, golosMarcados, golosSofridos, vitorias, derrotas, empates, idGrupo, tipoEstado</w:t>
       </w:r>
     </w:p>
     <w:p>
@@ -3147,38 +3375,6 @@
     </w:p>
     <w:p>
       <w:pPr>
-        <w:ind w:left="0" w:firstLine="0"/>
-        <w:rPr>
-          <w:noProof/>
-        </w:rPr>
-      </w:pPr>
-    </w:p>
-    <w:p>
-      <w:pPr>
-        <w:ind w:left="0" w:firstLine="0"/>
-        <w:rPr>
-          <w:noProof/>
-        </w:rPr>
-      </w:pPr>
-    </w:p>
-    <w:p>
-      <w:pPr>
-        <w:ind w:left="0" w:firstLine="0"/>
-        <w:rPr>
-          <w:noProof/>
-        </w:rPr>
-      </w:pPr>
-    </w:p>
-    <w:p>
-      <w:pPr>
-        <w:ind w:left="0" w:firstLine="0"/>
-        <w:rPr>
-          <w:noProof/>
-        </w:rPr>
-      </w:pPr>
-    </w:p>
-    <w:p>
-      <w:pPr>
         <w:pStyle w:val="ListParagraph"/>
         <w:numPr>
           <w:ilvl w:val="0"/>
@@ -3194,6 +3390,7 @@
           <w:bCs/>
           <w:noProof/>
         </w:rPr>
+        <w:lastRenderedPageBreak/>
         <w:t>Estado</w:t>
       </w:r>
       <w:r>
@@ -3337,24 +3534,62 @@
         <w:rPr>
           <w:noProof/>
         </w:rPr>
-        <w:t>, eliminatoria, dataJogo, idEquipaVisitada -&gt; Equipa, idEquipaVisitante -</w:t>
-      </w:r>
-      <w:r>
-        <w:rPr>
-          <w:noProof/>
-        </w:rPr>
-        <w:lastRenderedPageBreak/>
-        <w:t>&gt; Equipa</w:t>
-      </w:r>
-      <w:r>
-        <w:rPr>
-          <w:noProof/>
-        </w:rPr>
         <w:t xml:space="preserve">, </w:t>
       </w:r>
       <w:r>
         <w:rPr>
           <w:noProof/>
+          <w:u w:val="single"/>
+        </w:rPr>
+        <w:t>eliminatoria</w:t>
+      </w:r>
+      <w:r>
+        <w:rPr>
+          <w:noProof/>
+        </w:rPr>
+        <w:t>-&gt;Estados</w:t>
+      </w:r>
+      <w:r>
+        <w:rPr>
+          <w:noProof/>
+        </w:rPr>
+        <w:t xml:space="preserve">, dataJogo, </w:t>
+      </w:r>
+      <w:r>
+        <w:rPr>
+          <w:noProof/>
+          <w:u w:val="single"/>
+        </w:rPr>
+        <w:t>idEquipaVisitada</w:t>
+      </w:r>
+      <w:r>
+        <w:rPr>
+          <w:noProof/>
+        </w:rPr>
+        <w:t xml:space="preserve"> -&gt; Equipa, </w:t>
+      </w:r>
+      <w:r>
+        <w:rPr>
+          <w:noProof/>
+          <w:u w:val="single"/>
+        </w:rPr>
+        <w:t>idEquipaVisitante</w:t>
+      </w:r>
+      <w:r>
+        <w:rPr>
+          <w:noProof/>
+        </w:rPr>
+        <w:t xml:space="preserve"> -&gt; Equipa</w:t>
+      </w:r>
+      <w:r>
+        <w:rPr>
+          <w:noProof/>
+        </w:rPr>
+        <w:t xml:space="preserve">, </w:t>
+      </w:r>
+      <w:r>
+        <w:rPr>
+          <w:noProof/>
         </w:rPr>
         <w:t>nFaltasVisitada, nFaltasVisitante, posseDeBolaVisitada, posseDeBolaVisitante, cantosVisitada, cantosVisitante, rematesVisitada, rematesVisitante, passesCompletosVisitada, passesCompletosVisitante, rematesABalizaVisitada, rematesABalizaVisitante, golosVisitada, golosVisitante</w:t>
       </w:r>
@@ -3367,8 +3602,22 @@
       <w:r>
         <w:rPr>
           <w:noProof/>
-        </w:rPr>
-        <w:t>idArbitro -&gt; Arbitro, idEstadio</w:t>
+          <w:u w:val="single"/>
+        </w:rPr>
+        <w:t>idArbitro</w:t>
+      </w:r>
+      <w:r>
+        <w:rPr>
+          <w:noProof/>
+        </w:rPr>
+        <w:t xml:space="preserve"> -&gt; Arbitro, </w:t>
+      </w:r>
+      <w:r>
+        <w:rPr>
+          <w:noProof/>
+          <w:u w:val="single"/>
+        </w:rPr>
+        <w:t>idEstadio</w:t>
       </w:r>
       <w:r>
         <w:rPr>
@@ -3481,7 +3730,7 @@
         <w:rPr>
           <w:noProof/>
         </w:rPr>
-        <w:t>eliminatoria, dataJogo,</w:t>
+        <w:t>eliminatoria,</w:t>
       </w:r>
       <w:r>
         <w:rPr>
@@ -3583,6 +3832,38 @@
         <w:tab/>
         <w:t>3NF: Sim, uma vez que existe uma super key X tal que X -&gt; Y ou existe um Y como key tal que X-&gt;Y</w:t>
       </w:r>
+    </w:p>
+    <w:p>
+      <w:pPr>
+        <w:ind w:left="0" w:firstLine="0"/>
+        <w:rPr>
+          <w:noProof/>
+        </w:rPr>
+      </w:pPr>
+    </w:p>
+    <w:p>
+      <w:pPr>
+        <w:ind w:left="0" w:firstLine="0"/>
+        <w:rPr>
+          <w:noProof/>
+        </w:rPr>
+      </w:pPr>
+    </w:p>
+    <w:p>
+      <w:pPr>
+        <w:ind w:left="0" w:firstLine="0"/>
+        <w:rPr>
+          <w:noProof/>
+        </w:rPr>
+      </w:pPr>
+    </w:p>
+    <w:p>
+      <w:pPr>
+        <w:ind w:left="0" w:firstLine="0"/>
+        <w:rPr>
+          <w:noProof/>
+        </w:rPr>
+      </w:pPr>
     </w:p>
     <w:p>
       <w:pPr>
@@ -3609,6 +3890,7 @@
           <w:bCs/>
           <w:noProof/>
         </w:rPr>
+        <w:lastRenderedPageBreak/>
         <w:t>Arbitro</w:t>
       </w:r>
       <w:r>
@@ -3903,7 +4185,6 @@
           <w:bCs/>
           <w:noProof/>
         </w:rPr>
-        <w:lastRenderedPageBreak/>
         <w:t>Treinador</w:t>
       </w:r>
       <w:r>
@@ -4050,7 +4331,45 @@
         <w:rPr>
           <w:noProof/>
         </w:rPr>
-        <w:t>(golosMarcados, assistências, passesRealizados, cortesRealizados, cartoesAmarelos, cartoesVermelhos, faltasCometidas, golosDefendidos, idJogador-&gt;Jogador, idJogo-&gt;Jogo)</w:t>
+        <w:t>(</w:t>
+      </w:r>
+      <w:r>
+        <w:rPr>
+          <w:noProof/>
+        </w:rPr>
+        <w:t xml:space="preserve">tempoJogo, </w:t>
+      </w:r>
+      <w:r>
+        <w:rPr>
+          <w:noProof/>
+        </w:rPr>
+        <w:t xml:space="preserve">golosMarcados, assistências, passesRealizados, cortesRealizados, cartoesAmarelos, cartoesVermelhos, faltasCometidas, golosDefendidos, </w:t>
+      </w:r>
+      <w:r>
+        <w:rPr>
+          <w:noProof/>
+          <w:u w:val="single"/>
+        </w:rPr>
+        <w:t>idJogador</w:t>
+      </w:r>
+      <w:r>
+        <w:rPr>
+          <w:noProof/>
+        </w:rPr>
+        <w:t xml:space="preserve">-&gt;Jogador, </w:t>
+      </w:r>
+      <w:r>
+        <w:rPr>
+          <w:noProof/>
+          <w:u w:val="single"/>
+        </w:rPr>
+        <w:t>idJogo</w:t>
+      </w:r>
+      <w:r>
+        <w:rPr>
+          <w:noProof/>
+        </w:rPr>
+        <w:t>-&gt;Jogo)</w:t>
       </w:r>
     </w:p>
     <w:p>
@@ -4088,6 +4407,12 @@
         <w:rPr>
           <w:noProof/>
         </w:rPr>
+        <w:t xml:space="preserve">tempoJogo, </w:t>
+      </w:r>
+      <w:r>
+        <w:rPr>
+          <w:noProof/>
+        </w:rPr>
         <w:t>golosMarcados, assistências, passesRealizados, cortesRealizados, cartoesAmarelos, cartoesVermelhos, faltasCometidas, golosDefendidos</w:t>
       </w:r>
     </w:p>
@@ -4184,6 +4509,15 @@
     </w:p>
     <w:p>
       <w:pPr>
+        <w:ind w:left="0" w:firstLine="360"/>
+        <w:jc w:val="left"/>
+        <w:rPr>
+          <w:noProof/>
+        </w:rPr>
+      </w:pPr>
+    </w:p>
+    <w:p>
+      <w:pPr>
         <w:pStyle w:val="Heading1"/>
         <w:rPr>
           <w:noProof/>
@@ -4194,6 +4528,7 @@
         <w:rPr>
           <w:noProof/>
         </w:rPr>
+        <w:lastRenderedPageBreak/>
         <w:t xml:space="preserve">5. </w:t>
       </w:r>
       <w:r>
@@ -4447,7 +4782,6 @@
         <w:rPr>
           <w:noProof/>
         </w:rPr>
-        <w:lastRenderedPageBreak/>
         <w:t>tempoJogado:</w:t>
       </w:r>
       <w:r>
@@ -4694,7 +5028,31 @@
         <w:rPr>
           <w:noProof/>
         </w:rPr>
-        <w:t>nPontos: restrições not null e check dado que tem de ser inserido um numero &gt;= 0.</w:t>
+        <w:t xml:space="preserve">nPontos: restrições not null e check dado que tem de ser inserido um </w:t>
+      </w:r>
+      <w:r>
+        <w:rPr>
+          <w:noProof/>
+        </w:rPr>
+        <w:t>n</w:t>
+      </w:r>
+      <w:r>
+        <w:rPr>
+          <w:noProof/>
+        </w:rPr>
+        <w:t>ú</w:t>
+      </w:r>
+      <w:r>
+        <w:rPr>
+          <w:noProof/>
+        </w:rPr>
+        <w:t>mero</w:t>
+      </w:r>
+      <w:r>
+        <w:rPr>
+          <w:noProof/>
+        </w:rPr>
+        <w:t xml:space="preserve"> &gt;= 0.</w:t>
       </w:r>
     </w:p>
     <w:p>
@@ -4712,7 +5070,31 @@
         <w:rPr>
           <w:noProof/>
         </w:rPr>
-        <w:t>classificacao: restrições not null e check dado que tem de ser inserido um numero entre 1 e 4.</w:t>
+        <w:t xml:space="preserve">classificacao: restrições not null e check dado que tem de ser inserido um </w:t>
+      </w:r>
+      <w:r>
+        <w:rPr>
+          <w:noProof/>
+        </w:rPr>
+        <w:t>n</w:t>
+      </w:r>
+      <w:r>
+        <w:rPr>
+          <w:noProof/>
+        </w:rPr>
+        <w:t>ú</w:t>
+      </w:r>
+      <w:r>
+        <w:rPr>
+          <w:noProof/>
+        </w:rPr>
+        <w:t>mero</w:t>
+      </w:r>
+      <w:r>
+        <w:rPr>
+          <w:noProof/>
+        </w:rPr>
+        <w:t xml:space="preserve"> entre 1 e 4.</w:t>
       </w:r>
     </w:p>
     <w:p>
@@ -4730,7 +5112,31 @@
         <w:rPr>
           <w:noProof/>
         </w:rPr>
-        <w:t>golosMarcados: restrições not null  e check dado que tem de ser inserido um numero &gt;= 0.</w:t>
+        <w:t xml:space="preserve">golosMarcados: restrições not null  e check dado que tem de ser inserido um </w:t>
+      </w:r>
+      <w:r>
+        <w:rPr>
+          <w:noProof/>
+        </w:rPr>
+        <w:t>n</w:t>
+      </w:r>
+      <w:r>
+        <w:rPr>
+          <w:noProof/>
+        </w:rPr>
+        <w:t>ú</w:t>
+      </w:r>
+      <w:r>
+        <w:rPr>
+          <w:noProof/>
+        </w:rPr>
+        <w:t>mero</w:t>
+      </w:r>
+      <w:r>
+        <w:rPr>
+          <w:noProof/>
+        </w:rPr>
+        <w:t xml:space="preserve"> &gt;= 0.</w:t>
       </w:r>
     </w:p>
     <w:p>
@@ -4748,7 +5154,32 @@
         <w:rPr>
           <w:noProof/>
         </w:rPr>
-        <w:t>golosSofridos: restrições not null e check dado que tem de ser inserido um numero &gt;= 0.</w:t>
+        <w:t xml:space="preserve">golosSofridos: restrições not null e check dado que tem de ser inserido um </w:t>
+      </w:r>
+      <w:r>
+        <w:rPr>
+          <w:noProof/>
+        </w:rPr>
+        <w:lastRenderedPageBreak/>
+        <w:t>n</w:t>
+      </w:r>
+      <w:r>
+        <w:rPr>
+          <w:noProof/>
+        </w:rPr>
+        <w:t>ú</w:t>
+      </w:r>
+      <w:r>
+        <w:rPr>
+          <w:noProof/>
+        </w:rPr>
+        <w:t>mero</w:t>
+      </w:r>
+      <w:r>
+        <w:rPr>
+          <w:noProof/>
+        </w:rPr>
+        <w:t xml:space="preserve"> &gt;= 0.</w:t>
       </w:r>
     </w:p>
     <w:p>
@@ -4766,7 +5197,37 @@
         <w:rPr>
           <w:noProof/>
         </w:rPr>
-        <w:t>vitorias: restrições not null e check dado que tem de ser inserido um numero &gt;= 0.</w:t>
+        <w:t xml:space="preserve">vitorias: restrições not null e check dado que tem de ser inserido um </w:t>
+      </w:r>
+      <w:r>
+        <w:rPr>
+          <w:noProof/>
+        </w:rPr>
+        <w:t>n</w:t>
+      </w:r>
+      <w:r>
+        <w:rPr>
+          <w:noProof/>
+        </w:rPr>
+        <w:t>ú</w:t>
+      </w:r>
+      <w:r>
+        <w:rPr>
+          <w:noProof/>
+        </w:rPr>
+        <w:t>mero</w:t>
+      </w:r>
+      <w:r>
+        <w:rPr>
+          <w:noProof/>
+        </w:rPr>
+        <w:t xml:space="preserve"> </w:t>
+      </w:r>
+      <w:r>
+        <w:rPr>
+          <w:noProof/>
+        </w:rPr>
+        <w:t>&gt;= 0.</w:t>
       </w:r>
     </w:p>
     <w:p>
@@ -4784,7 +5245,37 @@
         <w:rPr>
           <w:noProof/>
         </w:rPr>
-        <w:t>derrotas: restrições not null e check dado que tem de ser inserido um numero &gt;= 0.</w:t>
+        <w:t xml:space="preserve">derrotas: restrições not null e check dado que tem de ser inserido um </w:t>
+      </w:r>
+      <w:r>
+        <w:rPr>
+          <w:noProof/>
+        </w:rPr>
+        <w:t>n</w:t>
+      </w:r>
+      <w:r>
+        <w:rPr>
+          <w:noProof/>
+        </w:rPr>
+        <w:t>ú</w:t>
+      </w:r>
+      <w:r>
+        <w:rPr>
+          <w:noProof/>
+        </w:rPr>
+        <w:t>mero</w:t>
+      </w:r>
+      <w:r>
+        <w:rPr>
+          <w:noProof/>
+        </w:rPr>
+        <w:t xml:space="preserve"> </w:t>
+      </w:r>
+      <w:r>
+        <w:rPr>
+          <w:noProof/>
+        </w:rPr>
+        <w:t>&gt;= 0.</w:t>
       </w:r>
     </w:p>
     <w:p>
@@ -4802,7 +5293,31 @@
         <w:rPr>
           <w:noProof/>
         </w:rPr>
-        <w:t>empates: restrições not null e check dado que tem de ser inserido um numero &gt;= 0.</w:t>
+        <w:t xml:space="preserve">empates: restrições not null e check dado que tem de ser inserido um </w:t>
+      </w:r>
+      <w:r>
+        <w:rPr>
+          <w:noProof/>
+        </w:rPr>
+        <w:t>n</w:t>
+      </w:r>
+      <w:r>
+        <w:rPr>
+          <w:noProof/>
+        </w:rPr>
+        <w:t>ú</w:t>
+      </w:r>
+      <w:r>
+        <w:rPr>
+          <w:noProof/>
+        </w:rPr>
+        <w:t>mero</w:t>
+      </w:r>
+      <w:r>
+        <w:rPr>
+          <w:noProof/>
+        </w:rPr>
+        <w:t xml:space="preserve"> &gt;= 0.</w:t>
       </w:r>
     </w:p>
     <w:p>
@@ -4964,19 +5479,25 @@
         <w:rPr>
           <w:noProof/>
         </w:rPr>
-        <w:t>golosMarcados</w:t>
-      </w:r>
-      <w:r>
-        <w:rPr>
-          <w:noProof/>
-        </w:rPr>
-        <w:t xml:space="preserve"> restrições not null e check </w:t>
-      </w:r>
-      <w:r>
-        <w:rPr>
-          <w:noProof/>
-        </w:rPr>
-        <w:t>dado que tem de ser inserido um numero &gt;= 0.</w:t>
+        <w:t xml:space="preserve">tempoJogado: </w:t>
+      </w:r>
+      <w:r>
+        <w:rPr>
+          <w:noProof/>
+        </w:rPr>
+        <w:t>restrições not null e check dado que tem de ser inserido um n</w:t>
+      </w:r>
+      <w:r>
+        <w:rPr>
+          <w:noProof/>
+        </w:rPr>
+        <w:t>ú</w:t>
+      </w:r>
+      <w:r>
+        <w:rPr>
+          <w:noProof/>
+        </w:rPr>
+        <w:t>mero &gt;= 0.</w:t>
       </w:r>
     </w:p>
     <w:p>
@@ -4996,20 +5517,31 @@
         <w:rPr>
           <w:noProof/>
         </w:rPr>
-        <w:lastRenderedPageBreak/>
-        <w:t>assistências</w:t>
-      </w:r>
-      <w:r>
-        <w:rPr>
-          <w:noProof/>
-        </w:rPr>
-        <w:t xml:space="preserve"> restrições not null e check </w:t>
-      </w:r>
-      <w:r>
-        <w:rPr>
-          <w:noProof/>
-        </w:rPr>
-        <w:t>dado que tem de ser inserido um numero &gt;= 0.</w:t>
+        <w:t>golosMarcados</w:t>
+      </w:r>
+      <w:r>
+        <w:rPr>
+          <w:noProof/>
+        </w:rPr>
+        <w:t>:</w:t>
+      </w:r>
+      <w:r>
+        <w:rPr>
+          <w:noProof/>
+        </w:rPr>
+        <w:t xml:space="preserve"> restrições not null e check dado que tem de ser inserido um n</w:t>
+      </w:r>
+      <w:r>
+        <w:rPr>
+          <w:noProof/>
+        </w:rPr>
+        <w:t>ú</w:t>
+      </w:r>
+      <w:r>
+        <w:rPr>
+          <w:noProof/>
+        </w:rPr>
+        <w:t>mero &gt;= 0.</w:t>
       </w:r>
     </w:p>
     <w:p>
@@ -5029,25 +5561,49 @@
         <w:rPr>
           <w:noProof/>
         </w:rPr>
-        <w:t>passesRealizados:</w:t>
-      </w:r>
-      <w:r>
-        <w:rPr>
-          <w:noProof/>
-        </w:rPr>
-        <w:t xml:space="preserve"> </w:t>
-      </w:r>
-      <w:r>
-        <w:rPr>
-          <w:noProof/>
-        </w:rPr>
-        <w:t xml:space="preserve">restrições not null e check </w:t>
-      </w:r>
-      <w:r>
-        <w:rPr>
-          <w:noProof/>
-        </w:rPr>
-        <w:t>dado que tem de ser inserido um numero &gt;= 0.</w:t>
+        <w:t>assistências</w:t>
+      </w:r>
+      <w:r>
+        <w:rPr>
+          <w:noProof/>
+        </w:rPr>
+        <w:t>:</w:t>
+      </w:r>
+      <w:r>
+        <w:rPr>
+          <w:noProof/>
+        </w:rPr>
+        <w:t xml:space="preserve"> restrições not null e check </w:t>
+      </w:r>
+      <w:r>
+        <w:rPr>
+          <w:noProof/>
+        </w:rPr>
+        <w:t xml:space="preserve">dado que tem de ser inserido um </w:t>
+      </w:r>
+      <w:r>
+        <w:rPr>
+          <w:noProof/>
+        </w:rPr>
+        <w:t>n</w:t>
+      </w:r>
+      <w:r>
+        <w:rPr>
+          <w:noProof/>
+        </w:rPr>
+        <w:t>ú</w:t>
+      </w:r>
+      <w:r>
+        <w:rPr>
+          <w:noProof/>
+        </w:rPr>
+        <w:t>mero</w:t>
+      </w:r>
+      <w:r>
+        <w:rPr>
+          <w:noProof/>
+        </w:rPr>
+        <w:t xml:space="preserve"> &gt;= 0.</w:t>
       </w:r>
     </w:p>
     <w:p>
@@ -5067,19 +5623,49 @@
         <w:rPr>
           <w:noProof/>
         </w:rPr>
-        <w:t>cortesRealizados</w:t>
-      </w:r>
-      <w:r>
-        <w:rPr>
-          <w:noProof/>
-        </w:rPr>
-        <w:t xml:space="preserve"> restrições not null e check </w:t>
-      </w:r>
-      <w:r>
-        <w:rPr>
-          <w:noProof/>
-        </w:rPr>
-        <w:t>dado que tem de ser inserido um numero &gt;= 0.</w:t>
+        <w:t>passesRealizados:</w:t>
+      </w:r>
+      <w:r>
+        <w:rPr>
+          <w:noProof/>
+        </w:rPr>
+        <w:t xml:space="preserve"> </w:t>
+      </w:r>
+      <w:r>
+        <w:rPr>
+          <w:noProof/>
+        </w:rPr>
+        <w:t xml:space="preserve">restrições not null e check </w:t>
+      </w:r>
+      <w:r>
+        <w:rPr>
+          <w:noProof/>
+        </w:rPr>
+        <w:t xml:space="preserve">dado que tem de ser inserido um </w:t>
+      </w:r>
+      <w:r>
+        <w:rPr>
+          <w:noProof/>
+        </w:rPr>
+        <w:t>n</w:t>
+      </w:r>
+      <w:r>
+        <w:rPr>
+          <w:noProof/>
+        </w:rPr>
+        <w:t>ú</w:t>
+      </w:r>
+      <w:r>
+        <w:rPr>
+          <w:noProof/>
+        </w:rPr>
+        <w:t>mero</w:t>
+      </w:r>
+      <w:r>
+        <w:rPr>
+          <w:noProof/>
+        </w:rPr>
+        <w:t xml:space="preserve"> &gt;= 0.</w:t>
       </w:r>
     </w:p>
     <w:p>
@@ -5099,25 +5685,49 @@
         <w:rPr>
           <w:noProof/>
         </w:rPr>
-        <w:t>cartoesAmarelos:</w:t>
-      </w:r>
-      <w:r>
-        <w:rPr>
-          <w:noProof/>
-        </w:rPr>
-        <w:t xml:space="preserve"> </w:t>
-      </w:r>
-      <w:r>
-        <w:rPr>
-          <w:noProof/>
-        </w:rPr>
-        <w:t xml:space="preserve">restrições not null e check </w:t>
-      </w:r>
-      <w:r>
-        <w:rPr>
-          <w:noProof/>
-        </w:rPr>
-        <w:t>dado que tem de ser inserido um numero &gt;= 0.</w:t>
+        <w:t>cortesRealizados</w:t>
+      </w:r>
+      <w:r>
+        <w:rPr>
+          <w:noProof/>
+        </w:rPr>
+        <w:t>:</w:t>
+      </w:r>
+      <w:r>
+        <w:rPr>
+          <w:noProof/>
+        </w:rPr>
+        <w:t xml:space="preserve"> restrições not null e check </w:t>
+      </w:r>
+      <w:r>
+        <w:rPr>
+          <w:noProof/>
+        </w:rPr>
+        <w:t xml:space="preserve">dado que tem de ser inserido um </w:t>
+      </w:r>
+      <w:r>
+        <w:rPr>
+          <w:noProof/>
+        </w:rPr>
+        <w:t>n</w:t>
+      </w:r>
+      <w:r>
+        <w:rPr>
+          <w:noProof/>
+        </w:rPr>
+        <w:t>ú</w:t>
+      </w:r>
+      <w:r>
+        <w:rPr>
+          <w:noProof/>
+        </w:rPr>
+        <w:t>mero</w:t>
+      </w:r>
+      <w:r>
+        <w:rPr>
+          <w:noProof/>
+        </w:rPr>
+        <w:t xml:space="preserve"> &gt;= 0.</w:t>
       </w:r>
     </w:p>
     <w:p>
@@ -5137,7 +5747,7 @@
         <w:rPr>
           <w:noProof/>
         </w:rPr>
-        <w:t>cartoesVermelhos:</w:t>
+        <w:t>cartoesAmarelos:</w:t>
       </w:r>
       <w:r>
         <w:rPr>
@@ -5155,7 +5765,31 @@
         <w:rPr>
           <w:noProof/>
         </w:rPr>
-        <w:t>dado que tem de ser inserido um numero &gt;= 0.</w:t>
+        <w:t xml:space="preserve">dado que tem de ser inserido um </w:t>
+      </w:r>
+      <w:r>
+        <w:rPr>
+          <w:noProof/>
+        </w:rPr>
+        <w:t>n</w:t>
+      </w:r>
+      <w:r>
+        <w:rPr>
+          <w:noProof/>
+        </w:rPr>
+        <w:t>ú</w:t>
+      </w:r>
+      <w:r>
+        <w:rPr>
+          <w:noProof/>
+        </w:rPr>
+        <w:t>mero</w:t>
+      </w:r>
+      <w:r>
+        <w:rPr>
+          <w:noProof/>
+        </w:rPr>
+        <w:t xml:space="preserve"> &gt;= 0.</w:t>
       </w:r>
     </w:p>
     <w:p>
@@ -5175,7 +5809,7 @@
         <w:rPr>
           <w:noProof/>
         </w:rPr>
-        <w:t>faltasCometidas:</w:t>
+        <w:t>cartoesVermelhos:</w:t>
       </w:r>
       <w:r>
         <w:rPr>
@@ -5193,7 +5827,31 @@
         <w:rPr>
           <w:noProof/>
         </w:rPr>
-        <w:t>dado que tem de ser inserido um numero &gt;= 0.</w:t>
+        <w:t xml:space="preserve">dado que tem de ser inserido um </w:t>
+      </w:r>
+      <w:r>
+        <w:rPr>
+          <w:noProof/>
+        </w:rPr>
+        <w:t>n</w:t>
+      </w:r>
+      <w:r>
+        <w:rPr>
+          <w:noProof/>
+        </w:rPr>
+        <w:t>ú</w:t>
+      </w:r>
+      <w:r>
+        <w:rPr>
+          <w:noProof/>
+        </w:rPr>
+        <w:t>mero</w:t>
+      </w:r>
+      <w:r>
+        <w:rPr>
+          <w:noProof/>
+        </w:rPr>
+        <w:t xml:space="preserve"> &gt;= 0.</w:t>
       </w:r>
     </w:p>
     <w:p>
@@ -5213,6 +5871,68 @@
         <w:rPr>
           <w:noProof/>
         </w:rPr>
+        <w:t>faltasCometidas:</w:t>
+      </w:r>
+      <w:r>
+        <w:rPr>
+          <w:noProof/>
+        </w:rPr>
+        <w:t xml:space="preserve"> </w:t>
+      </w:r>
+      <w:r>
+        <w:rPr>
+          <w:noProof/>
+        </w:rPr>
+        <w:t xml:space="preserve">restrições not null e check </w:t>
+      </w:r>
+      <w:r>
+        <w:rPr>
+          <w:noProof/>
+        </w:rPr>
+        <w:t xml:space="preserve">dado que tem de ser inserido um </w:t>
+      </w:r>
+      <w:r>
+        <w:rPr>
+          <w:noProof/>
+        </w:rPr>
+        <w:t>n</w:t>
+      </w:r>
+      <w:r>
+        <w:rPr>
+          <w:noProof/>
+        </w:rPr>
+        <w:t>ú</w:t>
+      </w:r>
+      <w:r>
+        <w:rPr>
+          <w:noProof/>
+        </w:rPr>
+        <w:t>mero</w:t>
+      </w:r>
+      <w:r>
+        <w:rPr>
+          <w:noProof/>
+        </w:rPr>
+        <w:t xml:space="preserve"> &gt;= 0.</w:t>
+      </w:r>
+    </w:p>
+    <w:p>
+      <w:pPr>
+        <w:pStyle w:val="ListParagraph"/>
+        <w:numPr>
+          <w:ilvl w:val="0"/>
+          <w:numId w:val="13"/>
+        </w:numPr>
+        <w:rPr>
+          <w:b/>
+          <w:bCs/>
+          <w:noProof/>
+        </w:rPr>
+      </w:pPr>
+      <w:r>
+        <w:rPr>
+          <w:noProof/>
+        </w:rPr>
         <w:t>golosDefendidos:</w:t>
       </w:r>
       <w:r>
@@ -5231,8 +5951,72 @@
         <w:rPr>
           <w:noProof/>
         </w:rPr>
-        <w:t>dado que tem de ser inserido um numero &gt;= 0.</w:t>
-      </w:r>
+        <w:t xml:space="preserve">dado que tem de ser inserido um </w:t>
+      </w:r>
+      <w:r>
+        <w:rPr>
+          <w:noProof/>
+        </w:rPr>
+        <w:t>n</w:t>
+      </w:r>
+      <w:r>
+        <w:rPr>
+          <w:noProof/>
+        </w:rPr>
+        <w:t>ú</w:t>
+      </w:r>
+      <w:r>
+        <w:rPr>
+          <w:noProof/>
+        </w:rPr>
+        <w:t>mero</w:t>
+      </w:r>
+      <w:r>
+        <w:rPr>
+          <w:noProof/>
+        </w:rPr>
+        <w:t xml:space="preserve"> &gt;= 0.</w:t>
+      </w:r>
+    </w:p>
+    <w:p>
+      <w:pPr>
+        <w:ind w:left="0" w:firstLine="360"/>
+        <w:rPr>
+          <w:b/>
+          <w:bCs/>
+          <w:noProof/>
+        </w:rPr>
+      </w:pPr>
+    </w:p>
+    <w:p>
+      <w:pPr>
+        <w:ind w:left="0" w:firstLine="360"/>
+        <w:rPr>
+          <w:b/>
+          <w:bCs/>
+          <w:noProof/>
+        </w:rPr>
+      </w:pPr>
+    </w:p>
+    <w:p>
+      <w:pPr>
+        <w:ind w:left="0" w:firstLine="360"/>
+        <w:rPr>
+          <w:b/>
+          <w:bCs/>
+          <w:noProof/>
+        </w:rPr>
+      </w:pPr>
+    </w:p>
+    <w:p>
+      <w:pPr>
+        <w:ind w:left="0" w:firstLine="360"/>
+        <w:rPr>
+          <w:b/>
+          <w:bCs/>
+          <w:noProof/>
+        </w:rPr>
+      </w:pPr>
     </w:p>
     <w:p>
       <w:pPr>
@@ -5249,6 +6033,7 @@
           <w:bCs/>
           <w:noProof/>
         </w:rPr>
+        <w:lastRenderedPageBreak/>
         <w:t>Arbitro</w:t>
       </w:r>
     </w:p>
@@ -5392,6 +6177,60 @@
     </w:p>
     <w:p>
       <w:pPr>
+        <w:ind w:firstLine="750"/>
+        <w:rPr>
+          <w:b/>
+          <w:bCs/>
+          <w:noProof/>
+        </w:rPr>
+      </w:pPr>
+      <w:r>
+        <w:rPr>
+          <w:b/>
+          <w:bCs/>
+          <w:noProof/>
+        </w:rPr>
+        <w:t>Treinador</w:t>
+      </w:r>
+    </w:p>
+    <w:p>
+      <w:pPr>
+        <w:pStyle w:val="ListParagraph"/>
+        <w:numPr>
+          <w:ilvl w:val="0"/>
+          <w:numId w:val="20"/>
+        </w:numPr>
+        <w:rPr>
+          <w:noProof/>
+        </w:rPr>
+      </w:pPr>
+      <w:r>
+        <w:rPr>
+          <w:noProof/>
+        </w:rPr>
+        <w:t>idTreinador: restrição chave (Primary Key), dado que não podem haver 2 treinadores com o mesmo id.</w:t>
+      </w:r>
+    </w:p>
+    <w:p>
+      <w:pPr>
+        <w:pStyle w:val="ListParagraph"/>
+        <w:numPr>
+          <w:ilvl w:val="0"/>
+          <w:numId w:val="20"/>
+        </w:numPr>
+        <w:rPr>
+          <w:noProof/>
+        </w:rPr>
+      </w:pPr>
+      <w:r>
+        <w:rPr>
+          <w:noProof/>
+        </w:rPr>
+        <w:t>nomeTreinador: restrição not null, dado que um nome não pode ser null</w:t>
+      </w:r>
+    </w:p>
+    <w:p>
+      <w:pPr>
         <w:ind w:left="360" w:firstLine="360"/>
         <w:rPr>
           <w:b/>
@@ -5405,6 +6244,197 @@
           <w:bCs/>
           <w:noProof/>
         </w:rPr>
+        <w:t>Estadio</w:t>
+      </w:r>
+    </w:p>
+    <w:p>
+      <w:pPr>
+        <w:pStyle w:val="ListParagraph"/>
+        <w:numPr>
+          <w:ilvl w:val="0"/>
+          <w:numId w:val="21"/>
+        </w:numPr>
+        <w:rPr>
+          <w:noProof/>
+        </w:rPr>
+      </w:pPr>
+      <w:r>
+        <w:rPr>
+          <w:noProof/>
+        </w:rPr>
+        <w:t>idEstadio: restrição chave (Primary Key), dado que não podem existir 2 estádios com o mesmo id.</w:t>
+      </w:r>
+    </w:p>
+    <w:p>
+      <w:pPr>
+        <w:pStyle w:val="ListParagraph"/>
+        <w:numPr>
+          <w:ilvl w:val="0"/>
+          <w:numId w:val="21"/>
+        </w:numPr>
+        <w:rPr>
+          <w:noProof/>
+        </w:rPr>
+      </w:pPr>
+      <w:r>
+        <w:rPr>
+          <w:noProof/>
+        </w:rPr>
+        <w:t>nomeEstadio: restrição not null, uma vez que tem de ser inserido um nome e não pode ser null.</w:t>
+      </w:r>
+    </w:p>
+    <w:p>
+      <w:pPr>
+        <w:ind w:left="0" w:firstLine="360"/>
+        <w:rPr>
+          <w:noProof/>
+        </w:rPr>
+      </w:pPr>
+    </w:p>
+    <w:p>
+      <w:pPr>
+        <w:ind w:left="0" w:firstLine="360"/>
+        <w:rPr>
+          <w:noProof/>
+        </w:rPr>
+      </w:pPr>
+    </w:p>
+    <w:p>
+      <w:pPr>
+        <w:ind w:left="0" w:firstLine="360"/>
+        <w:rPr>
+          <w:noProof/>
+        </w:rPr>
+      </w:pPr>
+    </w:p>
+    <w:p>
+      <w:pPr>
+        <w:ind w:left="0" w:firstLine="360"/>
+        <w:rPr>
+          <w:noProof/>
+        </w:rPr>
+      </w:pPr>
+    </w:p>
+    <w:p>
+      <w:pPr>
+        <w:ind w:left="0" w:firstLine="360"/>
+        <w:rPr>
+          <w:noProof/>
+        </w:rPr>
+      </w:pPr>
+    </w:p>
+    <w:p>
+      <w:pPr>
+        <w:ind w:left="0" w:firstLine="360"/>
+        <w:rPr>
+          <w:noProof/>
+        </w:rPr>
+      </w:pPr>
+    </w:p>
+    <w:p>
+      <w:pPr>
+        <w:ind w:left="0" w:firstLine="360"/>
+        <w:rPr>
+          <w:noProof/>
+        </w:rPr>
+      </w:pPr>
+    </w:p>
+    <w:p>
+      <w:pPr>
+        <w:ind w:left="0" w:firstLine="360"/>
+        <w:rPr>
+          <w:noProof/>
+        </w:rPr>
+      </w:pPr>
+    </w:p>
+    <w:p>
+      <w:pPr>
+        <w:ind w:left="0" w:firstLine="360"/>
+        <w:rPr>
+          <w:noProof/>
+        </w:rPr>
+      </w:pPr>
+    </w:p>
+    <w:p>
+      <w:pPr>
+        <w:ind w:left="0" w:firstLine="360"/>
+        <w:rPr>
+          <w:noProof/>
+        </w:rPr>
+      </w:pPr>
+    </w:p>
+    <w:p>
+      <w:pPr>
+        <w:ind w:left="0" w:firstLine="360"/>
+        <w:rPr>
+          <w:noProof/>
+        </w:rPr>
+      </w:pPr>
+    </w:p>
+    <w:p>
+      <w:pPr>
+        <w:ind w:left="0" w:firstLine="360"/>
+        <w:rPr>
+          <w:noProof/>
+        </w:rPr>
+      </w:pPr>
+    </w:p>
+    <w:p>
+      <w:pPr>
+        <w:ind w:left="0" w:firstLine="360"/>
+        <w:rPr>
+          <w:noProof/>
+        </w:rPr>
+      </w:pPr>
+    </w:p>
+    <w:p>
+      <w:pPr>
+        <w:ind w:left="0" w:firstLine="360"/>
+        <w:rPr>
+          <w:noProof/>
+        </w:rPr>
+      </w:pPr>
+    </w:p>
+    <w:p>
+      <w:pPr>
+        <w:ind w:left="0" w:firstLine="360"/>
+        <w:rPr>
+          <w:noProof/>
+        </w:rPr>
+      </w:pPr>
+    </w:p>
+    <w:p>
+      <w:pPr>
+        <w:ind w:left="0" w:firstLine="360"/>
+        <w:rPr>
+          <w:noProof/>
+        </w:rPr>
+      </w:pPr>
+    </w:p>
+    <w:p>
+      <w:pPr>
+        <w:ind w:left="0" w:firstLine="360"/>
+        <w:rPr>
+          <w:noProof/>
+        </w:rPr>
+      </w:pPr>
+    </w:p>
+    <w:p>
+      <w:pPr>
+        <w:ind w:left="360" w:firstLine="360"/>
+        <w:rPr>
+          <w:b/>
+          <w:bCs/>
+          <w:noProof/>
+        </w:rPr>
+      </w:pPr>
+      <w:r>
+        <w:rPr>
+          <w:b/>
+          <w:bCs/>
+          <w:noProof/>
+        </w:rPr>
+        <w:lastRenderedPageBreak/>
         <w:t>Jogo</w:t>
       </w:r>
     </w:p>
@@ -5579,7 +6609,6 @@
         <w:rPr>
           <w:noProof/>
         </w:rPr>
-        <w:lastRenderedPageBreak/>
         <w:t>cantosVisitada: restrição not null, uma vez que tem de ser inserido um valor &gt;= 0.</w:t>
       </w:r>
     </w:p>
@@ -5760,8 +6789,6 @@
     <w:p>
       <w:pPr>
         <w:rPr>
-          <w:b/>
-          <w:bCs/>
           <w:noProof/>
         </w:rPr>
       </w:pPr>
@@ -5773,135 +6800,232 @@
         </w:rPr>
         <w:tab/>
       </w:r>
-      <w:r>
-        <w:rPr>
-          <w:b/>
-          <w:bCs/>
-          <w:noProof/>
-        </w:rPr>
-        <w:t>Treinador</w:t>
-      </w:r>
-    </w:p>
-    <w:p>
-      <w:pPr>
-        <w:pStyle w:val="ListParagraph"/>
-        <w:numPr>
-          <w:ilvl w:val="0"/>
-          <w:numId w:val="20"/>
-        </w:numPr>
-        <w:rPr>
-          <w:noProof/>
-        </w:rPr>
-      </w:pPr>
-      <w:r>
-        <w:rPr>
-          <w:noProof/>
-        </w:rPr>
-        <w:t>idTreinador: restrição chave (Primary Key), dado que não podem haver 2 treinadores com o mesmo id</w:t>
-      </w:r>
-      <w:r>
-        <w:rPr>
-          <w:noProof/>
-        </w:rPr>
+    </w:p>
+    <w:p>
+      <w:pPr>
+        <w:ind w:left="0" w:firstLine="0"/>
+        <w:rPr>
+          <w:noProof/>
+        </w:rPr>
+      </w:pPr>
+    </w:p>
+    <w:p>
+      <w:pPr>
+        <w:ind w:left="0" w:firstLine="0"/>
+        <w:rPr>
+          <w:noProof/>
+        </w:rPr>
+      </w:pPr>
+    </w:p>
+    <w:p>
+      <w:pPr>
+        <w:pStyle w:val="Heading1"/>
+        <w:rPr>
+          <w:noProof/>
+        </w:rPr>
+      </w:pPr>
+      <w:r>
+        <w:rPr>
+          <w:noProof/>
+        </w:rPr>
+        <w:lastRenderedPageBreak/>
+        <w:t>6.</w:t>
+      </w:r>
+      <w:r>
+        <w:rPr>
+          <w:noProof/>
+        </w:rPr>
+        <w:t xml:space="preserve"> Interrogação da Base de Dados</w:t>
+      </w:r>
+    </w:p>
+    <w:p/>
+    <w:p>
+      <w:r>
+        <w:t xml:space="preserve">6.1. </w:t>
+      </w:r>
+      <w:r>
+        <w:t>Seleciona todos os treinadores e organiza-os por número de vitórias descendentemente,</w:t>
+      </w:r>
+      <w:r>
+        <w:t xml:space="preserve"> </w:t>
+      </w:r>
+      <w:r>
+        <w:t>caso tenha o mesmo n</w:t>
+      </w:r>
+      <w:r>
+        <w:t>ú</w:t>
+      </w:r>
+      <w:r>
+        <w:t>mero de vitorias</w:t>
+      </w:r>
+      <w:r>
+        <w:t>,</w:t>
+      </w:r>
+      <w:r>
+        <w:t xml:space="preserve"> por empates descendentemente e por derrotas ascendentemente caso tenha também </w:t>
+      </w:r>
+      <w:r>
+        <w:t>um</w:t>
+      </w:r>
+      <w:r>
+        <w:t xml:space="preserve"> número de empates</w:t>
+      </w:r>
+      <w:r>
+        <w:t xml:space="preserve"> igual.</w:t>
+      </w:r>
+    </w:p>
+    <w:p/>
+    <w:p>
+      <w:r>
+        <w:t xml:space="preserve">6.2. </w:t>
+      </w:r>
+      <w:r>
+        <w:t>Seleciona todos os árb</w:t>
+      </w:r>
+      <w:r>
+        <w:t>i</w:t>
+      </w:r>
+      <w:r>
+        <w:t>t</w:t>
+      </w:r>
+      <w:r>
+        <w:t>r</w:t>
+      </w:r>
+      <w:r>
+        <w:t>os que oficializaram jogos em estádios com capacidade maior do que 50000 e que resultaram num empate</w:t>
+      </w:r>
+      <w:r>
         <w:t>.</w:t>
       </w:r>
     </w:p>
-    <w:p>
-      <w:pPr>
-        <w:pStyle w:val="ListParagraph"/>
-        <w:numPr>
-          <w:ilvl w:val="0"/>
-          <w:numId w:val="20"/>
-        </w:numPr>
-        <w:rPr>
-          <w:noProof/>
-        </w:rPr>
-      </w:pPr>
-      <w:r>
-        <w:rPr>
-          <w:noProof/>
-        </w:rPr>
-        <w:t>nomeTreinador: restrição not null, dado que um nome não pode ser null</w:t>
-      </w:r>
-    </w:p>
-    <w:p>
-      <w:pPr>
-        <w:ind w:left="360" w:firstLine="360"/>
-        <w:rPr>
-          <w:b/>
-          <w:bCs/>
-          <w:noProof/>
-        </w:rPr>
-      </w:pPr>
-      <w:r>
-        <w:rPr>
-          <w:b/>
-          <w:bCs/>
-          <w:noProof/>
-        </w:rPr>
-        <w:t>Estadio</w:t>
-      </w:r>
-    </w:p>
-    <w:p>
-      <w:pPr>
-        <w:pStyle w:val="ListParagraph"/>
-        <w:numPr>
-          <w:ilvl w:val="0"/>
-          <w:numId w:val="21"/>
-        </w:numPr>
-        <w:rPr>
-          <w:noProof/>
-        </w:rPr>
-      </w:pPr>
-      <w:r>
-        <w:rPr>
-          <w:noProof/>
-        </w:rPr>
-        <w:t>idEstadio: restrição chave (Primary Key), dado que não podem existir 2 estádios com o mesmo id.</w:t>
-      </w:r>
-    </w:p>
-    <w:p>
-      <w:pPr>
-        <w:pStyle w:val="ListParagraph"/>
-        <w:numPr>
-          <w:ilvl w:val="0"/>
-          <w:numId w:val="21"/>
-        </w:numPr>
-        <w:rPr>
-          <w:noProof/>
-        </w:rPr>
-      </w:pPr>
-      <w:r>
-        <w:rPr>
-          <w:noProof/>
-        </w:rPr>
-        <w:t>nomeEstadio: restrição not null, uma vez que tem de ser inserido um nome e não pode ser null.</w:t>
-      </w:r>
-    </w:p>
-    <w:p>
-      <w:pPr>
-        <w:ind w:left="360" w:firstLine="360"/>
-        <w:rPr>
-          <w:noProof/>
-        </w:rPr>
-      </w:pPr>
-    </w:p>
-    <w:p>
-      <w:pPr>
-        <w:pStyle w:val="ListParagraph"/>
-        <w:ind w:left="1440" w:firstLine="0"/>
-        <w:rPr>
-          <w:noProof/>
-        </w:rPr>
-      </w:pPr>
-    </w:p>
-    <w:p>
-      <w:pPr>
-        <w:ind w:left="0" w:firstLine="0"/>
-        <w:rPr>
-          <w:noProof/>
-        </w:rPr>
-      </w:pPr>
+    <w:p/>
+    <w:p>
+      <w:r>
+        <w:t xml:space="preserve">6.3. </w:t>
+      </w:r>
+      <w:r>
+        <w:t>Seleciona todas as equipas que ganharam um jogo por uma diferença de 2 golos e o número de vezes que tal aconteceu</w:t>
+      </w:r>
+      <w:r>
+        <w:t>.</w:t>
+      </w:r>
+    </w:p>
+    <w:p/>
+    <w:p>
+      <w:r>
+        <w:t>6.4.</w:t>
+      </w:r>
+      <w:r>
+        <w:t xml:space="preserve"> </w:t>
+      </w:r>
+      <w:r>
+        <w:t>Seleciona o melhor marcador de cada equipa</w:t>
+      </w:r>
+      <w:r>
+        <w:t>.</w:t>
+      </w:r>
+    </w:p>
+    <w:p/>
+    <w:p>
+      <w:r>
+        <w:t xml:space="preserve">6.5. </w:t>
+      </w:r>
+      <w:r>
+        <w:t>Seleciona as 3 equipas com maior número de portugueses</w:t>
+      </w:r>
+    </w:p>
+    <w:p/>
+    <w:p>
+      <w:r>
+        <w:t>6.6.</w:t>
+      </w:r>
+      <w:r>
+        <w:t xml:space="preserve"> </w:t>
+      </w:r>
+      <w:r>
+        <w:t>Seleciona os dois primeiros classificados de cada grupo</w:t>
+      </w:r>
+    </w:p>
+    <w:p/>
+    <w:p>
+      <w:r>
+        <w:t xml:space="preserve">6.7. </w:t>
+      </w:r>
+      <w:r>
+        <w:t>Seleciona a equipa com o jogador mais velho</w:t>
+      </w:r>
+    </w:p>
+    <w:p/>
+    <w:p>
+      <w:r>
+        <w:t xml:space="preserve">6.8. </w:t>
+      </w:r>
+      <w:r>
+        <w:t>Seleciona todas as equipas que jogaram numa pré-eliminatória</w:t>
+      </w:r>
+    </w:p>
+    <w:p/>
+    <w:p>
+      <w:r>
+        <w:t xml:space="preserve">6.9. </w:t>
+      </w:r>
+      <w:r>
+        <w:t>Seleciona todos os jogadores que marcaram todos os golos da sua equipa num dado jogo e o número de vezes que tal aconteceu</w:t>
+      </w:r>
+    </w:p>
+    <w:p/>
+    <w:p>
+      <w:r>
+        <w:t xml:space="preserve">6.10. </w:t>
+      </w:r>
+      <w:r>
+        <w:t xml:space="preserve">Seleciona todos os jogadores que marcaram pelo menos 5 golos em fases eliminatórias em jogos arbitrados por um árbitro de </w:t>
+      </w:r>
+      <w:r>
+        <w:t>nível</w:t>
+      </w:r>
+      <w:r>
+        <w:t xml:space="preserve"> igual ou superior a 5</w:t>
+      </w:r>
+    </w:p>
+    <w:p/>
+    <w:p/>
+    <w:p/>
+    <w:p/>
+    <w:p/>
+    <w:p/>
+    <w:p/>
+    <w:p>
+      <w:pPr>
+        <w:pStyle w:val="Heading1"/>
+      </w:pPr>
+      <w:r>
+        <w:lastRenderedPageBreak/>
+        <w:t>7. Gatilhos</w:t>
+      </w:r>
+    </w:p>
+    <w:p/>
+    <w:p>
+      <w:r>
+        <w:t>7.1. Ao atualizar a estatística de um jogador num jogo, por exemplo, após um golo marcado, deverá ser aplicada esta mudança também a Jogador, aumentando assim o seu número de golos (</w:t>
+      </w:r>
+      <w:proofErr w:type="spellStart"/>
+      <w:r>
+        <w:t>nGolos</w:t>
+      </w:r>
+      <w:proofErr w:type="spellEnd"/>
+      <w:r>
+        <w:t>)</w:t>
+      </w:r>
+    </w:p>
+    <w:p/>
+    <w:p>
+      <w:r>
+        <w:t xml:space="preserve">7.2. Caso haja uma tentativa de adicionar </w:t>
+      </w:r>
+      <w:r>
+        <w:t>um treinador já associado a uma equipa a uma outra equipa deverá levantar erro</w:t>
+      </w:r>
     </w:p>
     <w:sectPr>
       <w:pgSz w:w="11906" w:h="16838"/>
@@ -6461,7 +7585,7 @@
   <w:abstractNum w:abstractNumId="2" w15:restartNumberingAfterBreak="0">
     <w:nsid w:val="0AAA57B4"/>
     <w:multiLevelType w:val="hybridMultilevel"/>
-    <w:tmpl w:val="FC4C905C"/>
+    <w:tmpl w:val="A1802032"/>
     <w:lvl w:ilvl="0" w:tplc="08160001">
       <w:start w:val="1"/>
       <w:numFmt w:val="bullet"/>
@@ -9738,6 +10862,15 @@
       </w:tblCellMar>
     </w:tblPr>
   </w:style>
+  <w:style w:type="paragraph" w:styleId="NoSpacing">
+    <w:name w:val="No Spacing"/>
+    <w:uiPriority w:val="1"/>
+    <w:qFormat/>
+    <w:rsid w:val="00351023"/>
+    <w:pPr>
+      <w:spacing w:after="0" w:line="240" w:lineRule="auto"/>
+    </w:pPr>
+  </w:style>
 </w:styles>
 </file>
 

</xml_diff>

<commit_message>
adicionei trigger3 e atualizei o relatorio
</commit_message>
<xml_diff>
--- a/Relatorio BD.docx
+++ b/Relatorio BD.docx
@@ -1374,15 +1374,7 @@
         <w:t xml:space="preserve"> </w:t>
       </w:r>
       <w:r>
-        <w:t xml:space="preserve">esquema relacional, em segundo lugar, analisar as dependências formais e as respetivas formas normais, em terceiro lugar, planear a implementação das restrições e, por fim, a conversão destes modelos e esquemas teóricos para a prática, através do uso do </w:t>
-      </w:r>
-      <w:proofErr w:type="spellStart"/>
-      <w:r>
-        <w:t>SQLite</w:t>
-      </w:r>
-      <w:proofErr w:type="spellEnd"/>
-      <w:r>
-        <w:t>, efetuando também a sua povoação, de forma a conseguir gerir e controlar adequadamente.</w:t>
+        <w:t>esquema relacional, em segundo lugar, analisar as dependências formais e as respetivas formas normais, em terceiro lugar, planear a implementação das restrições e, por fim, a conversão destes modelos e esquemas teóricos para a prática, através do uso do SQLite, efetuando também a sua povoação, de forma a conseguir gerir e controlar adequadamente.</w:t>
       </w:r>
     </w:p>
     <w:p>
@@ -5215,13 +5207,7 @@
         <w:rPr>
           <w:noProof/>
         </w:rPr>
-        <w:t>mero</w:t>
-      </w:r>
-      <w:r>
-        <w:rPr>
-          <w:noProof/>
-        </w:rPr>
-        <w:t xml:space="preserve"> </w:t>
+        <w:t xml:space="preserve">mero </w:t>
       </w:r>
       <w:r>
         <w:rPr>
@@ -5263,13 +5249,7 @@
         <w:rPr>
           <w:noProof/>
         </w:rPr>
-        <w:t>mero</w:t>
-      </w:r>
-      <w:r>
-        <w:rPr>
-          <w:noProof/>
-        </w:rPr>
-        <w:t xml:space="preserve"> </w:t>
+        <w:t xml:space="preserve">mero </w:t>
       </w:r>
       <w:r>
         <w:rPr>
@@ -6844,13 +6824,7 @@
         <w:t xml:space="preserve">6.1. </w:t>
       </w:r>
       <w:r>
-        <w:t>Seleciona todos os treinadores e organiza-os por número de vitórias descendentemente,</w:t>
-      </w:r>
-      <w:r>
-        <w:t xml:space="preserve"> </w:t>
-      </w:r>
-      <w:r>
-        <w:t>caso tenha o mesmo n</w:t>
+        <w:t>Seleciona todos os treinadores e organiza-os por número de vitórias descendentemente, caso tenha o mesmo n</w:t>
       </w:r>
       <w:r>
         <w:t>ú</w:t>
@@ -6916,10 +6890,7 @@
         <w:t>6.4.</w:t>
       </w:r>
       <w:r>
-        <w:t xml:space="preserve"> </w:t>
-      </w:r>
-      <w:r>
-        <w:t>Seleciona o melhor marcador de cada equipa</w:t>
+        <w:t xml:space="preserve"> Seleciona o melhor marcador de cada equipa</w:t>
       </w:r>
       <w:r>
         <w:t>.</w:t>
@@ -6940,10 +6911,7 @@
         <w:t>6.6.</w:t>
       </w:r>
       <w:r>
-        <w:t xml:space="preserve"> </w:t>
-      </w:r>
-      <w:r>
-        <w:t>Seleciona os dois primeiros classificados de cada grupo</w:t>
+        <w:t xml:space="preserve"> Seleciona os dois primeiros classificados de cada grupo</w:t>
       </w:r>
     </w:p>
     <w:p/>
@@ -6979,13 +6947,7 @@
         <w:t xml:space="preserve">6.10. </w:t>
       </w:r>
       <w:r>
-        <w:t xml:space="preserve">Seleciona todos os jogadores que marcaram pelo menos 5 golos em fases eliminatórias em jogos arbitrados por um árbitro de </w:t>
-      </w:r>
-      <w:r>
-        <w:t>nível</w:t>
-      </w:r>
-      <w:r>
-        <w:t xml:space="preserve"> igual ou superior a 5</w:t>
+        <w:t>Seleciona todos os jogadores que marcaram pelo menos 5 golos em fases eliminatórias em jogos arbitrados por um árbitro de nível igual ou superior a 5</w:t>
       </w:r>
     </w:p>
     <w:p/>
@@ -7007,15 +6969,7 @@
     <w:p/>
     <w:p>
       <w:r>
-        <w:t>7.1. Ao atualizar a estatística de um jogador num jogo, por exemplo, após um golo marcado, deverá ser aplicada esta mudança também a Jogador, aumentando assim o seu número de golos (</w:t>
-      </w:r>
-      <w:proofErr w:type="spellStart"/>
-      <w:r>
-        <w:t>nGolos</w:t>
-      </w:r>
-      <w:proofErr w:type="spellEnd"/>
-      <w:r>
-        <w:t>)</w:t>
+        <w:t>7.1. Ao atualizar a estatística de um jogador num jogo, por exemplo, após um golo marcado, deverá ser aplicada esta mudança também a Jogador, aumentando assim o seu número de golos (nGolos)</w:t>
       </w:r>
     </w:p>
     <w:p/>
@@ -7025,6 +6979,12 @@
       </w:r>
       <w:r>
         <w:t>um treinador já associado a uma equipa a uma outra equipa deverá levantar erro</w:t>
+      </w:r>
+    </w:p>
+    <w:p/>
+    <w:p>
+      <w:r>
+        <w:t>7.3. Atualiza o número de pontos (nPontos) de cada equipa após um jogo durante a fase de grupos.</w:t>
       </w:r>
     </w:p>
     <w:sectPr>

</xml_diff>

<commit_message>
trying to make trigger3 work
</commit_message>
<xml_diff>
--- a/Relatorio BD.docx
+++ b/Relatorio BD.docx
@@ -1374,7 +1374,15 @@
         <w:t xml:space="preserve"> </w:t>
       </w:r>
       <w:r>
-        <w:t>esquema relacional, em segundo lugar, analisar as dependências formais e as respetivas formas normais, em terceiro lugar, planear a implementação das restrições e, por fim, a conversão destes modelos e esquemas teóricos para a prática, através do uso do SQLite, efetuando também a sua povoação, de forma a conseguir gerir e controlar adequadamente.</w:t>
+        <w:t xml:space="preserve">esquema relacional, em segundo lugar, analisar as dependências formais e as respetivas formas normais, em terceiro lugar, planear a implementação das restrições e, por fim, a conversão destes modelos e esquemas teóricos para a prática, através do uso do </w:t>
+      </w:r>
+      <w:proofErr w:type="spellStart"/>
+      <w:r>
+        <w:t>SQLite</w:t>
+      </w:r>
+      <w:proofErr w:type="spellEnd"/>
+      <w:r>
+        <w:t>, efetuando também a sua povoação, de forma a conseguir gerir e controlar adequadamente.</w:t>
       </w:r>
     </w:p>
     <w:p>
@@ -1711,7 +1719,13 @@
         <w:rPr>
           <w:color w:val="FF0000"/>
         </w:rPr>
-        <w:t xml:space="preserve"> X equipas </w:t>
+        <w:t xml:space="preserve"> </w:t>
+      </w:r>
+      <w:r>
+        <w:t>várias</w:t>
+      </w:r>
+      <w:r>
+        <w:t xml:space="preserve"> equipas </w:t>
       </w:r>
       <w:r>
         <w:t xml:space="preserve">com os seus respetivos jogadores e treinador. Ao correr da copa as equipas defrontam-se em vários jogos entre si, começando nas </w:t>
@@ -6969,7 +6983,15 @@
     <w:p/>
     <w:p>
       <w:r>
-        <w:t>7.1. Ao atualizar a estatística de um jogador num jogo, por exemplo, após um golo marcado, deverá ser aplicada esta mudança também a Jogador, aumentando assim o seu número de golos (nGolos)</w:t>
+        <w:t>7.1. Ao atualizar a estatística de um jogador num jogo, por exemplo, após um golo marcado, deverá ser aplicada esta mudança também a Jogador, aumentando assim o seu número de golos (</w:t>
+      </w:r>
+      <w:proofErr w:type="spellStart"/>
+      <w:r>
+        <w:t>nGolos</w:t>
+      </w:r>
+      <w:proofErr w:type="spellEnd"/>
+      <w:r>
+        <w:t>)</w:t>
       </w:r>
     </w:p>
     <w:p/>
@@ -6984,7 +7006,15 @@
     <w:p/>
     <w:p>
       <w:r>
-        <w:t>7.3. Atualiza o número de pontos (nPontos) de cada equipa após um jogo durante a fase de grupos.</w:t>
+        <w:t>7.3. Atualiza o número de pontos (</w:t>
+      </w:r>
+      <w:proofErr w:type="spellStart"/>
+      <w:r>
+        <w:t>nPontos</w:t>
+      </w:r>
+      <w:proofErr w:type="spellEnd"/>
+      <w:r>
+        <w:t>) de cada equipa após um jogo durante a fase de grupos.</w:t>
       </w:r>
     </w:p>
     <w:sectPr>
@@ -7058,7 +7088,7 @@
     </w:pPr>
     <w:r>
       <w:pict w14:anchorId="7AC28A50">
-        <v:rect id="_x0000_i1025" style="width:0;height:1.5pt" o:hralign="center" o:hrstd="t" o:hr="t" fillcolor="#a0a0a0" stroked="f"/>
+        <v:rect id="_x0000_i1030" style="width:0;height:1.5pt" o:hralign="center" o:hrstd="t" o:hr="t" fillcolor="#a0a0a0" stroked="f"/>
       </w:pict>
     </w:r>
   </w:p>

</xml_diff>